<commit_message>
update a report again
</commit_message>
<xml_diff>
--- a/report/report of Korlyakov/Отчёт.docx
+++ b/report/report of Korlyakov/Отчёт.docx
@@ -1,6 +1,6 @@
 
 <file path=word/document.xml><?xml version="1.0" encoding="utf-8"?>
-<w:document xmlns:ve="http://schemas.openxmlformats.org/markup-compatibility/2006" xmlns:o="urn:schemas-microsoft-com:office:office" xmlns:r="http://schemas.openxmlformats.org/officeDocument/2006/relationships" xmlns:m="http://schemas.openxmlformats.org/officeDocument/2006/math" xmlns:v="urn:schemas-microsoft-com:vml" xmlns:wp="http://schemas.openxmlformats.org/drawingml/2006/wordprocessingDrawing" xmlns:w10="urn:schemas-microsoft-com:office:word" xmlns:w="http://schemas.openxmlformats.org/wordprocessingml/2006/main" xmlns:wne="http://schemas.microsoft.com/office/word/2006/wordml">
+<w:document xmlns:wpc="http://schemas.microsoft.com/office/word/2010/wordprocessingCanvas" xmlns:mc="http://schemas.openxmlformats.org/markup-compatibility/2006" xmlns:o="urn:schemas-microsoft-com:office:office" xmlns:r="http://schemas.openxmlformats.org/officeDocument/2006/relationships" xmlns:m="http://schemas.openxmlformats.org/officeDocument/2006/math" xmlns:v="urn:schemas-microsoft-com:vml" xmlns:wp14="http://schemas.microsoft.com/office/word/2010/wordprocessingDrawing" xmlns:wp="http://schemas.openxmlformats.org/drawingml/2006/wordprocessingDrawing" xmlns:w10="urn:schemas-microsoft-com:office:word" xmlns:w="http://schemas.openxmlformats.org/wordprocessingml/2006/main" xmlns:w14="http://schemas.microsoft.com/office/word/2010/wordml" xmlns:w15="http://schemas.microsoft.com/office/word/2012/wordml" xmlns:wpg="http://schemas.microsoft.com/office/word/2010/wordprocessingGroup" xmlns:wpi="http://schemas.microsoft.com/office/word/2010/wordprocessingInk" xmlns:wne="http://schemas.microsoft.com/office/word/2006/wordml" xmlns:wps="http://schemas.microsoft.com/office/word/2010/wordprocessingShape" mc:Ignorable="w14 w15 wp14">
   <w:body>
     <w:sdt>
       <w:sdtPr>
@@ -1555,6 +1555,7 @@
         </w:rPr>
         <w:t xml:space="preserve">Создать и распределить </w:t>
       </w:r>
+      <w:proofErr w:type="spellStart"/>
       <w:r>
         <w:rPr>
           <w:rFonts w:ascii="Times New Roman" w:hAnsi="Times New Roman" w:cs="Times New Roman"/>
@@ -1564,21 +1565,40 @@
         </w:rPr>
         <w:t>css</w:t>
       </w:r>
-      <w:r>
-        <w:rPr>
-          <w:rFonts w:ascii="Times New Roman" w:hAnsi="Times New Roman" w:cs="Times New Roman"/>
-          <w:sz w:val="28"/>
-          <w:szCs w:val="28"/>
-        </w:rPr>
-        <w:t xml:space="preserve"> –</w:t>
-      </w:r>
-      <w:r>
-        <w:rPr>
-          <w:rFonts w:ascii="Times New Roman" w:hAnsi="Times New Roman" w:cs="Times New Roman"/>
-          <w:sz w:val="28"/>
-          <w:szCs w:val="28"/>
-        </w:rPr>
-        <w:t xml:space="preserve">  отдельные файлы</w:t>
+      <w:proofErr w:type="spellEnd"/>
+      <w:r>
+        <w:rPr>
+          <w:rFonts w:ascii="Times New Roman" w:hAnsi="Times New Roman" w:cs="Times New Roman"/>
+          <w:sz w:val="28"/>
+          <w:szCs w:val="28"/>
+        </w:rPr>
+        <w:t xml:space="preserve"> </w:t>
+      </w:r>
+      <w:proofErr w:type="gramStart"/>
+      <w:r>
+        <w:rPr>
+          <w:rFonts w:ascii="Times New Roman" w:hAnsi="Times New Roman" w:cs="Times New Roman"/>
+          <w:sz w:val="28"/>
+          <w:szCs w:val="28"/>
+        </w:rPr>
+        <w:t>–</w:t>
+      </w:r>
+      <w:r>
+        <w:rPr>
+          <w:rFonts w:ascii="Times New Roman" w:hAnsi="Times New Roman" w:cs="Times New Roman"/>
+          <w:sz w:val="28"/>
+          <w:szCs w:val="28"/>
+        </w:rPr>
+        <w:t xml:space="preserve">  отдельные</w:t>
+      </w:r>
+      <w:proofErr w:type="gramEnd"/>
+      <w:r>
+        <w:rPr>
+          <w:rFonts w:ascii="Times New Roman" w:hAnsi="Times New Roman" w:cs="Times New Roman"/>
+          <w:sz w:val="28"/>
+          <w:szCs w:val="28"/>
+        </w:rPr>
+        <w:t xml:space="preserve"> файлы</w:t>
       </w:r>
       <w:r>
         <w:rPr>
@@ -1786,6 +1806,7 @@
         </w:rPr>
         <w:t xml:space="preserve">сервер </w:t>
       </w:r>
+      <w:proofErr w:type="spellStart"/>
       <w:r>
         <w:rPr>
           <w:rFonts w:ascii="Times New Roman" w:hAnsi="Times New Roman" w:cs="Times New Roman"/>
@@ -1795,6 +1816,7 @@
         </w:rPr>
         <w:t>Nginx</w:t>
       </w:r>
+      <w:proofErr w:type="spellEnd"/>
       <w:r>
         <w:rPr>
           <w:rFonts w:ascii="Times New Roman" w:hAnsi="Times New Roman" w:cs="Times New Roman"/>
@@ -1921,7 +1943,43 @@
           <w:sz w:val="28"/>
           <w:szCs w:val="28"/>
         </w:rPr>
-        <w:t>Написать документацию по практике ( отчёт, дневник, атт. лист )</w:t>
+        <w:t xml:space="preserve">Написать документацию по практике </w:t>
+      </w:r>
+      <w:proofErr w:type="gramStart"/>
+      <w:r>
+        <w:rPr>
+          <w:rFonts w:ascii="Times New Roman" w:hAnsi="Times New Roman" w:cs="Times New Roman"/>
+          <w:sz w:val="28"/>
+          <w:szCs w:val="28"/>
+        </w:rPr>
+        <w:t>( отчёт</w:t>
+      </w:r>
+      <w:proofErr w:type="gramEnd"/>
+      <w:r>
+        <w:rPr>
+          <w:rFonts w:ascii="Times New Roman" w:hAnsi="Times New Roman" w:cs="Times New Roman"/>
+          <w:sz w:val="28"/>
+          <w:szCs w:val="28"/>
+        </w:rPr>
+        <w:t xml:space="preserve">, дневник, </w:t>
+      </w:r>
+      <w:proofErr w:type="spellStart"/>
+      <w:r>
+        <w:rPr>
+          <w:rFonts w:ascii="Times New Roman" w:hAnsi="Times New Roman" w:cs="Times New Roman"/>
+          <w:sz w:val="28"/>
+          <w:szCs w:val="28"/>
+        </w:rPr>
+        <w:t>атт</w:t>
+      </w:r>
+      <w:proofErr w:type="spellEnd"/>
+      <w:r>
+        <w:rPr>
+          <w:rFonts w:ascii="Times New Roman" w:hAnsi="Times New Roman" w:cs="Times New Roman"/>
+          <w:sz w:val="28"/>
+          <w:szCs w:val="28"/>
+        </w:rPr>
+        <w:t>. лист )</w:t>
       </w:r>
     </w:p>
     <w:p>
@@ -2071,6 +2129,7 @@
         </w:rPr>
         <w:t xml:space="preserve">и </w:t>
       </w:r>
+      <w:proofErr w:type="spellStart"/>
       <w:r>
         <w:rPr>
           <w:rFonts w:ascii="Times New Roman" w:hAnsi="Times New Roman" w:cs="Times New Roman"/>
@@ -2080,6 +2139,7 @@
         </w:rPr>
         <w:t>css</w:t>
       </w:r>
+      <w:proofErr w:type="spellEnd"/>
     </w:p>
     <w:p>
       <w:pPr>
@@ -2181,6 +2241,7 @@
         </w:rPr>
         <w:t xml:space="preserve">сервером </w:t>
       </w:r>
+      <w:proofErr w:type="spellStart"/>
       <w:r>
         <w:rPr>
           <w:rFonts w:ascii="Times New Roman" w:hAnsi="Times New Roman" w:cs="Times New Roman"/>
@@ -2190,6 +2251,7 @@
         </w:rPr>
         <w:t>Nginx</w:t>
       </w:r>
+      <w:proofErr w:type="spellEnd"/>
     </w:p>
     <w:p>
       <w:pPr>
@@ -2215,6 +2277,7 @@
         </w:rPr>
         <w:t xml:space="preserve">Обучение командной работе с РСКВ </w:t>
       </w:r>
+      <w:proofErr w:type="spellStart"/>
       <w:r>
         <w:rPr>
           <w:rFonts w:ascii="Times New Roman" w:hAnsi="Times New Roman" w:cs="Times New Roman"/>
@@ -2224,6 +2287,7 @@
         </w:rPr>
         <w:t>Git</w:t>
       </w:r>
+      <w:proofErr w:type="spellEnd"/>
       <w:r>
         <w:rPr>
           <w:rFonts w:ascii="Times New Roman" w:hAnsi="Times New Roman" w:cs="Times New Roman"/>
@@ -2453,8 +2517,9 @@
           <w:szCs w:val="21"/>
           <w:shd w:val="clear" w:color="auto" w:fill="FFFFFF"/>
         </w:rPr>
-        <w:t>Термин «информационный поиск» был впервые введён Кельвином Муэрсом в 1948 в его докторской диссертации, опубликован и употребляется в литературе с 1950. Сначала системы автоматизированного ИП, или информационно-поисковые системы (ИПС), использовались лишь для поиска научной информации и литературы. Многие университеты и публичные библиотеки стали использовать ИПС для обеспечения доступа к книгам, журналам и другим документам. Широкое распространение ИПС получили с</w:t>
-      </w:r>
+        <w:t xml:space="preserve">Термин «информационный поиск» был впервые введён Кельвином </w:t>
+      </w:r>
+      <w:proofErr w:type="spellStart"/>
       <w:r>
         <w:rPr>
           <w:bCs/>
@@ -2463,8 +2528,9 @@
           <w:szCs w:val="21"/>
           <w:shd w:val="clear" w:color="auto" w:fill="FFFFFF"/>
         </w:rPr>
-        <w:t xml:space="preserve"> </w:t>
-      </w:r>
+        <w:t>Муэрсом</w:t>
+      </w:r>
+      <w:proofErr w:type="spellEnd"/>
       <w:r>
         <w:rPr>
           <w:bCs/>
@@ -2473,7 +2539,7 @@
           <w:szCs w:val="21"/>
           <w:shd w:val="clear" w:color="auto" w:fill="FFFFFF"/>
         </w:rPr>
-        <w:t>появлением сети Интернет и развитием Всемирной паутины. У русскоязы</w:t>
+        <w:t xml:space="preserve"> в 1948 в его докторской диссертации, опубликован и употребляется в литературе с 1950. Сначала системы автоматизированного ИП, или информационно-поисковые системы (ИПС), использовались лишь для поиска научной информации и литературы. Многие университеты и публичные библиотеки стали использовать ИПС для обеспечения доступа к книгам, журналам и другим документам. Широкое распространение ИПС получили с</w:t>
       </w:r>
       <w:r>
         <w:rPr>
@@ -2483,7 +2549,7 @@
           <w:szCs w:val="21"/>
           <w:shd w:val="clear" w:color="auto" w:fill="FFFFFF"/>
         </w:rPr>
-        <w:t>чных пользователей наибольшей</w:t>
+        <w:t xml:space="preserve"> </w:t>
       </w:r>
       <w:r>
         <w:rPr>
@@ -2493,8 +2559,40 @@
           <w:szCs w:val="21"/>
           <w:shd w:val="clear" w:color="auto" w:fill="FFFFFF"/>
         </w:rPr>
-        <w:t xml:space="preserve"> популярностью пользуются поисковые системы Яндекс, Google</w:t>
-      </w:r>
+        <w:t>появлением сети Интернет и развитием Всемирной паутины. У русскоязы</w:t>
+      </w:r>
+      <w:r>
+        <w:rPr>
+          <w:bCs/>
+          <w:color w:val="202122"/>
+          <w:sz w:val="28"/>
+          <w:szCs w:val="21"/>
+          <w:shd w:val="clear" w:color="auto" w:fill="FFFFFF"/>
+        </w:rPr>
+        <w:t>чных пользователей наибольшей</w:t>
+      </w:r>
+      <w:r>
+        <w:rPr>
+          <w:bCs/>
+          <w:color w:val="202122"/>
+          <w:sz w:val="28"/>
+          <w:szCs w:val="21"/>
+          <w:shd w:val="clear" w:color="auto" w:fill="FFFFFF"/>
+        </w:rPr>
+        <w:t xml:space="preserve"> популярностью пользуются поисковые системы Яндекс, </w:t>
+      </w:r>
+      <w:proofErr w:type="spellStart"/>
+      <w:r>
+        <w:rPr>
+          <w:bCs/>
+          <w:color w:val="202122"/>
+          <w:sz w:val="28"/>
+          <w:szCs w:val="21"/>
+          <w:shd w:val="clear" w:color="auto" w:fill="FFFFFF"/>
+        </w:rPr>
+        <w:t>Google</w:t>
+      </w:r>
+      <w:proofErr w:type="spellEnd"/>
       <w:r>
         <w:rPr>
           <w:bCs/>
@@ -2792,6 +2890,7 @@
         </w:rPr>
       </w:pPr>
       <w:bookmarkStart w:id="3" w:name="_Toc50719860"/>
+      <w:proofErr w:type="spellStart"/>
       <w:r>
         <w:rPr>
           <w:rFonts w:ascii="Times New Roman" w:eastAsia="Times New Roman" w:hAnsi="Times New Roman" w:cs="Times New Roman"/>
@@ -2800,7 +2899,17 @@
           <w:sz w:val="28"/>
         </w:rPr>
         <w:lastRenderedPageBreak/>
-        <w:t>Web-сайт</w:t>
+        <w:t>Web</w:t>
+      </w:r>
+      <w:proofErr w:type="spellEnd"/>
+      <w:r>
+        <w:rPr>
+          <w:rFonts w:ascii="Times New Roman" w:eastAsia="Times New Roman" w:hAnsi="Times New Roman" w:cs="Times New Roman"/>
+          <w:b/>
+          <w:color w:val="auto"/>
+          <w:sz w:val="28"/>
+        </w:rPr>
+        <w:t>-сайт</w:t>
       </w:r>
       <w:bookmarkEnd w:id="3"/>
     </w:p>
@@ -2856,7 +2965,39 @@
           <w:rFonts w:ascii="Times New Roman" w:hAnsi="Times New Roman" w:cs="Times New Roman"/>
           <w:sz w:val="28"/>
         </w:rPr>
-        <w:t xml:space="preserve"> о данной компании, о преимуществах ее Web-ресурса перед другими подобными ресурсами Internet и его ценности в мире информации, а также о товарах или услугах, ею предлагающихся.</w:t>
+        <w:t xml:space="preserve"> о данной компании, о преимуществах ее </w:t>
+      </w:r>
+      <w:proofErr w:type="spellStart"/>
+      <w:r>
+        <w:rPr>
+          <w:rFonts w:ascii="Times New Roman" w:hAnsi="Times New Roman" w:cs="Times New Roman"/>
+          <w:sz w:val="28"/>
+        </w:rPr>
+        <w:t>Web</w:t>
+      </w:r>
+      <w:proofErr w:type="spellEnd"/>
+      <w:r>
+        <w:rPr>
+          <w:rFonts w:ascii="Times New Roman" w:hAnsi="Times New Roman" w:cs="Times New Roman"/>
+          <w:sz w:val="28"/>
+        </w:rPr>
+        <w:t xml:space="preserve">-ресурса перед другими подобными ресурсами </w:t>
+      </w:r>
+      <w:proofErr w:type="spellStart"/>
+      <w:r>
+        <w:rPr>
+          <w:rFonts w:ascii="Times New Roman" w:hAnsi="Times New Roman" w:cs="Times New Roman"/>
+          <w:sz w:val="28"/>
+        </w:rPr>
+        <w:t>Internet</w:t>
+      </w:r>
+      <w:proofErr w:type="spellEnd"/>
+      <w:r>
+        <w:rPr>
+          <w:rFonts w:ascii="Times New Roman" w:hAnsi="Times New Roman" w:cs="Times New Roman"/>
+          <w:sz w:val="28"/>
+        </w:rPr>
+        <w:t xml:space="preserve"> и его ценности в мире информации, а также о товарах или услугах, ею предлагающихся.</w:t>
       </w:r>
     </w:p>
     <w:p>
@@ -3014,16 +3155,27 @@
           <w:sz w:val="28"/>
           <w:szCs w:val="27"/>
         </w:rPr>
-        <w:t>Они же Landing</w:t>
-      </w:r>
+        <w:t xml:space="preserve">Они же </w:t>
+      </w:r>
+      <w:proofErr w:type="spellStart"/>
       <w:r>
         <w:rPr>
           <w:color w:val="000000"/>
           <w:sz w:val="28"/>
           <w:szCs w:val="27"/>
         </w:rPr>
+        <w:t>Landing</w:t>
+      </w:r>
+      <w:proofErr w:type="spellEnd"/>
+      <w:r>
+        <w:rPr>
+          <w:color w:val="000000"/>
+          <w:sz w:val="28"/>
+          <w:szCs w:val="27"/>
+        </w:rPr>
         <w:t xml:space="preserve"> </w:t>
       </w:r>
+      <w:proofErr w:type="spellStart"/>
       <w:r>
         <w:rPr>
           <w:color w:val="000000"/>
@@ -3032,13 +3184,32 @@
         </w:rPr>
         <w:t>Page</w:t>
       </w:r>
+      <w:proofErr w:type="spellEnd"/>
       <w:r>
         <w:rPr>
           <w:color w:val="000000"/>
           <w:sz w:val="28"/>
           <w:szCs w:val="27"/>
         </w:rPr>
-        <w:t xml:space="preserve"> или же Лэндинговая Страница</w:t>
+        <w:t xml:space="preserve"> или же </w:t>
+      </w:r>
+      <w:proofErr w:type="spellStart"/>
+      <w:r>
+        <w:rPr>
+          <w:color w:val="000000"/>
+          <w:sz w:val="28"/>
+          <w:szCs w:val="27"/>
+        </w:rPr>
+        <w:t>Лэндинговая</w:t>
+      </w:r>
+      <w:proofErr w:type="spellEnd"/>
+      <w:r>
+        <w:rPr>
+          <w:color w:val="000000"/>
+          <w:sz w:val="28"/>
+          <w:szCs w:val="27"/>
+        </w:rPr>
+        <w:t xml:space="preserve"> Страница</w:t>
       </w:r>
       <w:r>
         <w:rPr>
@@ -3170,6 +3341,7 @@
         </w:rPr>
         <w:t xml:space="preserve"> не получится, </w:t>
       </w:r>
+      <w:proofErr w:type="gramStart"/>
       <w:r>
         <w:rPr>
           <w:color w:val="000000"/>
@@ -3192,7 +3364,16 @@
           <w:sz w:val="28"/>
           <w:szCs w:val="27"/>
         </w:rPr>
-        <w:t>следовательно,</w:t>
+        <w:t>следовательно</w:t>
+      </w:r>
+      <w:proofErr w:type="gramEnd"/>
+      <w:r>
+        <w:rPr>
+          <w:color w:val="000000"/>
+          <w:sz w:val="28"/>
+          <w:szCs w:val="27"/>
+        </w:rPr>
+        <w:t>,</w:t>
       </w:r>
       <w:r>
         <w:rPr>
@@ -3491,8 +3672,18 @@
           <w:sz w:val="28"/>
           <w:szCs w:val="27"/>
         </w:rPr>
-        <w:t>Интернет-магазины обычно имеют сложную внутреннюю структуру, рассчитанную для управления тысячами товаров и обслуживания сотен пользователей одновременно и с минимальными задержками. Не менее простая и логическая структура – разделение товаров и услуг по критериям и удобное управление ими,  продумывание</w:t>
-      </w:r>
+        <w:t xml:space="preserve">Интернет-магазины обычно имеют сложную внутреннюю структуру, рассчитанную для управления тысячами товаров и обслуживания сотен пользователей одновременно и с минимальными задержками. Не менее простая и логическая структура – разделение товаров и услуг по критериям и удобное управление </w:t>
+      </w:r>
+      <w:proofErr w:type="gramStart"/>
+      <w:r>
+        <w:rPr>
+          <w:color w:val="000000"/>
+          <w:sz w:val="28"/>
+          <w:szCs w:val="27"/>
+        </w:rPr>
+        <w:t>ими,  продумывание</w:t>
+      </w:r>
+      <w:proofErr w:type="gramEnd"/>
       <w:r>
         <w:rPr>
           <w:color w:val="000000"/>
@@ -3568,7 +3759,25 @@
           <w:sz w:val="28"/>
           <w:szCs w:val="27"/>
         </w:rPr>
-        <w:t xml:space="preserve">Это очень дорогие и долгие в разработке сайты, которые создаются и затем поддерживаются годами целыми командами разработчиков. Помимо этого им требуются обширные рекламные акции и денежные вложения для </w:t>
+        <w:t xml:space="preserve">Это очень дорогие и долгие в разработке сайты, которые создаются и затем поддерживаются годами целыми командами разработчиков. </w:t>
+      </w:r>
+      <w:proofErr w:type="gramStart"/>
+      <w:r>
+        <w:rPr>
+          <w:color w:val="000000"/>
+          <w:sz w:val="28"/>
+          <w:szCs w:val="27"/>
+        </w:rPr>
+        <w:t>Помимо этого</w:t>
+      </w:r>
+      <w:proofErr w:type="gramEnd"/>
+      <w:r>
+        <w:rPr>
+          <w:color w:val="000000"/>
+          <w:sz w:val="28"/>
+          <w:szCs w:val="27"/>
+        </w:rPr>
+        <w:t xml:space="preserve"> им требуются обширные рекламные акции и денежные вложения для </w:t>
       </w:r>
       <w:r>
         <w:rPr>
@@ -3611,6 +3820,7 @@
         </w:rPr>
         <w:t xml:space="preserve"> Например, прибыль таких мастодонтов как </w:t>
       </w:r>
+      <w:proofErr w:type="spellStart"/>
       <w:r>
         <w:rPr>
           <w:color w:val="000000"/>
@@ -3620,6 +3830,7 @@
         </w:rPr>
         <w:t>AliExpress</w:t>
       </w:r>
+      <w:proofErr w:type="spellEnd"/>
       <w:r>
         <w:rPr>
           <w:color w:val="000000"/>
@@ -3636,6 +3847,7 @@
         </w:rPr>
         <w:t xml:space="preserve">и </w:t>
       </w:r>
+      <w:proofErr w:type="spellStart"/>
       <w:r>
         <w:rPr>
           <w:color w:val="000000"/>
@@ -3645,6 +3857,7 @@
         </w:rPr>
         <w:t>Ebay</w:t>
       </w:r>
+      <w:proofErr w:type="spellEnd"/>
       <w:r>
         <w:rPr>
           <w:color w:val="000000"/>
@@ -3714,7 +3927,29 @@
           <w:sz w:val="28"/>
           <w:szCs w:val="27"/>
         </w:rPr>
-        <w:t>Крупнейший вид веб-сайтов и веб-сервисов одновременно. Часто является не просто сайтом, а набором нескольких сайтов, иногда – даже с интеграцией сторонних веб-серивисов.</w:t>
+        <w:t>Крупнейший вид веб-сайтов и веб-сервисов одновременно. Часто является не просто сайтом, а набором нескольких сайтов, иногда – даже с интеграцией сторонних веб-</w:t>
+      </w:r>
+      <w:proofErr w:type="spellStart"/>
+      <w:r>
+        <w:rPr>
+          <w:rStyle w:val="ad"/>
+          <w:i w:val="0"/>
+          <w:color w:val="000000"/>
+          <w:sz w:val="28"/>
+          <w:szCs w:val="27"/>
+        </w:rPr>
+        <w:t>серивисов</w:t>
+      </w:r>
+      <w:proofErr w:type="spellEnd"/>
+      <w:r>
+        <w:rPr>
+          <w:rStyle w:val="ad"/>
+          <w:i w:val="0"/>
+          <w:color w:val="000000"/>
+          <w:sz w:val="28"/>
+          <w:szCs w:val="27"/>
+        </w:rPr>
+        <w:t>.</w:t>
       </w:r>
     </w:p>
     <w:p>
@@ -3808,7 +4043,29 @@
           <w:sz w:val="28"/>
           <w:szCs w:val="27"/>
         </w:rPr>
-        <w:t xml:space="preserve">, а также соцсети, такие как </w:t>
+        <w:t xml:space="preserve">, а также </w:t>
+      </w:r>
+      <w:proofErr w:type="spellStart"/>
+      <w:r>
+        <w:rPr>
+          <w:rStyle w:val="ad"/>
+          <w:i w:val="0"/>
+          <w:color w:val="000000"/>
+          <w:sz w:val="28"/>
+          <w:szCs w:val="27"/>
+        </w:rPr>
+        <w:t>соцсети</w:t>
+      </w:r>
+      <w:proofErr w:type="spellEnd"/>
+      <w:r>
+        <w:rPr>
+          <w:rStyle w:val="ad"/>
+          <w:i w:val="0"/>
+          <w:color w:val="000000"/>
+          <w:sz w:val="28"/>
+          <w:szCs w:val="27"/>
+        </w:rPr>
+        <w:t xml:space="preserve">, такие как </w:t>
       </w:r>
       <w:r>
         <w:rPr>
@@ -3968,6 +4225,7 @@
           <w:szCs w:val="28"/>
         </w:rPr>
       </w:pPr>
+      <w:proofErr w:type="spellStart"/>
       <w:r>
         <w:rPr>
           <w:rStyle w:val="ae"/>
@@ -3987,6 +4245,7 @@
         </w:rPr>
         <w:t>угрозой</w:t>
       </w:r>
+      <w:proofErr w:type="spellEnd"/>
       <w:r>
         <w:rPr>
           <w:sz w:val="28"/>
@@ -4015,14 +4274,33 @@
           <w:sz w:val="28"/>
           <w:szCs w:val="28"/>
         </w:rPr>
-        <w:t>Угрозой интересам субъектов информационных отношений</w:t>
-      </w:r>
-      <w:r>
-        <w:rPr>
-          <w:sz w:val="28"/>
-          <w:szCs w:val="28"/>
-        </w:rPr>
-        <w:t>будем называть потенциально возможное событие, процесс или явление, которое посредством воздействия на информацию, ее носители и процессы обработки может прямо или косвенно привести к нанесению ущерба интересам данных субъектов.</w:t>
+        <w:t xml:space="preserve">Угрозой интересам субъектов информационных </w:t>
+      </w:r>
+      <w:proofErr w:type="spellStart"/>
+      <w:r>
+        <w:rPr>
+          <w:rStyle w:val="ae"/>
+          <w:b w:val="0"/>
+          <w:iCs/>
+          <w:sz w:val="28"/>
+          <w:szCs w:val="28"/>
+        </w:rPr>
+        <w:t>отношений</w:t>
+      </w:r>
+      <w:r>
+        <w:rPr>
+          <w:sz w:val="28"/>
+          <w:szCs w:val="28"/>
+        </w:rPr>
+        <w:t>будем</w:t>
+      </w:r>
+      <w:proofErr w:type="spellEnd"/>
+      <w:r>
+        <w:rPr>
+          <w:sz w:val="28"/>
+          <w:szCs w:val="28"/>
+        </w:rPr>
+        <w:t xml:space="preserve"> называть потенциально возможное событие, процесс или явление, которое посредством воздействия на информацию, ее носители и процессы обработки может прямо или косвенно привести к нанесению ущерба интересам данных субъектов.</w:t>
       </w:r>
     </w:p>
     <w:p>
@@ -4312,6 +4590,7 @@
         </w:rPr>
         <w:t> в целом. Её цель — установить правила и принять меры для предотвращения атак через Интернет. Интернет представляет собой небезопасный канал для обмена информацией, который приводит к высокому риску вторжения или мошенничества, таких как </w:t>
       </w:r>
+      <w:proofErr w:type="spellStart"/>
       <w:r>
         <w:rPr>
           <w:sz w:val="28"/>
@@ -4320,6 +4599,7 @@
         </w:rPr>
         <w:t>фишинг</w:t>
       </w:r>
+      <w:proofErr w:type="spellEnd"/>
       <w:r>
         <w:rPr>
           <w:color w:val="202122"/>
@@ -4399,7 +4679,77 @@
           <w:sz w:val="28"/>
           <w:szCs w:val="23"/>
         </w:rPr>
-        <w:t>SSL (англ. securesocketslayer — уровень защищённых сокетов) — криптографический протокол, который подразумевает более безопасную связь. Он использует асимметричную криптографию для аутентификации ключей обмена, симметричное шифрование для сохранения конфиденциальности, коды аутентификации сообщений для целостности сообщений.</w:t>
+        <w:t xml:space="preserve">SSL (англ. </w:t>
+      </w:r>
+      <w:proofErr w:type="spellStart"/>
+      <w:r>
+        <w:rPr>
+          <w:sz w:val="28"/>
+          <w:szCs w:val="23"/>
+        </w:rPr>
+        <w:t>S</w:t>
+      </w:r>
+      <w:r>
+        <w:rPr>
+          <w:sz w:val="28"/>
+          <w:szCs w:val="23"/>
+        </w:rPr>
+        <w:t>ecure</w:t>
+      </w:r>
+      <w:proofErr w:type="spellEnd"/>
+      <w:r>
+        <w:rPr>
+          <w:sz w:val="28"/>
+          <w:szCs w:val="23"/>
+        </w:rPr>
+        <w:t xml:space="preserve"> </w:t>
+      </w:r>
+      <w:r>
+        <w:rPr>
+          <w:sz w:val="28"/>
+          <w:szCs w:val="23"/>
+          <w:lang w:val="en-US"/>
+        </w:rPr>
+        <w:t>S</w:t>
+      </w:r>
+      <w:proofErr w:type="spellStart"/>
+      <w:r>
+        <w:rPr>
+          <w:sz w:val="28"/>
+          <w:szCs w:val="23"/>
+        </w:rPr>
+        <w:t>ockets</w:t>
+      </w:r>
+      <w:proofErr w:type="spellEnd"/>
+      <w:r>
+        <w:rPr>
+          <w:sz w:val="28"/>
+          <w:szCs w:val="23"/>
+        </w:rPr>
+        <w:t xml:space="preserve"> </w:t>
+      </w:r>
+      <w:proofErr w:type="spellStart"/>
+      <w:r>
+        <w:rPr>
+          <w:sz w:val="28"/>
+          <w:szCs w:val="23"/>
+        </w:rPr>
+        <w:t>L</w:t>
+      </w:r>
+      <w:r>
+        <w:rPr>
+          <w:sz w:val="28"/>
+          <w:szCs w:val="23"/>
+        </w:rPr>
+        <w:t>ayer</w:t>
+      </w:r>
+      <w:proofErr w:type="spellEnd"/>
+      <w:r>
+        <w:rPr>
+          <w:sz w:val="28"/>
+          <w:szCs w:val="23"/>
+        </w:rPr>
+        <w:t xml:space="preserve"> — уровень защищённых сокетов) — криптографический протокол, который подразумевает более безопасную связь. Он использует асимметричную криптографию для аутентификации ключей обмена, симметричное шифрование для сохранения конфиденциальности, коды аутентификации сообщений для целостности сообщений.</w:t>
       </w:r>
     </w:p>
     <w:p>
@@ -4530,7 +4880,79 @@
           <w:sz w:val="28"/>
           <w:szCs w:val="28"/>
         </w:rPr>
-        <w:t>Самый распространённый способ создания сайта. Обычно это проявляется в виде сделки - заказчик описывает, что ему нужно и платит, а исполнитель понимает требования, создаёт сайт и получает обещанную сумму. В наше время это настолько распространено, что даже сущестуют специальные сайты – фриланс-биржи, где каждый день кто-то делает заказы, а кто-то их выполняет. Тут же можно и заказать контент для сайта и его дальнейшую поддержку, продвижение и даже расскрутку.</w:t>
+        <w:t xml:space="preserve">Самый распространённый способ создания сайта. Обычно это проявляется в виде сделки - заказчик описывает, что ему нужно и платит, а исполнитель понимает требования, создаёт сайт и получает обещанную сумму. В </w:t>
+      </w:r>
+      <w:proofErr w:type="gramStart"/>
+      <w:r>
+        <w:rPr>
+          <w:rFonts w:ascii="Times New Roman" w:hAnsi="Times New Roman" w:cs="Times New Roman"/>
+          <w:sz w:val="28"/>
+          <w:szCs w:val="28"/>
+        </w:rPr>
+        <w:t>наше время это</w:t>
+      </w:r>
+      <w:proofErr w:type="gramEnd"/>
+      <w:r>
+        <w:rPr>
+          <w:rFonts w:ascii="Times New Roman" w:hAnsi="Times New Roman" w:cs="Times New Roman"/>
+          <w:sz w:val="28"/>
+          <w:szCs w:val="28"/>
+        </w:rPr>
+        <w:t xml:space="preserve"> настолько распространено, что даже </w:t>
+      </w:r>
+      <w:proofErr w:type="spellStart"/>
+      <w:r>
+        <w:rPr>
+          <w:rFonts w:ascii="Times New Roman" w:hAnsi="Times New Roman" w:cs="Times New Roman"/>
+          <w:sz w:val="28"/>
+          <w:szCs w:val="28"/>
+        </w:rPr>
+        <w:t>сущестуют</w:t>
+      </w:r>
+      <w:proofErr w:type="spellEnd"/>
+      <w:r>
+        <w:rPr>
+          <w:rFonts w:ascii="Times New Roman" w:hAnsi="Times New Roman" w:cs="Times New Roman"/>
+          <w:sz w:val="28"/>
+          <w:szCs w:val="28"/>
+        </w:rPr>
+        <w:t xml:space="preserve"> специальные сайты – </w:t>
+      </w:r>
+      <w:proofErr w:type="spellStart"/>
+      <w:r>
+        <w:rPr>
+          <w:rFonts w:ascii="Times New Roman" w:hAnsi="Times New Roman" w:cs="Times New Roman"/>
+          <w:sz w:val="28"/>
+          <w:szCs w:val="28"/>
+        </w:rPr>
+        <w:t>фриланс</w:t>
+      </w:r>
+      <w:proofErr w:type="spellEnd"/>
+      <w:r>
+        <w:rPr>
+          <w:rFonts w:ascii="Times New Roman" w:hAnsi="Times New Roman" w:cs="Times New Roman"/>
+          <w:sz w:val="28"/>
+          <w:szCs w:val="28"/>
+        </w:rPr>
+        <w:t xml:space="preserve">-биржи, где каждый день кто-то делает заказы, а кто-то их выполняет. Тут же можно и заказать контент для сайта и его дальнейшую поддержку, продвижение и даже </w:t>
+      </w:r>
+      <w:proofErr w:type="spellStart"/>
+      <w:r>
+        <w:rPr>
+          <w:rFonts w:ascii="Times New Roman" w:hAnsi="Times New Roman" w:cs="Times New Roman"/>
+          <w:sz w:val="28"/>
+          <w:szCs w:val="28"/>
+        </w:rPr>
+        <w:t>расскрутку</w:t>
+      </w:r>
+      <w:proofErr w:type="spellEnd"/>
+      <w:r>
+        <w:rPr>
+          <w:rFonts w:ascii="Times New Roman" w:hAnsi="Times New Roman" w:cs="Times New Roman"/>
+          <w:sz w:val="28"/>
+          <w:szCs w:val="28"/>
+        </w:rPr>
+        <w:t>.</w:t>
       </w:r>
     </w:p>
     <w:p>
@@ -4999,7 +5421,27 @@
           <w:sz w:val="28"/>
           <w:szCs w:val="28"/>
         </w:rPr>
-        <w:t>Подготовительный;</w:t>
+        <w:t>Подготовительный этап</w:t>
+      </w:r>
+    </w:p>
+    <w:p>
+      <w:pPr>
+        <w:pStyle w:val="aa"/>
+        <w:spacing w:after="0" w:line="360" w:lineRule="auto"/>
+        <w:ind w:left="0" w:firstLine="851"/>
+        <w:jc w:val="both"/>
+        <w:rPr>
+          <w:rFonts w:ascii="Times New Roman" w:hAnsi="Times New Roman" w:cs="Times New Roman"/>
+          <w:sz w:val="28"/>
+        </w:rPr>
+      </w:pPr>
+      <w:r>
+        <w:rPr>
+          <w:rFonts w:ascii="Times New Roman" w:eastAsia="Times New Roman" w:hAnsi="Times New Roman" w:cs="Times New Roman"/>
+          <w:sz w:val="28"/>
+          <w:szCs w:val="28"/>
+        </w:rPr>
+        <w:t>Первым делом идёт продумывание будущего сайта, создание схем, макетов, набросков. Прорабатывается концепция - главная идея сайта. Затем идёт более конкретные схемы: схема структуры сайта, схема базы данных, схема взаимосвязей. Также на этом этапе принимаются решения по вопросам платформы и её архитектуры – как и на чём будет работать сайт.</w:t>
       </w:r>
     </w:p>
     <w:p>
@@ -5023,7 +5465,82 @@
           <w:sz w:val="28"/>
           <w:szCs w:val="28"/>
         </w:rPr>
-        <w:t>Разработка макета;</w:t>
+        <w:t>Разработка макета</w:t>
+      </w:r>
+    </w:p>
+    <w:p>
+      <w:pPr>
+        <w:pStyle w:val="aa"/>
+        <w:spacing w:after="0" w:line="360" w:lineRule="auto"/>
+        <w:ind w:left="0" w:firstLine="851"/>
+        <w:jc w:val="both"/>
+        <w:rPr>
+          <w:rFonts w:ascii="Times New Roman" w:hAnsi="Times New Roman" w:cs="Times New Roman"/>
+          <w:sz w:val="28"/>
+        </w:rPr>
+      </w:pPr>
+      <w:r>
+        <w:rPr>
+          <w:rFonts w:ascii="Times New Roman" w:hAnsi="Times New Roman" w:cs="Times New Roman"/>
+          <w:sz w:val="28"/>
+        </w:rPr>
+        <w:t>Следом за идеей идёт её визуализация. Как будет выглядеть сайт, какие элементы на нём буду</w:t>
+      </w:r>
+      <w:r>
+        <w:rPr>
+          <w:rFonts w:ascii="Times New Roman" w:hAnsi="Times New Roman" w:cs="Times New Roman"/>
+          <w:sz w:val="28"/>
+        </w:rPr>
+        <w:t>т и как они будут расположены, к</w:t>
+      </w:r>
+      <w:r>
+        <w:rPr>
+          <w:rFonts w:ascii="Times New Roman" w:hAnsi="Times New Roman" w:cs="Times New Roman"/>
+          <w:sz w:val="28"/>
+        </w:rPr>
+        <w:t>ак будет выглядеть контент, сколько его будет на стр</w:t>
+      </w:r>
+      <w:r>
+        <w:rPr>
+          <w:rFonts w:ascii="Times New Roman" w:hAnsi="Times New Roman" w:cs="Times New Roman"/>
+          <w:sz w:val="28"/>
+        </w:rPr>
+        <w:t>анице, какие типы страниц будут, будут ли эффекты и прочее.</w:t>
+      </w:r>
+    </w:p>
+    <w:p>
+      <w:pPr>
+        <w:pStyle w:val="aa"/>
+        <w:spacing w:after="0" w:line="360" w:lineRule="auto"/>
+        <w:ind w:left="0" w:firstLine="851"/>
+        <w:jc w:val="both"/>
+        <w:rPr>
+          <w:rFonts w:ascii="Times New Roman" w:hAnsi="Times New Roman" w:cs="Times New Roman"/>
+          <w:sz w:val="28"/>
+        </w:rPr>
+      </w:pPr>
+      <w:r>
+        <w:rPr>
+          <w:rFonts w:ascii="Times New Roman" w:hAnsi="Times New Roman" w:cs="Times New Roman"/>
+          <w:sz w:val="28"/>
+        </w:rPr>
+        <w:t xml:space="preserve">На этом же этапе проводится предварительная </w:t>
+      </w:r>
+      <w:proofErr w:type="spellStart"/>
+      <w:r>
+        <w:rPr>
+          <w:rFonts w:ascii="Times New Roman" w:hAnsi="Times New Roman" w:cs="Times New Roman"/>
+          <w:sz w:val="28"/>
+        </w:rPr>
+        <w:t>шаблонизация</w:t>
+      </w:r>
+      <w:proofErr w:type="spellEnd"/>
+      <w:r>
+        <w:rPr>
+          <w:rFonts w:ascii="Times New Roman" w:hAnsi="Times New Roman" w:cs="Times New Roman"/>
+          <w:sz w:val="28"/>
+        </w:rPr>
+        <w:t xml:space="preserve"> – выбор элементов и блоков, которые будут встречаться часто и которые следует вынести. Например, блоки текста или элементы кнопок.</w:t>
       </w:r>
     </w:p>
     <w:p>
@@ -5047,7 +5564,71 @@
           <w:sz w:val="28"/>
           <w:szCs w:val="28"/>
         </w:rPr>
-        <w:t>Верстка;</w:t>
+        <w:t>В</w:t>
+      </w:r>
+      <w:r>
+        <w:rPr>
+          <w:rFonts w:ascii="Times New Roman" w:eastAsia="Times New Roman" w:hAnsi="Times New Roman" w:cs="Times New Roman"/>
+          <w:sz w:val="28"/>
+          <w:szCs w:val="28"/>
+        </w:rPr>
+        <w:t>ерстка</w:t>
+      </w:r>
+      <w:r>
+        <w:rPr>
+          <w:rFonts w:ascii="Times New Roman" w:eastAsia="Times New Roman" w:hAnsi="Times New Roman" w:cs="Times New Roman"/>
+          <w:sz w:val="28"/>
+          <w:szCs w:val="28"/>
+        </w:rPr>
+        <w:t xml:space="preserve"> </w:t>
+      </w:r>
+      <w:proofErr w:type="gramStart"/>
+      <w:r>
+        <w:rPr>
+          <w:rFonts w:ascii="Times New Roman" w:eastAsia="Times New Roman" w:hAnsi="Times New Roman" w:cs="Times New Roman"/>
+          <w:sz w:val="28"/>
+          <w:szCs w:val="28"/>
+        </w:rPr>
+        <w:t xml:space="preserve">( </w:t>
+      </w:r>
+      <w:r>
+        <w:rPr>
+          <w:rFonts w:ascii="Times New Roman" w:eastAsia="Times New Roman" w:hAnsi="Times New Roman" w:cs="Times New Roman"/>
+          <w:sz w:val="28"/>
+          <w:szCs w:val="28"/>
+          <w:lang w:val="en-US"/>
+        </w:rPr>
+        <w:t>frontend</w:t>
+      </w:r>
+      <w:proofErr w:type="gramEnd"/>
+      <w:r>
+        <w:rPr>
+          <w:rFonts w:ascii="Times New Roman" w:eastAsia="Times New Roman" w:hAnsi="Times New Roman" w:cs="Times New Roman"/>
+          <w:sz w:val="28"/>
+          <w:szCs w:val="28"/>
+          <w:lang w:val="en-US"/>
+        </w:rPr>
+        <w:t xml:space="preserve"> )</w:t>
+      </w:r>
+    </w:p>
+    <w:p>
+      <w:pPr>
+        <w:pStyle w:val="aa"/>
+        <w:spacing w:after="0" w:line="360" w:lineRule="auto"/>
+        <w:ind w:left="0" w:firstLine="851"/>
+        <w:jc w:val="both"/>
+        <w:rPr>
+          <w:rFonts w:ascii="Times New Roman" w:hAnsi="Times New Roman" w:cs="Times New Roman"/>
+          <w:sz w:val="28"/>
+        </w:rPr>
+      </w:pPr>
+      <w:r>
+        <w:rPr>
+          <w:rFonts w:ascii="Times New Roman" w:eastAsia="Times New Roman" w:hAnsi="Times New Roman" w:cs="Times New Roman"/>
+          <w:sz w:val="28"/>
+          <w:szCs w:val="28"/>
+        </w:rPr>
+        <w:t>После визуально точного представления идёт написание собственно кода. На данном этапе идёт вёрстка шаблонов, будущих веб страниц. Этот этап очень важен, так как правильная вёрстка и грамотно распределённые стили не только сильно облегчат дальнейшую разработку и поддержку, но и даже повысят поисковую выдачу, что полезно как для пользователей, так и разработчиков.</w:t>
       </w:r>
     </w:p>
     <w:p>
@@ -5067,11 +5648,89 @@
       </w:pPr>
       <w:r>
         <w:rPr>
-          <w:rFonts w:ascii="Times New Roman" w:eastAsia="Times New Roman" w:hAnsi="Times New Roman" w:cs="Times New Roman"/>
-          <w:sz w:val="28"/>
-          <w:szCs w:val="28"/>
-        </w:rPr>
-        <w:t>Программирование;</w:t>
+          <w:rFonts w:ascii="Times New Roman" w:hAnsi="Times New Roman" w:cs="Times New Roman"/>
+          <w:sz w:val="28"/>
+        </w:rPr>
+        <w:t>Создание базы данных</w:t>
+      </w:r>
+    </w:p>
+    <w:p>
+      <w:pPr>
+        <w:pStyle w:val="aa"/>
+        <w:spacing w:after="0" w:line="360" w:lineRule="auto"/>
+        <w:ind w:left="0" w:firstLine="851"/>
+        <w:jc w:val="both"/>
+        <w:rPr>
+          <w:rFonts w:ascii="Times New Roman" w:hAnsi="Times New Roman" w:cs="Times New Roman"/>
+          <w:sz w:val="28"/>
+        </w:rPr>
+      </w:pPr>
+      <w:r>
+        <w:rPr>
+          <w:rFonts w:ascii="Times New Roman" w:hAnsi="Times New Roman" w:cs="Times New Roman"/>
+          <w:sz w:val="28"/>
+        </w:rPr>
+        <w:t>Попутно с вёрсткой создаётся собственно база данных, табл</w:t>
+      </w:r>
+      <w:r>
+        <w:rPr>
+          <w:rFonts w:ascii="Times New Roman" w:hAnsi="Times New Roman" w:cs="Times New Roman"/>
+          <w:sz w:val="28"/>
+        </w:rPr>
+        <w:t>ицы и связи. Идёт оптимизация и</w:t>
+      </w:r>
+      <w:r>
+        <w:rPr>
+          <w:rFonts w:ascii="Times New Roman" w:hAnsi="Times New Roman" w:cs="Times New Roman"/>
+          <w:sz w:val="28"/>
+        </w:rPr>
+        <w:t xml:space="preserve"> нормализация.</w:t>
+      </w:r>
+      <w:r>
+        <w:rPr>
+          <w:rFonts w:ascii="Times New Roman" w:hAnsi="Times New Roman" w:cs="Times New Roman"/>
+          <w:sz w:val="28"/>
+        </w:rPr>
+        <w:t xml:space="preserve"> Обычно она создаётся по заранее заготовленной схеме и поэтому данный этап обычно относительно лёгкий.</w:t>
+      </w:r>
+    </w:p>
+    <w:p>
+      <w:pPr>
+        <w:pStyle w:val="aa"/>
+        <w:spacing w:after="0" w:line="360" w:lineRule="auto"/>
+        <w:ind w:left="0" w:firstLine="851"/>
+        <w:jc w:val="both"/>
+        <w:rPr>
+          <w:rFonts w:ascii="Times New Roman" w:hAnsi="Times New Roman" w:cs="Times New Roman"/>
+          <w:sz w:val="28"/>
+        </w:rPr>
+      </w:pPr>
+      <w:r>
+        <w:rPr>
+          <w:rFonts w:ascii="Times New Roman" w:hAnsi="Times New Roman" w:cs="Times New Roman"/>
+          <w:sz w:val="28"/>
+        </w:rPr>
+        <w:lastRenderedPageBreak/>
+        <w:t>В целом, требования к базе данных прямо пропорциональны ожидаемому количеству пользователей, чем их больше – тем больше нагрузка, а значит и серьёзнее подход к данному этапу.</w:t>
+      </w:r>
+    </w:p>
+    <w:p>
+      <w:pPr>
+        <w:pStyle w:val="aa"/>
+        <w:spacing w:after="0" w:line="360" w:lineRule="auto"/>
+        <w:ind w:left="0" w:firstLine="851"/>
+        <w:jc w:val="both"/>
+        <w:rPr>
+          <w:rFonts w:ascii="Times New Roman" w:hAnsi="Times New Roman" w:cs="Times New Roman"/>
+          <w:sz w:val="28"/>
+        </w:rPr>
+      </w:pPr>
+      <w:r>
+        <w:rPr>
+          <w:rFonts w:ascii="Times New Roman" w:hAnsi="Times New Roman" w:cs="Times New Roman"/>
+          <w:sz w:val="28"/>
+        </w:rPr>
+        <w:t>Например, на очень высоконагруженных проектах далеко не последнюю роль играет индексация нужных полей в таблицах, избавление от избыточности и нормализация, кластеризация и репликация, а также кэширование на нескольких уровнях.</w:t>
       </w:r>
     </w:p>
     <w:p>
@@ -5095,7 +5754,294 @@
           <w:sz w:val="28"/>
           <w:szCs w:val="28"/>
         </w:rPr>
-        <w:t>Наполнение контентом;</w:t>
+        <w:t>Программирование</w:t>
+      </w:r>
+      <w:r>
+        <w:rPr>
+          <w:rFonts w:ascii="Times New Roman" w:eastAsia="Times New Roman" w:hAnsi="Times New Roman" w:cs="Times New Roman"/>
+          <w:sz w:val="28"/>
+          <w:szCs w:val="28"/>
+          <w:lang w:val="en-US"/>
+        </w:rPr>
+        <w:t xml:space="preserve"> </w:t>
+      </w:r>
+      <w:proofErr w:type="gramStart"/>
+      <w:r>
+        <w:rPr>
+          <w:rFonts w:ascii="Times New Roman" w:eastAsia="Times New Roman" w:hAnsi="Times New Roman" w:cs="Times New Roman"/>
+          <w:sz w:val="28"/>
+          <w:szCs w:val="28"/>
+          <w:lang w:val="en-US"/>
+        </w:rPr>
+        <w:t>( backend</w:t>
+      </w:r>
+      <w:proofErr w:type="gramEnd"/>
+      <w:r>
+        <w:rPr>
+          <w:rFonts w:ascii="Times New Roman" w:eastAsia="Times New Roman" w:hAnsi="Times New Roman" w:cs="Times New Roman"/>
+          <w:sz w:val="28"/>
+          <w:szCs w:val="28"/>
+          <w:lang w:val="en-US"/>
+        </w:rPr>
+        <w:t xml:space="preserve"> )</w:t>
+      </w:r>
+    </w:p>
+    <w:p>
+      <w:pPr>
+        <w:pStyle w:val="aa"/>
+        <w:spacing w:after="0" w:line="360" w:lineRule="auto"/>
+        <w:ind w:left="0" w:firstLine="851"/>
+        <w:jc w:val="both"/>
+        <w:rPr>
+          <w:rFonts w:ascii="Times New Roman" w:eastAsia="Times New Roman" w:hAnsi="Times New Roman" w:cs="Times New Roman"/>
+          <w:sz w:val="28"/>
+          <w:szCs w:val="28"/>
+        </w:rPr>
+      </w:pPr>
+      <w:r>
+        <w:rPr>
+          <w:rFonts w:ascii="Times New Roman" w:eastAsia="Times New Roman" w:hAnsi="Times New Roman" w:cs="Times New Roman"/>
+          <w:sz w:val="28"/>
+          <w:szCs w:val="28"/>
+        </w:rPr>
+        <w:t>На данном этапе созданные шаблоны и база данных объединяются в единую структуру с помощью серверного языка программирования. Раньше это довольно просто: скрипт берёт данные из базы данных, обрабатывает, вставляет их шаблон и оправляет клиенту.</w:t>
+      </w:r>
+    </w:p>
+    <w:p>
+      <w:pPr>
+        <w:pStyle w:val="aa"/>
+        <w:spacing w:after="0" w:line="360" w:lineRule="auto"/>
+        <w:ind w:left="0" w:firstLine="851"/>
+        <w:jc w:val="both"/>
+        <w:rPr>
+          <w:rFonts w:ascii="Times New Roman" w:eastAsia="Times New Roman" w:hAnsi="Times New Roman" w:cs="Times New Roman"/>
+          <w:sz w:val="28"/>
+          <w:szCs w:val="28"/>
+        </w:rPr>
+      </w:pPr>
+      <w:r>
+        <w:rPr>
+          <w:rFonts w:ascii="Times New Roman" w:eastAsia="Times New Roman" w:hAnsi="Times New Roman" w:cs="Times New Roman"/>
+          <w:sz w:val="28"/>
+          <w:szCs w:val="28"/>
+        </w:rPr>
+        <w:t>Но за последнее время требования к серверной части сайтов сильно выросли. Теперь сервер</w:t>
+      </w:r>
+      <w:r>
+        <w:rPr>
+          <w:rFonts w:ascii="Times New Roman" w:eastAsia="Times New Roman" w:hAnsi="Times New Roman" w:cs="Times New Roman"/>
+          <w:sz w:val="28"/>
+          <w:szCs w:val="28"/>
+        </w:rPr>
+        <w:t xml:space="preserve"> не редко</w:t>
+      </w:r>
+      <w:r>
+        <w:rPr>
+          <w:rFonts w:ascii="Times New Roman" w:eastAsia="Times New Roman" w:hAnsi="Times New Roman" w:cs="Times New Roman"/>
+          <w:sz w:val="28"/>
+          <w:szCs w:val="28"/>
+        </w:rPr>
+        <w:t xml:space="preserve"> отвечает</w:t>
+      </w:r>
+      <w:r>
+        <w:rPr>
+          <w:rFonts w:ascii="Times New Roman" w:eastAsia="Times New Roman" w:hAnsi="Times New Roman" w:cs="Times New Roman"/>
+          <w:sz w:val="28"/>
+          <w:szCs w:val="28"/>
+        </w:rPr>
+        <w:t xml:space="preserve"> ещё</w:t>
+      </w:r>
+      <w:r>
+        <w:rPr>
+          <w:rFonts w:ascii="Times New Roman" w:eastAsia="Times New Roman" w:hAnsi="Times New Roman" w:cs="Times New Roman"/>
+          <w:sz w:val="28"/>
+          <w:szCs w:val="28"/>
+        </w:rPr>
+        <w:t xml:space="preserve"> за получение</w:t>
+      </w:r>
+      <w:r>
+        <w:rPr>
+          <w:rFonts w:ascii="Times New Roman" w:eastAsia="Times New Roman" w:hAnsi="Times New Roman" w:cs="Times New Roman"/>
+          <w:sz w:val="28"/>
+          <w:szCs w:val="28"/>
+        </w:rPr>
+        <w:t xml:space="preserve"> запросов и</w:t>
+      </w:r>
+      <w:r>
+        <w:rPr>
+          <w:rFonts w:ascii="Times New Roman" w:eastAsia="Times New Roman" w:hAnsi="Times New Roman" w:cs="Times New Roman"/>
+          <w:sz w:val="28"/>
+          <w:szCs w:val="28"/>
+        </w:rPr>
+        <w:t xml:space="preserve"> отдачу отв</w:t>
+      </w:r>
+      <w:r>
+        <w:rPr>
+          <w:rFonts w:ascii="Times New Roman" w:eastAsia="Times New Roman" w:hAnsi="Times New Roman" w:cs="Times New Roman"/>
+          <w:sz w:val="28"/>
+          <w:szCs w:val="28"/>
+        </w:rPr>
+        <w:t xml:space="preserve">етов «на лету», </w:t>
+      </w:r>
+      <w:proofErr w:type="spellStart"/>
+      <w:r>
+        <w:rPr>
+          <w:rFonts w:ascii="Times New Roman" w:eastAsia="Times New Roman" w:hAnsi="Times New Roman" w:cs="Times New Roman"/>
+          <w:sz w:val="28"/>
+          <w:szCs w:val="28"/>
+        </w:rPr>
+        <w:t>подгрузку</w:t>
+      </w:r>
+      <w:proofErr w:type="spellEnd"/>
+      <w:r>
+        <w:rPr>
+          <w:rFonts w:ascii="Times New Roman" w:eastAsia="Times New Roman" w:hAnsi="Times New Roman" w:cs="Times New Roman"/>
+          <w:sz w:val="28"/>
+          <w:szCs w:val="28"/>
+        </w:rPr>
+        <w:t xml:space="preserve"> контента после загрузки основной страницы, обработку данных на фоне, сбор статистики, управление сессиями, перенаправление запросов, и многое другое. Нередко, серверная часть может даже является посредником между клиентом и базой данных.</w:t>
+      </w:r>
+    </w:p>
+    <w:p>
+      <w:pPr>
+        <w:pStyle w:val="aa"/>
+        <w:spacing w:after="0" w:line="360" w:lineRule="auto"/>
+        <w:ind w:left="0" w:firstLine="851"/>
+        <w:jc w:val="both"/>
+        <w:rPr>
+          <w:rFonts w:ascii="Times New Roman" w:hAnsi="Times New Roman" w:cs="Times New Roman"/>
+          <w:sz w:val="28"/>
+        </w:rPr>
+      </w:pPr>
+      <w:r>
+        <w:rPr>
+          <w:rFonts w:ascii="Times New Roman" w:eastAsia="Times New Roman" w:hAnsi="Times New Roman" w:cs="Times New Roman"/>
+          <w:sz w:val="28"/>
+          <w:szCs w:val="28"/>
+        </w:rPr>
+        <w:t xml:space="preserve">Основными же языками написания серверных скриптов обычно являются </w:t>
+      </w:r>
+      <w:r>
+        <w:rPr>
+          <w:rFonts w:ascii="Times New Roman" w:eastAsia="Times New Roman" w:hAnsi="Times New Roman" w:cs="Times New Roman"/>
+          <w:sz w:val="28"/>
+          <w:szCs w:val="28"/>
+          <w:lang w:val="en-US"/>
+        </w:rPr>
+        <w:t>PHP</w:t>
+      </w:r>
+      <w:r>
+        <w:rPr>
+          <w:rFonts w:ascii="Times New Roman" w:eastAsia="Times New Roman" w:hAnsi="Times New Roman" w:cs="Times New Roman"/>
+          <w:sz w:val="28"/>
+          <w:szCs w:val="28"/>
+        </w:rPr>
+        <w:t xml:space="preserve"> </w:t>
+      </w:r>
+      <w:r>
+        <w:rPr>
+          <w:rFonts w:ascii="Times New Roman" w:eastAsia="Times New Roman" w:hAnsi="Times New Roman" w:cs="Times New Roman"/>
+          <w:sz w:val="28"/>
+          <w:szCs w:val="28"/>
+        </w:rPr>
+        <w:t xml:space="preserve">и </w:t>
+      </w:r>
+      <w:r>
+        <w:rPr>
+          <w:rFonts w:ascii="Times New Roman" w:eastAsia="Times New Roman" w:hAnsi="Times New Roman" w:cs="Times New Roman"/>
+          <w:sz w:val="28"/>
+          <w:szCs w:val="28"/>
+          <w:lang w:val="en-US"/>
+        </w:rPr>
+        <w:t>Python</w:t>
+      </w:r>
+      <w:r>
+        <w:rPr>
+          <w:rFonts w:ascii="Times New Roman" w:eastAsia="Times New Roman" w:hAnsi="Times New Roman" w:cs="Times New Roman"/>
+          <w:sz w:val="28"/>
+          <w:szCs w:val="28"/>
+        </w:rPr>
+        <w:t xml:space="preserve">, </w:t>
+      </w:r>
+      <w:r>
+        <w:rPr>
+          <w:rFonts w:ascii="Times New Roman" w:eastAsia="Times New Roman" w:hAnsi="Times New Roman" w:cs="Times New Roman"/>
+          <w:sz w:val="28"/>
+          <w:szCs w:val="28"/>
+        </w:rPr>
+        <w:t xml:space="preserve">а также их популярные </w:t>
+      </w:r>
+      <w:proofErr w:type="spellStart"/>
+      <w:r>
+        <w:rPr>
+          <w:rFonts w:ascii="Times New Roman" w:eastAsia="Times New Roman" w:hAnsi="Times New Roman" w:cs="Times New Roman"/>
+          <w:sz w:val="28"/>
+          <w:szCs w:val="28"/>
+        </w:rPr>
+        <w:t>фреймворки</w:t>
+      </w:r>
+      <w:proofErr w:type="spellEnd"/>
+      <w:r>
+        <w:rPr>
+          <w:rFonts w:ascii="Times New Roman" w:eastAsia="Times New Roman" w:hAnsi="Times New Roman" w:cs="Times New Roman"/>
+          <w:sz w:val="28"/>
+          <w:szCs w:val="28"/>
+        </w:rPr>
+        <w:t xml:space="preserve"> </w:t>
+      </w:r>
+      <w:proofErr w:type="spellStart"/>
+      <w:r>
+        <w:rPr>
+          <w:rFonts w:ascii="Times New Roman" w:eastAsia="Times New Roman" w:hAnsi="Times New Roman" w:cs="Times New Roman"/>
+          <w:sz w:val="28"/>
+          <w:szCs w:val="28"/>
+          <w:lang w:val="en-US"/>
+        </w:rPr>
+        <w:t>Lavarel</w:t>
+      </w:r>
+      <w:proofErr w:type="spellEnd"/>
+      <w:r>
+        <w:rPr>
+          <w:rFonts w:ascii="Times New Roman" w:eastAsia="Times New Roman" w:hAnsi="Times New Roman" w:cs="Times New Roman"/>
+          <w:sz w:val="28"/>
+          <w:szCs w:val="28"/>
+        </w:rPr>
+        <w:t xml:space="preserve"> </w:t>
+      </w:r>
+      <w:r>
+        <w:rPr>
+          <w:rFonts w:ascii="Times New Roman" w:eastAsia="Times New Roman" w:hAnsi="Times New Roman" w:cs="Times New Roman"/>
+          <w:sz w:val="28"/>
+          <w:szCs w:val="28"/>
+        </w:rPr>
+        <w:t xml:space="preserve">и </w:t>
+      </w:r>
+      <w:proofErr w:type="spellStart"/>
+      <w:r>
+        <w:rPr>
+          <w:rFonts w:ascii="Times New Roman" w:eastAsia="Times New Roman" w:hAnsi="Times New Roman" w:cs="Times New Roman"/>
+          <w:sz w:val="28"/>
+          <w:szCs w:val="28"/>
+          <w:lang w:val="en-US"/>
+        </w:rPr>
+        <w:t>Django</w:t>
+      </w:r>
+      <w:proofErr w:type="spellEnd"/>
+      <w:r>
+        <w:rPr>
+          <w:rFonts w:ascii="Times New Roman" w:eastAsia="Times New Roman" w:hAnsi="Times New Roman" w:cs="Times New Roman"/>
+          <w:sz w:val="28"/>
+          <w:szCs w:val="28"/>
+        </w:rPr>
+        <w:t xml:space="preserve"> </w:t>
+      </w:r>
+      <w:r>
+        <w:rPr>
+          <w:rFonts w:ascii="Times New Roman" w:eastAsia="Times New Roman" w:hAnsi="Times New Roman" w:cs="Times New Roman"/>
+          <w:sz w:val="28"/>
+          <w:szCs w:val="28"/>
+        </w:rPr>
+        <w:t>соответственно.</w:t>
       </w:r>
     </w:p>
     <w:p>
@@ -5119,7 +6065,211 @@
           <w:sz w:val="28"/>
           <w:szCs w:val="28"/>
         </w:rPr>
-        <w:t>Раскрутка сайта;</w:t>
+        <w:t>Н</w:t>
+      </w:r>
+      <w:r>
+        <w:rPr>
+          <w:rFonts w:ascii="Times New Roman" w:eastAsia="Times New Roman" w:hAnsi="Times New Roman" w:cs="Times New Roman"/>
+          <w:sz w:val="28"/>
+          <w:szCs w:val="28"/>
+        </w:rPr>
+        <w:t>аполнение контентом</w:t>
+      </w:r>
+    </w:p>
+    <w:p>
+      <w:pPr>
+        <w:pStyle w:val="aa"/>
+        <w:spacing w:after="0" w:line="360" w:lineRule="auto"/>
+        <w:ind w:left="0" w:firstLine="851"/>
+        <w:jc w:val="both"/>
+        <w:rPr>
+          <w:rFonts w:ascii="Times New Roman" w:hAnsi="Times New Roman" w:cs="Times New Roman"/>
+          <w:sz w:val="28"/>
+        </w:rPr>
+      </w:pPr>
+      <w:r>
+        <w:rPr>
+          <w:rFonts w:ascii="Times New Roman" w:eastAsia="Times New Roman" w:hAnsi="Times New Roman" w:cs="Times New Roman"/>
+          <w:sz w:val="28"/>
+          <w:szCs w:val="28"/>
+        </w:rPr>
+        <w:t>Самая главная часть любого сайта – это его контент. Даже самые крупные и популярные сайты без контента станут просто горой бесполезного кода. И создание контента может идти тремя путями.</w:t>
+      </w:r>
+    </w:p>
+    <w:p>
+      <w:pPr>
+        <w:pStyle w:val="aa"/>
+        <w:numPr>
+          <w:ilvl w:val="1"/>
+          <w:numId w:val="4"/>
+        </w:numPr>
+        <w:spacing w:after="0" w:line="360" w:lineRule="auto"/>
+        <w:ind w:left="0" w:firstLine="851"/>
+        <w:jc w:val="both"/>
+        <w:rPr>
+          <w:rFonts w:ascii="Times New Roman" w:hAnsi="Times New Roman" w:cs="Times New Roman"/>
+          <w:sz w:val="28"/>
+        </w:rPr>
+      </w:pPr>
+      <w:r>
+        <w:rPr>
+          <w:rFonts w:ascii="Times New Roman" w:hAnsi="Times New Roman" w:cs="Times New Roman"/>
+          <w:sz w:val="28"/>
+        </w:rPr>
+        <w:t>Самогенерация контента</w:t>
+      </w:r>
+    </w:p>
+    <w:p>
+      <w:pPr>
+        <w:spacing w:after="0" w:line="360" w:lineRule="auto"/>
+        <w:ind w:firstLine="851"/>
+        <w:jc w:val="both"/>
+        <w:rPr>
+          <w:rFonts w:ascii="Times New Roman" w:hAnsi="Times New Roman" w:cs="Times New Roman"/>
+          <w:sz w:val="28"/>
+        </w:rPr>
+      </w:pPr>
+      <w:r>
+        <w:rPr>
+          <w:rFonts w:ascii="Times New Roman" w:hAnsi="Times New Roman" w:cs="Times New Roman"/>
+          <w:sz w:val="28"/>
+        </w:rPr>
+        <w:t>Самый прибыльный путь в плане контента. Пользователи развлекаются сами себя. Одни создают – другие читают / смотрят. Этим обычно пользуются социальные сети, давая клиентам самые разные инструменты создания чего угодно.</w:t>
+      </w:r>
+    </w:p>
+    <w:p>
+      <w:pPr>
+        <w:spacing w:after="0" w:line="360" w:lineRule="auto"/>
+        <w:ind w:firstLine="851"/>
+        <w:jc w:val="both"/>
+        <w:rPr>
+          <w:rFonts w:ascii="Times New Roman" w:hAnsi="Times New Roman" w:cs="Times New Roman"/>
+          <w:sz w:val="28"/>
+        </w:rPr>
+      </w:pPr>
+      <w:r>
+        <w:rPr>
+          <w:rFonts w:ascii="Times New Roman" w:hAnsi="Times New Roman" w:cs="Times New Roman"/>
+          <w:sz w:val="28"/>
+        </w:rPr>
+        <w:lastRenderedPageBreak/>
+        <w:t>Из плюсов – бешенное количество самого разнообразного контента в кратчайшие сроки. Не надо даже никому платить – прознав возможность монетизации, пользователи начнут всё делать сами. Также это привлекает других клиентов, а если контента будет много – то это может стать для них «воронкой» времени, а значит и постоянными зрителями рекламы.</w:t>
+      </w:r>
+    </w:p>
+    <w:p>
+      <w:pPr>
+        <w:spacing w:after="0" w:line="360" w:lineRule="auto"/>
+        <w:ind w:firstLine="851"/>
+        <w:jc w:val="both"/>
+        <w:rPr>
+          <w:rFonts w:ascii="Times New Roman" w:hAnsi="Times New Roman" w:cs="Times New Roman"/>
+          <w:sz w:val="28"/>
+        </w:rPr>
+      </w:pPr>
+      <w:r>
+        <w:rPr>
+          <w:rFonts w:ascii="Times New Roman" w:hAnsi="Times New Roman" w:cs="Times New Roman"/>
+          <w:sz w:val="28"/>
+        </w:rPr>
+        <w:t>Из минусов – требуется много времени, денег и места под хранение данных.</w:t>
+      </w:r>
+      <w:r>
+        <w:rPr>
+          <w:rFonts w:ascii="Times New Roman" w:hAnsi="Times New Roman" w:cs="Times New Roman"/>
+          <w:sz w:val="28"/>
+        </w:rPr>
+        <w:t xml:space="preserve"> </w:t>
+      </w:r>
+      <w:r>
+        <w:rPr>
+          <w:rFonts w:ascii="Times New Roman" w:hAnsi="Times New Roman" w:cs="Times New Roman"/>
+          <w:sz w:val="28"/>
+        </w:rPr>
+        <w:t>Помимо этого, требуется хорошая раскрутка и инструменты создания – т.к. тех, кто просто смотрит гораздо больше тех, кто что-то создаёт.</w:t>
+      </w:r>
+    </w:p>
+    <w:p>
+      <w:pPr>
+        <w:pStyle w:val="aa"/>
+        <w:numPr>
+          <w:ilvl w:val="1"/>
+          <w:numId w:val="4"/>
+        </w:numPr>
+        <w:spacing w:after="0" w:line="360" w:lineRule="auto"/>
+        <w:ind w:left="0" w:firstLine="851"/>
+        <w:jc w:val="both"/>
+        <w:rPr>
+          <w:rFonts w:ascii="Times New Roman" w:hAnsi="Times New Roman" w:cs="Times New Roman"/>
+          <w:sz w:val="28"/>
+        </w:rPr>
+      </w:pPr>
+      <w:r>
+        <w:rPr>
+          <w:rFonts w:ascii="Times New Roman" w:hAnsi="Times New Roman" w:cs="Times New Roman"/>
+          <w:sz w:val="28"/>
+        </w:rPr>
+        <w:t>Предварительное создание</w:t>
+      </w:r>
+    </w:p>
+    <w:p>
+      <w:pPr>
+        <w:pStyle w:val="aa"/>
+        <w:spacing w:after="0" w:line="360" w:lineRule="auto"/>
+        <w:ind w:left="0" w:firstLine="851"/>
+        <w:jc w:val="both"/>
+        <w:rPr>
+          <w:rFonts w:ascii="Times New Roman" w:hAnsi="Times New Roman" w:cs="Times New Roman"/>
+          <w:sz w:val="28"/>
+        </w:rPr>
+      </w:pPr>
+      <w:r>
+        <w:rPr>
+          <w:rFonts w:ascii="Times New Roman" w:hAnsi="Times New Roman" w:cs="Times New Roman"/>
+          <w:sz w:val="28"/>
+        </w:rPr>
+        <w:t>Самое обычное наполнение сайта контентом. Подходит в тех случаях, когда не нужно много данных или требуется их тщательная проработка. Например, в лэндингах и корпоративных сайтах.</w:t>
+      </w:r>
+    </w:p>
+    <w:p>
+      <w:pPr>
+        <w:pStyle w:val="aa"/>
+        <w:numPr>
+          <w:ilvl w:val="1"/>
+          <w:numId w:val="4"/>
+        </w:numPr>
+        <w:spacing w:after="0" w:line="360" w:lineRule="auto"/>
+        <w:ind w:left="0" w:firstLine="851"/>
+        <w:jc w:val="both"/>
+        <w:rPr>
+          <w:rFonts w:ascii="Times New Roman" w:hAnsi="Times New Roman" w:cs="Times New Roman"/>
+          <w:sz w:val="28"/>
+        </w:rPr>
+      </w:pPr>
+      <w:r>
+        <w:rPr>
+          <w:rFonts w:ascii="Times New Roman" w:hAnsi="Times New Roman" w:cs="Times New Roman"/>
+          <w:sz w:val="28"/>
+        </w:rPr>
+        <w:t>Агрегация</w:t>
+      </w:r>
+    </w:p>
+    <w:p>
+      <w:pPr>
+        <w:pStyle w:val="aa"/>
+        <w:spacing w:after="0" w:line="360" w:lineRule="auto"/>
+        <w:ind w:left="0" w:firstLine="851"/>
+        <w:jc w:val="both"/>
+        <w:rPr>
+          <w:rFonts w:ascii="Times New Roman" w:hAnsi="Times New Roman" w:cs="Times New Roman"/>
+          <w:sz w:val="28"/>
+        </w:rPr>
+      </w:pPr>
+      <w:r>
+        <w:rPr>
+          <w:rFonts w:ascii="Times New Roman" w:hAnsi="Times New Roman" w:cs="Times New Roman"/>
+          <w:sz w:val="28"/>
+        </w:rPr>
+        <w:t>Самый простой и выбранный в данном случае путь. Использование данных других источников. Подходит для «сайтов-сводок», где собирается информация из нескольких источников.</w:t>
       </w:r>
     </w:p>
     <w:p>
@@ -5143,18 +6293,119 @@
           <w:sz w:val="28"/>
           <w:szCs w:val="28"/>
         </w:rPr>
-        <w:t>Поддержка сайта.</w:t>
-      </w:r>
-    </w:p>
-    <w:p>
-      <w:pPr>
-        <w:rPr>
-          <w:rFonts w:ascii="Times New Roman" w:hAnsi="Times New Roman" w:cs="Times New Roman"/>
-          <w:sz w:val="28"/>
-        </w:rPr>
-      </w:pPr>
-      <w:bookmarkStart w:id="8" w:name="_GoBack"/>
-      <w:bookmarkEnd w:id="8"/>
+        <w:t>Раскрутка сайта</w:t>
+      </w:r>
+    </w:p>
+    <w:p>
+      <w:pPr>
+        <w:pStyle w:val="aa"/>
+        <w:spacing w:after="0" w:line="360" w:lineRule="auto"/>
+        <w:ind w:left="0" w:firstLine="851"/>
+        <w:jc w:val="both"/>
+        <w:rPr>
+          <w:rFonts w:ascii="Times New Roman" w:eastAsia="Times New Roman" w:hAnsi="Times New Roman" w:cs="Times New Roman"/>
+          <w:sz w:val="28"/>
+          <w:szCs w:val="28"/>
+        </w:rPr>
+      </w:pPr>
+      <w:r>
+        <w:rPr>
+          <w:rFonts w:ascii="Times New Roman" w:eastAsia="Times New Roman" w:hAnsi="Times New Roman" w:cs="Times New Roman"/>
+          <w:sz w:val="28"/>
+          <w:szCs w:val="28"/>
+        </w:rPr>
+        <w:t>Любой сайт создаётся для того, чтобы на него зашли, т.е. в пользователях.</w:t>
+      </w:r>
+      <w:r>
+        <w:rPr>
+          <w:rFonts w:ascii="Times New Roman" w:eastAsia="Times New Roman" w:hAnsi="Times New Roman" w:cs="Times New Roman"/>
+          <w:sz w:val="28"/>
+          <w:szCs w:val="28"/>
+        </w:rPr>
+        <w:t xml:space="preserve"> Даже крупные интернет-порталы, которые, кажется и так всем известны, постоянно пытаются стать ещё известнее. А самые частые пути для этого – заказ рекламы, оптимизация под поисковые системы и добавление новых функций.</w:t>
+      </w:r>
+    </w:p>
+    <w:p>
+      <w:pPr>
+        <w:pStyle w:val="aa"/>
+        <w:spacing w:after="0" w:line="360" w:lineRule="auto"/>
+        <w:ind w:left="0" w:firstLine="851"/>
+        <w:jc w:val="both"/>
+        <w:rPr>
+          <w:rFonts w:ascii="Times New Roman" w:hAnsi="Times New Roman" w:cs="Times New Roman"/>
+          <w:sz w:val="28"/>
+        </w:rPr>
+      </w:pPr>
+      <w:r>
+        <w:rPr>
+          <w:rFonts w:ascii="Times New Roman" w:eastAsia="Times New Roman" w:hAnsi="Times New Roman" w:cs="Times New Roman"/>
+          <w:sz w:val="28"/>
+          <w:szCs w:val="28"/>
+        </w:rPr>
+        <w:t>Однако в данном случае раскрутка не используется в принципе, так как используется локально.</w:t>
+      </w:r>
+    </w:p>
+    <w:p>
+      <w:pPr>
+        <w:pStyle w:val="aa"/>
+        <w:numPr>
+          <w:ilvl w:val="0"/>
+          <w:numId w:val="4"/>
+        </w:numPr>
+        <w:spacing w:after="0" w:line="360" w:lineRule="auto"/>
+        <w:ind w:left="0" w:firstLine="851"/>
+        <w:jc w:val="both"/>
+        <w:rPr>
+          <w:rFonts w:ascii="Times New Roman" w:hAnsi="Times New Roman" w:cs="Times New Roman"/>
+          <w:sz w:val="28"/>
+        </w:rPr>
+      </w:pPr>
+      <w:r>
+        <w:rPr>
+          <w:rFonts w:ascii="Times New Roman" w:eastAsia="Times New Roman" w:hAnsi="Times New Roman" w:cs="Times New Roman"/>
+          <w:sz w:val="28"/>
+          <w:szCs w:val="28"/>
+        </w:rPr>
+        <w:t>Поддержка сайта</w:t>
+      </w:r>
+    </w:p>
+    <w:p>
+      <w:pPr>
+        <w:pStyle w:val="aa"/>
+        <w:spacing w:after="0" w:line="360" w:lineRule="auto"/>
+        <w:ind w:left="0" w:firstLine="851"/>
+        <w:jc w:val="both"/>
+        <w:rPr>
+          <w:rFonts w:ascii="Times New Roman" w:hAnsi="Times New Roman" w:cs="Times New Roman"/>
+          <w:sz w:val="28"/>
+        </w:rPr>
+      </w:pPr>
+      <w:r>
+        <w:rPr>
+          <w:rFonts w:ascii="Times New Roman" w:eastAsia="Times New Roman" w:hAnsi="Times New Roman" w:cs="Times New Roman"/>
+          <w:sz w:val="28"/>
+          <w:szCs w:val="28"/>
+        </w:rPr>
+        <w:t xml:space="preserve">Данный этап является завершающим, но не последним, так как поддержка </w:t>
+      </w:r>
+      <w:proofErr w:type="gramStart"/>
+      <w:r>
+        <w:rPr>
+          <w:rFonts w:ascii="Times New Roman" w:eastAsia="Times New Roman" w:hAnsi="Times New Roman" w:cs="Times New Roman"/>
+          <w:sz w:val="28"/>
+          <w:szCs w:val="28"/>
+        </w:rPr>
+        <w:t>( т.е.</w:t>
+      </w:r>
+      <w:proofErr w:type="gramEnd"/>
+      <w:r>
+        <w:rPr>
+          <w:rFonts w:ascii="Times New Roman" w:eastAsia="Times New Roman" w:hAnsi="Times New Roman" w:cs="Times New Roman"/>
+          <w:sz w:val="28"/>
+          <w:szCs w:val="28"/>
+        </w:rPr>
+        <w:t xml:space="preserve"> обслуживание и обновление сайта ) – постоянный и не прерывный процесс, который прекращается лишь при полном выводе / удалении сайта.</w:t>
+      </w:r>
       <w:r>
         <w:rPr>
           <w:rFonts w:ascii="Times New Roman" w:hAnsi="Times New Roman" w:cs="Times New Roman"/>
@@ -5175,7 +6426,7 @@
           <w:sz w:val="28"/>
         </w:rPr>
       </w:pPr>
-      <w:bookmarkStart w:id="9" w:name="_Toc50719865"/>
+      <w:bookmarkStart w:id="8" w:name="_Toc50719865"/>
       <w:r>
         <w:rPr>
           <w:rFonts w:ascii="Times New Roman" w:eastAsia="Times New Roman" w:hAnsi="Times New Roman" w:cs="Times New Roman"/>
@@ -5186,33 +6437,35 @@
         <w:lastRenderedPageBreak/>
         <w:t>2.2 Структура сайта</w:t>
       </w:r>
+      <w:bookmarkEnd w:id="8"/>
+    </w:p>
+    <w:p>
+      <w:pPr>
+        <w:spacing w:after="0" w:line="360" w:lineRule="auto"/>
+        <w:ind w:firstLine="851"/>
+        <w:jc w:val="both"/>
+        <w:rPr>
+          <w:rFonts w:ascii="Times New Roman" w:hAnsi="Times New Roman" w:cs="Times New Roman"/>
+          <w:sz w:val="28"/>
+        </w:rPr>
+      </w:pPr>
+    </w:p>
+    <w:p>
+      <w:pPr>
+        <w:rPr>
+          <w:rFonts w:ascii="Times New Roman" w:hAnsi="Times New Roman" w:cs="Times New Roman"/>
+          <w:sz w:val="28"/>
+        </w:rPr>
+      </w:pPr>
+      <w:r>
+        <w:rPr>
+          <w:rFonts w:ascii="Times New Roman" w:hAnsi="Times New Roman" w:cs="Times New Roman"/>
+          <w:sz w:val="28"/>
+        </w:rPr>
+        <w:br w:type="page"/>
+      </w:r>
+      <w:bookmarkStart w:id="9" w:name="_GoBack"/>
       <w:bookmarkEnd w:id="9"/>
-    </w:p>
-    <w:p>
-      <w:pPr>
-        <w:spacing w:after="0" w:line="360" w:lineRule="auto"/>
-        <w:ind w:firstLine="851"/>
-        <w:jc w:val="both"/>
-        <w:rPr>
-          <w:rFonts w:ascii="Times New Roman" w:hAnsi="Times New Roman" w:cs="Times New Roman"/>
-          <w:sz w:val="28"/>
-        </w:rPr>
-      </w:pPr>
-    </w:p>
-    <w:p>
-      <w:pPr>
-        <w:rPr>
-          <w:rFonts w:ascii="Times New Roman" w:hAnsi="Times New Roman" w:cs="Times New Roman"/>
-          <w:sz w:val="28"/>
-        </w:rPr>
-      </w:pPr>
-      <w:r>
-        <w:rPr>
-          <w:rFonts w:ascii="Times New Roman" w:hAnsi="Times New Roman" w:cs="Times New Roman"/>
-          <w:sz w:val="28"/>
-        </w:rPr>
-        <w:br w:type="page"/>
-      </w:r>
     </w:p>
     <w:p>
       <w:pPr>
@@ -5553,12 +6806,37 @@
           <w:sz w:val="28"/>
         </w:rPr>
       </w:pPr>
-      <w:r>
-        <w:rPr>
-          <w:rFonts w:ascii="Times New Roman" w:hAnsi="Times New Roman" w:cs="Times New Roman"/>
-          <w:sz w:val="28"/>
-        </w:rPr>
-        <w:t>Colocation — размещение сервера, которым владеет отдельный человек, предприниматель, компания, в дата-центре хостинговой компании.</w:t>
+      <w:proofErr w:type="spellStart"/>
+      <w:r>
+        <w:rPr>
+          <w:rFonts w:ascii="Times New Roman" w:hAnsi="Times New Roman" w:cs="Times New Roman"/>
+          <w:sz w:val="28"/>
+        </w:rPr>
+        <w:t>Colocation</w:t>
+      </w:r>
+      <w:proofErr w:type="spellEnd"/>
+      <w:r>
+        <w:rPr>
+          <w:rFonts w:ascii="Times New Roman" w:hAnsi="Times New Roman" w:cs="Times New Roman"/>
+          <w:sz w:val="28"/>
+        </w:rPr>
+        <w:t xml:space="preserve"> — размещение сервера, которым владеет отдельный человек, предприниматель, компания, в дата-центре </w:t>
+      </w:r>
+      <w:proofErr w:type="spellStart"/>
+      <w:r>
+        <w:rPr>
+          <w:rFonts w:ascii="Times New Roman" w:hAnsi="Times New Roman" w:cs="Times New Roman"/>
+          <w:sz w:val="28"/>
+        </w:rPr>
+        <w:t>хостинговой</w:t>
+      </w:r>
+      <w:proofErr w:type="spellEnd"/>
+      <w:r>
+        <w:rPr>
+          <w:rFonts w:ascii="Times New Roman" w:hAnsi="Times New Roman" w:cs="Times New Roman"/>
+          <w:sz w:val="28"/>
+        </w:rPr>
+        <w:t xml:space="preserve"> компании.</w:t>
       </w:r>
     </w:p>
     <w:p>
@@ -5613,8 +6891,79 @@
           <w:sz w:val="28"/>
           <w:szCs w:val="21"/>
         </w:rPr>
-        <w:t>поддержка CGI: Perl, PHP, Python, ASP, Ruby, JSP, Java</w:t>
-      </w:r>
+        <w:t>поддержка CGI: </w:t>
+      </w:r>
+      <w:proofErr w:type="spellStart"/>
+      <w:r>
+        <w:rPr>
+          <w:rFonts w:ascii="Times New Roman" w:hAnsi="Times New Roman" w:cs="Times New Roman"/>
+          <w:color w:val="202122"/>
+          <w:sz w:val="28"/>
+          <w:szCs w:val="21"/>
+        </w:rPr>
+        <w:t>Perl</w:t>
+      </w:r>
+      <w:proofErr w:type="spellEnd"/>
+      <w:r>
+        <w:rPr>
+          <w:rFonts w:ascii="Times New Roman" w:hAnsi="Times New Roman" w:cs="Times New Roman"/>
+          <w:color w:val="202122"/>
+          <w:sz w:val="28"/>
+          <w:szCs w:val="21"/>
+        </w:rPr>
+        <w:t>, PHP, </w:t>
+      </w:r>
+      <w:proofErr w:type="spellStart"/>
+      <w:r>
+        <w:rPr>
+          <w:rFonts w:ascii="Times New Roman" w:hAnsi="Times New Roman" w:cs="Times New Roman"/>
+          <w:color w:val="202122"/>
+          <w:sz w:val="28"/>
+          <w:szCs w:val="21"/>
+        </w:rPr>
+        <w:t>Python</w:t>
+      </w:r>
+      <w:proofErr w:type="spellEnd"/>
+      <w:r>
+        <w:rPr>
+          <w:rFonts w:ascii="Times New Roman" w:hAnsi="Times New Roman" w:cs="Times New Roman"/>
+          <w:color w:val="202122"/>
+          <w:sz w:val="28"/>
+          <w:szCs w:val="21"/>
+        </w:rPr>
+        <w:t>, ASP, </w:t>
+      </w:r>
+      <w:proofErr w:type="spellStart"/>
+      <w:r>
+        <w:rPr>
+          <w:rFonts w:ascii="Times New Roman" w:hAnsi="Times New Roman" w:cs="Times New Roman"/>
+          <w:color w:val="202122"/>
+          <w:sz w:val="28"/>
+          <w:szCs w:val="21"/>
+        </w:rPr>
+        <w:t>Ruby</w:t>
+      </w:r>
+      <w:proofErr w:type="spellEnd"/>
+      <w:r>
+        <w:rPr>
+          <w:rFonts w:ascii="Times New Roman" w:hAnsi="Times New Roman" w:cs="Times New Roman"/>
+          <w:color w:val="202122"/>
+          <w:sz w:val="28"/>
+          <w:szCs w:val="21"/>
+        </w:rPr>
+        <w:t>, JSP, </w:t>
+      </w:r>
+      <w:proofErr w:type="spellStart"/>
+      <w:r>
+        <w:rPr>
+          <w:rFonts w:ascii="Times New Roman" w:hAnsi="Times New Roman" w:cs="Times New Roman"/>
+          <w:color w:val="202122"/>
+          <w:sz w:val="28"/>
+          <w:szCs w:val="21"/>
+        </w:rPr>
+        <w:t>Java</w:t>
+      </w:r>
+      <w:proofErr w:type="spellEnd"/>
     </w:p>
     <w:p>
       <w:pPr>
@@ -5634,6 +6983,7 @@
           <w:lang w:val="en-US"/>
         </w:rPr>
       </w:pPr>
+      <w:proofErr w:type="gramStart"/>
       <w:r>
         <w:rPr>
           <w:rFonts w:ascii="Times New Roman" w:hAnsi="Times New Roman" w:cs="Times New Roman"/>
@@ -5651,7 +7001,52 @@
           <w:szCs w:val="21"/>
           <w:lang w:val="en-US"/>
         </w:rPr>
-        <w:t> .htaccess/.htpasswd (</w:t>
+        <w:t> .</w:t>
+      </w:r>
+      <w:proofErr w:type="spellStart"/>
+      <w:r>
+        <w:rPr>
+          <w:rFonts w:ascii="Times New Roman" w:hAnsi="Times New Roman" w:cs="Times New Roman"/>
+          <w:color w:val="202122"/>
+          <w:sz w:val="28"/>
+          <w:szCs w:val="21"/>
+          <w:lang w:val="en-US"/>
+        </w:rPr>
+        <w:t>htaccess</w:t>
+      </w:r>
+      <w:proofErr w:type="spellEnd"/>
+      <w:proofErr w:type="gramEnd"/>
+      <w:r>
+        <w:rPr>
+          <w:rFonts w:ascii="Times New Roman" w:hAnsi="Times New Roman" w:cs="Times New Roman"/>
+          <w:color w:val="202122"/>
+          <w:sz w:val="28"/>
+          <w:szCs w:val="21"/>
+          <w:lang w:val="en-US"/>
+        </w:rPr>
+        <w:t>/.</w:t>
+      </w:r>
+      <w:proofErr w:type="spellStart"/>
+      <w:r>
+        <w:rPr>
+          <w:rFonts w:ascii="Times New Roman" w:hAnsi="Times New Roman" w:cs="Times New Roman"/>
+          <w:color w:val="202122"/>
+          <w:sz w:val="28"/>
+          <w:szCs w:val="21"/>
+          <w:lang w:val="en-US"/>
+        </w:rPr>
+        <w:t>htpasswd</w:t>
+      </w:r>
+      <w:proofErr w:type="spellEnd"/>
+      <w:r>
+        <w:rPr>
+          <w:rFonts w:ascii="Times New Roman" w:hAnsi="Times New Roman" w:cs="Times New Roman"/>
+          <w:color w:val="202122"/>
+          <w:sz w:val="28"/>
+          <w:szCs w:val="21"/>
+          <w:lang w:val="en-US"/>
+        </w:rPr>
+        <w:t> (</w:t>
       </w:r>
       <w:r>
         <w:rPr>
@@ -5698,7 +7093,27 @@
           <w:szCs w:val="21"/>
         </w:rPr>
         <w:lastRenderedPageBreak/>
-        <w:t>поддержка баз данных, а также установленные модули и фреймворки для каждой из возможностей.</w:t>
+        <w:t>поддержка баз данных, а также установленные модули и </w:t>
+      </w:r>
+      <w:proofErr w:type="spellStart"/>
+      <w:r>
+        <w:rPr>
+          <w:rFonts w:ascii="Times New Roman" w:hAnsi="Times New Roman" w:cs="Times New Roman"/>
+          <w:color w:val="202122"/>
+          <w:sz w:val="28"/>
+          <w:szCs w:val="21"/>
+        </w:rPr>
+        <w:t>фреймворки</w:t>
+      </w:r>
+      <w:proofErr w:type="spellEnd"/>
+      <w:r>
+        <w:rPr>
+          <w:rFonts w:ascii="Times New Roman" w:hAnsi="Times New Roman" w:cs="Times New Roman"/>
+          <w:color w:val="202122"/>
+          <w:sz w:val="28"/>
+          <w:szCs w:val="21"/>
+        </w:rPr>
+        <w:t> для каждой из возможностей.</w:t>
       </w:r>
     </w:p>
     <w:p>
@@ -5855,7 +7270,27 @@
           <w:sz w:val="28"/>
           <w:szCs w:val="21"/>
         </w:rPr>
-        <w:t>количество E-Mail ящиков и объём дискового пространства, предназначенного для почты</w:t>
+        <w:t>количество E-</w:t>
+      </w:r>
+      <w:proofErr w:type="spellStart"/>
+      <w:r>
+        <w:rPr>
+          <w:rFonts w:ascii="Times New Roman" w:hAnsi="Times New Roman" w:cs="Times New Roman"/>
+          <w:color w:val="202122"/>
+          <w:sz w:val="28"/>
+          <w:szCs w:val="21"/>
+        </w:rPr>
+        <w:t>Mail</w:t>
+      </w:r>
+      <w:proofErr w:type="spellEnd"/>
+      <w:r>
+        <w:rPr>
+          <w:rFonts w:ascii="Times New Roman" w:hAnsi="Times New Roman" w:cs="Times New Roman"/>
+          <w:color w:val="202122"/>
+          <w:sz w:val="28"/>
+          <w:szCs w:val="21"/>
+        </w:rPr>
+        <w:t> ящиков и объём дискового пространства, предназначенного для почты</w:t>
       </w:r>
     </w:p>
     <w:p>
@@ -5882,7 +7317,27 @@
           <w:sz w:val="28"/>
           <w:szCs w:val="21"/>
         </w:rPr>
-        <w:t>количество баз данных и размер дискового пространства под базы данных</w:t>
+        <w:t>количество </w:t>
+      </w:r>
+      <w:proofErr w:type="gramStart"/>
+      <w:r>
+        <w:rPr>
+          <w:rFonts w:ascii="Times New Roman" w:hAnsi="Times New Roman" w:cs="Times New Roman"/>
+          <w:color w:val="202122"/>
+          <w:sz w:val="28"/>
+          <w:szCs w:val="21"/>
+        </w:rPr>
+        <w:t>баз</w:t>
+      </w:r>
+      <w:proofErr w:type="gramEnd"/>
+      <w:r>
+        <w:rPr>
+          <w:rFonts w:ascii="Times New Roman" w:hAnsi="Times New Roman" w:cs="Times New Roman"/>
+          <w:color w:val="202122"/>
+          <w:sz w:val="28"/>
+          <w:szCs w:val="21"/>
+        </w:rPr>
+        <w:t xml:space="preserve"> данных и размер дискового пространства под базы данных</w:t>
       </w:r>
     </w:p>
     <w:p>
@@ -6039,7 +7494,27 @@
           <w:sz w:val="28"/>
           <w:szCs w:val="21"/>
         </w:rPr>
-        <w:t>удалённость оборудования хостера от целевой аудитории сайта, которая влияет на загрузку информации.</w:t>
+        <w:t xml:space="preserve">удалённость оборудования </w:t>
+      </w:r>
+      <w:proofErr w:type="spellStart"/>
+      <w:r>
+        <w:rPr>
+          <w:rFonts w:ascii="Times New Roman" w:hAnsi="Times New Roman" w:cs="Times New Roman"/>
+          <w:color w:val="202122"/>
+          <w:sz w:val="28"/>
+          <w:szCs w:val="21"/>
+        </w:rPr>
+        <w:t>хостера</w:t>
+      </w:r>
+      <w:proofErr w:type="spellEnd"/>
+      <w:r>
+        <w:rPr>
+          <w:rFonts w:ascii="Times New Roman" w:hAnsi="Times New Roman" w:cs="Times New Roman"/>
+          <w:color w:val="202122"/>
+          <w:sz w:val="28"/>
+          <w:szCs w:val="21"/>
+        </w:rPr>
+        <w:t xml:space="preserve"> от целевой аудитории сайта, которая влияет на загрузку информации.</w:t>
       </w:r>
     </w:p>
     <w:p>
@@ -6061,7 +7536,61 @@
           <w:sz w:val="28"/>
           <w:szCs w:val="21"/>
         </w:rPr>
-        <w:t>Некоторые платные хостинговые компании предоставляют бесплатный тест на определённый период, по истечении которого пользователь должен определиться, подходит ли для него выбранная хостинговая компания и имеет ли смысл оплачивать большие периоды. Помимо платных хостеров, существуют также и бесплатные хостинг-компании, поддерживающие большинство описанных веб-технологий.</w:t>
+        <w:t xml:space="preserve">Некоторые платные </w:t>
+      </w:r>
+      <w:proofErr w:type="spellStart"/>
+      <w:r>
+        <w:rPr>
+          <w:color w:val="202122"/>
+          <w:sz w:val="28"/>
+          <w:szCs w:val="21"/>
+        </w:rPr>
+        <w:t>хостинговые</w:t>
+      </w:r>
+      <w:proofErr w:type="spellEnd"/>
+      <w:r>
+        <w:rPr>
+          <w:color w:val="202122"/>
+          <w:sz w:val="28"/>
+          <w:szCs w:val="21"/>
+        </w:rPr>
+        <w:t xml:space="preserve"> компании предоставляют бесплатный тест на определённый период, по истечении которого пользователь должен определиться, подходит ли для него выбранная </w:t>
+      </w:r>
+      <w:proofErr w:type="spellStart"/>
+      <w:r>
+        <w:rPr>
+          <w:color w:val="202122"/>
+          <w:sz w:val="28"/>
+          <w:szCs w:val="21"/>
+        </w:rPr>
+        <w:t>хостинговая</w:t>
+      </w:r>
+      <w:proofErr w:type="spellEnd"/>
+      <w:r>
+        <w:rPr>
+          <w:color w:val="202122"/>
+          <w:sz w:val="28"/>
+          <w:szCs w:val="21"/>
+        </w:rPr>
+        <w:t xml:space="preserve"> компания и имеет ли смысл оплачивать большие периоды. Помимо платных </w:t>
+      </w:r>
+      <w:proofErr w:type="spellStart"/>
+      <w:r>
+        <w:rPr>
+          <w:color w:val="202122"/>
+          <w:sz w:val="28"/>
+          <w:szCs w:val="21"/>
+        </w:rPr>
+        <w:t>хостеров</w:t>
+      </w:r>
+      <w:proofErr w:type="spellEnd"/>
+      <w:r>
+        <w:rPr>
+          <w:color w:val="202122"/>
+          <w:sz w:val="28"/>
+          <w:szCs w:val="21"/>
+        </w:rPr>
+        <w:t>, существуют также и бесплатные хостинг-компании, поддерживающие большинство описанных веб-технологий.</w:t>
       </w:r>
     </w:p>
     <w:p>
@@ -6119,6 +7648,7 @@
         </w:rPr>
         <w:t xml:space="preserve">Практика проходила с </w:t>
       </w:r>
+      <w:proofErr w:type="gramStart"/>
       <w:r>
         <w:rPr>
           <w:rFonts w:ascii="Times New Roman" w:hAnsi="Times New Roman" w:cs="Times New Roman"/>
@@ -6126,13 +7656,23 @@
           <w:szCs w:val="24"/>
           <w:lang w:eastAsia="ru-RU"/>
         </w:rPr>
-        <w:t>01.09.2020  по 14.09.2020,</w:t>
-      </w:r>
+        <w:t>01.09.2020  по</w:t>
+      </w:r>
+      <w:proofErr w:type="gramEnd"/>
       <w:r>
         <w:rPr>
           <w:rFonts w:ascii="Times New Roman" w:hAnsi="Times New Roman" w:cs="Times New Roman"/>
           <w:sz w:val="28"/>
           <w:szCs w:val="24"/>
+          <w:lang w:eastAsia="ru-RU"/>
+        </w:rPr>
+        <w:t xml:space="preserve"> 14.09.2020,</w:t>
+      </w:r>
+      <w:r>
+        <w:rPr>
+          <w:rFonts w:ascii="Times New Roman" w:hAnsi="Times New Roman" w:cs="Times New Roman"/>
+          <w:sz w:val="28"/>
+          <w:szCs w:val="24"/>
         </w:rPr>
         <w:t xml:space="preserve"> в вычисли</w:t>
       </w:r>
@@ -6184,13 +7724,23 @@
           <w:szCs w:val="28"/>
         </w:rPr>
       </w:pPr>
-      <w:r>
-        <w:rPr>
-          <w:rFonts w:ascii="Times New Roman" w:hAnsi="Times New Roman" w:cs="Times New Roman"/>
-          <w:sz w:val="28"/>
-          <w:szCs w:val="28"/>
-        </w:rPr>
-        <w:t>Игро-справочный сайт был полностью продуман, создан, и развёрнут. Возможно даже полноценное использование и последующие масштабирование этого сайта при условии постоянной поддержки и наполнения контентом.</w:t>
+      <w:proofErr w:type="spellStart"/>
+      <w:r>
+        <w:rPr>
+          <w:rFonts w:ascii="Times New Roman" w:hAnsi="Times New Roman" w:cs="Times New Roman"/>
+          <w:sz w:val="28"/>
+          <w:szCs w:val="28"/>
+        </w:rPr>
+        <w:t>Игро</w:t>
+      </w:r>
+      <w:proofErr w:type="spellEnd"/>
+      <w:r>
+        <w:rPr>
+          <w:rFonts w:ascii="Times New Roman" w:hAnsi="Times New Roman" w:cs="Times New Roman"/>
+          <w:sz w:val="28"/>
+          <w:szCs w:val="28"/>
+        </w:rPr>
+        <w:t>-справочный сайт был полностью продуман, создан, и развёрнут. Возможно даже полноценное использование и последующие масштабирование этого сайта при условии постоянной поддержки и наполнения контентом.</w:t>
       </w:r>
     </w:p>
     <w:p>
@@ -6305,6 +7855,7 @@
         </w:rPr>
         <w:t xml:space="preserve">и </w:t>
       </w:r>
+      <w:proofErr w:type="spellStart"/>
       <w:r>
         <w:rPr>
           <w:rFonts w:ascii="Times New Roman" w:hAnsi="Times New Roman" w:cs="Times New Roman"/>
@@ -6314,6 +7865,7 @@
         </w:rPr>
         <w:t>css</w:t>
       </w:r>
+      <w:proofErr w:type="spellEnd"/>
     </w:p>
     <w:p>
       <w:pPr>
@@ -6415,6 +7967,7 @@
         </w:rPr>
         <w:t xml:space="preserve">сервером </w:t>
       </w:r>
+      <w:proofErr w:type="spellStart"/>
       <w:r>
         <w:rPr>
           <w:rFonts w:ascii="Times New Roman" w:hAnsi="Times New Roman" w:cs="Times New Roman"/>
@@ -6424,6 +7977,7 @@
         </w:rPr>
         <w:t>Nginx</w:t>
       </w:r>
+      <w:proofErr w:type="spellEnd"/>
     </w:p>
     <w:p>
       <w:pPr>
@@ -6449,6 +8003,7 @@
         </w:rPr>
         <w:t xml:space="preserve">Была изучена командная работа с РСКВ </w:t>
       </w:r>
+      <w:proofErr w:type="spellStart"/>
       <w:r>
         <w:rPr>
           <w:rFonts w:ascii="Times New Roman" w:hAnsi="Times New Roman" w:cs="Times New Roman"/>
@@ -6458,6 +8013,7 @@
         </w:rPr>
         <w:t>Git</w:t>
       </w:r>
+      <w:proofErr w:type="spellEnd"/>
     </w:p>
     <w:p>
       <w:pPr>
@@ -6539,19 +8095,60 @@
           <w:sz w:val="28"/>
         </w:rPr>
       </w:pPr>
-      <w:r>
-        <w:rPr>
-          <w:rFonts w:ascii="Times New Roman" w:hAnsi="Times New Roman" w:cs="Times New Roman"/>
-          <w:sz w:val="28"/>
-        </w:rPr>
-        <w:t>Адитья Бхаргава –</w:t>
-      </w:r>
-      <w:r>
-        <w:rPr>
-          <w:rFonts w:ascii="Times New Roman" w:hAnsi="Times New Roman" w:cs="Times New Roman"/>
-          <w:sz w:val="28"/>
-        </w:rPr>
-        <w:t xml:space="preserve"> Грокаем алгоритмы.</w:t>
+      <w:proofErr w:type="spellStart"/>
+      <w:r>
+        <w:rPr>
+          <w:rFonts w:ascii="Times New Roman" w:hAnsi="Times New Roman" w:cs="Times New Roman"/>
+          <w:sz w:val="28"/>
+        </w:rPr>
+        <w:t>Адитья</w:t>
+      </w:r>
+      <w:proofErr w:type="spellEnd"/>
+      <w:r>
+        <w:rPr>
+          <w:rFonts w:ascii="Times New Roman" w:hAnsi="Times New Roman" w:cs="Times New Roman"/>
+          <w:sz w:val="28"/>
+        </w:rPr>
+        <w:t xml:space="preserve"> </w:t>
+      </w:r>
+      <w:proofErr w:type="spellStart"/>
+      <w:r>
+        <w:rPr>
+          <w:rFonts w:ascii="Times New Roman" w:hAnsi="Times New Roman" w:cs="Times New Roman"/>
+          <w:sz w:val="28"/>
+        </w:rPr>
+        <w:t>Бхаргава</w:t>
+      </w:r>
+      <w:proofErr w:type="spellEnd"/>
+      <w:r>
+        <w:rPr>
+          <w:rFonts w:ascii="Times New Roman" w:hAnsi="Times New Roman" w:cs="Times New Roman"/>
+          <w:sz w:val="28"/>
+        </w:rPr>
+        <w:t xml:space="preserve"> –</w:t>
+      </w:r>
+      <w:r>
+        <w:rPr>
+          <w:rFonts w:ascii="Times New Roman" w:hAnsi="Times New Roman" w:cs="Times New Roman"/>
+          <w:sz w:val="28"/>
+        </w:rPr>
+        <w:t xml:space="preserve"> </w:t>
+      </w:r>
+      <w:proofErr w:type="spellStart"/>
+      <w:r>
+        <w:rPr>
+          <w:rFonts w:ascii="Times New Roman" w:hAnsi="Times New Roman" w:cs="Times New Roman"/>
+          <w:sz w:val="28"/>
+        </w:rPr>
+        <w:t>Грокаем</w:t>
+      </w:r>
+      <w:proofErr w:type="spellEnd"/>
+      <w:r>
+        <w:rPr>
+          <w:rFonts w:ascii="Times New Roman" w:hAnsi="Times New Roman" w:cs="Times New Roman"/>
+          <w:sz w:val="28"/>
+        </w:rPr>
+        <w:t xml:space="preserve"> алгоритмы.</w:t>
       </w:r>
     </w:p>
     <w:p>
@@ -6572,12 +8169,21 @@
           <w:sz w:val="28"/>
         </w:rPr>
       </w:pPr>
-      <w:r>
-        <w:rPr>
-          <w:rFonts w:ascii="Times New Roman" w:hAnsi="Times New Roman" w:cs="Times New Roman"/>
-          <w:sz w:val="28"/>
-        </w:rPr>
-        <w:t>Макконнелл С.</w:t>
+      <w:proofErr w:type="spellStart"/>
+      <w:r>
+        <w:rPr>
+          <w:rFonts w:ascii="Times New Roman" w:hAnsi="Times New Roman" w:cs="Times New Roman"/>
+          <w:sz w:val="28"/>
+        </w:rPr>
+        <w:t>Макконнелл</w:t>
+      </w:r>
+      <w:proofErr w:type="spellEnd"/>
+      <w:r>
+        <w:rPr>
+          <w:rFonts w:ascii="Times New Roman" w:hAnsi="Times New Roman" w:cs="Times New Roman"/>
+          <w:sz w:val="28"/>
+        </w:rPr>
+        <w:t xml:space="preserve"> С.</w:t>
       </w:r>
       <w:r>
         <w:rPr>
@@ -6605,13 +8211,31 @@
           <w:sz w:val="28"/>
         </w:rPr>
       </w:pPr>
-      <w:r>
-        <w:rPr>
-          <w:rFonts w:ascii="Times New Roman" w:hAnsi="Times New Roman" w:cs="Times New Roman"/>
-          <w:sz w:val="28"/>
-        </w:rPr>
-        <w:t>Марейн Хавербеке</w:t>
-      </w:r>
+      <w:proofErr w:type="spellStart"/>
+      <w:r>
+        <w:rPr>
+          <w:rFonts w:ascii="Times New Roman" w:hAnsi="Times New Roman" w:cs="Times New Roman"/>
+          <w:sz w:val="28"/>
+        </w:rPr>
+        <w:t>Марейн</w:t>
+      </w:r>
+      <w:proofErr w:type="spellEnd"/>
+      <w:r>
+        <w:rPr>
+          <w:rFonts w:ascii="Times New Roman" w:hAnsi="Times New Roman" w:cs="Times New Roman"/>
+          <w:sz w:val="28"/>
+        </w:rPr>
+        <w:t xml:space="preserve"> </w:t>
+      </w:r>
+      <w:proofErr w:type="spellStart"/>
+      <w:r>
+        <w:rPr>
+          <w:rFonts w:ascii="Times New Roman" w:hAnsi="Times New Roman" w:cs="Times New Roman"/>
+          <w:sz w:val="28"/>
+        </w:rPr>
+        <w:t>Хавербеке</w:t>
+      </w:r>
+      <w:proofErr w:type="spellEnd"/>
       <w:r>
         <w:rPr>
           <w:rFonts w:ascii="Times New Roman" w:hAnsi="Times New Roman" w:cs="Times New Roman"/>
@@ -6686,19 +8310,44 @@
           <w:sz w:val="28"/>
         </w:rPr>
       </w:pPr>
-      <w:r>
-        <w:rPr>
-          <w:rFonts w:ascii="Times New Roman" w:hAnsi="Times New Roman" w:cs="Times New Roman"/>
-          <w:sz w:val="28"/>
-        </w:rPr>
-        <w:t>Седерхольм Д</w:t>
-      </w:r>
-      <w:r>
-        <w:rPr>
-          <w:rFonts w:ascii="Times New Roman" w:hAnsi="Times New Roman" w:cs="Times New Roman"/>
-          <w:sz w:val="28"/>
-        </w:rPr>
-        <w:t>. - Пуленепробиваемый Web-дизайн</w:t>
+      <w:proofErr w:type="spellStart"/>
+      <w:r>
+        <w:rPr>
+          <w:rFonts w:ascii="Times New Roman" w:hAnsi="Times New Roman" w:cs="Times New Roman"/>
+          <w:sz w:val="28"/>
+        </w:rPr>
+        <w:t>Седерхольм</w:t>
+      </w:r>
+      <w:proofErr w:type="spellEnd"/>
+      <w:r>
+        <w:rPr>
+          <w:rFonts w:ascii="Times New Roman" w:hAnsi="Times New Roman" w:cs="Times New Roman"/>
+          <w:sz w:val="28"/>
+        </w:rPr>
+        <w:t xml:space="preserve"> Д</w:t>
+      </w:r>
+      <w:r>
+        <w:rPr>
+          <w:rFonts w:ascii="Times New Roman" w:hAnsi="Times New Roman" w:cs="Times New Roman"/>
+          <w:sz w:val="28"/>
+        </w:rPr>
+        <w:t xml:space="preserve">. - Пуленепробиваемый </w:t>
+      </w:r>
+      <w:proofErr w:type="spellStart"/>
+      <w:r>
+        <w:rPr>
+          <w:rFonts w:ascii="Times New Roman" w:hAnsi="Times New Roman" w:cs="Times New Roman"/>
+          <w:sz w:val="28"/>
+        </w:rPr>
+        <w:t>Web</w:t>
+      </w:r>
+      <w:proofErr w:type="spellEnd"/>
+      <w:r>
+        <w:rPr>
+          <w:rFonts w:ascii="Times New Roman" w:hAnsi="Times New Roman" w:cs="Times New Roman"/>
+          <w:sz w:val="28"/>
+        </w:rPr>
+        <w:t>-дизайн</w:t>
       </w:r>
     </w:p>
     <w:p>
@@ -6744,32 +8393,30 @@
         <w:rPr>
           <w:rFonts w:ascii="Times New Roman" w:hAnsi="Times New Roman" w:cs="Times New Roman"/>
           <w:sz w:val="28"/>
+        </w:rPr>
+        <w:t xml:space="preserve"> – </w:t>
+      </w:r>
+      <w:r>
+        <w:rPr>
+          <w:rFonts w:ascii="Times New Roman" w:hAnsi="Times New Roman" w:cs="Times New Roman"/>
+          <w:sz w:val="28"/>
+        </w:rPr>
+        <w:t xml:space="preserve">Документация по </w:t>
+      </w:r>
+      <w:r>
+        <w:rPr>
+          <w:rFonts w:ascii="Times New Roman" w:hAnsi="Times New Roman" w:cs="Times New Roman"/>
+          <w:sz w:val="28"/>
           <w:lang w:val="en-US"/>
         </w:rPr>
+        <w:t>MySQL</w:t>
+      </w:r>
+      <w:r>
+        <w:rPr>
+          <w:rFonts w:ascii="Times New Roman" w:hAnsi="Times New Roman" w:cs="Times New Roman"/>
+          <w:sz w:val="28"/>
+        </w:rPr>
         <w:t xml:space="preserve"> – </w:t>
-      </w:r>
-      <w:r>
-        <w:rPr>
-          <w:rFonts w:ascii="Times New Roman" w:hAnsi="Times New Roman" w:cs="Times New Roman"/>
-          <w:sz w:val="28"/>
-        </w:rPr>
-        <w:t xml:space="preserve">Документация по </w:t>
-      </w:r>
-      <w:r>
-        <w:rPr>
-          <w:rFonts w:ascii="Times New Roman" w:hAnsi="Times New Roman" w:cs="Times New Roman"/>
-          <w:sz w:val="28"/>
-          <w:lang w:val="en-US"/>
-        </w:rPr>
-        <w:t>MySQL –</w:t>
-      </w:r>
-      <w:r>
-        <w:rPr>
-          <w:rFonts w:ascii="Times New Roman" w:hAnsi="Times New Roman" w:cs="Times New Roman"/>
-          <w:sz w:val="28"/>
-          <w:lang w:val="en-US"/>
-        </w:rPr>
-        <w:t xml:space="preserve"> </w:t>
       </w:r>
       <w:hyperlink r:id="rId8" w:history="1">
         <w:r>
@@ -6779,99 +8426,7 @@
             <w:sz w:val="28"/>
             <w:lang w:val="en-US"/>
           </w:rPr>
-          <w:t>https://dev.mysql.com/doc/</w:t>
-        </w:r>
-      </w:hyperlink>
-    </w:p>
-    <w:p>
-      <w:pPr>
-        <w:pStyle w:val="aa"/>
-        <w:numPr>
-          <w:ilvl w:val="0"/>
-          <w:numId w:val="11"/>
-        </w:numPr>
-        <w:tabs>
-          <w:tab w:val="left" w:pos="0"/>
-        </w:tabs>
-        <w:spacing w:after="0" w:line="360" w:lineRule="auto"/>
-        <w:ind w:left="0" w:firstLine="851"/>
-        <w:jc w:val="both"/>
-        <w:rPr>
-          <w:rFonts w:ascii="Times New Roman" w:hAnsi="Times New Roman" w:cs="Times New Roman"/>
-          <w:sz w:val="28"/>
-        </w:rPr>
-      </w:pPr>
-      <w:r>
-        <w:rPr>
-          <w:rFonts w:ascii="Times New Roman" w:hAnsi="Times New Roman" w:cs="Times New Roman"/>
-          <w:sz w:val="28"/>
-        </w:rPr>
-        <w:t>[</w:t>
-      </w:r>
-      <w:r>
-        <w:rPr>
-          <w:rFonts w:ascii="Times New Roman" w:hAnsi="Times New Roman" w:cs="Times New Roman"/>
-          <w:sz w:val="28"/>
-        </w:rPr>
-        <w:t>Электронный ресурс</w:t>
-      </w:r>
-      <w:r>
-        <w:rPr>
-          <w:rFonts w:ascii="Times New Roman" w:hAnsi="Times New Roman" w:cs="Times New Roman"/>
-          <w:sz w:val="28"/>
-        </w:rPr>
-        <w:t>]</w:t>
-      </w:r>
-      <w:r>
-        <w:rPr>
-          <w:rFonts w:ascii="Times New Roman" w:hAnsi="Times New Roman" w:cs="Times New Roman"/>
-          <w:sz w:val="28"/>
-        </w:rPr>
-        <w:t xml:space="preserve"> – </w:t>
-      </w:r>
-      <w:r>
-        <w:rPr>
-          <w:rFonts w:ascii="Times New Roman" w:hAnsi="Times New Roman" w:cs="Times New Roman"/>
-          <w:sz w:val="28"/>
-        </w:rPr>
-        <w:t>Руководство</w:t>
-      </w:r>
-      <w:r>
-        <w:rPr>
-          <w:rFonts w:ascii="Times New Roman" w:hAnsi="Times New Roman" w:cs="Times New Roman"/>
-          <w:sz w:val="28"/>
-        </w:rPr>
-        <w:t xml:space="preserve"> и документация</w:t>
-      </w:r>
-      <w:r>
-        <w:rPr>
-          <w:rFonts w:ascii="Times New Roman" w:hAnsi="Times New Roman" w:cs="Times New Roman"/>
-          <w:sz w:val="28"/>
-        </w:rPr>
-        <w:t xml:space="preserve"> по PHP</w:t>
-      </w:r>
-      <w:r>
-        <w:rPr>
-          <w:rFonts w:ascii="Times New Roman" w:hAnsi="Times New Roman" w:cs="Times New Roman"/>
-          <w:sz w:val="28"/>
-        </w:rPr>
-        <w:t xml:space="preserve"> –</w:t>
-      </w:r>
-      <w:r>
-        <w:rPr>
-          <w:rFonts w:ascii="Times New Roman" w:hAnsi="Times New Roman" w:cs="Times New Roman"/>
-          <w:sz w:val="28"/>
-        </w:rPr>
-        <w:t xml:space="preserve">  </w:t>
-      </w:r>
-      <w:hyperlink r:id="rId9" w:history="1">
-        <w:r>
-          <w:rPr>
-            <w:rStyle w:val="ab"/>
-            <w:rFonts w:ascii="Times New Roman" w:hAnsi="Times New Roman" w:cs="Times New Roman"/>
-            <w:sz w:val="28"/>
-          </w:rPr>
-          <w:t>https://www.php.ne</w:t>
+          <w:t>https</w:t>
         </w:r>
         <w:r>
           <w:rPr>
@@ -6879,79 +8434,54 @@
             <w:rFonts w:ascii="Times New Roman" w:hAnsi="Times New Roman" w:cs="Times New Roman"/>
             <w:sz w:val="28"/>
           </w:rPr>
-          <w:t>t</w:t>
+          <w:t>://</w:t>
+        </w:r>
+        <w:proofErr w:type="spellStart"/>
+        <w:r>
+          <w:rPr>
+            <w:rStyle w:val="ab"/>
+            <w:rFonts w:ascii="Times New Roman" w:hAnsi="Times New Roman" w:cs="Times New Roman"/>
+            <w:sz w:val="28"/>
+            <w:lang w:val="en-US"/>
+          </w:rPr>
+          <w:t>dev</w:t>
+        </w:r>
+        <w:proofErr w:type="spellEnd"/>
+        <w:r>
+          <w:rPr>
+            <w:rStyle w:val="ab"/>
+            <w:rFonts w:ascii="Times New Roman" w:hAnsi="Times New Roman" w:cs="Times New Roman"/>
+            <w:sz w:val="28"/>
+          </w:rPr>
+          <w:t>.</w:t>
+        </w:r>
+        <w:proofErr w:type="spellStart"/>
+        <w:r>
+          <w:rPr>
+            <w:rStyle w:val="ab"/>
+            <w:rFonts w:ascii="Times New Roman" w:hAnsi="Times New Roman" w:cs="Times New Roman"/>
+            <w:sz w:val="28"/>
+            <w:lang w:val="en-US"/>
+          </w:rPr>
+          <w:t>mysql</w:t>
+        </w:r>
+        <w:proofErr w:type="spellEnd"/>
+        <w:r>
+          <w:rPr>
+            <w:rStyle w:val="ab"/>
+            <w:rFonts w:ascii="Times New Roman" w:hAnsi="Times New Roman" w:cs="Times New Roman"/>
+            <w:sz w:val="28"/>
+          </w:rPr>
+          <w:t>.</w:t>
         </w:r>
         <w:r>
           <w:rPr>
             <w:rStyle w:val="ab"/>
             <w:rFonts w:ascii="Times New Roman" w:hAnsi="Times New Roman" w:cs="Times New Roman"/>
             <w:sz w:val="28"/>
+            <w:lang w:val="en-US"/>
           </w:rPr>
-          <w:t>/manual/ru/</w:t>
-        </w:r>
-      </w:hyperlink>
-    </w:p>
-    <w:p>
-      <w:pPr>
-        <w:pStyle w:val="aa"/>
-        <w:numPr>
-          <w:ilvl w:val="0"/>
-          <w:numId w:val="11"/>
-        </w:numPr>
-        <w:tabs>
-          <w:tab w:val="left" w:pos="0"/>
-        </w:tabs>
-        <w:spacing w:after="0" w:line="360" w:lineRule="auto"/>
-        <w:ind w:left="0" w:firstLine="851"/>
-        <w:jc w:val="both"/>
-        <w:rPr>
-          <w:rFonts w:ascii="Times New Roman" w:hAnsi="Times New Roman" w:cs="Times New Roman"/>
-          <w:sz w:val="28"/>
-        </w:rPr>
-      </w:pPr>
-      <w:r>
-        <w:rPr>
-          <w:rFonts w:ascii="Times New Roman" w:hAnsi="Times New Roman" w:cs="Times New Roman"/>
-          <w:sz w:val="28"/>
-        </w:rPr>
-        <w:t>[</w:t>
-      </w:r>
-      <w:r>
-        <w:rPr>
-          <w:rFonts w:ascii="Times New Roman" w:hAnsi="Times New Roman" w:cs="Times New Roman"/>
-          <w:sz w:val="28"/>
-        </w:rPr>
-        <w:t>Электронный ресурс</w:t>
-      </w:r>
-      <w:r>
-        <w:rPr>
-          <w:rFonts w:ascii="Times New Roman" w:hAnsi="Times New Roman" w:cs="Times New Roman"/>
-          <w:sz w:val="28"/>
-        </w:rPr>
-        <w:t>]</w:t>
-      </w:r>
-      <w:r>
-        <w:rPr>
-          <w:rFonts w:ascii="Times New Roman" w:hAnsi="Times New Roman" w:cs="Times New Roman"/>
-          <w:sz w:val="28"/>
-        </w:rPr>
-        <w:t xml:space="preserve"> – Семантическая структура сайта –</w:t>
-      </w:r>
-      <w:r>
-        <w:rPr>
-          <w:rFonts w:ascii="Times New Roman" w:hAnsi="Times New Roman" w:cs="Times New Roman"/>
-          <w:sz w:val="28"/>
-        </w:rPr>
-        <w:t xml:space="preserve"> </w:t>
-      </w:r>
-      <w:hyperlink r:id="rId10" w:history="1">
-        <w:r>
-          <w:rPr>
-            <w:rStyle w:val="ab"/>
-            <w:rFonts w:ascii="Times New Roman" w:hAnsi="Times New Roman" w:cs="Times New Roman"/>
-            <w:sz w:val="28"/>
-          </w:rPr>
-          <w:t>https://semantica.in</w:t>
+          <w:t>com</w:t>
         </w:r>
         <w:r>
           <w:rPr>
@@ -6966,8 +8496,9 @@
             <w:rStyle w:val="ab"/>
             <w:rFonts w:ascii="Times New Roman" w:hAnsi="Times New Roman" w:cs="Times New Roman"/>
             <w:sz w:val="28"/>
+            <w:lang w:val="en-US"/>
           </w:rPr>
-          <w:t>blog/struktur</w:t>
+          <w:t>doc</w:t>
         </w:r>
         <w:r>
           <w:rPr>
@@ -6975,15 +8506,7 @@
             <w:rFonts w:ascii="Times New Roman" w:hAnsi="Times New Roman" w:cs="Times New Roman"/>
             <w:sz w:val="28"/>
           </w:rPr>
-          <w:t>a</w:t>
-        </w:r>
-        <w:r>
-          <w:rPr>
-            <w:rStyle w:val="ab"/>
-            <w:rFonts w:ascii="Times New Roman" w:hAnsi="Times New Roman" w:cs="Times New Roman"/>
-            <w:sz w:val="28"/>
-          </w:rPr>
-          <w:t>-sajta.html</w:t>
+          <w:t>/</w:t>
         </w:r>
       </w:hyperlink>
     </w:p>
@@ -7030,17 +8553,188 @@
         <w:rPr>
           <w:rFonts w:ascii="Times New Roman" w:hAnsi="Times New Roman" w:cs="Times New Roman"/>
           <w:sz w:val="28"/>
+        </w:rPr>
+        <w:t xml:space="preserve"> – </w:t>
+      </w:r>
+      <w:r>
+        <w:rPr>
+          <w:rFonts w:ascii="Times New Roman" w:hAnsi="Times New Roman" w:cs="Times New Roman"/>
+          <w:sz w:val="28"/>
+        </w:rPr>
+        <w:t>Руководство</w:t>
+      </w:r>
+      <w:r>
+        <w:rPr>
+          <w:rFonts w:ascii="Times New Roman" w:hAnsi="Times New Roman" w:cs="Times New Roman"/>
+          <w:sz w:val="28"/>
+        </w:rPr>
+        <w:t xml:space="preserve"> и документация</w:t>
+      </w:r>
+      <w:r>
+        <w:rPr>
+          <w:rFonts w:ascii="Times New Roman" w:hAnsi="Times New Roman" w:cs="Times New Roman"/>
+          <w:sz w:val="28"/>
+        </w:rPr>
+        <w:t xml:space="preserve"> по PHP</w:t>
+      </w:r>
+      <w:r>
+        <w:rPr>
+          <w:rFonts w:ascii="Times New Roman" w:hAnsi="Times New Roman" w:cs="Times New Roman"/>
+          <w:sz w:val="28"/>
+        </w:rPr>
+        <w:t xml:space="preserve"> </w:t>
+      </w:r>
+      <w:proofErr w:type="gramStart"/>
+      <w:r>
+        <w:rPr>
+          <w:rFonts w:ascii="Times New Roman" w:hAnsi="Times New Roman" w:cs="Times New Roman"/>
+          <w:sz w:val="28"/>
+        </w:rPr>
+        <w:t>–</w:t>
+      </w:r>
+      <w:r>
+        <w:rPr>
+          <w:rFonts w:ascii="Times New Roman" w:hAnsi="Times New Roman" w:cs="Times New Roman"/>
+          <w:sz w:val="28"/>
+        </w:rPr>
+        <w:t xml:space="preserve">  </w:t>
+      </w:r>
+      <w:hyperlink r:id="rId9" w:history="1">
+        <w:r>
+          <w:rPr>
+            <w:rStyle w:val="ab"/>
+            <w:rFonts w:ascii="Times New Roman" w:hAnsi="Times New Roman" w:cs="Times New Roman"/>
+            <w:sz w:val="28"/>
+          </w:rPr>
+          <w:t>https://www.php.net/manual/ru/</w:t>
+        </w:r>
+        <w:proofErr w:type="gramEnd"/>
+      </w:hyperlink>
+    </w:p>
+    <w:p>
+      <w:pPr>
+        <w:pStyle w:val="aa"/>
+        <w:numPr>
+          <w:ilvl w:val="0"/>
+          <w:numId w:val="11"/>
+        </w:numPr>
+        <w:tabs>
+          <w:tab w:val="left" w:pos="0"/>
+        </w:tabs>
+        <w:spacing w:after="0" w:line="360" w:lineRule="auto"/>
+        <w:ind w:left="0" w:firstLine="851"/>
+        <w:jc w:val="both"/>
+        <w:rPr>
+          <w:rFonts w:ascii="Times New Roman" w:hAnsi="Times New Roman" w:cs="Times New Roman"/>
+          <w:sz w:val="28"/>
+        </w:rPr>
+      </w:pPr>
+      <w:r>
+        <w:rPr>
+          <w:rFonts w:ascii="Times New Roman" w:hAnsi="Times New Roman" w:cs="Times New Roman"/>
+          <w:sz w:val="28"/>
+        </w:rPr>
+        <w:t>[</w:t>
+      </w:r>
+      <w:r>
+        <w:rPr>
+          <w:rFonts w:ascii="Times New Roman" w:hAnsi="Times New Roman" w:cs="Times New Roman"/>
+          <w:sz w:val="28"/>
+        </w:rPr>
+        <w:t>Электронный ресурс</w:t>
+      </w:r>
+      <w:r>
+        <w:rPr>
+          <w:rFonts w:ascii="Times New Roman" w:hAnsi="Times New Roman" w:cs="Times New Roman"/>
+          <w:sz w:val="28"/>
+        </w:rPr>
+        <w:t>]</w:t>
+      </w:r>
+      <w:r>
+        <w:rPr>
+          <w:rFonts w:ascii="Times New Roman" w:hAnsi="Times New Roman" w:cs="Times New Roman"/>
+          <w:sz w:val="28"/>
+        </w:rPr>
+        <w:t xml:space="preserve"> – Семантическая структура сайта –</w:t>
+      </w:r>
+      <w:r>
+        <w:rPr>
+          <w:rFonts w:ascii="Times New Roman" w:hAnsi="Times New Roman" w:cs="Times New Roman"/>
+          <w:sz w:val="28"/>
+        </w:rPr>
+        <w:t xml:space="preserve"> </w:t>
+      </w:r>
+      <w:hyperlink r:id="rId10" w:history="1">
+        <w:r>
+          <w:rPr>
+            <w:rStyle w:val="ab"/>
+            <w:rFonts w:ascii="Times New Roman" w:hAnsi="Times New Roman" w:cs="Times New Roman"/>
+            <w:sz w:val="28"/>
+          </w:rPr>
+          <w:t>https://semantica.in/blog/struktura-sajta.html</w:t>
+        </w:r>
+      </w:hyperlink>
+    </w:p>
+    <w:p>
+      <w:pPr>
+        <w:pStyle w:val="aa"/>
+        <w:numPr>
+          <w:ilvl w:val="0"/>
+          <w:numId w:val="11"/>
+        </w:numPr>
+        <w:tabs>
+          <w:tab w:val="left" w:pos="0"/>
+        </w:tabs>
+        <w:spacing w:after="0" w:line="360" w:lineRule="auto"/>
+        <w:ind w:left="0" w:firstLine="851"/>
+        <w:jc w:val="both"/>
+        <w:rPr>
+          <w:rFonts w:ascii="Times New Roman" w:hAnsi="Times New Roman" w:cs="Times New Roman"/>
+          <w:sz w:val="28"/>
+        </w:rPr>
+      </w:pPr>
+      <w:r>
+        <w:rPr>
+          <w:rFonts w:ascii="Times New Roman" w:hAnsi="Times New Roman" w:cs="Times New Roman"/>
+          <w:sz w:val="28"/>
+        </w:rPr>
+        <w:t>[</w:t>
+      </w:r>
+      <w:r>
+        <w:rPr>
+          <w:rFonts w:ascii="Times New Roman" w:hAnsi="Times New Roman" w:cs="Times New Roman"/>
+          <w:sz w:val="28"/>
+        </w:rPr>
+        <w:t>Электронный ресурс</w:t>
+      </w:r>
+      <w:r>
+        <w:rPr>
+          <w:rFonts w:ascii="Times New Roman" w:hAnsi="Times New Roman" w:cs="Times New Roman"/>
+          <w:sz w:val="28"/>
+        </w:rPr>
+        <w:t>]</w:t>
+      </w:r>
+      <w:r>
+        <w:rPr>
+          <w:rFonts w:ascii="Times New Roman" w:hAnsi="Times New Roman" w:cs="Times New Roman"/>
+          <w:sz w:val="28"/>
+        </w:rPr>
+        <w:t xml:space="preserve"> – Семантические элементы </w:t>
+      </w:r>
+      <w:r>
+        <w:rPr>
+          <w:rFonts w:ascii="Times New Roman" w:hAnsi="Times New Roman" w:cs="Times New Roman"/>
+          <w:sz w:val="28"/>
           <w:lang w:val="en-US"/>
         </w:rPr>
-        <w:t xml:space="preserve"> – </w:t>
-      </w:r>
-      <w:r>
-        <w:rPr>
-          <w:rFonts w:ascii="Times New Roman" w:hAnsi="Times New Roman" w:cs="Times New Roman"/>
-          <w:sz w:val="28"/>
-          <w:lang w:val="en-US"/>
-        </w:rPr>
-        <w:t>Семантические элементы HTML5</w:t>
+        <w:t>HTML</w:t>
+      </w:r>
+      <w:r>
+        <w:rPr>
+          <w:rFonts w:ascii="Times New Roman" w:hAnsi="Times New Roman" w:cs="Times New Roman"/>
+          <w:sz w:val="28"/>
+        </w:rPr>
+        <w:t>5</w:t>
       </w:r>
       <w:r>
         <w:rPr>
@@ -7103,24 +8797,30 @@
         <w:rPr>
           <w:rFonts w:ascii="Times New Roman" w:hAnsi="Times New Roman" w:cs="Times New Roman"/>
           <w:sz w:val="28"/>
+        </w:rPr>
+        <w:t xml:space="preserve"> –</w:t>
+      </w:r>
+      <w:r>
+        <w:rPr>
+          <w:rFonts w:ascii="Times New Roman" w:hAnsi="Times New Roman" w:cs="Times New Roman"/>
+          <w:sz w:val="28"/>
+        </w:rPr>
+        <w:t xml:space="preserve"> Справочник </w:t>
+      </w:r>
+      <w:r>
+        <w:rPr>
+          <w:rFonts w:ascii="Times New Roman" w:hAnsi="Times New Roman" w:cs="Times New Roman"/>
+          <w:sz w:val="28"/>
           <w:lang w:val="en-US"/>
         </w:rPr>
-        <w:t xml:space="preserve"> –</w:t>
-      </w:r>
-      <w:r>
-        <w:rPr>
-          <w:rFonts w:ascii="Times New Roman" w:hAnsi="Times New Roman" w:cs="Times New Roman"/>
-          <w:sz w:val="28"/>
-        </w:rPr>
-        <w:t xml:space="preserve"> Справочник </w:t>
-      </w:r>
-      <w:r>
-        <w:rPr>
-          <w:rFonts w:ascii="Times New Roman" w:hAnsi="Times New Roman" w:cs="Times New Roman"/>
-          <w:sz w:val="28"/>
-          <w:lang w:val="en-US"/>
-        </w:rPr>
-        <w:t xml:space="preserve">CSS – </w:t>
+        <w:t>CSS</w:t>
+      </w:r>
+      <w:r>
+        <w:rPr>
+          <w:rFonts w:ascii="Times New Roman" w:hAnsi="Times New Roman" w:cs="Times New Roman"/>
+          <w:sz w:val="28"/>
+        </w:rPr>
+        <w:t xml:space="preserve"> – </w:t>
       </w:r>
       <w:hyperlink r:id="rId12" w:history="1">
         <w:r>
@@ -7130,8 +8830,65 @@
             <w:sz w:val="28"/>
             <w:lang w:val="en-US"/>
           </w:rPr>
-          <w:t>http://htmlbook.ru/css</w:t>
+          <w:t>http</w:t>
         </w:r>
+        <w:r>
+          <w:rPr>
+            <w:rStyle w:val="ab"/>
+            <w:rFonts w:ascii="Times New Roman" w:hAnsi="Times New Roman" w:cs="Times New Roman"/>
+            <w:sz w:val="28"/>
+          </w:rPr>
+          <w:t>://</w:t>
+        </w:r>
+        <w:proofErr w:type="spellStart"/>
+        <w:r>
+          <w:rPr>
+            <w:rStyle w:val="ab"/>
+            <w:rFonts w:ascii="Times New Roman" w:hAnsi="Times New Roman" w:cs="Times New Roman"/>
+            <w:sz w:val="28"/>
+            <w:lang w:val="en-US"/>
+          </w:rPr>
+          <w:t>htmlbook</w:t>
+        </w:r>
+        <w:proofErr w:type="spellEnd"/>
+        <w:r>
+          <w:rPr>
+            <w:rStyle w:val="ab"/>
+            <w:rFonts w:ascii="Times New Roman" w:hAnsi="Times New Roman" w:cs="Times New Roman"/>
+            <w:sz w:val="28"/>
+          </w:rPr>
+          <w:t>.</w:t>
+        </w:r>
+        <w:proofErr w:type="spellStart"/>
+        <w:r>
+          <w:rPr>
+            <w:rStyle w:val="ab"/>
+            <w:rFonts w:ascii="Times New Roman" w:hAnsi="Times New Roman" w:cs="Times New Roman"/>
+            <w:sz w:val="28"/>
+            <w:lang w:val="en-US"/>
+          </w:rPr>
+          <w:t>ru</w:t>
+        </w:r>
+        <w:proofErr w:type="spellEnd"/>
+        <w:r>
+          <w:rPr>
+            <w:rStyle w:val="ab"/>
+            <w:rFonts w:ascii="Times New Roman" w:hAnsi="Times New Roman" w:cs="Times New Roman"/>
+            <w:sz w:val="28"/>
+          </w:rPr>
+          <w:t>/</w:t>
+        </w:r>
+        <w:proofErr w:type="spellStart"/>
+        <w:r>
+          <w:rPr>
+            <w:rStyle w:val="ab"/>
+            <w:rFonts w:ascii="Times New Roman" w:hAnsi="Times New Roman" w:cs="Times New Roman"/>
+            <w:sz w:val="28"/>
+            <w:lang w:val="en-US"/>
+          </w:rPr>
+          <w:t>css</w:t>
+        </w:r>
+        <w:proofErr w:type="spellEnd"/>
       </w:hyperlink>
     </w:p>
     <w:p>
@@ -7161,8 +8918,8 @@
 </file>
 
 <file path=word/endnotes.xml><?xml version="1.0" encoding="utf-8"?>
-<w:endnotes xmlns:ve="http://schemas.openxmlformats.org/markup-compatibility/2006" xmlns:o="urn:schemas-microsoft-com:office:office" xmlns:r="http://schemas.openxmlformats.org/officeDocument/2006/relationships" xmlns:m="http://schemas.openxmlformats.org/officeDocument/2006/math" xmlns:v="urn:schemas-microsoft-com:vml" xmlns:wp="http://schemas.openxmlformats.org/drawingml/2006/wordprocessingDrawing" xmlns:w10="urn:schemas-microsoft-com:office:word" xmlns:w="http://schemas.openxmlformats.org/wordprocessingml/2006/main" xmlns:wne="http://schemas.microsoft.com/office/word/2006/wordml">
-  <w:endnote w:type="separator" w:id="0">
+<w:endnotes xmlns:wpc="http://schemas.microsoft.com/office/word/2010/wordprocessingCanvas" xmlns:mc="http://schemas.openxmlformats.org/markup-compatibility/2006" xmlns:o="urn:schemas-microsoft-com:office:office" xmlns:r="http://schemas.openxmlformats.org/officeDocument/2006/relationships" xmlns:m="http://schemas.openxmlformats.org/officeDocument/2006/math" xmlns:v="urn:schemas-microsoft-com:vml" xmlns:wp14="http://schemas.microsoft.com/office/word/2010/wordprocessingDrawing" xmlns:wp="http://schemas.openxmlformats.org/drawingml/2006/wordprocessingDrawing" xmlns:w10="urn:schemas-microsoft-com:office:word" xmlns:w="http://schemas.openxmlformats.org/wordprocessingml/2006/main" xmlns:w14="http://schemas.microsoft.com/office/word/2010/wordml" xmlns:w15="http://schemas.microsoft.com/office/word/2012/wordml" xmlns:wpg="http://schemas.microsoft.com/office/word/2010/wordprocessingGroup" xmlns:wpi="http://schemas.microsoft.com/office/word/2010/wordprocessingInk" xmlns:wne="http://schemas.microsoft.com/office/word/2006/wordml" xmlns:wps="http://schemas.microsoft.com/office/word/2010/wordprocessingShape" mc:Ignorable="w14 w15 wp14">
+  <w:endnote w:type="separator" w:id="-1">
     <w:p>
       <w:pPr>
         <w:spacing w:after="0" w:line="240" w:lineRule="auto"/>
@@ -7172,7 +8929,7 @@
       </w:r>
     </w:p>
   </w:endnote>
-  <w:endnote w:type="continuationSeparator" w:id="1">
+  <w:endnote w:type="continuationSeparator" w:id="0">
     <w:p>
       <w:pPr>
         <w:spacing w:after="0" w:line="240" w:lineRule="auto"/>
@@ -7186,7 +8943,7 @@
 </file>
 
 <file path=word/footer1.xml><?xml version="1.0" encoding="utf-8"?>
-<w:ftr xmlns:ve="http://schemas.openxmlformats.org/markup-compatibility/2006" xmlns:o="urn:schemas-microsoft-com:office:office" xmlns:r="http://schemas.openxmlformats.org/officeDocument/2006/relationships" xmlns:m="http://schemas.openxmlformats.org/officeDocument/2006/math" xmlns:v="urn:schemas-microsoft-com:vml" xmlns:wp="http://schemas.openxmlformats.org/drawingml/2006/wordprocessingDrawing" xmlns:w10="urn:schemas-microsoft-com:office:word" xmlns:w="http://schemas.openxmlformats.org/wordprocessingml/2006/main" xmlns:wne="http://schemas.microsoft.com/office/word/2006/wordml">
+<w:ftr xmlns:wpc="http://schemas.microsoft.com/office/word/2010/wordprocessingCanvas" xmlns:mc="http://schemas.openxmlformats.org/markup-compatibility/2006" xmlns:o="urn:schemas-microsoft-com:office:office" xmlns:r="http://schemas.openxmlformats.org/officeDocument/2006/relationships" xmlns:m="http://schemas.openxmlformats.org/officeDocument/2006/math" xmlns:v="urn:schemas-microsoft-com:vml" xmlns:wp14="http://schemas.microsoft.com/office/word/2010/wordprocessingDrawing" xmlns:wp="http://schemas.openxmlformats.org/drawingml/2006/wordprocessingDrawing" xmlns:w10="urn:schemas-microsoft-com:office:word" xmlns:w="http://schemas.openxmlformats.org/wordprocessingml/2006/main" xmlns:w14="http://schemas.microsoft.com/office/word/2010/wordml" xmlns:w15="http://schemas.microsoft.com/office/word/2012/wordml" xmlns:wpg="http://schemas.microsoft.com/office/word/2010/wordprocessingGroup" xmlns:wpi="http://schemas.microsoft.com/office/word/2010/wordprocessingInk" xmlns:wne="http://schemas.microsoft.com/office/word/2006/wordml" xmlns:wps="http://schemas.microsoft.com/office/word/2010/wordprocessingShape" mc:Ignorable="w14 w15 wp14">
   <w:p>
     <w:pPr>
       <w:pStyle w:val="a5"/>
@@ -7197,7 +8954,7 @@
         <w:lang w:eastAsia="ru-RU"/>
       </w:rPr>
       <w:pict>
-        <v:rect id="Прямоугольник 1" o:spid="_x0000_s4179" style="position:absolute;margin-left:12.3pt;margin-top:-14.8pt;width:84.9pt;height:20.65pt;z-index:251664384;visibility:visible;mso-width-relative:margin;mso-height-relative:margin;v-text-anchor:middle" o:gfxdata="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" filled="f" stroked="f" strokeweight="1pt">
+        <v:rect id="Прямоугольник 1" o:spid="_x0000_s2131" style="position:absolute;margin-left:12.3pt;margin-top:-14.8pt;width:84.9pt;height:20.65pt;z-index:251664384;visibility:visible;mso-width-relative:margin;mso-height-relative:margin;v-text-anchor:middle" o:gfxdata="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" filled="f" stroked="f" strokeweight="1pt">
           <v:textbox>
             <w:txbxContent>
               <w:p>
@@ -7227,7 +8984,7 @@
         <w:lang w:eastAsia="ru-RU"/>
       </w:rPr>
       <w:pict>
-        <v:rect id="Прямоугольник 2" o:spid="_x0000_s4178" style="position:absolute;margin-left:13pt;margin-top:-.35pt;width:89.9pt;height:20.65pt;z-index:251666432;visibility:visible;mso-width-relative:margin;mso-height-relative:margin;v-text-anchor:middle" o:gfxdata="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" filled="f" stroked="f" strokeweight="1pt">
+        <v:rect id="Прямоугольник 2" o:spid="_x0000_s2130" style="position:absolute;margin-left:13pt;margin-top:-.35pt;width:89.9pt;height:20.65pt;z-index:251666432;visibility:visible;mso-width-relative:margin;mso-height-relative:margin;v-text-anchor:middle" o:gfxdata="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" filled="f" stroked="f" strokeweight="1pt">
           <v:textbox>
             <w:txbxContent>
               <w:p>
@@ -7256,7 +9013,7 @@
 </file>
 
 <file path=word/footer2.xml><?xml version="1.0" encoding="utf-8"?>
-<w:ftr xmlns:ve="http://schemas.openxmlformats.org/markup-compatibility/2006" xmlns:o="urn:schemas-microsoft-com:office:office" xmlns:r="http://schemas.openxmlformats.org/officeDocument/2006/relationships" xmlns:m="http://schemas.openxmlformats.org/officeDocument/2006/math" xmlns:v="urn:schemas-microsoft-com:vml" xmlns:wp="http://schemas.openxmlformats.org/drawingml/2006/wordprocessingDrawing" xmlns:w10="urn:schemas-microsoft-com:office:word" xmlns:w="http://schemas.openxmlformats.org/wordprocessingml/2006/main" xmlns:wne="http://schemas.microsoft.com/office/word/2006/wordml">
+<w:ftr xmlns:wpc="http://schemas.microsoft.com/office/word/2010/wordprocessingCanvas" xmlns:mc="http://schemas.openxmlformats.org/markup-compatibility/2006" xmlns:o="urn:schemas-microsoft-com:office:office" xmlns:r="http://schemas.openxmlformats.org/officeDocument/2006/relationships" xmlns:m="http://schemas.openxmlformats.org/officeDocument/2006/math" xmlns:v="urn:schemas-microsoft-com:vml" xmlns:wp14="http://schemas.microsoft.com/office/word/2010/wordprocessingDrawing" xmlns:wp="http://schemas.openxmlformats.org/drawingml/2006/wordprocessingDrawing" xmlns:w10="urn:schemas-microsoft-com:office:word" xmlns:w="http://schemas.openxmlformats.org/wordprocessingml/2006/main" xmlns:w14="http://schemas.microsoft.com/office/word/2010/wordml" xmlns:w15="http://schemas.microsoft.com/office/word/2012/wordml" xmlns:wpg="http://schemas.microsoft.com/office/word/2010/wordprocessingGroup" xmlns:wpi="http://schemas.microsoft.com/office/word/2010/wordprocessingInk" xmlns:wne="http://schemas.microsoft.com/office/word/2006/wordml" xmlns:wps="http://schemas.microsoft.com/office/word/2010/wordprocessingShape" mc:Ignorable="w14 w15 wp14">
   <w:p>
     <w:pPr>
       <w:pStyle w:val="a5"/>
@@ -7267,7 +9024,7 @@
         <w:lang w:eastAsia="ru-RU"/>
       </w:rPr>
       <w:pict>
-        <v:rect id="Прямоугольник 6" o:spid="_x0000_s4177" style="position:absolute;margin-left:12pt;margin-top:1pt;width:89.9pt;height:20.65pt;z-index:251670528;visibility:visible;mso-width-relative:margin;mso-height-relative:margin;v-text-anchor:middle" o:gfxdata="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" filled="f" stroked="f" strokeweight="1pt">
+        <v:rect id="Прямоугольник 6" o:spid="_x0000_s2129" style="position:absolute;margin-left:12pt;margin-top:1pt;width:89.9pt;height:20.65pt;z-index:251670528;visibility:visible;mso-width-relative:margin;mso-height-relative:margin;v-text-anchor:middle" o:gfxdata="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" filled="f" stroked="f" strokeweight="1pt">
           <v:textbox>
             <w:txbxContent>
               <w:p>
@@ -7297,7 +9054,7 @@
         <w:lang w:eastAsia="ru-RU"/>
       </w:rPr>
       <w:pict>
-        <v:rect id="Прямоугольник 5" o:spid="_x0000_s4176" style="position:absolute;margin-left:10.75pt;margin-top:-13.45pt;width:84.9pt;height:20.65pt;z-index:251668480;visibility:visible;mso-width-relative:margin;mso-height-relative:margin;v-text-anchor:middle" o:gfxdata="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" filled="f" stroked="f" strokeweight="1pt">
+        <v:rect id="Прямоугольник 5" o:spid="_x0000_s2128" style="position:absolute;margin-left:10.75pt;margin-top:-13.45pt;width:84.9pt;height:20.65pt;z-index:251668480;visibility:visible;mso-width-relative:margin;mso-height-relative:margin;v-text-anchor:middle" o:gfxdata="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" filled="f" stroked="f" strokeweight="1pt">
           <v:textbox>
             <w:txbxContent>
               <w:p>
@@ -7326,8 +9083,8 @@
 </file>
 
 <file path=word/footnotes.xml><?xml version="1.0" encoding="utf-8"?>
-<w:footnotes xmlns:ve="http://schemas.openxmlformats.org/markup-compatibility/2006" xmlns:o="urn:schemas-microsoft-com:office:office" xmlns:r="http://schemas.openxmlformats.org/officeDocument/2006/relationships" xmlns:m="http://schemas.openxmlformats.org/officeDocument/2006/math" xmlns:v="urn:schemas-microsoft-com:vml" xmlns:wp="http://schemas.openxmlformats.org/drawingml/2006/wordprocessingDrawing" xmlns:w10="urn:schemas-microsoft-com:office:word" xmlns:w="http://schemas.openxmlformats.org/wordprocessingml/2006/main" xmlns:wne="http://schemas.microsoft.com/office/word/2006/wordml">
-  <w:footnote w:type="separator" w:id="0">
+<w:footnotes xmlns:wpc="http://schemas.microsoft.com/office/word/2010/wordprocessingCanvas" xmlns:mc="http://schemas.openxmlformats.org/markup-compatibility/2006" xmlns:o="urn:schemas-microsoft-com:office:office" xmlns:r="http://schemas.openxmlformats.org/officeDocument/2006/relationships" xmlns:m="http://schemas.openxmlformats.org/officeDocument/2006/math" xmlns:v="urn:schemas-microsoft-com:vml" xmlns:wp14="http://schemas.microsoft.com/office/word/2010/wordprocessingDrawing" xmlns:wp="http://schemas.openxmlformats.org/drawingml/2006/wordprocessingDrawing" xmlns:w10="urn:schemas-microsoft-com:office:word" xmlns:w="http://schemas.openxmlformats.org/wordprocessingml/2006/main" xmlns:w14="http://schemas.microsoft.com/office/word/2010/wordml" xmlns:w15="http://schemas.microsoft.com/office/word/2012/wordml" xmlns:wpg="http://schemas.microsoft.com/office/word/2010/wordprocessingGroup" xmlns:wpi="http://schemas.microsoft.com/office/word/2010/wordprocessingInk" xmlns:wne="http://schemas.microsoft.com/office/word/2006/wordml" xmlns:wps="http://schemas.microsoft.com/office/word/2010/wordprocessingShape" mc:Ignorable="w14 w15 wp14">
+  <w:footnote w:type="separator" w:id="-1">
     <w:p>
       <w:pPr>
         <w:spacing w:after="0" w:line="240" w:lineRule="auto"/>
@@ -7337,7 +9094,7 @@
       </w:r>
     </w:p>
   </w:footnote>
-  <w:footnote w:type="continuationSeparator" w:id="1">
+  <w:footnote w:type="continuationSeparator" w:id="0">
     <w:p>
       <w:pPr>
         <w:spacing w:after="0" w:line="240" w:lineRule="auto"/>
@@ -7351,7 +9108,7 @@
 </file>
 
 <file path=word/header1.xml><?xml version="1.0" encoding="utf-8"?>
-<w:hdr xmlns:ve="http://schemas.openxmlformats.org/markup-compatibility/2006" xmlns:o="urn:schemas-microsoft-com:office:office" xmlns:r="http://schemas.openxmlformats.org/officeDocument/2006/relationships" xmlns:m="http://schemas.openxmlformats.org/officeDocument/2006/math" xmlns:v="urn:schemas-microsoft-com:vml" xmlns:wp="http://schemas.openxmlformats.org/drawingml/2006/wordprocessingDrawing" xmlns:w10="urn:schemas-microsoft-com:office:word" xmlns:w="http://schemas.openxmlformats.org/wordprocessingml/2006/main" xmlns:wne="http://schemas.microsoft.com/office/word/2006/wordml">
+<w:hdr xmlns:wpc="http://schemas.microsoft.com/office/word/2010/wordprocessingCanvas" xmlns:mc="http://schemas.openxmlformats.org/markup-compatibility/2006" xmlns:o="urn:schemas-microsoft-com:office:office" xmlns:r="http://schemas.openxmlformats.org/officeDocument/2006/relationships" xmlns:m="http://schemas.openxmlformats.org/officeDocument/2006/math" xmlns:v="urn:schemas-microsoft-com:vml" xmlns:wp14="http://schemas.microsoft.com/office/word/2010/wordprocessingDrawing" xmlns:wp="http://schemas.openxmlformats.org/drawingml/2006/wordprocessingDrawing" xmlns:w10="urn:schemas-microsoft-com:office:word" xmlns:w="http://schemas.openxmlformats.org/wordprocessingml/2006/main" xmlns:w14="http://schemas.microsoft.com/office/word/2010/wordml" xmlns:w15="http://schemas.microsoft.com/office/word/2012/wordml" xmlns:wpg="http://schemas.microsoft.com/office/word/2010/wordprocessingGroup" xmlns:wpi="http://schemas.microsoft.com/office/word/2010/wordprocessingInk" xmlns:wne="http://schemas.microsoft.com/office/word/2006/wordml" xmlns:wps="http://schemas.microsoft.com/office/word/2010/wordprocessingShape" mc:Ignorable="w14 w15 wp14">
   <w:p>
     <w:pPr>
       <w:pStyle w:val="a3"/>
@@ -7362,19 +9119,19 @@
         <w:lang w:eastAsia="ru-RU"/>
       </w:rPr>
       <w:pict>
-        <v:group id="Группа 80" o:spid="_x0000_s4199" style="position:absolute;margin-left:48.75pt;margin-top:21.75pt;width:528pt;height:802.1pt;z-index:251659264;mso-position-horizontal-relative:page;mso-position-vertical-relative:page" coordsize="20000,20000" o:gfxdata="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" o:allowincell="f">
-          <v:rect id="Rectangle 81" o:spid="_x0000_s4217" style="position:absolute;width:20000;height:20000;visibility:visible" o:gfxdata="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" filled="f" strokeweight="2pt"/>
-          <v:line id="Line 82" o:spid="_x0000_s4216" style="position:absolute;visibility:visible" from="1093,18949" to="1095,19989" o:connectortype="straight" o:gfxdata="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" strokeweight="2pt"/>
-          <v:line id="Line 83" o:spid="_x0000_s4215" style="position:absolute;visibility:visible" from="10,18941" to="19977,18942" o:connectortype="straight" o:gfxdata="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" strokeweight="2pt"/>
-          <v:line id="Line 84" o:spid="_x0000_s4214" style="position:absolute;visibility:visible" from="2186,18949" to="2188,19989" o:connectortype="straight" o:gfxdata="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" strokeweight="2pt"/>
-          <v:line id="Line 85" o:spid="_x0000_s4213" style="position:absolute;visibility:visible" from="4919,18949" to="4921,19989" o:connectortype="straight" o:gfxdata="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" strokeweight="2pt"/>
-          <v:line id="Line 86" o:spid="_x0000_s4212" style="position:absolute;visibility:visible" from="6557,18959" to="6559,19989" o:connectortype="straight" o:gfxdata="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" strokeweight="2pt"/>
-          <v:line id="Line 87" o:spid="_x0000_s4211" style="position:absolute;visibility:visible" from="7650,18949" to="7652,19979" o:connectortype="straight" o:gfxdata="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" strokeweight="2pt"/>
-          <v:line id="Line 88" o:spid="_x0000_s4210" style="position:absolute;visibility:visible" from="18905,18949" to="18909,19989" o:connectortype="straight" o:gfxdata="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" strokeweight="2pt"/>
-          <v:line id="Line 89" o:spid="_x0000_s4209" style="position:absolute;visibility:visible" from="10,19293" to="7631,19295" o:connectortype="straight" o:gfxdata="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" strokeweight="1pt"/>
-          <v:line id="Line 90" o:spid="_x0000_s4208" style="position:absolute;visibility:visible" from="10,19646" to="7631,19647" o:connectortype="straight" o:gfxdata="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" strokeweight="2pt"/>
-          <v:line id="Line 91" o:spid="_x0000_s4207" style="position:absolute;visibility:visible" from="18919,19296" to="19990,19297" o:connectortype="straight" o:gfxdata="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" strokeweight="1pt"/>
-          <v:rect id="Rectangle 92" o:spid="_x0000_s4206" style="position:absolute;left:54;top:19660;width:1000;height:309;visibility:visible" o:gfxdata="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" filled="f" stroked="f" strokeweight=".25pt">
+        <v:group id="Группа 80" o:spid="_x0000_s2151" style="position:absolute;margin-left:48.75pt;margin-top:21.75pt;width:528pt;height:802.1pt;z-index:251659264;mso-position-horizontal-relative:page;mso-position-vertical-relative:page" coordsize="20000,20000" o:gfxdata="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" o:allowincell="f">
+          <v:rect id="Rectangle 81" o:spid="_x0000_s2169" style="position:absolute;width:20000;height:20000;visibility:visible" o:gfxdata="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" filled="f" strokeweight="2pt"/>
+          <v:line id="Line 82" o:spid="_x0000_s2168" style="position:absolute;visibility:visible" from="1093,18949" to="1095,19989" o:connectortype="straight" o:gfxdata="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" strokeweight="2pt"/>
+          <v:line id="Line 83" o:spid="_x0000_s2167" style="position:absolute;visibility:visible" from="10,18941" to="19977,18942" o:connectortype="straight" o:gfxdata="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" strokeweight="2pt"/>
+          <v:line id="Line 84" o:spid="_x0000_s2166" style="position:absolute;visibility:visible" from="2186,18949" to="2188,19989" o:connectortype="straight" o:gfxdata="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" strokeweight="2pt"/>
+          <v:line id="Line 85" o:spid="_x0000_s2165" style="position:absolute;visibility:visible" from="4919,18949" to="4921,19989" o:connectortype="straight" o:gfxdata="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" strokeweight="2pt"/>
+          <v:line id="Line 86" o:spid="_x0000_s2164" style="position:absolute;visibility:visible" from="6557,18959" to="6559,19989" o:connectortype="straight" o:gfxdata="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" strokeweight="2pt"/>
+          <v:line id="Line 87" o:spid="_x0000_s2163" style="position:absolute;visibility:visible" from="7650,18949" to="7652,19979" o:connectortype="straight" o:gfxdata="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" strokeweight="2pt"/>
+          <v:line id="Line 88" o:spid="_x0000_s2162" style="position:absolute;visibility:visible" from="18905,18949" to="18909,19989" o:connectortype="straight" o:gfxdata="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" strokeweight="2pt"/>
+          <v:line id="Line 89" o:spid="_x0000_s2161" style="position:absolute;visibility:visible" from="10,19293" to="7631,19295" o:connectortype="straight" o:gfxdata="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" strokeweight="1pt"/>
+          <v:line id="Line 90" o:spid="_x0000_s2160" style="position:absolute;visibility:visible" from="10,19646" to="7631,19647" o:connectortype="straight" o:gfxdata="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" strokeweight="2pt"/>
+          <v:line id="Line 91" o:spid="_x0000_s2159" style="position:absolute;visibility:visible" from="18919,19296" to="19990,19297" o:connectortype="straight" o:gfxdata="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" strokeweight="1pt"/>
+          <v:rect id="Rectangle 92" o:spid="_x0000_s2158" style="position:absolute;left:54;top:19660;width:1000;height:309;visibility:visible" o:gfxdata="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" filled="f" stroked="f" strokeweight=".25pt">
             <v:textbox inset="1pt,1pt,1pt,1pt">
               <w:txbxContent>
                 <w:p>
@@ -7385,17 +9142,25 @@
                       <w:sz w:val="18"/>
                     </w:rPr>
                   </w:pPr>
+                  <w:proofErr w:type="spellStart"/>
                   <w:r>
                     <w:rPr>
                       <w:sz w:val="18"/>
                     </w:rPr>
-                    <w:t>Изм.</w:t>
+                    <w:t>Изм</w:t>
+                  </w:r>
+                  <w:proofErr w:type="spellEnd"/>
+                  <w:r>
+                    <w:rPr>
+                      <w:sz w:val="18"/>
+                    </w:rPr>
+                    <w:t>.</w:t>
                   </w:r>
                 </w:p>
               </w:txbxContent>
             </v:textbox>
           </v:rect>
-          <v:rect id="Rectangle 93" o:spid="_x0000_s4205" style="position:absolute;left:1139;top:19660;width:1001;height:309;visibility:visible" o:gfxdata="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" filled="f" stroked="f" strokeweight=".25pt">
+          <v:rect id="Rectangle 93" o:spid="_x0000_s2157" style="position:absolute;left:1139;top:19660;width:1001;height:309;visibility:visible" o:gfxdata="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" filled="f" stroked="f" strokeweight=".25pt">
             <v:textbox inset="1pt,1pt,1pt,1pt">
               <w:txbxContent>
                 <w:p>
@@ -7416,7 +9181,7 @@
               </w:txbxContent>
             </v:textbox>
           </v:rect>
-          <v:rect id="Rectangle 94" o:spid="_x0000_s4204" style="position:absolute;left:2267;top:19660;width:2573;height:309;visibility:visible" o:gfxdata="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" filled="f" stroked="f" strokeweight=".25pt">
+          <v:rect id="Rectangle 94" o:spid="_x0000_s2156" style="position:absolute;left:2267;top:19660;width:2573;height:309;visibility:visible" o:gfxdata="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" filled="f" stroked="f" strokeweight=".25pt">
             <v:textbox inset="1pt,1pt,1pt,1pt">
               <w:txbxContent>
                 <w:p>
@@ -7431,13 +9196,27 @@
                     <w:rPr>
                       <w:sz w:val="18"/>
                     </w:rPr>
-                    <w:t>№ докум.</w:t>
+                    <w:t xml:space="preserve">№ </w:t>
+                  </w:r>
+                  <w:proofErr w:type="spellStart"/>
+                  <w:r>
+                    <w:rPr>
+                      <w:sz w:val="18"/>
+                    </w:rPr>
+                    <w:t>докум</w:t>
+                  </w:r>
+                  <w:proofErr w:type="spellEnd"/>
+                  <w:r>
+                    <w:rPr>
+                      <w:sz w:val="18"/>
+                    </w:rPr>
+                    <w:t>.</w:t>
                   </w:r>
                 </w:p>
               </w:txbxContent>
             </v:textbox>
           </v:rect>
-          <v:rect id="Rectangle 95" o:spid="_x0000_s4203" style="position:absolute;left:4983;top:19660;width:1534;height:309;visibility:visible" o:gfxdata="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" filled="f" stroked="f" strokeweight=".25pt">
+          <v:rect id="Rectangle 95" o:spid="_x0000_s2155" style="position:absolute;left:4983;top:19660;width:1534;height:309;visibility:visible" o:gfxdata="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" filled="f" stroked="f" strokeweight=".25pt">
             <v:textbox inset="1pt,1pt,1pt,1pt">
               <w:txbxContent>
                 <w:p>
@@ -7448,17 +9227,19 @@
                       <w:sz w:val="18"/>
                     </w:rPr>
                   </w:pPr>
+                  <w:proofErr w:type="spellStart"/>
                   <w:r>
                     <w:rPr>
                       <w:sz w:val="18"/>
                     </w:rPr>
                     <w:t>Подпись</w:t>
                   </w:r>
+                  <w:proofErr w:type="spellEnd"/>
                 </w:p>
               </w:txbxContent>
             </v:textbox>
           </v:rect>
-          <v:rect id="Rectangle 96" o:spid="_x0000_s4202" style="position:absolute;left:6604;top:19660;width:1000;height:309;visibility:visible" o:gfxdata="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" filled="f" stroked="f" strokeweight=".25pt">
+          <v:rect id="Rectangle 96" o:spid="_x0000_s2154" style="position:absolute;left:6604;top:19660;width:1000;height:309;visibility:visible" o:gfxdata="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" filled="f" stroked="f" strokeweight=".25pt">
             <v:textbox inset="1pt,1pt,1pt,1pt">
               <w:txbxContent>
                 <w:p>
@@ -7479,7 +9260,7 @@
               </w:txbxContent>
             </v:textbox>
           </v:rect>
-          <v:rect id="Rectangle 97" o:spid="_x0000_s4201" style="position:absolute;left:18949;top:18977;width:1001;height:309;visibility:visible" o:gfxdata="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" filled="f" stroked="f" strokeweight=".25pt">
+          <v:rect id="Rectangle 97" o:spid="_x0000_s2153" style="position:absolute;left:18949;top:18977;width:1001;height:309;visibility:visible" o:gfxdata="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" filled="f" stroked="f" strokeweight=".25pt">
             <v:textbox inset="1pt,1pt,1pt,1pt">
               <w:txbxContent>
                 <w:p>
@@ -7500,7 +9281,7 @@
               </w:txbxContent>
             </v:textbox>
           </v:rect>
-          <v:rect id="Rectangle 99" o:spid="_x0000_s4200" style="position:absolute;left:7744;top:19221;width:11059;height:707;visibility:visible" o:gfxdata="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" filled="f" stroked="f" strokeweight=".25pt">
+          <v:rect id="Rectangle 99" o:spid="_x0000_s2152" style="position:absolute;left:7744;top:19221;width:11059;height:707;visibility:visible" o:gfxdata="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" filled="f" stroked="f" strokeweight=".25pt">
             <v:textbox inset="1pt,1pt,1pt,1pt">
               <w:txbxContent>
                 <w:p>
@@ -7550,7 +9331,7 @@
 </file>
 
 <file path=word/header2.xml><?xml version="1.0" encoding="utf-8"?>
-<w:hdr xmlns:ve="http://schemas.openxmlformats.org/markup-compatibility/2006" xmlns:o="urn:schemas-microsoft-com:office:office" xmlns:r="http://schemas.openxmlformats.org/officeDocument/2006/relationships" xmlns:m="http://schemas.openxmlformats.org/officeDocument/2006/math" xmlns:v="urn:schemas-microsoft-com:vml" xmlns:wp="http://schemas.openxmlformats.org/drawingml/2006/wordprocessingDrawing" xmlns:w10="urn:schemas-microsoft-com:office:word" xmlns:w="http://schemas.openxmlformats.org/wordprocessingml/2006/main" xmlns:wne="http://schemas.microsoft.com/office/word/2006/wordml">
+<w:hdr xmlns:wpc="http://schemas.microsoft.com/office/word/2010/wordprocessingCanvas" xmlns:mc="http://schemas.openxmlformats.org/markup-compatibility/2006" xmlns:o="urn:schemas-microsoft-com:office:office" xmlns:r="http://schemas.openxmlformats.org/officeDocument/2006/relationships" xmlns:m="http://schemas.openxmlformats.org/officeDocument/2006/math" xmlns:v="urn:schemas-microsoft-com:vml" xmlns:wp14="http://schemas.microsoft.com/office/word/2010/wordprocessingDrawing" xmlns:wp="http://schemas.openxmlformats.org/drawingml/2006/wordprocessingDrawing" xmlns:w10="urn:schemas-microsoft-com:office:word" xmlns:w="http://schemas.openxmlformats.org/wordprocessingml/2006/main" xmlns:w14="http://schemas.microsoft.com/office/word/2010/wordml" xmlns:w15="http://schemas.microsoft.com/office/word/2012/wordml" xmlns:wpg="http://schemas.microsoft.com/office/word/2010/wordprocessingGroup" xmlns:wpi="http://schemas.microsoft.com/office/word/2010/wordprocessingInk" xmlns:wne="http://schemas.microsoft.com/office/word/2006/wordml" xmlns:wps="http://schemas.microsoft.com/office/word/2010/wordprocessingShape" mc:Ignorable="w14 w15 wp14">
   <w:p>
     <w:pPr>
       <w:pStyle w:val="a3"/>
@@ -7561,19 +9342,19 @@
         <w:lang w:eastAsia="ru-RU"/>
       </w:rPr>
       <w:pict>
-        <v:group id="Группа 178" o:spid="_x0000_s4180" style="position:absolute;margin-left:48.75pt;margin-top:21.75pt;width:528pt;height:802.1pt;z-index:251663360;mso-position-horizontal-relative:page;mso-position-vertical-relative:page" coordsize="20000,20000" o:gfxdata="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" o:allowincell="f">
-          <v:rect id="Rectangle 81" o:spid="_x0000_s4198" style="position:absolute;width:20000;height:20000;visibility:visible" o:gfxdata="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" filled="f" strokeweight="2pt"/>
-          <v:line id="Line 82" o:spid="_x0000_s4197" style="position:absolute;visibility:visible" from="1093,18949" to="1095,19989" o:connectortype="straight" o:gfxdata="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" strokeweight="2pt"/>
-          <v:line id="Line 83" o:spid="_x0000_s4196" style="position:absolute;visibility:visible" from="10,18941" to="19977,18942" o:connectortype="straight" o:gfxdata="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" strokeweight="2pt"/>
-          <v:line id="Line 84" o:spid="_x0000_s4195" style="position:absolute;visibility:visible" from="2186,18949" to="2188,19989" o:connectortype="straight" o:gfxdata="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" strokeweight="2pt"/>
-          <v:line id="Line 85" o:spid="_x0000_s4194" style="position:absolute;visibility:visible" from="4919,18949" to="4921,19989" o:connectortype="straight" o:gfxdata="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" strokeweight="2pt"/>
-          <v:line id="Line 86" o:spid="_x0000_s4193" style="position:absolute;visibility:visible" from="6557,18959" to="6559,19989" o:connectortype="straight" o:gfxdata="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" strokeweight="2pt"/>
-          <v:line id="Line 87" o:spid="_x0000_s4192" style="position:absolute;visibility:visible" from="7650,18949" to="7652,19979" o:connectortype="straight" o:gfxdata="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" strokeweight="2pt"/>
-          <v:line id="Line 88" o:spid="_x0000_s4191" style="position:absolute;visibility:visible" from="18905,18949" to="18909,19989" o:connectortype="straight" o:gfxdata="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" strokeweight="2pt"/>
-          <v:line id="Line 89" o:spid="_x0000_s4190" style="position:absolute;visibility:visible" from="10,19293" to="7631,19295" o:connectortype="straight" o:gfxdata="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" strokeweight="1pt"/>
-          <v:line id="Line 90" o:spid="_x0000_s4189" style="position:absolute;visibility:visible" from="10,19646" to="7631,19647" o:connectortype="straight" o:gfxdata="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" strokeweight="2pt"/>
-          <v:line id="Line 91" o:spid="_x0000_s4188" style="position:absolute;visibility:visible" from="18919,19296" to="19990,19297" o:connectortype="straight" o:gfxdata="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" strokeweight="1pt"/>
-          <v:rect id="Rectangle 92" o:spid="_x0000_s4187" style="position:absolute;left:54;top:19660;width:1000;height:309;visibility:visible" o:gfxdata="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" filled="f" stroked="f" strokeweight=".25pt">
+        <v:group id="Группа 178" o:spid="_x0000_s2132" style="position:absolute;margin-left:48.75pt;margin-top:21.75pt;width:528pt;height:802.1pt;z-index:251663360;mso-position-horizontal-relative:page;mso-position-vertical-relative:page" coordsize="20000,20000" o:gfxdata="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" o:allowincell="f">
+          <v:rect id="Rectangle 81" o:spid="_x0000_s2150" style="position:absolute;width:20000;height:20000;visibility:visible" o:gfxdata="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" filled="f" strokeweight="2pt"/>
+          <v:line id="Line 82" o:spid="_x0000_s2149" style="position:absolute;visibility:visible" from="1093,18949" to="1095,19989" o:connectortype="straight" o:gfxdata="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" strokeweight="2pt"/>
+          <v:line id="Line 83" o:spid="_x0000_s2148" style="position:absolute;visibility:visible" from="10,18941" to="19977,18942" o:connectortype="straight" o:gfxdata="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" strokeweight="2pt"/>
+          <v:line id="Line 84" o:spid="_x0000_s2147" style="position:absolute;visibility:visible" from="2186,18949" to="2188,19989" o:connectortype="straight" o:gfxdata="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" strokeweight="2pt"/>
+          <v:line id="Line 85" o:spid="_x0000_s2146" style="position:absolute;visibility:visible" from="4919,18949" to="4921,19989" o:connectortype="straight" o:gfxdata="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" strokeweight="2pt"/>
+          <v:line id="Line 86" o:spid="_x0000_s2145" style="position:absolute;visibility:visible" from="6557,18959" to="6559,19989" o:connectortype="straight" o:gfxdata="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" strokeweight="2pt"/>
+          <v:line id="Line 87" o:spid="_x0000_s2144" style="position:absolute;visibility:visible" from="7650,18949" to="7652,19979" o:connectortype="straight" o:gfxdata="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" strokeweight="2pt"/>
+          <v:line id="Line 88" o:spid="_x0000_s2143" style="position:absolute;visibility:visible" from="18905,18949" to="18909,19989" o:connectortype="straight" o:gfxdata="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" strokeweight="2pt"/>
+          <v:line id="Line 89" o:spid="_x0000_s2142" style="position:absolute;visibility:visible" from="10,19293" to="7631,19295" o:connectortype="straight" o:gfxdata="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" strokeweight="1pt"/>
+          <v:line id="Line 90" o:spid="_x0000_s2141" style="position:absolute;visibility:visible" from="10,19646" to="7631,19647" o:connectortype="straight" o:gfxdata="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" strokeweight="2pt"/>
+          <v:line id="Line 91" o:spid="_x0000_s2140" style="position:absolute;visibility:visible" from="18919,19296" to="19990,19297" o:connectortype="straight" o:gfxdata="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" strokeweight="1pt"/>
+          <v:rect id="Rectangle 92" o:spid="_x0000_s2139" style="position:absolute;left:54;top:19660;width:1000;height:309;visibility:visible" o:gfxdata="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" filled="f" stroked="f" strokeweight=".25pt">
             <v:textbox inset="1pt,1pt,1pt,1pt">
               <w:txbxContent>
                 <w:p>
@@ -7584,17 +9365,25 @@
                       <w:sz w:val="18"/>
                     </w:rPr>
                   </w:pPr>
+                  <w:proofErr w:type="spellStart"/>
                   <w:r>
                     <w:rPr>
                       <w:sz w:val="18"/>
                     </w:rPr>
-                    <w:t>Изм.</w:t>
+                    <w:t>Изм</w:t>
+                  </w:r>
+                  <w:proofErr w:type="spellEnd"/>
+                  <w:r>
+                    <w:rPr>
+                      <w:sz w:val="18"/>
+                    </w:rPr>
+                    <w:t>.</w:t>
                   </w:r>
                 </w:p>
               </w:txbxContent>
             </v:textbox>
           </v:rect>
-          <v:rect id="Rectangle 93" o:spid="_x0000_s4186" style="position:absolute;left:1139;top:19660;width:1001;height:309;visibility:visible" o:gfxdata="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" filled="f" stroked="f" strokeweight=".25pt">
+          <v:rect id="Rectangle 93" o:spid="_x0000_s2138" style="position:absolute;left:1139;top:19660;width:1001;height:309;visibility:visible" o:gfxdata="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" filled="f" stroked="f" strokeweight=".25pt">
             <v:textbox inset="1pt,1pt,1pt,1pt">
               <w:txbxContent>
                 <w:p>
@@ -7615,7 +9404,7 @@
               </w:txbxContent>
             </v:textbox>
           </v:rect>
-          <v:rect id="Rectangle 94" o:spid="_x0000_s4185" style="position:absolute;left:2267;top:19660;width:2573;height:309;visibility:visible" o:gfxdata="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" filled="f" stroked="f" strokeweight=".25pt">
+          <v:rect id="Rectangle 94" o:spid="_x0000_s2137" style="position:absolute;left:2267;top:19660;width:2573;height:309;visibility:visible" o:gfxdata="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" filled="f" stroked="f" strokeweight=".25pt">
             <v:textbox inset="1pt,1pt,1pt,1pt">
               <w:txbxContent>
                 <w:p>
@@ -7630,13 +9419,27 @@
                     <w:rPr>
                       <w:sz w:val="18"/>
                     </w:rPr>
-                    <w:t>№ докум.</w:t>
+                    <w:t xml:space="preserve">№ </w:t>
+                  </w:r>
+                  <w:proofErr w:type="spellStart"/>
+                  <w:r>
+                    <w:rPr>
+                      <w:sz w:val="18"/>
+                    </w:rPr>
+                    <w:t>докум</w:t>
+                  </w:r>
+                  <w:proofErr w:type="spellEnd"/>
+                  <w:r>
+                    <w:rPr>
+                      <w:sz w:val="18"/>
+                    </w:rPr>
+                    <w:t>.</w:t>
                   </w:r>
                 </w:p>
               </w:txbxContent>
             </v:textbox>
           </v:rect>
-          <v:rect id="Rectangle 95" o:spid="_x0000_s4184" style="position:absolute;left:4983;top:19660;width:1534;height:309;visibility:visible" o:gfxdata="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" filled="f" stroked="f" strokeweight=".25pt">
+          <v:rect id="Rectangle 95" o:spid="_x0000_s2136" style="position:absolute;left:4983;top:19660;width:1534;height:309;visibility:visible" o:gfxdata="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" filled="f" stroked="f" strokeweight=".25pt">
             <v:textbox inset="1pt,1pt,1pt,1pt">
               <w:txbxContent>
                 <w:p>
@@ -7647,17 +9450,19 @@
                       <w:sz w:val="18"/>
                     </w:rPr>
                   </w:pPr>
+                  <w:proofErr w:type="spellStart"/>
                   <w:r>
                     <w:rPr>
                       <w:sz w:val="18"/>
                     </w:rPr>
                     <w:t>Подпись</w:t>
                   </w:r>
+                  <w:proofErr w:type="spellEnd"/>
                 </w:p>
               </w:txbxContent>
             </v:textbox>
           </v:rect>
-          <v:rect id="Rectangle 96" o:spid="_x0000_s4183" style="position:absolute;left:6604;top:19660;width:1000;height:309;visibility:visible" o:gfxdata="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" filled="f" stroked="f" strokeweight=".25pt">
+          <v:rect id="Rectangle 96" o:spid="_x0000_s2135" style="position:absolute;left:6604;top:19660;width:1000;height:309;visibility:visible" o:gfxdata="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" filled="f" stroked="f" strokeweight=".25pt">
             <v:textbox inset="1pt,1pt,1pt,1pt">
               <w:txbxContent>
                 <w:p>
@@ -7678,7 +9483,7 @@
               </w:txbxContent>
             </v:textbox>
           </v:rect>
-          <v:rect id="Rectangle 97" o:spid="_x0000_s4182" style="position:absolute;left:18949;top:18977;width:1001;height:309;visibility:visible" o:gfxdata="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" filled="f" stroked="f" strokeweight=".25pt">
+          <v:rect id="Rectangle 97" o:spid="_x0000_s2134" style="position:absolute;left:18949;top:18977;width:1001;height:309;visibility:visible" o:gfxdata="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" filled="f" stroked="f" strokeweight=".25pt">
             <v:textbox inset="1pt,1pt,1pt,1pt">
               <w:txbxContent>
                 <w:p>
@@ -7699,7 +9504,7 @@
               </w:txbxContent>
             </v:textbox>
           </v:rect>
-          <v:rect id="Rectangle 99" o:spid="_x0000_s4181" style="position:absolute;left:7744;top:19221;width:11059;height:707;visibility:visible" o:gfxdata="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" filled="f" stroked="f" strokeweight=".25pt">
+          <v:rect id="Rectangle 99" o:spid="_x0000_s2133" style="position:absolute;left:7744;top:19221;width:11059;height:707;visibility:visible" o:gfxdata="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" filled="f" stroked="f" strokeweight=".25pt">
             <v:textbox inset="1pt,1pt,1pt,1pt">
               <w:txbxContent>
                 <w:p>
@@ -7749,7 +9554,7 @@
 </file>
 
 <file path=word/header3.xml><?xml version="1.0" encoding="utf-8"?>
-<w:hdr xmlns:ve="http://schemas.openxmlformats.org/markup-compatibility/2006" xmlns:o="urn:schemas-microsoft-com:office:office" xmlns:r="http://schemas.openxmlformats.org/officeDocument/2006/relationships" xmlns:m="http://schemas.openxmlformats.org/officeDocument/2006/math" xmlns:v="urn:schemas-microsoft-com:vml" xmlns:wp="http://schemas.openxmlformats.org/drawingml/2006/wordprocessingDrawing" xmlns:w10="urn:schemas-microsoft-com:office:word" xmlns:w="http://schemas.openxmlformats.org/wordprocessingml/2006/main" xmlns:wne="http://schemas.microsoft.com/office/word/2006/wordml">
+<w:hdr xmlns:wpc="http://schemas.microsoft.com/office/word/2010/wordprocessingCanvas" xmlns:mc="http://schemas.openxmlformats.org/markup-compatibility/2006" xmlns:o="urn:schemas-microsoft-com:office:office" xmlns:r="http://schemas.openxmlformats.org/officeDocument/2006/relationships" xmlns:m="http://schemas.openxmlformats.org/officeDocument/2006/math" xmlns:v="urn:schemas-microsoft-com:vml" xmlns:wp14="http://schemas.microsoft.com/office/word/2010/wordprocessingDrawing" xmlns:wp="http://schemas.openxmlformats.org/drawingml/2006/wordprocessingDrawing" xmlns:w10="urn:schemas-microsoft-com:office:word" xmlns:w="http://schemas.openxmlformats.org/wordprocessingml/2006/main" xmlns:w14="http://schemas.microsoft.com/office/word/2010/wordml" xmlns:w15="http://schemas.microsoft.com/office/word/2012/wordml" xmlns:wpg="http://schemas.microsoft.com/office/word/2010/wordprocessingGroup" xmlns:wpi="http://schemas.microsoft.com/office/word/2010/wordprocessingInk" xmlns:wne="http://schemas.microsoft.com/office/word/2006/wordml" xmlns:wps="http://schemas.microsoft.com/office/word/2010/wordprocessingShape" mc:Ignorable="w14 w15 wp14">
   <w:p>
     <w:pPr>
       <w:pStyle w:val="a3"/>
@@ -7760,22 +9565,22 @@
         <w:lang w:eastAsia="ru-RU"/>
       </w:rPr>
       <w:pict>
-        <v:group id="Группа 99" o:spid="_x0000_s4097" style="position:absolute;margin-left:46.35pt;margin-top:19.4pt;width:530.25pt;height:800.7pt;z-index:-251655168;mso-position-horizontal-relative:page;mso-position-vertical-relative:page" coordsize="10488,16271" o:gfxdata="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" o:allowincell="f">
-          <v:rect id="Rectangle 16" o:spid="_x0000_s4175" style="position:absolute;width:10488;height:16271;visibility:visible" o:gfxdata="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" strokeweight="2.25pt">
+        <v:group id="Группа 99" o:spid="_x0000_s2049" style="position:absolute;margin-left:46.35pt;margin-top:19.4pt;width:530.25pt;height:800.7pt;z-index:-251655168;mso-position-horizontal-relative:page;mso-position-vertical-relative:page" coordsize="10488,16271" o:gfxdata="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" o:allowincell="f">
+          <v:rect id="Rectangle 16" o:spid="_x0000_s2127" style="position:absolute;width:10488;height:16271;visibility:visible" o:gfxdata="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" strokeweight="2.25pt">
             <v:textbox inset="0,0,0,0"/>
           </v:rect>
-          <v:group id="Group 17" o:spid="_x0000_s4098" style="position:absolute;top:14037;width:10488;height:2234" coordorigin=",14037" coordsize="10488,2278" o:gfxdata="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">
-            <v:rect id="Rectangle 18" o:spid="_x0000_s4174" style="position:absolute;top:14039;width:10488;height:2268;visibility:visible" o:gfxdata="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" strokeweight="2.25pt">
+          <v:group id="Group 17" o:spid="_x0000_s2050" style="position:absolute;top:14037;width:10488;height:2234" coordorigin=",14037" coordsize="10488,2278" o:gfxdata="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">
+            <v:rect id="Rectangle 18" o:spid="_x0000_s2126" style="position:absolute;top:14039;width:10488;height:2268;visibility:visible" o:gfxdata="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" strokeweight="2.25pt">
               <v:textbox inset="0,0,0,0"/>
             </v:rect>
-            <v:group id="Group 19" o:spid="_x0000_s4099" style="position:absolute;left:3;top:14037;width:10485;height:2278" coordorigin="3,14037" coordsize="10485,2278" o:gfxdata="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">
-              <v:group id="Group 20" o:spid="_x0000_s4160" style="position:absolute;left:3685;top:14037;width:6803;height:2268" coordorigin="3685,14037" coordsize="6803,2268" o:gfxdata="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">
-                <v:group id="Group 21" o:spid="_x0000_s4164" style="position:absolute;left:7638;top:14882;width:2850;height:577" coordorigin="7638,14882" coordsize="2850,577" o:gfxdata="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">
+            <v:group id="Group 19" o:spid="_x0000_s2051" style="position:absolute;left:3;top:14037;width:10485;height:2278" coordorigin="3,14037" coordsize="10485,2278" o:gfxdata="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">
+              <v:group id="Group 20" o:spid="_x0000_s2112" style="position:absolute;left:3685;top:14037;width:6803;height:2268" coordorigin="3685,14037" coordsize="6803,2268" o:gfxdata="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">
+                <v:group id="Group 21" o:spid="_x0000_s2116" style="position:absolute;left:7638;top:14882;width:2850;height:577" coordorigin="7638,14882" coordsize="2850,577" o:gfxdata="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">
                   <v:shapetype id="_x0000_t202" coordsize="21600,21600" o:spt="202" path="m,l,21600r21600,l21600,xe">
                     <v:stroke joinstyle="miter"/>
                     <v:path gradientshapeok="t" o:connecttype="rect"/>
                   </v:shapetype>
-                  <v:shape id="Text Box 22" o:spid="_x0000_s4173" type="#_x0000_t202" style="position:absolute;left:7652;top:14882;width:988;height:284;visibility:visible" o:gfxdata="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" strokeweight="2.25pt">
+                  <v:shape id="Text Box 22" o:spid="_x0000_s2125" type="#_x0000_t202" style="position:absolute;left:7652;top:14882;width:988;height:284;visibility:visible" o:gfxdata="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" strokeweight="2.25pt">
                     <v:textbox style="mso-next-textbox:#Text Box 22" inset="0,0,0,0">
                       <w:txbxContent>
                         <w:p>
@@ -7796,7 +9601,7 @@
                       </w:txbxContent>
                     </v:textbox>
                   </v:shape>
-                  <v:shape id="Text Box 23" o:spid="_x0000_s4172" type="#_x0000_t202" style="position:absolute;left:8505;top:14882;width:984;height:284;visibility:visible" o:gfxdata="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" strokeweight="2.25pt">
+                  <v:shape id="Text Box 23" o:spid="_x0000_s2124" type="#_x0000_t202" style="position:absolute;left:8505;top:14882;width:984;height:284;visibility:visible" o:gfxdata="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" strokeweight="2.25pt">
                     <v:textbox style="mso-next-textbox:#Text Box 23" inset="0,0,0,0">
                       <w:txbxContent>
                         <w:p>
@@ -7817,7 +9622,7 @@
                       </w:txbxContent>
                     </v:textbox>
                   </v:shape>
-                  <v:shape id="Text Box 24" o:spid="_x0000_s4171" type="#_x0000_t202" style="position:absolute;left:9357;top:14882;width:1131;height:283;visibility:visible" o:gfxdata="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" strokeweight="2.25pt">
+                  <v:shape id="Text Box 24" o:spid="_x0000_s2123" type="#_x0000_t202" style="position:absolute;left:9357;top:14882;width:1131;height:283;visibility:visible" o:gfxdata="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" strokeweight="2.25pt">
                     <v:textbox style="mso-next-textbox:#Text Box 24" inset="0,0,0,0">
                       <w:txbxContent>
                         <w:p>
@@ -7838,7 +9643,7 @@
                       </w:txbxContent>
                     </v:textbox>
                   </v:shape>
-                  <v:shape id="Text Box 25" o:spid="_x0000_s4170" type="#_x0000_t202" style="position:absolute;left:8510;top:15168;width:984;height:284;visibility:visible" o:gfxdata="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" strokeweight="2.25pt">
+                  <v:shape id="Text Box 25" o:spid="_x0000_s2122" type="#_x0000_t202" style="position:absolute;left:8510;top:15168;width:984;height:284;visibility:visible" o:gfxdata="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" strokeweight="2.25pt">
                     <v:textbox style="mso-next-textbox:#Text Box 25" inset="0,0,0,0">
                       <w:txbxContent>
                         <w:p>
@@ -7859,7 +9664,7 @@
                       </w:txbxContent>
                     </v:textbox>
                   </v:shape>
-                  <v:shape id="Text Box 26" o:spid="_x0000_s4169" type="#_x0000_t202" style="position:absolute;left:9357;top:15163;width:1131;height:283;visibility:visible" o:gfxdata="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" strokeweight="2.25pt">
+                  <v:shape id="Text Box 26" o:spid="_x0000_s2121" type="#_x0000_t202" style="position:absolute;left:9357;top:15163;width:1131;height:283;visibility:visible" o:gfxdata="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" strokeweight="2.25pt">
                     <v:textbox style="mso-next-textbox:#Text Box 26" inset="0,0,0,0">
                       <w:txbxContent>
                         <w:p>
@@ -7874,8 +9679,8 @@
                       </w:txbxContent>
                     </v:textbox>
                   </v:shape>
-                  <v:group id="Group 27" o:spid="_x0000_s4165" style="position:absolute;left:7638;top:15175;width:847;height:284" coordorigin="7647,15175" coordsize="850,284" o:gfxdata="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">
-                    <v:shape id="Text Box 28" o:spid="_x0000_s4168" type="#_x0000_t202" style="position:absolute;left:7647;top:15175;width:294;height:283;visibility:visible" o:gfxdata="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" strokeweight="1pt">
+                  <v:group id="Group 27" o:spid="_x0000_s2117" style="position:absolute;left:7638;top:15175;width:847;height:284" coordorigin="7647,15175" coordsize="850,284" o:gfxdata="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">
+                    <v:shape id="Text Box 28" o:spid="_x0000_s2120" type="#_x0000_t202" style="position:absolute;left:7647;top:15175;width:294;height:283;visibility:visible" o:gfxdata="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" strokeweight="1pt">
                       <v:textbox style="mso-next-textbox:#Text Box 28" inset="0,0,0,0">
                         <w:txbxContent>
                           <w:p>
@@ -7886,7 +9691,7 @@
                         </w:txbxContent>
                       </v:textbox>
                     </v:shape>
-                    <v:shape id="Text Box 29" o:spid="_x0000_s4167" type="#_x0000_t202" style="position:absolute;left:7931;top:15176;width:292;height:283;visibility:visible" o:gfxdata="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" strokeweight="1pt">
+                    <v:shape id="Text Box 29" o:spid="_x0000_s2119" type="#_x0000_t202" style="position:absolute;left:7931;top:15176;width:292;height:283;visibility:visible" o:gfxdata="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" strokeweight="1pt">
                       <v:textbox style="mso-next-textbox:#Text Box 29" inset="0,0,0,0">
                         <w:txbxContent>
                           <w:p>
@@ -7900,7 +9705,7 @@
                         </w:txbxContent>
                       </v:textbox>
                     </v:shape>
-                    <v:shape id="Text Box 30" o:spid="_x0000_s4166" type="#_x0000_t202" style="position:absolute;left:8214;top:15175;width:283;height:283;visibility:visible" o:gfxdata="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" strokeweight="1pt">
+                    <v:shape id="Text Box 30" o:spid="_x0000_s2118" type="#_x0000_t202" style="position:absolute;left:8214;top:15175;width:283;height:283;visibility:visible" o:gfxdata="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" strokeweight="1pt">
                       <v:textbox style="mso-next-textbox:#Text Box 30" inset="0,0,0,0">
                         <w:txbxContent>
                           <w:p>
@@ -7913,7 +9718,7 @@
                     </v:shape>
                   </v:group>
                 </v:group>
-                <v:shape id="Text Box 31" o:spid="_x0000_s4163" type="#_x0000_t202" style="position:absolute;left:7653;top:15455;width:2835;height:850;visibility:visible" o:gfxdata="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" strokeweight="2.25pt">
+                <v:shape id="Text Box 31" o:spid="_x0000_s2115" type="#_x0000_t202" style="position:absolute;left:7653;top:15455;width:2835;height:850;visibility:visible" o:gfxdata="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" strokeweight="2.25pt">
                   <v:textbox style="mso-next-textbox:#Text Box 31" inset="0,0,0,0">
                     <w:txbxContent>
                       <w:p>
@@ -7962,7 +9767,7 @@
                     </w:txbxContent>
                   </v:textbox>
                 </v:shape>
-                <v:shape id="Text Box 32" o:spid="_x0000_s4162" type="#_x0000_t202" style="position:absolute;left:3685;top:14888;width:3969;height:1417;visibility:visible" o:gfxdata="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" strokeweight="2.25pt">
+                <v:shape id="Text Box 32" o:spid="_x0000_s2114" type="#_x0000_t202" style="position:absolute;left:3685;top:14888;width:3969;height:1417;visibility:visible" o:gfxdata="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" strokeweight="2.25pt">
                   <v:textbox style="mso-next-textbox:#Text Box 32" inset="0,0,0,0">
                     <w:txbxContent>
                       <w:p>
@@ -7990,7 +9795,7 @@
                     </w:txbxContent>
                   </v:textbox>
                 </v:shape>
-                <v:shape id="Text Box 33" o:spid="_x0000_s4161" type="#_x0000_t202" style="position:absolute;left:3685;top:14037;width:6803;height:850;visibility:visible" o:gfxdata="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" strokeweight="2.25pt">
+                <v:shape id="Text Box 33" o:spid="_x0000_s2113" type="#_x0000_t202" style="position:absolute;left:3685;top:14037;width:6803;height:850;visibility:visible" o:gfxdata="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" strokeweight="2.25pt">
                   <v:textbox style="mso-next-textbox:#Text Box 33" inset="0,0,0,0">
                     <w:txbxContent>
                       <w:p>
@@ -8022,10 +9827,10 @@
                   </v:textbox>
                 </v:shape>
               </v:group>
-              <v:group id="Group 34" o:spid="_x0000_s4100" style="position:absolute;left:3;top:14041;width:3685;height:2274" coordorigin="3,14041" coordsize="3685,2274" o:gfxdata="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">
-                <v:group id="Group 35" o:spid="_x0000_s4121" style="position:absolute;left:6;top:14622;width:3682;height:1693" coordorigin="6,14622" coordsize="3682,1693" o:gfxdata="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">
-                  <v:group id="Group 36" o:spid="_x0000_s4154" style="position:absolute;left:6;top:14622;width:3681;height:280" coordorigin="6,14622" coordsize="3681,283" o:gfxdata="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">
-                    <v:shape id="Text Box 37" o:spid="_x0000_s4159" type="#_x0000_t202" style="position:absolute;left:6;top:14622;width:397;height:283;visibility:visible" o:gfxdata="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" strokeweight="2.25pt">
+              <v:group id="Group 34" o:spid="_x0000_s2052" style="position:absolute;left:3;top:14041;width:3685;height:2274" coordorigin="3,14041" coordsize="3685,2274" o:gfxdata="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">
+                <v:group id="Group 35" o:spid="_x0000_s2073" style="position:absolute;left:6;top:14622;width:3682;height:1693" coordorigin="6,14622" coordsize="3682,1693" o:gfxdata="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">
+                  <v:group id="Group 36" o:spid="_x0000_s2106" style="position:absolute;left:6;top:14622;width:3681;height:280" coordorigin="6,14622" coordsize="3681,283" o:gfxdata="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">
+                    <v:shape id="Text Box 37" o:spid="_x0000_s2111" type="#_x0000_t202" style="position:absolute;left:6;top:14622;width:397;height:283;visibility:visible" o:gfxdata="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" strokeweight="2.25pt">
                       <v:textbox style="mso-next-textbox:#Text Box 37" inset="0,0,0,0">
                         <w:txbxContent>
                           <w:p>
@@ -8045,7 +9850,7 @@
                         </w:txbxContent>
                       </v:textbox>
                     </v:shape>
-                    <v:shape id="Text Box 38" o:spid="_x0000_s4158" type="#_x0000_t202" style="position:absolute;left:969;top:14622;width:1304;height:283;visibility:visible" o:gfxdata="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" strokeweight="2.25pt">
+                    <v:shape id="Text Box 38" o:spid="_x0000_s2110" type="#_x0000_t202" style="position:absolute;left:969;top:14622;width:1304;height:283;visibility:visible" o:gfxdata="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" strokeweight="2.25pt">
                       <v:textbox style="mso-next-textbox:#Text Box 38" inset="0,0,0,0">
                         <w:txbxContent>
                           <w:p>
@@ -8060,7 +9865,7 @@
                         </w:txbxContent>
                       </v:textbox>
                     </v:shape>
-                    <v:shape id="Text Box 39" o:spid="_x0000_s4157" type="#_x0000_t202" style="position:absolute;left:402;top:14622;width:567;height:283;visibility:visible" o:gfxdata="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" strokeweight="2.25pt">
+                    <v:shape id="Text Box 39" o:spid="_x0000_s2109" type="#_x0000_t202" style="position:absolute;left:402;top:14622;width:567;height:283;visibility:visible" o:gfxdata="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" strokeweight="2.25pt">
                       <v:textbox style="mso-next-textbox:#Text Box 39" inset="0,0,0,0">
                         <w:txbxContent>
                           <w:p>
@@ -8083,7 +9888,7 @@
                         </w:txbxContent>
                       </v:textbox>
                     </v:shape>
-                    <v:shape id="Text Box 40" o:spid="_x0000_s4156" type="#_x0000_t202" style="position:absolute;left:2271;top:14622;width:850;height:283;visibility:visible" o:gfxdata="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" strokeweight="2.25pt">
+                    <v:shape id="Text Box 40" o:spid="_x0000_s2108" type="#_x0000_t202" style="position:absolute;left:2271;top:14622;width:850;height:283;visibility:visible" o:gfxdata="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" strokeweight="2.25pt">
                       <v:textbox style="mso-next-textbox:#Text Box 40" inset="0,0,0,0">
                         <w:txbxContent>
                           <w:p>
@@ -8106,7 +9911,7 @@
                         </w:txbxContent>
                       </v:textbox>
                     </v:shape>
-                    <v:shape id="Text Box 41" o:spid="_x0000_s4155" type="#_x0000_t202" style="position:absolute;left:3120;top:14622;width:567;height:283;visibility:visible" o:gfxdata="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" strokeweight="2.25pt">
+                    <v:shape id="Text Box 41" o:spid="_x0000_s2107" type="#_x0000_t202" style="position:absolute;left:3120;top:14622;width:567;height:283;visibility:visible" o:gfxdata="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" strokeweight="2.25pt">
                       <v:textbox style="mso-next-textbox:#Text Box 41" inset="0,0,0,0">
                         <w:txbxContent>
                           <w:p>
@@ -8127,10 +9932,10 @@
                       </v:textbox>
                     </v:shape>
                   </v:group>
-                  <v:group id="Group 42" o:spid="_x0000_s4122" style="position:absolute;left:6;top:14915;width:3682;height:1400" coordorigin="6,14915" coordsize="3682,1400" o:gfxdata="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">
-                    <v:group id="Group 43" o:spid="_x0000_s4128" style="position:absolute;left:6;top:14917;width:3680;height:1391" coordorigin="6,14917" coordsize="3680,1391" o:gfxdata="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">
-                      <v:group id="Group 44" o:spid="_x0000_s4149" style="position:absolute;left:6;top:14917;width:3679;height:281" coordorigin="6,14917" coordsize="3683,284" o:gfxdata="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">
-                        <v:shape id="Text Box 45" o:spid="_x0000_s4153" type="#_x0000_t202" style="position:absolute;left:968;top:14918;width:1305;height:283;visibility:visible" o:gfxdata="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" strokeweight="1pt">
+                  <v:group id="Group 42" o:spid="_x0000_s2074" style="position:absolute;left:6;top:14915;width:3682;height:1400" coordorigin="6,14915" coordsize="3682,1400" o:gfxdata="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">
+                    <v:group id="Group 43" o:spid="_x0000_s2080" style="position:absolute;left:6;top:14917;width:3680;height:1391" coordorigin="6,14917" coordsize="3680,1391" o:gfxdata="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">
+                      <v:group id="Group 44" o:spid="_x0000_s2101" style="position:absolute;left:6;top:14917;width:3679;height:281" coordorigin="6,14917" coordsize="3683,284" o:gfxdata="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">
+                        <v:shape id="Text Box 45" o:spid="_x0000_s2105" type="#_x0000_t202" style="position:absolute;left:968;top:14918;width:1305;height:283;visibility:visible" o:gfxdata="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" strokeweight="1pt">
                           <v:textbox style="mso-next-textbox:#Text Box 45" inset="0,0,0,0">
                             <w:txbxContent>
                               <w:p>
@@ -8154,7 +9959,7 @@
                             </w:txbxContent>
                           </v:textbox>
                         </v:shape>
-                        <v:shape id="Text Box 46" o:spid="_x0000_s4152" type="#_x0000_t202" style="position:absolute;left:6;top:14917;width:964;height:283;visibility:visible" o:gfxdata="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" strokeweight="1pt">
+                        <v:shape id="Text Box 46" o:spid="_x0000_s2104" type="#_x0000_t202" style="position:absolute;left:6;top:14917;width:964;height:283;visibility:visible" o:gfxdata="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" strokeweight="1pt">
                           <v:textbox style="mso-next-textbox:#Text Box 46" inset="0,0,0,0">
                             <w:txbxContent>
                               <w:p>
@@ -8178,7 +9983,7 @@
                             </w:txbxContent>
                           </v:textbox>
                         </v:shape>
-                        <v:shape id="Text Box 47" o:spid="_x0000_s4151" type="#_x0000_t202" style="position:absolute;left:2271;top:14918;width:851;height:283;visibility:visible" o:gfxdata="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" strokeweight="1pt">
+                        <v:shape id="Text Box 47" o:spid="_x0000_s2103" type="#_x0000_t202" style="position:absolute;left:2271;top:14918;width:851;height:283;visibility:visible" o:gfxdata="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" strokeweight="1pt">
                           <v:textbox style="mso-next-textbox:#Text Box 47" inset="0,0,0,0">
                             <w:txbxContent>
                               <w:p>
@@ -8189,7 +9994,7 @@
                             </w:txbxContent>
                           </v:textbox>
                         </v:shape>
-                        <v:shape id="Text Box 48" o:spid="_x0000_s4150" type="#_x0000_t202" style="position:absolute;left:3121;top:14918;width:568;height:283;visibility:visible" o:gfxdata="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" strokeweight="1pt">
+                        <v:shape id="Text Box 48" o:spid="_x0000_s2102" type="#_x0000_t202" style="position:absolute;left:3121;top:14918;width:568;height:283;visibility:visible" o:gfxdata="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" strokeweight="1pt">
                           <v:textbox style="mso-next-textbox:#Text Box 48" inset="0,0,0,0">
                             <w:txbxContent>
                               <w:p>
@@ -8201,8 +10006,8 @@
                           </v:textbox>
                         </v:shape>
                       </v:group>
-                      <v:group id="Group 49" o:spid="_x0000_s4144" style="position:absolute;left:7;top:15196;width:3679;height:280" coordorigin="7,15196" coordsize="3683,284" o:gfxdata="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">
-                        <v:shape id="Text Box 50" o:spid="_x0000_s4148" type="#_x0000_t202" style="position:absolute;left:969;top:15197;width:1305;height:283;visibility:visible" o:gfxdata="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" strokeweight="1pt">
+                      <v:group id="Group 49" o:spid="_x0000_s2096" style="position:absolute;left:7;top:15196;width:3679;height:280" coordorigin="7,15196" coordsize="3683,284" o:gfxdata="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">
+                        <v:shape id="Text Box 50" o:spid="_x0000_s2100" type="#_x0000_t202" style="position:absolute;left:969;top:15197;width:1305;height:283;visibility:visible" o:gfxdata="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" strokeweight="1pt">
                           <v:textbox style="mso-next-textbox:#Text Box 50" inset="0,0,0,0">
                             <w:txbxContent>
                               <w:p>
@@ -8226,7 +10031,7 @@
                             </w:txbxContent>
                           </v:textbox>
                         </v:shape>
-                        <v:shape id="Text Box 51" o:spid="_x0000_s4147" type="#_x0000_t202" style="position:absolute;left:7;top:15196;width:964;height:283;visibility:visible" o:gfxdata="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" strokeweight="1pt">
+                        <v:shape id="Text Box 51" o:spid="_x0000_s2099" type="#_x0000_t202" style="position:absolute;left:7;top:15196;width:964;height:283;visibility:visible" o:gfxdata="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" strokeweight="1pt">
                           <v:textbox style="mso-next-textbox:#Text Box 51" inset="0,0,0,0">
                             <w:txbxContent>
                               <w:p>
@@ -8250,7 +10055,7 @@
                             </w:txbxContent>
                           </v:textbox>
                         </v:shape>
-                        <v:shape id="Text Box 52" o:spid="_x0000_s4146" type="#_x0000_t202" style="position:absolute;left:2272;top:15197;width:851;height:283;visibility:visible" o:gfxdata="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" strokeweight="1pt">
+                        <v:shape id="Text Box 52" o:spid="_x0000_s2098" type="#_x0000_t202" style="position:absolute;left:2272;top:15197;width:851;height:283;visibility:visible" o:gfxdata="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" strokeweight="1pt">
                           <v:textbox style="mso-next-textbox:#Text Box 52" inset="0,0,0,0">
                             <w:txbxContent>
                               <w:p>
@@ -8261,7 +10066,7 @@
                             </w:txbxContent>
                           </v:textbox>
                         </v:shape>
-                        <v:shape id="Text Box 53" o:spid="_x0000_s4145" type="#_x0000_t202" style="position:absolute;left:3122;top:15197;width:568;height:283;visibility:visible" o:gfxdata="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" strokeweight="1pt">
+                        <v:shape id="Text Box 53" o:spid="_x0000_s2097" type="#_x0000_t202" style="position:absolute;left:3122;top:15197;width:568;height:283;visibility:visible" o:gfxdata="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" strokeweight="1pt">
                           <v:textbox style="mso-next-textbox:#Text Box 53" inset="0,0,0,0">
                             <w:txbxContent>
                               <w:p>
@@ -8273,8 +10078,8 @@
                           </v:textbox>
                         </v:shape>
                       </v:group>
-                      <v:group id="Group 54" o:spid="_x0000_s4139" style="position:absolute;left:7;top:15475;width:3679;height:280" coordorigin="7,15475" coordsize="3683,284" o:gfxdata="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">
-                        <v:shape id="Text Box 55" o:spid="_x0000_s4143" type="#_x0000_t202" style="position:absolute;left:969;top:15476;width:1305;height:283;visibility:visible" o:gfxdata="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" strokeweight="1pt">
+                      <v:group id="Group 54" o:spid="_x0000_s2091" style="position:absolute;left:7;top:15475;width:3679;height:280" coordorigin="7,15475" coordsize="3683,284" o:gfxdata="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">
+                        <v:shape id="Text Box 55" o:spid="_x0000_s2095" type="#_x0000_t202" style="position:absolute;left:969;top:15476;width:1305;height:283;visibility:visible" o:gfxdata="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" strokeweight="1pt">
                           <v:textbox style="mso-next-textbox:#Text Box 55" inset="0,0,0,0">
                             <w:txbxContent>
                               <w:p>
@@ -8285,7 +10090,7 @@
                             </w:txbxContent>
                           </v:textbox>
                         </v:shape>
-                        <v:shape id="Text Box 56" o:spid="_x0000_s4142" type="#_x0000_t202" style="position:absolute;left:7;top:15475;width:964;height:283;visibility:visible" o:gfxdata="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" strokeweight="1pt">
+                        <v:shape id="Text Box 56" o:spid="_x0000_s2094" type="#_x0000_t202" style="position:absolute;left:7;top:15475;width:964;height:283;visibility:visible" o:gfxdata="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" strokeweight="1pt">
                           <v:textbox style="mso-next-textbox:#Text Box 56" inset="0,0,0,0">
                             <w:txbxContent>
                               <w:p>
@@ -8299,7 +10104,7 @@
                             </w:txbxContent>
                           </v:textbox>
                         </v:shape>
-                        <v:shape id="Text Box 57" o:spid="_x0000_s4141" type="#_x0000_t202" style="position:absolute;left:2272;top:15476;width:851;height:283;visibility:visible" o:gfxdata="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" strokeweight="1pt">
+                        <v:shape id="Text Box 57" o:spid="_x0000_s2093" type="#_x0000_t202" style="position:absolute;left:2272;top:15476;width:851;height:283;visibility:visible" o:gfxdata="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" strokeweight="1pt">
                           <v:textbox style="mso-next-textbox:#Text Box 57" inset="0,0,0,0">
                             <w:txbxContent>
                               <w:p>
@@ -8310,7 +10115,7 @@
                             </w:txbxContent>
                           </v:textbox>
                         </v:shape>
-                        <v:shape id="Text Box 58" o:spid="_x0000_s4140" type="#_x0000_t202" style="position:absolute;left:3122;top:15476;width:568;height:283;visibility:visible" o:gfxdata="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" strokeweight="1pt">
+                        <v:shape id="Text Box 58" o:spid="_x0000_s2092" type="#_x0000_t202" style="position:absolute;left:3122;top:15476;width:568;height:283;visibility:visible" o:gfxdata="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" strokeweight="1pt">
                           <v:textbox style="mso-next-textbox:#Text Box 58" inset="0,0,0,0">
                             <w:txbxContent>
                               <w:p>
@@ -8322,8 +10127,8 @@
                           </v:textbox>
                         </v:shape>
                       </v:group>
-                      <v:group id="Group 59" o:spid="_x0000_s4134" style="position:absolute;left:7;top:15750;width:3679;height:281" coordorigin="7,15750" coordsize="3683,284" o:gfxdata="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">
-                        <v:shape id="Text Box 60" o:spid="_x0000_s4138" type="#_x0000_t202" style="position:absolute;left:969;top:15751;width:1305;height:283;visibility:visible" o:gfxdata="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" strokeweight="1pt">
+                      <v:group id="Group 59" o:spid="_x0000_s2086" style="position:absolute;left:7;top:15750;width:3679;height:281" coordorigin="7,15750" coordsize="3683,284" o:gfxdata="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">
+                        <v:shape id="Text Box 60" o:spid="_x0000_s2090" type="#_x0000_t202" style="position:absolute;left:969;top:15751;width:1305;height:283;visibility:visible" o:gfxdata="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" strokeweight="1pt">
                           <v:textbox style="mso-next-textbox:#Text Box 60" inset="0,0,0,0">
                             <w:txbxContent>
                               <w:p>
@@ -8334,7 +10139,7 @@
                             </w:txbxContent>
                           </v:textbox>
                         </v:shape>
-                        <v:shape id="Text Box 61" o:spid="_x0000_s4137" type="#_x0000_t202" style="position:absolute;left:7;top:15750;width:964;height:283;visibility:visible" o:gfxdata="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" strokeweight="1pt">
+                        <v:shape id="Text Box 61" o:spid="_x0000_s2089" type="#_x0000_t202" style="position:absolute;left:7;top:15750;width:964;height:283;visibility:visible" o:gfxdata="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" strokeweight="1pt">
                           <v:textbox style="mso-next-textbox:#Text Box 61" inset="0,0,0,0">
                             <w:txbxContent>
                               <w:p>
@@ -8355,7 +10160,7 @@
                             </w:txbxContent>
                           </v:textbox>
                         </v:shape>
-                        <v:shape id="Text Box 62" o:spid="_x0000_s4136" type="#_x0000_t202" style="position:absolute;left:2272;top:15751;width:851;height:283;visibility:visible" o:gfxdata="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" strokeweight="1pt">
+                        <v:shape id="Text Box 62" o:spid="_x0000_s2088" type="#_x0000_t202" style="position:absolute;left:2272;top:15751;width:851;height:283;visibility:visible" o:gfxdata="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" strokeweight="1pt">
                           <v:textbox style="mso-next-textbox:#Text Box 62" inset="0,0,0,0">
                             <w:txbxContent>
                               <w:p>
@@ -8366,7 +10171,7 @@
                             </w:txbxContent>
                           </v:textbox>
                         </v:shape>
-                        <v:shape id="Text Box 63" o:spid="_x0000_s4135" type="#_x0000_t202" style="position:absolute;left:3122;top:15751;width:568;height:283;visibility:visible" o:gfxdata="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" strokeweight="1pt">
+                        <v:shape id="Text Box 63" o:spid="_x0000_s2087" type="#_x0000_t202" style="position:absolute;left:3122;top:15751;width:568;height:283;visibility:visible" o:gfxdata="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" strokeweight="1pt">
                           <v:textbox style="mso-next-textbox:#Text Box 63" inset="0,0,0,0">
                             <w:txbxContent>
                               <w:p>
@@ -8378,8 +10183,8 @@
                           </v:textbox>
                         </v:shape>
                       </v:group>
-                      <v:group id="Group 64" o:spid="_x0000_s4129" style="position:absolute;left:7;top:16027;width:3679;height:281" coordorigin="7,16027" coordsize="3683,284" o:gfxdata="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">
-                        <v:shape id="Text Box 65" o:spid="_x0000_s4133" type="#_x0000_t202" style="position:absolute;left:969;top:16028;width:1305;height:283;visibility:visible" o:gfxdata="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" strokeweight="1pt">
+                      <v:group id="Group 64" o:spid="_x0000_s2081" style="position:absolute;left:7;top:16027;width:3679;height:281" coordorigin="7,16027" coordsize="3683,284" o:gfxdata="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">
+                        <v:shape id="Text Box 65" o:spid="_x0000_s2085" type="#_x0000_t202" style="position:absolute;left:969;top:16028;width:1305;height:283;visibility:visible" o:gfxdata="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" strokeweight="1pt">
                           <v:textbox style="mso-next-textbox:#Text Box 65" inset="0,0,0,0">
                             <w:txbxContent>
                               <w:p>
@@ -8390,7 +10195,7 @@
                             </w:txbxContent>
                           </v:textbox>
                         </v:shape>
-                        <v:shape id="Text Box 66" o:spid="_x0000_s4132" type="#_x0000_t202" style="position:absolute;left:7;top:16027;width:964;height:283;visibility:visible" o:gfxdata="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" strokeweight="1pt">
+                        <v:shape id="Text Box 66" o:spid="_x0000_s2084" type="#_x0000_t202" style="position:absolute;left:7;top:16027;width:964;height:283;visibility:visible" o:gfxdata="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" strokeweight="1pt">
                           <v:textbox style="mso-next-textbox:#Text Box 66" inset="0,0,0,0">
                             <w:txbxContent>
                               <w:p>
@@ -8414,7 +10219,7 @@
                             </w:txbxContent>
                           </v:textbox>
                         </v:shape>
-                        <v:shape id="Text Box 67" o:spid="_x0000_s4131" type="#_x0000_t202" style="position:absolute;left:2272;top:16028;width:851;height:283;visibility:visible" o:gfxdata="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" strokeweight="1pt">
+                        <v:shape id="Text Box 67" o:spid="_x0000_s2083" type="#_x0000_t202" style="position:absolute;left:2272;top:16028;width:851;height:283;visibility:visible" o:gfxdata="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" strokeweight="1pt">
                           <v:textbox style="mso-next-textbox:#Text Box 67" inset="0,0,0,0">
                             <w:txbxContent>
                               <w:p>
@@ -8425,7 +10230,7 @@
                             </w:txbxContent>
                           </v:textbox>
                         </v:shape>
-                        <v:shape id="Text Box 68" o:spid="_x0000_s4130" type="#_x0000_t202" style="position:absolute;left:3122;top:16028;width:568;height:283;visibility:visible" o:gfxdata="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" strokeweight="1pt">
+                        <v:shape id="Text Box 68" o:spid="_x0000_s2082" type="#_x0000_t202" style="position:absolute;left:3122;top:16028;width:568;height:283;visibility:visible" o:gfxdata="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" strokeweight="1pt">
                           <v:textbox style="mso-next-textbox:#Text Box 68" inset="0,0,0,0">
                             <w:txbxContent>
                               <w:p>
@@ -8438,17 +10243,17 @@
                         </v:shape>
                       </v:group>
                     </v:group>
-                    <v:line id="Line 69" o:spid="_x0000_s4127" style="position:absolute;flip:x;visibility:visible" from="3121,14915" to="3121,16315" o:connectortype="straight" o:gfxdata="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" strokeweight="2.25pt"/>
-                    <v:line id="Line 70" o:spid="_x0000_s4126" style="position:absolute;flip:x;visibility:visible" from="3688,14915" to="3688,16315" o:connectortype="straight" o:gfxdata="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" strokeweight="2.25pt"/>
-                    <v:line id="Line 71" o:spid="_x0000_s4125" style="position:absolute;flip:x;visibility:visible" from="970,14915" to="970,16315" o:connectortype="straight" o:gfxdata="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" strokeweight="2.25pt"/>
-                    <v:line id="Line 72" o:spid="_x0000_s4124" style="position:absolute;flip:x;visibility:visible" from="2269,14915" to="2269,16315" o:connectortype="straight" o:gfxdata="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" strokeweight="2.25pt"/>
-                    <v:line id="Line 73" o:spid="_x0000_s4123" style="position:absolute;flip:x;visibility:visible" from="9,14915" to="9,16315" o:connectortype="straight" o:gfxdata="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" strokeweight="2.25pt"/>
+                    <v:line id="Line 69" o:spid="_x0000_s2079" style="position:absolute;flip:x;visibility:visible" from="3121,14915" to="3121,16315" o:connectortype="straight" o:gfxdata="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" strokeweight="2.25pt"/>
+                    <v:line id="Line 70" o:spid="_x0000_s2078" style="position:absolute;flip:x;visibility:visible" from="3688,14915" to="3688,16315" o:connectortype="straight" o:gfxdata="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" strokeweight="2.25pt"/>
+                    <v:line id="Line 71" o:spid="_x0000_s2077" style="position:absolute;flip:x;visibility:visible" from="970,14915" to="970,16315" o:connectortype="straight" o:gfxdata="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" strokeweight="2.25pt"/>
+                    <v:line id="Line 72" o:spid="_x0000_s2076" style="position:absolute;flip:x;visibility:visible" from="2269,14915" to="2269,16315" o:connectortype="straight" o:gfxdata="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" strokeweight="2.25pt"/>
+                    <v:line id="Line 73" o:spid="_x0000_s2075" style="position:absolute;flip:x;visibility:visible" from="9,14915" to="9,16315" o:connectortype="straight" o:gfxdata="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" strokeweight="2.25pt"/>
                   </v:group>
                 </v:group>
-                <v:group id="Group 74" o:spid="_x0000_s4101" style="position:absolute;left:3;top:14041;width:3682;height:597" coordorigin="3,14041" coordsize="3682,597" o:gfxdata="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">
-                  <v:group id="Group 75" o:spid="_x0000_s4108" style="position:absolute;left:4;top:14076;width:3678;height:562" coordorigin="4,14051" coordsize="3681,568" o:gfxdata="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">
-                    <v:group id="Group 76" o:spid="_x0000_s4115" style="position:absolute;left:4;top:14336;width:3681;height:283" coordorigin="4,14336" coordsize="3681,283" o:gfxdata="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">
-                      <v:shape id="Text Box 77" o:spid="_x0000_s4120" type="#_x0000_t202" style="position:absolute;left:4;top:14336;width:397;height:283;visibility:visible" o:gfxdata="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" strokeweight="1pt">
+                <v:group id="Group 74" o:spid="_x0000_s2053" style="position:absolute;left:3;top:14041;width:3682;height:597" coordorigin="3,14041" coordsize="3682,597" o:gfxdata="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">
+                  <v:group id="Group 75" o:spid="_x0000_s2060" style="position:absolute;left:4;top:14076;width:3678;height:562" coordorigin="4,14051" coordsize="3681,568" o:gfxdata="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">
+                    <v:group id="Group 76" o:spid="_x0000_s2067" style="position:absolute;left:4;top:14336;width:3681;height:283" coordorigin="4,14336" coordsize="3681,283" o:gfxdata="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">
+                      <v:shape id="Text Box 77" o:spid="_x0000_s2072" type="#_x0000_t202" style="position:absolute;left:4;top:14336;width:397;height:283;visibility:visible" o:gfxdata="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" strokeweight="1pt">
                         <v:textbox style="mso-next-textbox:#Text Box 77" inset="0,0,0,0">
                           <w:txbxContent>
                             <w:p>
@@ -8459,7 +10264,7 @@
                           </w:txbxContent>
                         </v:textbox>
                       </v:shape>
-                      <v:shape id="Text Box 78" o:spid="_x0000_s4119" type="#_x0000_t202" style="position:absolute;left:967;top:14336;width:1304;height:283;visibility:visible" o:gfxdata="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" strokeweight="1pt">
+                      <v:shape id="Text Box 78" o:spid="_x0000_s2071" type="#_x0000_t202" style="position:absolute;left:967;top:14336;width:1304;height:283;visibility:visible" o:gfxdata="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" strokeweight="1pt">
                         <v:textbox style="mso-next-textbox:#Text Box 78" inset="0,0,0,0">
                           <w:txbxContent>
                             <w:p>
@@ -8470,7 +10275,7 @@
                           </w:txbxContent>
                         </v:textbox>
                       </v:shape>
-                      <v:shape id="Text Box 79" o:spid="_x0000_s4118" type="#_x0000_t202" style="position:absolute;left:400;top:14336;width:567;height:283;visibility:visible" o:gfxdata="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" strokeweight="1pt">
+                      <v:shape id="Text Box 79" o:spid="_x0000_s2070" type="#_x0000_t202" style="position:absolute;left:400;top:14336;width:567;height:283;visibility:visible" o:gfxdata="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" strokeweight="1pt">
                         <v:textbox style="mso-next-textbox:#Text Box 79" inset="0,0,0,0">
                           <w:txbxContent>
                             <w:p>
@@ -8481,7 +10286,7 @@
                           </w:txbxContent>
                         </v:textbox>
                       </v:shape>
-                      <v:shape id="Text Box 80" o:spid="_x0000_s4117" type="#_x0000_t202" style="position:absolute;left:2269;top:14336;width:850;height:283;visibility:visible" o:gfxdata="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" strokeweight="1pt">
+                      <v:shape id="Text Box 80" o:spid="_x0000_s2069" type="#_x0000_t202" style="position:absolute;left:2269;top:14336;width:850;height:283;visibility:visible" o:gfxdata="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" strokeweight="1pt">
                         <v:textbox style="mso-next-textbox:#Text Box 80" inset="0,0,0,0">
                           <w:txbxContent>
                             <w:p>
@@ -8492,7 +10297,7 @@
                           </w:txbxContent>
                         </v:textbox>
                       </v:shape>
-                      <v:shape id="Text Box 81" o:spid="_x0000_s4116" type="#_x0000_t202" style="position:absolute;left:3118;top:14336;width:567;height:283;visibility:visible" o:gfxdata="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" strokeweight="1pt">
+                      <v:shape id="Text Box 81" o:spid="_x0000_s2068" type="#_x0000_t202" style="position:absolute;left:3118;top:14336;width:567;height:283;visibility:visible" o:gfxdata="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" strokeweight="1pt">
                         <v:textbox style="mso-next-textbox:#Text Box 81" inset="0,0,0,0">
                           <w:txbxContent>
                             <w:p>
@@ -8504,8 +10309,8 @@
                         </v:textbox>
                       </v:shape>
                     </v:group>
-                    <v:group id="Group 82" o:spid="_x0000_s4109" style="position:absolute;left:4;top:14051;width:3681;height:283" coordorigin="4,14051" coordsize="3681,283" o:gfxdata="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">
-                      <v:shape id="Text Box 83" o:spid="_x0000_s4114" type="#_x0000_t202" style="position:absolute;left:4;top:14051;width:397;height:283;visibility:visible" o:gfxdata="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" strokeweight="1pt">
+                    <v:group id="Group 82" o:spid="_x0000_s2061" style="position:absolute;left:4;top:14051;width:3681;height:283" coordorigin="4,14051" coordsize="3681,283" o:gfxdata="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">
+                      <v:shape id="Text Box 83" o:spid="_x0000_s2066" type="#_x0000_t202" style="position:absolute;left:4;top:14051;width:397;height:283;visibility:visible" o:gfxdata="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" strokeweight="1pt">
                         <v:textbox style="mso-next-textbox:#Text Box 83" inset="0,0,0,0">
                           <w:txbxContent>
                             <w:p>
@@ -8516,7 +10321,7 @@
                           </w:txbxContent>
                         </v:textbox>
                       </v:shape>
-                      <v:shape id="Text Box 84" o:spid="_x0000_s4113" type="#_x0000_t202" style="position:absolute;left:967;top:14051;width:1304;height:283;visibility:visible" o:gfxdata="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" strokeweight="1pt">
+                      <v:shape id="Text Box 84" o:spid="_x0000_s2065" type="#_x0000_t202" style="position:absolute;left:967;top:14051;width:1304;height:283;visibility:visible" o:gfxdata="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" strokeweight="1pt">
                         <v:textbox style="mso-next-textbox:#Text Box 84" inset="0,0,0,0">
                           <w:txbxContent>
                             <w:p>
@@ -8527,7 +10332,7 @@
                           </w:txbxContent>
                         </v:textbox>
                       </v:shape>
-                      <v:shape id="Text Box 85" o:spid="_x0000_s4112" type="#_x0000_t202" style="position:absolute;left:400;top:14051;width:567;height:283;visibility:visible" o:gfxdata="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" strokeweight="1pt">
+                      <v:shape id="Text Box 85" o:spid="_x0000_s2064" type="#_x0000_t202" style="position:absolute;left:400;top:14051;width:567;height:283;visibility:visible" o:gfxdata="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" strokeweight="1pt">
                         <v:textbox style="mso-next-textbox:#Text Box 85" inset="0,0,0,0">
                           <w:txbxContent>
                             <w:p>
@@ -8538,7 +10343,7 @@
                           </w:txbxContent>
                         </v:textbox>
                       </v:shape>
-                      <v:shape id="Text Box 86" o:spid="_x0000_s4111" type="#_x0000_t202" style="position:absolute;left:2269;top:14051;width:850;height:283;visibility:visible" o:gfxdata="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" strokeweight="1pt">
+                      <v:shape id="Text Box 86" o:spid="_x0000_s2063" type="#_x0000_t202" style="position:absolute;left:2269;top:14051;width:850;height:283;visibility:visible" o:gfxdata="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" strokeweight="1pt">
                         <v:textbox style="mso-next-textbox:#Text Box 86" inset="0,0,0,0">
                           <w:txbxContent>
                             <w:p>
@@ -8549,7 +10354,7 @@
                           </w:txbxContent>
                         </v:textbox>
                       </v:shape>
-                      <v:shape id="Text Box 87" o:spid="_x0000_s4110" type="#_x0000_t202" style="position:absolute;left:3118;top:14051;width:567;height:283;visibility:visible" o:gfxdata="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" strokeweight="1pt">
+                      <v:shape id="Text Box 87" o:spid="_x0000_s2062" type="#_x0000_t202" style="position:absolute;left:3118;top:14051;width:567;height:283;visibility:visible" o:gfxdata="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" strokeweight="1pt">
                         <v:textbox style="mso-next-textbox:#Text Box 87" inset="0,0,0,0">
                           <w:txbxContent>
                             <w:p>
@@ -8562,12 +10367,12 @@
                       </v:shape>
                     </v:group>
                   </v:group>
-                  <v:line id="Line 88" o:spid="_x0000_s4107" style="position:absolute;visibility:visible" from="2269,14041" to="2269,14612" o:connectortype="straight" o:gfxdata="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" strokeweight="2.25pt"/>
-                  <v:line id="Line 89" o:spid="_x0000_s4106" style="position:absolute;visibility:visible" from="3,14051" to="3,14622" o:connectortype="straight" o:gfxdata="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" strokeweight="2.25pt"/>
-                  <v:line id="Line 90" o:spid="_x0000_s4105" style="position:absolute;visibility:visible" from="3685,14041" to="3685,14612" o:connectortype="straight" o:gfxdata="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" strokeweight="2.25pt"/>
-                  <v:line id="Line 91" o:spid="_x0000_s4104" style="position:absolute;visibility:visible" from="3118,14041" to="3118,14612" o:connectortype="straight" o:gfxdata="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" strokeweight="2.25pt"/>
-                  <v:line id="Line 92" o:spid="_x0000_s4103" style="position:absolute;visibility:visible" from="400,14051" to="400,14622" o:connectortype="straight" o:gfxdata="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" strokeweight="2.25pt"/>
-                  <v:line id="Line 93" o:spid="_x0000_s4102" style="position:absolute;visibility:visible" from="966,14041" to="966,14612" o:connectortype="straight" o:gfxdata="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" strokeweight="2.25pt"/>
+                  <v:line id="Line 88" o:spid="_x0000_s2059" style="position:absolute;visibility:visible" from="2269,14041" to="2269,14612" o:connectortype="straight" o:gfxdata="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" strokeweight="2.25pt"/>
+                  <v:line id="Line 89" o:spid="_x0000_s2058" style="position:absolute;visibility:visible" from="3,14051" to="3,14622" o:connectortype="straight" o:gfxdata="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" strokeweight="2.25pt"/>
+                  <v:line id="Line 90" o:spid="_x0000_s2057" style="position:absolute;visibility:visible" from="3685,14041" to="3685,14612" o:connectortype="straight" o:gfxdata="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" strokeweight="2.25pt"/>
+                  <v:line id="Line 91" o:spid="_x0000_s2056" style="position:absolute;visibility:visible" from="3118,14041" to="3118,14612" o:connectortype="straight" o:gfxdata="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" strokeweight="2.25pt"/>
+                  <v:line id="Line 92" o:spid="_x0000_s2055" style="position:absolute;visibility:visible" from="400,14051" to="400,14622" o:connectortype="straight" o:gfxdata="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" strokeweight="2.25pt"/>
+                  <v:line id="Line 93" o:spid="_x0000_s2054" style="position:absolute;visibility:visible" from="966,14041" to="966,14612" o:connectortype="straight" o:gfxdata="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" strokeweight="2.25pt"/>
                 </v:group>
               </v:group>
             </v:group>
@@ -8581,7 +10386,7 @@
 </file>
 
 <file path=word/numbering.xml><?xml version="1.0" encoding="utf-8"?>
-<w:numbering xmlns:ve="http://schemas.openxmlformats.org/markup-compatibility/2006" xmlns:o="urn:schemas-microsoft-com:office:office" xmlns:r="http://schemas.openxmlformats.org/officeDocument/2006/relationships" xmlns:m="http://schemas.openxmlformats.org/officeDocument/2006/math" xmlns:v="urn:schemas-microsoft-com:vml" xmlns:wp="http://schemas.openxmlformats.org/drawingml/2006/wordprocessingDrawing" xmlns:w10="urn:schemas-microsoft-com:office:word" xmlns:w="http://schemas.openxmlformats.org/wordprocessingml/2006/main" xmlns:wne="http://schemas.microsoft.com/office/word/2006/wordml">
+<w:numbering xmlns:wpc="http://schemas.microsoft.com/office/word/2010/wordprocessingCanvas" xmlns:mc="http://schemas.openxmlformats.org/markup-compatibility/2006" xmlns:o="urn:schemas-microsoft-com:office:office" xmlns:r="http://schemas.openxmlformats.org/officeDocument/2006/relationships" xmlns:m="http://schemas.openxmlformats.org/officeDocument/2006/math" xmlns:v="urn:schemas-microsoft-com:vml" xmlns:wp14="http://schemas.microsoft.com/office/word/2010/wordprocessingDrawing" xmlns:wp="http://schemas.openxmlformats.org/drawingml/2006/wordprocessingDrawing" xmlns:w10="urn:schemas-microsoft-com:office:word" xmlns:w="http://schemas.openxmlformats.org/wordprocessingml/2006/main" xmlns:w14="http://schemas.microsoft.com/office/word/2010/wordml" xmlns:w15="http://schemas.microsoft.com/office/word/2012/wordml" xmlns:wpg="http://schemas.microsoft.com/office/word/2010/wordprocessingGroup" xmlns:wpi="http://schemas.microsoft.com/office/word/2010/wordprocessingInk" xmlns:wne="http://schemas.microsoft.com/office/word/2006/wordml" xmlns:wps="http://schemas.microsoft.com/office/word/2010/wordprocessingShape" mc:Ignorable="w14 w15 wp14">
   <w:abstractNum w:abstractNumId="0">
     <w:nsid w:val="01C758ED"/>
     <w:multiLevelType w:val="hybridMultilevel"/>
@@ -8896,90 +10701,90 @@
   </w:abstractNum>
   <w:abstractNum w:abstractNumId="3">
     <w:nsid w:val="12D4727D"/>
-    <w:multiLevelType w:val="hybridMultilevel"/>
-    <w:tmpl w:val="B10229C8"/>
-    <w:lvl w:ilvl="0" w:tplc="49386422">
+    <w:multiLevelType w:val="multilevel"/>
+    <w:tmpl w:val="0419001F"/>
+    <w:lvl w:ilvl="0">
       <w:start w:val="1"/>
       <w:numFmt w:val="decimal"/>
       <w:lvlText w:val="%1."/>
       <w:lvlJc w:val="left"/>
       <w:pPr>
-        <w:ind w:left="1211" w:hanging="360"/>
+        <w:ind w:left="360" w:hanging="360"/>
       </w:pPr>
       <w:rPr>
         <w:rFonts w:hint="default"/>
       </w:rPr>
     </w:lvl>
-    <w:lvl w:ilvl="1" w:tplc="04190019" w:tentative="1">
-      <w:start w:val="1"/>
-      <w:numFmt w:val="lowerLetter"/>
-      <w:lvlText w:val="%2."/>
+    <w:lvl w:ilvl="1">
+      <w:start w:val="1"/>
+      <w:numFmt w:val="decimal"/>
+      <w:lvlText w:val="%1.%2."/>
       <w:lvlJc w:val="left"/>
       <w:pPr>
-        <w:ind w:left="1931" w:hanging="360"/>
-      </w:pPr>
-    </w:lvl>
-    <w:lvl w:ilvl="2" w:tplc="0419001B" w:tentative="1">
-      <w:start w:val="1"/>
-      <w:numFmt w:val="lowerRoman"/>
-      <w:lvlText w:val="%3."/>
-      <w:lvlJc w:val="right"/>
-      <w:pPr>
-        <w:ind w:left="2651" w:hanging="180"/>
-      </w:pPr>
-    </w:lvl>
-    <w:lvl w:ilvl="3" w:tplc="0419000F" w:tentative="1">
+        <w:ind w:left="792" w:hanging="432"/>
+      </w:pPr>
+    </w:lvl>
+    <w:lvl w:ilvl="2">
       <w:start w:val="1"/>
       <w:numFmt w:val="decimal"/>
-      <w:lvlText w:val="%4."/>
+      <w:lvlText w:val="%1.%2.%3."/>
       <w:lvlJc w:val="left"/>
       <w:pPr>
-        <w:ind w:left="3371" w:hanging="360"/>
-      </w:pPr>
-    </w:lvl>
-    <w:lvl w:ilvl="4" w:tplc="04190019" w:tentative="1">
-      <w:start w:val="1"/>
-      <w:numFmt w:val="lowerLetter"/>
-      <w:lvlText w:val="%5."/>
+        <w:ind w:left="1224" w:hanging="504"/>
+      </w:pPr>
+    </w:lvl>
+    <w:lvl w:ilvl="3">
+      <w:start w:val="1"/>
+      <w:numFmt w:val="decimal"/>
+      <w:lvlText w:val="%1.%2.%3.%4."/>
       <w:lvlJc w:val="left"/>
       <w:pPr>
-        <w:ind w:left="4091" w:hanging="360"/>
-      </w:pPr>
-    </w:lvl>
-    <w:lvl w:ilvl="5" w:tplc="0419001B" w:tentative="1">
-      <w:start w:val="1"/>
-      <w:numFmt w:val="lowerRoman"/>
-      <w:lvlText w:val="%6."/>
-      <w:lvlJc w:val="right"/>
-      <w:pPr>
-        <w:ind w:left="4811" w:hanging="180"/>
-      </w:pPr>
-    </w:lvl>
-    <w:lvl w:ilvl="6" w:tplc="0419000F" w:tentative="1">
+        <w:ind w:left="1728" w:hanging="648"/>
+      </w:pPr>
+    </w:lvl>
+    <w:lvl w:ilvl="4">
       <w:start w:val="1"/>
       <w:numFmt w:val="decimal"/>
-      <w:lvlText w:val="%7."/>
+      <w:lvlText w:val="%1.%2.%3.%4.%5."/>
       <w:lvlJc w:val="left"/>
       <w:pPr>
-        <w:ind w:left="5531" w:hanging="360"/>
-      </w:pPr>
-    </w:lvl>
-    <w:lvl w:ilvl="7" w:tplc="04190019" w:tentative="1">
-      <w:start w:val="1"/>
-      <w:numFmt w:val="lowerLetter"/>
-      <w:lvlText w:val="%8."/>
+        <w:ind w:left="2232" w:hanging="792"/>
+      </w:pPr>
+    </w:lvl>
+    <w:lvl w:ilvl="5">
+      <w:start w:val="1"/>
+      <w:numFmt w:val="decimal"/>
+      <w:lvlText w:val="%1.%2.%3.%4.%5.%6."/>
       <w:lvlJc w:val="left"/>
       <w:pPr>
-        <w:ind w:left="6251" w:hanging="360"/>
-      </w:pPr>
-    </w:lvl>
-    <w:lvl w:ilvl="8" w:tplc="0419001B" w:tentative="1">
-      <w:start w:val="1"/>
-      <w:numFmt w:val="lowerRoman"/>
-      <w:lvlText w:val="%9."/>
-      <w:lvlJc w:val="right"/>
-      <w:pPr>
-        <w:ind w:left="6971" w:hanging="180"/>
+        <w:ind w:left="2736" w:hanging="936"/>
+      </w:pPr>
+    </w:lvl>
+    <w:lvl w:ilvl="6">
+      <w:start w:val="1"/>
+      <w:numFmt w:val="decimal"/>
+      <w:lvlText w:val="%1.%2.%3.%4.%5.%6.%7."/>
+      <w:lvlJc w:val="left"/>
+      <w:pPr>
+        <w:ind w:left="3240" w:hanging="1080"/>
+      </w:pPr>
+    </w:lvl>
+    <w:lvl w:ilvl="7">
+      <w:start w:val="1"/>
+      <w:numFmt w:val="decimal"/>
+      <w:lvlText w:val="%1.%2.%3.%4.%5.%6.%7.%8."/>
+      <w:lvlJc w:val="left"/>
+      <w:pPr>
+        <w:ind w:left="3744" w:hanging="1224"/>
+      </w:pPr>
+    </w:lvl>
+    <w:lvl w:ilvl="8">
+      <w:start w:val="1"/>
+      <w:numFmt w:val="decimal"/>
+      <w:lvlText w:val="%1.%2.%3.%4.%5.%6.%7.%8.%9."/>
+      <w:lvlJc w:val="left"/>
+      <w:pPr>
+        <w:ind w:left="4320" w:hanging="1440"/>
       </w:pPr>
     </w:lvl>
   </w:abstractNum>
@@ -10339,7 +12144,7 @@
 </file>
 
 <file path=word/styles.xml><?xml version="1.0" encoding="utf-8"?>
-<w:styles xmlns:r="http://schemas.openxmlformats.org/officeDocument/2006/relationships" xmlns:w="http://schemas.openxmlformats.org/wordprocessingml/2006/main">
+<w:styles xmlns:mc="http://schemas.openxmlformats.org/markup-compatibility/2006" xmlns:r="http://schemas.openxmlformats.org/officeDocument/2006/relationships" xmlns:w="http://schemas.openxmlformats.org/wordprocessingml/2006/main" xmlns:w14="http://schemas.microsoft.com/office/word/2010/wordml" xmlns:w15="http://schemas.microsoft.com/office/word/2012/wordml" mc:Ignorable="w14 w15">
   <w:docDefaults>
     <w:rPrDefault>
       <w:rPr>
@@ -10355,144 +12160,378 @@
       </w:pPr>
     </w:pPrDefault>
   </w:docDefaults>
-  <w:latentStyles w:defLockedState="0" w:defUIPriority="99" w:defSemiHidden="1" w:defUnhideWhenUsed="1" w:defQFormat="0" w:count="267">
-    <w:lsdException w:name="Normal" w:semiHidden="0" w:uiPriority="0" w:unhideWhenUsed="0" w:qFormat="1"/>
-    <w:lsdException w:name="heading 1" w:semiHidden="0" w:uiPriority="9" w:unhideWhenUsed="0" w:qFormat="1"/>
-    <w:lsdException w:name="heading 2" w:uiPriority="9" w:qFormat="1"/>
-    <w:lsdException w:name="heading 3" w:uiPriority="9" w:qFormat="1"/>
-    <w:lsdException w:name="heading 4" w:uiPriority="9" w:qFormat="1"/>
-    <w:lsdException w:name="heading 5" w:uiPriority="9" w:qFormat="1"/>
-    <w:lsdException w:name="heading 6" w:uiPriority="9" w:qFormat="1"/>
-    <w:lsdException w:name="heading 7" w:uiPriority="9" w:qFormat="1"/>
-    <w:lsdException w:name="heading 8" w:uiPriority="9" w:qFormat="1"/>
-    <w:lsdException w:name="heading 9" w:uiPriority="9" w:qFormat="1"/>
-    <w:lsdException w:name="toc 1" w:uiPriority="39"/>
-    <w:lsdException w:name="toc 2" w:uiPriority="39"/>
-    <w:lsdException w:name="toc 3" w:uiPriority="39"/>
-    <w:lsdException w:name="toc 4" w:uiPriority="39"/>
-    <w:lsdException w:name="toc 5" w:uiPriority="39"/>
-    <w:lsdException w:name="toc 6" w:uiPriority="39"/>
-    <w:lsdException w:name="toc 7" w:uiPriority="39"/>
-    <w:lsdException w:name="toc 8" w:uiPriority="39"/>
-    <w:lsdException w:name="toc 9" w:uiPriority="39"/>
-    <w:lsdException w:name="caption" w:uiPriority="35" w:qFormat="1"/>
-    <w:lsdException w:name="Title" w:semiHidden="0" w:uiPriority="10" w:unhideWhenUsed="0" w:qFormat="1"/>
-    <w:lsdException w:name="Default Paragraph Font" w:uiPriority="1"/>
-    <w:lsdException w:name="Subtitle" w:semiHidden="0" w:uiPriority="11" w:unhideWhenUsed="0" w:qFormat="1"/>
-    <w:lsdException w:name="Strong" w:semiHidden="0" w:uiPriority="22" w:unhideWhenUsed="0" w:qFormat="1"/>
-    <w:lsdException w:name="Emphasis" w:semiHidden="0" w:uiPriority="20" w:unhideWhenUsed="0" w:qFormat="1"/>
-    <w:lsdException w:name="Table Grid" w:semiHidden="0" w:uiPriority="39" w:unhideWhenUsed="0"/>
-    <w:lsdException w:name="Placeholder Text" w:unhideWhenUsed="0"/>
-    <w:lsdException w:name="No Spacing" w:semiHidden="0" w:uiPriority="1" w:unhideWhenUsed="0" w:qFormat="1"/>
-    <w:lsdException w:name="Light Shading" w:semiHidden="0" w:uiPriority="60" w:unhideWhenUsed="0"/>
-    <w:lsdException w:name="Light List" w:semiHidden="0" w:uiPriority="61" w:unhideWhenUsed="0"/>
-    <w:lsdException w:name="Light Grid" w:semiHidden="0" w:uiPriority="62" w:unhideWhenUsed="0"/>
-    <w:lsdException w:name="Medium Shading 1" w:semiHidden="0" w:uiPriority="63" w:unhideWhenUsed="0"/>
-    <w:lsdException w:name="Medium Shading 2" w:semiHidden="0" w:uiPriority="64" w:unhideWhenUsed="0"/>
-    <w:lsdException w:name="Medium List 1" w:semiHidden="0" w:uiPriority="65" w:unhideWhenUsed="0"/>
-    <w:lsdException w:name="Medium List 2" w:semiHidden="0" w:uiPriority="66" w:unhideWhenUsed="0"/>
-    <w:lsdException w:name="Medium Grid 1" w:semiHidden="0" w:uiPriority="67" w:unhideWhenUsed="0"/>
-    <w:lsdException w:name="Medium Grid 2" w:semiHidden="0" w:uiPriority="68" w:unhideWhenUsed="0"/>
-    <w:lsdException w:name="Medium Grid 3" w:semiHidden="0" w:uiPriority="69" w:unhideWhenUsed="0"/>
-    <w:lsdException w:name="Dark List" w:semiHidden="0" w:uiPriority="70" w:unhideWhenUsed="0"/>
-    <w:lsdException w:name="Colorful Shading" w:semiHidden="0" w:uiPriority="71" w:unhideWhenUsed="0"/>
-    <w:lsdException w:name="Colorful List" w:semiHidden="0" w:uiPriority="72" w:unhideWhenUsed="0"/>
-    <w:lsdException w:name="Colorful Grid" w:semiHidden="0" w:uiPriority="73" w:unhideWhenUsed="0"/>
-    <w:lsdException w:name="Light Shading Accent 1" w:semiHidden="0" w:uiPriority="60" w:unhideWhenUsed="0"/>
-    <w:lsdException w:name="Light List Accent 1" w:semiHidden="0" w:uiPriority="61" w:unhideWhenUsed="0"/>
-    <w:lsdException w:name="Light Grid Accent 1" w:semiHidden="0" w:uiPriority="62" w:unhideWhenUsed="0"/>
-    <w:lsdException w:name="Medium Shading 1 Accent 1" w:semiHidden="0" w:uiPriority="63" w:unhideWhenUsed="0"/>
-    <w:lsdException w:name="Medium Shading 2 Accent 1" w:semiHidden="0" w:uiPriority="64" w:unhideWhenUsed="0"/>
-    <w:lsdException w:name="Medium List 1 Accent 1" w:semiHidden="0" w:uiPriority="65" w:unhideWhenUsed="0"/>
-    <w:lsdException w:name="Revision" w:unhideWhenUsed="0"/>
-    <w:lsdException w:name="List Paragraph" w:semiHidden="0" w:uiPriority="34" w:unhideWhenUsed="0" w:qFormat="1"/>
-    <w:lsdException w:name="Quote" w:semiHidden="0" w:uiPriority="29" w:unhideWhenUsed="0" w:qFormat="1"/>
-    <w:lsdException w:name="Intense Quote" w:semiHidden="0" w:uiPriority="30" w:unhideWhenUsed="0" w:qFormat="1"/>
-    <w:lsdException w:name="Medium List 2 Accent 1" w:semiHidden="0" w:uiPriority="66" w:unhideWhenUsed="0"/>
-    <w:lsdException w:name="Medium Grid 1 Accent 1" w:semiHidden="0" w:uiPriority="67" w:unhideWhenUsed="0"/>
-    <w:lsdException w:name="Medium Grid 2 Accent 1" w:semiHidden="0" w:uiPriority="68" w:unhideWhenUsed="0"/>
-    <w:lsdException w:name="Medium Grid 3 Accent 1" w:semiHidden="0" w:uiPriority="69" w:unhideWhenUsed="0"/>
-    <w:lsdException w:name="Dark List Accent 1" w:semiHidden="0" w:uiPriority="70" w:unhideWhenUsed="0"/>
-    <w:lsdException w:name="Colorful Shading Accent 1" w:semiHidden="0" w:uiPriority="71" w:unhideWhenUsed="0"/>
-    <w:lsdException w:name="Colorful List Accent 1" w:semiHidden="0" w:uiPriority="72" w:unhideWhenUsed="0"/>
-    <w:lsdException w:name="Colorful Grid Accent 1" w:semiHidden="0" w:uiPriority="73" w:unhideWhenUsed="0"/>
-    <w:lsdException w:name="Light Shading Accent 2" w:semiHidden="0" w:uiPriority="60" w:unhideWhenUsed="0"/>
-    <w:lsdException w:name="Light List Accent 2" w:semiHidden="0" w:uiPriority="61" w:unhideWhenUsed="0"/>
-    <w:lsdException w:name="Light Grid Accent 2" w:semiHidden="0" w:uiPriority="62" w:unhideWhenUsed="0"/>
-    <w:lsdException w:name="Medium Shading 1 Accent 2" w:semiHidden="0" w:uiPriority="63" w:unhideWhenUsed="0"/>
-    <w:lsdException w:name="Medium Shading 2 Accent 2" w:semiHidden="0" w:uiPriority="64" w:unhideWhenUsed="0"/>
-    <w:lsdException w:name="Medium List 1 Accent 2" w:semiHidden="0" w:uiPriority="65" w:unhideWhenUsed="0"/>
-    <w:lsdException w:name="Medium List 2 Accent 2" w:semiHidden="0" w:uiPriority="66" w:unhideWhenUsed="0"/>
-    <w:lsdException w:name="Medium Grid 1 Accent 2" w:semiHidden="0" w:uiPriority="67" w:unhideWhenUsed="0"/>
-    <w:lsdException w:name="Medium Grid 2 Accent 2" w:semiHidden="0" w:uiPriority="68" w:unhideWhenUsed="0"/>
-    <w:lsdException w:name="Medium Grid 3 Accent 2" w:semiHidden="0" w:uiPriority="69" w:unhideWhenUsed="0"/>
-    <w:lsdException w:name="Dark List Accent 2" w:semiHidden="0" w:uiPriority="70" w:unhideWhenUsed="0"/>
-    <w:lsdException w:name="Colorful Shading Accent 2" w:semiHidden="0" w:uiPriority="71" w:unhideWhenUsed="0"/>
-    <w:lsdException w:name="Colorful List Accent 2" w:semiHidden="0" w:uiPriority="72" w:unhideWhenUsed="0"/>
-    <w:lsdException w:name="Colorful Grid Accent 2" w:semiHidden="0" w:uiPriority="73" w:unhideWhenUsed="0"/>
-    <w:lsdException w:name="Light Shading Accent 3" w:semiHidden="0" w:uiPriority="60" w:unhideWhenUsed="0"/>
-    <w:lsdException w:name="Light List Accent 3" w:semiHidden="0" w:uiPriority="61" w:unhideWhenUsed="0"/>
-    <w:lsdException w:name="Light Grid Accent 3" w:semiHidden="0" w:uiPriority="62" w:unhideWhenUsed="0"/>
-    <w:lsdException w:name="Medium Shading 1 Accent 3" w:semiHidden="0" w:uiPriority="63" w:unhideWhenUsed="0"/>
-    <w:lsdException w:name="Medium Shading 2 Accent 3" w:semiHidden="0" w:uiPriority="64" w:unhideWhenUsed="0"/>
-    <w:lsdException w:name="Medium List 1 Accent 3" w:semiHidden="0" w:uiPriority="65" w:unhideWhenUsed="0"/>
-    <w:lsdException w:name="Medium List 2 Accent 3" w:semiHidden="0" w:uiPriority="66" w:unhideWhenUsed="0"/>
-    <w:lsdException w:name="Medium Grid 1 Accent 3" w:semiHidden="0" w:uiPriority="67" w:unhideWhenUsed="0"/>
-    <w:lsdException w:name="Medium Grid 2 Accent 3" w:semiHidden="0" w:uiPriority="68" w:unhideWhenUsed="0"/>
-    <w:lsdException w:name="Medium Grid 3 Accent 3" w:semiHidden="0" w:uiPriority="69" w:unhideWhenUsed="0"/>
-    <w:lsdException w:name="Dark List Accent 3" w:semiHidden="0" w:uiPriority="70" w:unhideWhenUsed="0"/>
-    <w:lsdException w:name="Colorful Shading Accent 3" w:semiHidden="0" w:uiPriority="71" w:unhideWhenUsed="0"/>
-    <w:lsdException w:name="Colorful List Accent 3" w:semiHidden="0" w:uiPriority="72" w:unhideWhenUsed="0"/>
-    <w:lsdException w:name="Colorful Grid Accent 3" w:semiHidden="0" w:uiPriority="73" w:unhideWhenUsed="0"/>
-    <w:lsdException w:name="Light Shading Accent 4" w:semiHidden="0" w:uiPriority="60" w:unhideWhenUsed="0"/>
-    <w:lsdException w:name="Light List Accent 4" w:semiHidden="0" w:uiPriority="61" w:unhideWhenUsed="0"/>
-    <w:lsdException w:name="Light Grid Accent 4" w:semiHidden="0" w:uiPriority="62" w:unhideWhenUsed="0"/>
-    <w:lsdException w:name="Medium Shading 1 Accent 4" w:semiHidden="0" w:uiPriority="63" w:unhideWhenUsed="0"/>
-    <w:lsdException w:name="Medium Shading 2 Accent 4" w:semiHidden="0" w:uiPriority="64" w:unhideWhenUsed="0"/>
-    <w:lsdException w:name="Medium List 1 Accent 4" w:semiHidden="0" w:uiPriority="65" w:unhideWhenUsed="0"/>
-    <w:lsdException w:name="Medium List 2 Accent 4" w:semiHidden="0" w:uiPriority="66" w:unhideWhenUsed="0"/>
-    <w:lsdException w:name="Medium Grid 1 Accent 4" w:semiHidden="0" w:uiPriority="67" w:unhideWhenUsed="0"/>
-    <w:lsdException w:name="Medium Grid 2 Accent 4" w:semiHidden="0" w:uiPriority="68" w:unhideWhenUsed="0"/>
-    <w:lsdException w:name="Medium Grid 3 Accent 4" w:semiHidden="0" w:uiPriority="69" w:unhideWhenUsed="0"/>
-    <w:lsdException w:name="Dark List Accent 4" w:semiHidden="0" w:uiPriority="70" w:unhideWhenUsed="0"/>
-    <w:lsdException w:name="Colorful Shading Accent 4" w:semiHidden="0" w:uiPriority="71" w:unhideWhenUsed="0"/>
-    <w:lsdException w:name="Colorful List Accent 4" w:semiHidden="0" w:uiPriority="72" w:unhideWhenUsed="0"/>
-    <w:lsdException w:name="Colorful Grid Accent 4" w:semiHidden="0" w:uiPriority="73" w:unhideWhenUsed="0"/>
-    <w:lsdException w:name="Light Shading Accent 5" w:semiHidden="0" w:uiPriority="60" w:unhideWhenUsed="0"/>
-    <w:lsdException w:name="Light List Accent 5" w:semiHidden="0" w:uiPriority="61" w:unhideWhenUsed="0"/>
-    <w:lsdException w:name="Light Grid Accent 5" w:semiHidden="0" w:uiPriority="62" w:unhideWhenUsed="0"/>
-    <w:lsdException w:name="Medium Shading 1 Accent 5" w:semiHidden="0" w:uiPriority="63" w:unhideWhenUsed="0"/>
-    <w:lsdException w:name="Medium Shading 2 Accent 5" w:semiHidden="0" w:uiPriority="64" w:unhideWhenUsed="0"/>
-    <w:lsdException w:name="Medium List 1 Accent 5" w:semiHidden="0" w:uiPriority="65" w:unhideWhenUsed="0"/>
-    <w:lsdException w:name="Medium List 2 Accent 5" w:semiHidden="0" w:uiPriority="66" w:unhideWhenUsed="0"/>
-    <w:lsdException w:name="Medium Grid 1 Accent 5" w:semiHidden="0" w:uiPriority="67" w:unhideWhenUsed="0"/>
-    <w:lsdException w:name="Medium Grid 2 Accent 5" w:semiHidden="0" w:uiPriority="68" w:unhideWhenUsed="0"/>
-    <w:lsdException w:name="Medium Grid 3 Accent 5" w:semiHidden="0" w:uiPriority="69" w:unhideWhenUsed="0"/>
-    <w:lsdException w:name="Dark List Accent 5" w:semiHidden="0" w:uiPriority="70" w:unhideWhenUsed="0"/>
-    <w:lsdException w:name="Colorful Shading Accent 5" w:semiHidden="0" w:uiPriority="71" w:unhideWhenUsed="0"/>
-    <w:lsdException w:name="Colorful List Accent 5" w:semiHidden="0" w:uiPriority="72" w:unhideWhenUsed="0"/>
-    <w:lsdException w:name="Colorful Grid Accent 5" w:semiHidden="0" w:uiPriority="73" w:unhideWhenUsed="0"/>
-    <w:lsdException w:name="Light Shading Accent 6" w:semiHidden="0" w:uiPriority="60" w:unhideWhenUsed="0"/>
-    <w:lsdException w:name="Light List Accent 6" w:semiHidden="0" w:uiPriority="61" w:unhideWhenUsed="0"/>
-    <w:lsdException w:name="Light Grid Accent 6" w:semiHidden="0" w:uiPriority="62" w:unhideWhenUsed="0"/>
-    <w:lsdException w:name="Medium Shading 1 Accent 6" w:semiHidden="0" w:uiPriority="63" w:unhideWhenUsed="0"/>
-    <w:lsdException w:name="Medium Shading 2 Accent 6" w:semiHidden="0" w:uiPriority="64" w:unhideWhenUsed="0"/>
-    <w:lsdException w:name="Medium List 1 Accent 6" w:semiHidden="0" w:uiPriority="65" w:unhideWhenUsed="0"/>
-    <w:lsdException w:name="Medium List 2 Accent 6" w:semiHidden="0" w:uiPriority="66" w:unhideWhenUsed="0"/>
-    <w:lsdException w:name="Medium Grid 1 Accent 6" w:semiHidden="0" w:uiPriority="67" w:unhideWhenUsed="0"/>
-    <w:lsdException w:name="Medium Grid 2 Accent 6" w:semiHidden="0" w:uiPriority="68" w:unhideWhenUsed="0"/>
-    <w:lsdException w:name="Medium Grid 3 Accent 6" w:semiHidden="0" w:uiPriority="69" w:unhideWhenUsed="0"/>
-    <w:lsdException w:name="Dark List Accent 6" w:semiHidden="0" w:uiPriority="70" w:unhideWhenUsed="0"/>
-    <w:lsdException w:name="Colorful Shading Accent 6" w:semiHidden="0" w:uiPriority="71" w:unhideWhenUsed="0"/>
-    <w:lsdException w:name="Colorful List Accent 6" w:semiHidden="0" w:uiPriority="72" w:unhideWhenUsed="0"/>
-    <w:lsdException w:name="Colorful Grid Accent 6" w:semiHidden="0" w:uiPriority="73" w:unhideWhenUsed="0"/>
-    <w:lsdException w:name="Subtle Emphasis" w:semiHidden="0" w:uiPriority="19" w:unhideWhenUsed="0" w:qFormat="1"/>
-    <w:lsdException w:name="Intense Emphasis" w:semiHidden="0" w:uiPriority="21" w:unhideWhenUsed="0" w:qFormat="1"/>
-    <w:lsdException w:name="Subtle Reference" w:semiHidden="0" w:uiPriority="31" w:unhideWhenUsed="0" w:qFormat="1"/>
-    <w:lsdException w:name="Intense Reference" w:semiHidden="0" w:uiPriority="32" w:unhideWhenUsed="0" w:qFormat="1"/>
-    <w:lsdException w:name="Book Title" w:semiHidden="0" w:uiPriority="33" w:unhideWhenUsed="0" w:qFormat="1"/>
-    <w:lsdException w:name="Bibliography" w:uiPriority="37"/>
-    <w:lsdException w:name="TOC Heading" w:uiPriority="39" w:qFormat="1"/>
+  <w:latentStyles w:defLockedState="0" w:defUIPriority="99" w:defSemiHidden="0" w:defUnhideWhenUsed="0" w:defQFormat="0" w:count="371">
+    <w:lsdException w:name="Normal" w:uiPriority="0" w:qFormat="1"/>
+    <w:lsdException w:name="heading 1" w:uiPriority="9" w:qFormat="1"/>
+    <w:lsdException w:name="heading 2" w:semiHidden="1" w:uiPriority="9" w:unhideWhenUsed="1" w:qFormat="1"/>
+    <w:lsdException w:name="heading 3" w:semiHidden="1" w:uiPriority="9" w:unhideWhenUsed="1" w:qFormat="1"/>
+    <w:lsdException w:name="heading 4" w:semiHidden="1" w:uiPriority="9" w:unhideWhenUsed="1" w:qFormat="1"/>
+    <w:lsdException w:name="heading 5" w:semiHidden="1" w:uiPriority="9" w:unhideWhenUsed="1" w:qFormat="1"/>
+    <w:lsdException w:name="heading 6" w:semiHidden="1" w:uiPriority="9" w:unhideWhenUsed="1" w:qFormat="1"/>
+    <w:lsdException w:name="heading 7" w:semiHidden="1" w:uiPriority="9" w:unhideWhenUsed="1" w:qFormat="1"/>
+    <w:lsdException w:name="heading 8" w:semiHidden="1" w:uiPriority="9" w:unhideWhenUsed="1" w:qFormat="1"/>
+    <w:lsdException w:name="heading 9" w:semiHidden="1" w:uiPriority="9" w:unhideWhenUsed="1" w:qFormat="1"/>
+    <w:lsdException w:name="index 1" w:semiHidden="1" w:unhideWhenUsed="1"/>
+    <w:lsdException w:name="index 2" w:semiHidden="1" w:unhideWhenUsed="1"/>
+    <w:lsdException w:name="index 3" w:semiHidden="1" w:unhideWhenUsed="1"/>
+    <w:lsdException w:name="index 4" w:semiHidden="1" w:unhideWhenUsed="1"/>
+    <w:lsdException w:name="index 5" w:semiHidden="1" w:unhideWhenUsed="1"/>
+    <w:lsdException w:name="index 6" w:semiHidden="1" w:unhideWhenUsed="1"/>
+    <w:lsdException w:name="index 7" w:semiHidden="1" w:unhideWhenUsed="1"/>
+    <w:lsdException w:name="index 8" w:semiHidden="1" w:unhideWhenUsed="1"/>
+    <w:lsdException w:name="index 9" w:semiHidden="1" w:unhideWhenUsed="1"/>
+    <w:lsdException w:name="toc 1" w:semiHidden="1" w:uiPriority="39" w:unhideWhenUsed="1"/>
+    <w:lsdException w:name="toc 2" w:semiHidden="1" w:uiPriority="39" w:unhideWhenUsed="1"/>
+    <w:lsdException w:name="toc 3" w:semiHidden="1" w:uiPriority="39" w:unhideWhenUsed="1"/>
+    <w:lsdException w:name="toc 4" w:semiHidden="1" w:uiPriority="39" w:unhideWhenUsed="1"/>
+    <w:lsdException w:name="toc 5" w:semiHidden="1" w:uiPriority="39" w:unhideWhenUsed="1"/>
+    <w:lsdException w:name="toc 6" w:semiHidden="1" w:uiPriority="39" w:unhideWhenUsed="1"/>
+    <w:lsdException w:name="toc 7" w:semiHidden="1" w:uiPriority="39" w:unhideWhenUsed="1"/>
+    <w:lsdException w:name="toc 8" w:semiHidden="1" w:uiPriority="39" w:unhideWhenUsed="1"/>
+    <w:lsdException w:name="toc 9" w:semiHidden="1" w:uiPriority="39" w:unhideWhenUsed="1"/>
+    <w:lsdException w:name="Normal Indent" w:semiHidden="1" w:unhideWhenUsed="1"/>
+    <w:lsdException w:name="footnote text" w:semiHidden="1" w:unhideWhenUsed="1"/>
+    <w:lsdException w:name="annotation text" w:semiHidden="1" w:unhideWhenUsed="1"/>
+    <w:lsdException w:name="header" w:semiHidden="1" w:unhideWhenUsed="1"/>
+    <w:lsdException w:name="footer" w:semiHidden="1" w:unhideWhenUsed="1"/>
+    <w:lsdException w:name="index heading" w:semiHidden="1" w:unhideWhenUsed="1"/>
+    <w:lsdException w:name="caption" w:semiHidden="1" w:uiPriority="35" w:unhideWhenUsed="1" w:qFormat="1"/>
+    <w:lsdException w:name="table of figures" w:semiHidden="1" w:unhideWhenUsed="1"/>
+    <w:lsdException w:name="envelope address" w:semiHidden="1" w:unhideWhenUsed="1"/>
+    <w:lsdException w:name="envelope return" w:semiHidden="1" w:unhideWhenUsed="1"/>
+    <w:lsdException w:name="footnote reference" w:semiHidden="1" w:unhideWhenUsed="1"/>
+    <w:lsdException w:name="annotation reference" w:semiHidden="1" w:unhideWhenUsed="1"/>
+    <w:lsdException w:name="line number" w:semiHidden="1" w:unhideWhenUsed="1"/>
+    <w:lsdException w:name="page number" w:semiHidden="1" w:unhideWhenUsed="1"/>
+    <w:lsdException w:name="endnote reference" w:semiHidden="1" w:unhideWhenUsed="1"/>
+    <w:lsdException w:name="endnote text" w:semiHidden="1" w:unhideWhenUsed="1"/>
+    <w:lsdException w:name="table of authorities" w:semiHidden="1" w:unhideWhenUsed="1"/>
+    <w:lsdException w:name="macro" w:semiHidden="1" w:unhideWhenUsed="1"/>
+    <w:lsdException w:name="toa heading" w:semiHidden="1" w:unhideWhenUsed="1"/>
+    <w:lsdException w:name="List" w:semiHidden="1" w:unhideWhenUsed="1"/>
+    <w:lsdException w:name="List Bullet" w:semiHidden="1" w:unhideWhenUsed="1"/>
+    <w:lsdException w:name="List Number" w:semiHidden="1" w:unhideWhenUsed="1"/>
+    <w:lsdException w:name="List 2" w:semiHidden="1" w:unhideWhenUsed="1"/>
+    <w:lsdException w:name="List 3" w:semiHidden="1" w:unhideWhenUsed="1"/>
+    <w:lsdException w:name="List 4" w:semiHidden="1" w:unhideWhenUsed="1"/>
+    <w:lsdException w:name="List 5" w:semiHidden="1" w:unhideWhenUsed="1"/>
+    <w:lsdException w:name="List Bullet 2" w:semiHidden="1" w:unhideWhenUsed="1"/>
+    <w:lsdException w:name="List Bullet 3" w:semiHidden="1" w:unhideWhenUsed="1"/>
+    <w:lsdException w:name="List Bullet 4" w:semiHidden="1" w:unhideWhenUsed="1"/>
+    <w:lsdException w:name="List Bullet 5" w:semiHidden="1" w:unhideWhenUsed="1"/>
+    <w:lsdException w:name="List Number 2" w:semiHidden="1" w:unhideWhenUsed="1"/>
+    <w:lsdException w:name="List Number 3" w:semiHidden="1" w:unhideWhenUsed="1"/>
+    <w:lsdException w:name="List Number 4" w:semiHidden="1" w:unhideWhenUsed="1"/>
+    <w:lsdException w:name="List Number 5" w:semiHidden="1" w:unhideWhenUsed="1"/>
+    <w:lsdException w:name="Title" w:uiPriority="10" w:qFormat="1"/>
+    <w:lsdException w:name="Closing" w:semiHidden="1" w:unhideWhenUsed="1"/>
+    <w:lsdException w:name="Signature" w:semiHidden="1" w:unhideWhenUsed="1"/>
+    <w:lsdException w:name="Default Paragraph Font" w:semiHidden="1" w:uiPriority="1" w:unhideWhenUsed="1"/>
+    <w:lsdException w:name="Body Text" w:semiHidden="1" w:unhideWhenUsed="1"/>
+    <w:lsdException w:name="Body Text Indent" w:semiHidden="1" w:unhideWhenUsed="1"/>
+    <w:lsdException w:name="List Continue" w:semiHidden="1" w:unhideWhenUsed="1"/>
+    <w:lsdException w:name="List Continue 2" w:semiHidden="1" w:unhideWhenUsed="1"/>
+    <w:lsdException w:name="List Continue 3" w:semiHidden="1" w:unhideWhenUsed="1"/>
+    <w:lsdException w:name="List Continue 4" w:semiHidden="1" w:unhideWhenUsed="1"/>
+    <w:lsdException w:name="List Continue 5" w:semiHidden="1" w:unhideWhenUsed="1"/>
+    <w:lsdException w:name="Message Header" w:semiHidden="1" w:unhideWhenUsed="1"/>
+    <w:lsdException w:name="Subtitle" w:uiPriority="11" w:qFormat="1"/>
+    <w:lsdException w:name="Salutation" w:semiHidden="1" w:unhideWhenUsed="1"/>
+    <w:lsdException w:name="Date" w:semiHidden="1" w:unhideWhenUsed="1"/>
+    <w:lsdException w:name="Body Text First Indent" w:semiHidden="1" w:unhideWhenUsed="1"/>
+    <w:lsdException w:name="Body Text First Indent 2" w:semiHidden="1" w:unhideWhenUsed="1"/>
+    <w:lsdException w:name="Note Heading" w:semiHidden="1" w:unhideWhenUsed="1"/>
+    <w:lsdException w:name="Body Text 2" w:semiHidden="1" w:unhideWhenUsed="1"/>
+    <w:lsdException w:name="Body Text 3" w:semiHidden="1" w:unhideWhenUsed="1"/>
+    <w:lsdException w:name="Body Text Indent 2" w:semiHidden="1" w:unhideWhenUsed="1"/>
+    <w:lsdException w:name="Body Text Indent 3" w:semiHidden="1" w:unhideWhenUsed="1"/>
+    <w:lsdException w:name="Block Text" w:semiHidden="1" w:unhideWhenUsed="1"/>
+    <w:lsdException w:name="Hyperlink" w:semiHidden="1" w:unhideWhenUsed="1"/>
+    <w:lsdException w:name="FollowedHyperlink" w:semiHidden="1" w:unhideWhenUsed="1"/>
+    <w:lsdException w:name="Strong" w:uiPriority="22" w:qFormat="1"/>
+    <w:lsdException w:name="Emphasis" w:uiPriority="20" w:qFormat="1"/>
+    <w:lsdException w:name="Document Map" w:semiHidden="1" w:unhideWhenUsed="1"/>
+    <w:lsdException w:name="Plain Text" w:semiHidden="1" w:unhideWhenUsed="1"/>
+    <w:lsdException w:name="E-mail Signature" w:semiHidden="1" w:unhideWhenUsed="1"/>
+    <w:lsdException w:name="HTML Top of Form" w:semiHidden="1" w:unhideWhenUsed="1"/>
+    <w:lsdException w:name="HTML Bottom of Form" w:semiHidden="1" w:unhideWhenUsed="1"/>
+    <w:lsdException w:name="Normal (Web)" w:semiHidden="1" w:unhideWhenUsed="1"/>
+    <w:lsdException w:name="HTML Acronym" w:semiHidden="1" w:unhideWhenUsed="1"/>
+    <w:lsdException w:name="HTML Address" w:semiHidden="1" w:unhideWhenUsed="1"/>
+    <w:lsdException w:name="HTML Cite" w:semiHidden="1" w:unhideWhenUsed="1"/>
+    <w:lsdException w:name="HTML Code" w:semiHidden="1" w:unhideWhenUsed="1"/>
+    <w:lsdException w:name="HTML Definition" w:semiHidden="1" w:unhideWhenUsed="1"/>
+    <w:lsdException w:name="HTML Keyboard" w:semiHidden="1" w:unhideWhenUsed="1"/>
+    <w:lsdException w:name="HTML Preformatted" w:semiHidden="1" w:unhideWhenUsed="1"/>
+    <w:lsdException w:name="HTML Sample" w:semiHidden="1" w:unhideWhenUsed="1"/>
+    <w:lsdException w:name="HTML Typewriter" w:semiHidden="1" w:unhideWhenUsed="1"/>
+    <w:lsdException w:name="HTML Variable" w:semiHidden="1" w:unhideWhenUsed="1"/>
+    <w:lsdException w:name="Normal Table" w:semiHidden="1" w:unhideWhenUsed="1"/>
+    <w:lsdException w:name="annotation subject" w:semiHidden="1" w:unhideWhenUsed="1"/>
+    <w:lsdException w:name="No List" w:semiHidden="1" w:unhideWhenUsed="1"/>
+    <w:lsdException w:name="Outline List 1" w:semiHidden="1" w:unhideWhenUsed="1"/>
+    <w:lsdException w:name="Outline List 2" w:semiHidden="1" w:unhideWhenUsed="1"/>
+    <w:lsdException w:name="Outline List 3" w:semiHidden="1" w:unhideWhenUsed="1"/>
+    <w:lsdException w:name="Table Simple 1" w:semiHidden="1" w:unhideWhenUsed="1"/>
+    <w:lsdException w:name="Table Simple 2" w:semiHidden="1" w:unhideWhenUsed="1"/>
+    <w:lsdException w:name="Table Simple 3" w:semiHidden="1" w:unhideWhenUsed="1"/>
+    <w:lsdException w:name="Table Classic 1" w:semiHidden="1" w:unhideWhenUsed="1"/>
+    <w:lsdException w:name="Table Classic 2" w:semiHidden="1" w:unhideWhenUsed="1"/>
+    <w:lsdException w:name="Table Classic 3" w:semiHidden="1" w:unhideWhenUsed="1"/>
+    <w:lsdException w:name="Table Classic 4" w:semiHidden="1" w:unhideWhenUsed="1"/>
+    <w:lsdException w:name="Table Colorful 1" w:semiHidden="1" w:unhideWhenUsed="1"/>
+    <w:lsdException w:name="Table Colorful 2" w:semiHidden="1" w:unhideWhenUsed="1"/>
+    <w:lsdException w:name="Table Colorful 3" w:semiHidden="1" w:unhideWhenUsed="1"/>
+    <w:lsdException w:name="Table Columns 1" w:semiHidden="1" w:unhideWhenUsed="1"/>
+    <w:lsdException w:name="Table Columns 2" w:semiHidden="1" w:unhideWhenUsed="1"/>
+    <w:lsdException w:name="Table Columns 3" w:semiHidden="1" w:unhideWhenUsed="1"/>
+    <w:lsdException w:name="Table Columns 4" w:semiHidden="1" w:unhideWhenUsed="1"/>
+    <w:lsdException w:name="Table Columns 5" w:semiHidden="1" w:unhideWhenUsed="1"/>
+    <w:lsdException w:name="Table Grid 1" w:semiHidden="1" w:unhideWhenUsed="1"/>
+    <w:lsdException w:name="Table Grid 2" w:semiHidden="1" w:unhideWhenUsed="1"/>
+    <w:lsdException w:name="Table Grid 3" w:semiHidden="1" w:unhideWhenUsed="1"/>
+    <w:lsdException w:name="Table Grid 4" w:semiHidden="1" w:unhideWhenUsed="1"/>
+    <w:lsdException w:name="Table Grid 5" w:semiHidden="1" w:unhideWhenUsed="1"/>
+    <w:lsdException w:name="Table Grid 6" w:semiHidden="1" w:unhideWhenUsed="1"/>
+    <w:lsdException w:name="Table Grid 7" w:semiHidden="1" w:unhideWhenUsed="1"/>
+    <w:lsdException w:name="Table Grid 8" w:semiHidden="1" w:unhideWhenUsed="1"/>
+    <w:lsdException w:name="Table List 1" w:semiHidden="1" w:unhideWhenUsed="1"/>
+    <w:lsdException w:name="Table List 2" w:semiHidden="1" w:unhideWhenUsed="1"/>
+    <w:lsdException w:name="Table List 3" w:semiHidden="1" w:unhideWhenUsed="1"/>
+    <w:lsdException w:name="Table List 4" w:semiHidden="1" w:unhideWhenUsed="1"/>
+    <w:lsdException w:name="Table List 5" w:semiHidden="1" w:unhideWhenUsed="1"/>
+    <w:lsdException w:name="Table List 6" w:semiHidden="1" w:unhideWhenUsed="1"/>
+    <w:lsdException w:name="Table List 7" w:semiHidden="1" w:unhideWhenUsed="1"/>
+    <w:lsdException w:name="Table List 8" w:semiHidden="1" w:unhideWhenUsed="1"/>
+    <w:lsdException w:name="Table 3D effects 1" w:semiHidden="1" w:unhideWhenUsed="1"/>
+    <w:lsdException w:name="Table 3D effects 2" w:semiHidden="1" w:unhideWhenUsed="1"/>
+    <w:lsdException w:name="Table 3D effects 3" w:semiHidden="1" w:unhideWhenUsed="1"/>
+    <w:lsdException w:name="Table Contemporary" w:semiHidden="1" w:unhideWhenUsed="1"/>
+    <w:lsdException w:name="Table Elegant" w:semiHidden="1" w:unhideWhenUsed="1"/>
+    <w:lsdException w:name="Table Professional" w:semiHidden="1" w:unhideWhenUsed="1"/>
+    <w:lsdException w:name="Table Subtle 1" w:semiHidden="1" w:unhideWhenUsed="1"/>
+    <w:lsdException w:name="Table Subtle 2" w:semiHidden="1" w:unhideWhenUsed="1"/>
+    <w:lsdException w:name="Table Web 1" w:semiHidden="1" w:unhideWhenUsed="1"/>
+    <w:lsdException w:name="Table Web 2" w:semiHidden="1" w:unhideWhenUsed="1"/>
+    <w:lsdException w:name="Table Web 3" w:semiHidden="1" w:unhideWhenUsed="1"/>
+    <w:lsdException w:name="Balloon Text" w:semiHidden="1" w:unhideWhenUsed="1"/>
+    <w:lsdException w:name="Table Grid" w:uiPriority="39"/>
+    <w:lsdException w:name="Table Theme" w:semiHidden="1" w:unhideWhenUsed="1"/>
+    <w:lsdException w:name="Placeholder Text" w:semiHidden="1"/>
+    <w:lsdException w:name="No Spacing" w:uiPriority="1" w:qFormat="1"/>
+    <w:lsdException w:name="Light Shading" w:uiPriority="60"/>
+    <w:lsdException w:name="Light List" w:uiPriority="61"/>
+    <w:lsdException w:name="Light Grid" w:uiPriority="62"/>
+    <w:lsdException w:name="Medium Shading 1" w:uiPriority="63"/>
+    <w:lsdException w:name="Medium Shading 2" w:uiPriority="64"/>
+    <w:lsdException w:name="Medium List 1" w:uiPriority="65"/>
+    <w:lsdException w:name="Medium List 2" w:uiPriority="66"/>
+    <w:lsdException w:name="Medium Grid 1" w:uiPriority="67"/>
+    <w:lsdException w:name="Medium Grid 2" w:uiPriority="68"/>
+    <w:lsdException w:name="Medium Grid 3" w:uiPriority="69"/>
+    <w:lsdException w:name="Dark List" w:uiPriority="70"/>
+    <w:lsdException w:name="Colorful Shading" w:uiPriority="71"/>
+    <w:lsdException w:name="Colorful List" w:uiPriority="72"/>
+    <w:lsdException w:name="Colorful Grid" w:uiPriority="73"/>
+    <w:lsdException w:name="Light Shading Accent 1" w:uiPriority="60"/>
+    <w:lsdException w:name="Light List Accent 1" w:uiPriority="61"/>
+    <w:lsdException w:name="Light Grid Accent 1" w:uiPriority="62"/>
+    <w:lsdException w:name="Medium Shading 1 Accent 1" w:uiPriority="63"/>
+    <w:lsdException w:name="Medium Shading 2 Accent 1" w:uiPriority="64"/>
+    <w:lsdException w:name="Medium List 1 Accent 1" w:uiPriority="65"/>
+    <w:lsdException w:name="Revision" w:semiHidden="1"/>
+    <w:lsdException w:name="List Paragraph" w:uiPriority="34" w:qFormat="1"/>
+    <w:lsdException w:name="Quote" w:uiPriority="29" w:qFormat="1"/>
+    <w:lsdException w:name="Intense Quote" w:uiPriority="30" w:qFormat="1"/>
+    <w:lsdException w:name="Medium List 2 Accent 1" w:uiPriority="66"/>
+    <w:lsdException w:name="Medium Grid 1 Accent 1" w:uiPriority="67"/>
+    <w:lsdException w:name="Medium Grid 2 Accent 1" w:uiPriority="68"/>
+    <w:lsdException w:name="Medium Grid 3 Accent 1" w:uiPriority="69"/>
+    <w:lsdException w:name="Dark List Accent 1" w:uiPriority="70"/>
+    <w:lsdException w:name="Colorful Shading Accent 1" w:uiPriority="71"/>
+    <w:lsdException w:name="Colorful List Accent 1" w:uiPriority="72"/>
+    <w:lsdException w:name="Colorful Grid Accent 1" w:uiPriority="73"/>
+    <w:lsdException w:name="Light Shading Accent 2" w:uiPriority="60"/>
+    <w:lsdException w:name="Light List Accent 2" w:uiPriority="61"/>
+    <w:lsdException w:name="Light Grid Accent 2" w:uiPriority="62"/>
+    <w:lsdException w:name="Medium Shading 1 Accent 2" w:uiPriority="63"/>
+    <w:lsdException w:name="Medium Shading 2 Accent 2" w:uiPriority="64"/>
+    <w:lsdException w:name="Medium List 1 Accent 2" w:uiPriority="65"/>
+    <w:lsdException w:name="Medium List 2 Accent 2" w:uiPriority="66"/>
+    <w:lsdException w:name="Medium Grid 1 Accent 2" w:uiPriority="67"/>
+    <w:lsdException w:name="Medium Grid 2 Accent 2" w:uiPriority="68"/>
+    <w:lsdException w:name="Medium Grid 3 Accent 2" w:uiPriority="69"/>
+    <w:lsdException w:name="Dark List Accent 2" w:uiPriority="70"/>
+    <w:lsdException w:name="Colorful Shading Accent 2" w:uiPriority="71"/>
+    <w:lsdException w:name="Colorful List Accent 2" w:uiPriority="72"/>
+    <w:lsdException w:name="Colorful Grid Accent 2" w:uiPriority="73"/>
+    <w:lsdException w:name="Light Shading Accent 3" w:uiPriority="60"/>
+    <w:lsdException w:name="Light List Accent 3" w:uiPriority="61"/>
+    <w:lsdException w:name="Light Grid Accent 3" w:uiPriority="62"/>
+    <w:lsdException w:name="Medium Shading 1 Accent 3" w:uiPriority="63"/>
+    <w:lsdException w:name="Medium Shading 2 Accent 3" w:uiPriority="64"/>
+    <w:lsdException w:name="Medium List 1 Accent 3" w:uiPriority="65"/>
+    <w:lsdException w:name="Medium List 2 Accent 3" w:uiPriority="66"/>
+    <w:lsdException w:name="Medium Grid 1 Accent 3" w:uiPriority="67"/>
+    <w:lsdException w:name="Medium Grid 2 Accent 3" w:uiPriority="68"/>
+    <w:lsdException w:name="Medium Grid 3 Accent 3" w:uiPriority="69"/>
+    <w:lsdException w:name="Dark List Accent 3" w:uiPriority="70"/>
+    <w:lsdException w:name="Colorful Shading Accent 3" w:uiPriority="71"/>
+    <w:lsdException w:name="Colorful List Accent 3" w:uiPriority="72"/>
+    <w:lsdException w:name="Colorful Grid Accent 3" w:uiPriority="73"/>
+    <w:lsdException w:name="Light Shading Accent 4" w:uiPriority="60"/>
+    <w:lsdException w:name="Light List Accent 4" w:uiPriority="61"/>
+    <w:lsdException w:name="Light Grid Accent 4" w:uiPriority="62"/>
+    <w:lsdException w:name="Medium Shading 1 Accent 4" w:uiPriority="63"/>
+    <w:lsdException w:name="Medium Shading 2 Accent 4" w:uiPriority="64"/>
+    <w:lsdException w:name="Medium List 1 Accent 4" w:uiPriority="65"/>
+    <w:lsdException w:name="Medium List 2 Accent 4" w:uiPriority="66"/>
+    <w:lsdException w:name="Medium Grid 1 Accent 4" w:uiPriority="67"/>
+    <w:lsdException w:name="Medium Grid 2 Accent 4" w:uiPriority="68"/>
+    <w:lsdException w:name="Medium Grid 3 Accent 4" w:uiPriority="69"/>
+    <w:lsdException w:name="Dark List Accent 4" w:uiPriority="70"/>
+    <w:lsdException w:name="Colorful Shading Accent 4" w:uiPriority="71"/>
+    <w:lsdException w:name="Colorful List Accent 4" w:uiPriority="72"/>
+    <w:lsdException w:name="Colorful Grid Accent 4" w:uiPriority="73"/>
+    <w:lsdException w:name="Light Shading Accent 5" w:uiPriority="60"/>
+    <w:lsdException w:name="Light List Accent 5" w:uiPriority="61"/>
+    <w:lsdException w:name="Light Grid Accent 5" w:uiPriority="62"/>
+    <w:lsdException w:name="Medium Shading 1 Accent 5" w:uiPriority="63"/>
+    <w:lsdException w:name="Medium Shading 2 Accent 5" w:uiPriority="64"/>
+    <w:lsdException w:name="Medium List 1 Accent 5" w:uiPriority="65"/>
+    <w:lsdException w:name="Medium List 2 Accent 5" w:uiPriority="66"/>
+    <w:lsdException w:name="Medium Grid 1 Accent 5" w:uiPriority="67"/>
+    <w:lsdException w:name="Medium Grid 2 Accent 5" w:uiPriority="68"/>
+    <w:lsdException w:name="Medium Grid 3 Accent 5" w:uiPriority="69"/>
+    <w:lsdException w:name="Dark List Accent 5" w:uiPriority="70"/>
+    <w:lsdException w:name="Colorful Shading Accent 5" w:uiPriority="71"/>
+    <w:lsdException w:name="Colorful List Accent 5" w:uiPriority="72"/>
+    <w:lsdException w:name="Colorful Grid Accent 5" w:uiPriority="73"/>
+    <w:lsdException w:name="Light Shading Accent 6" w:uiPriority="60"/>
+    <w:lsdException w:name="Light List Accent 6" w:uiPriority="61"/>
+    <w:lsdException w:name="Light Grid Accent 6" w:uiPriority="62"/>
+    <w:lsdException w:name="Medium Shading 1 Accent 6" w:uiPriority="63"/>
+    <w:lsdException w:name="Medium Shading 2 Accent 6" w:uiPriority="64"/>
+    <w:lsdException w:name="Medium List 1 Accent 6" w:uiPriority="65"/>
+    <w:lsdException w:name="Medium List 2 Accent 6" w:uiPriority="66"/>
+    <w:lsdException w:name="Medium Grid 1 Accent 6" w:uiPriority="67"/>
+    <w:lsdException w:name="Medium Grid 2 Accent 6" w:uiPriority="68"/>
+    <w:lsdException w:name="Medium Grid 3 Accent 6" w:uiPriority="69"/>
+    <w:lsdException w:name="Dark List Accent 6" w:uiPriority="70"/>
+    <w:lsdException w:name="Colorful Shading Accent 6" w:uiPriority="71"/>
+    <w:lsdException w:name="Colorful List Accent 6" w:uiPriority="72"/>
+    <w:lsdException w:name="Colorful Grid Accent 6" w:uiPriority="73"/>
+    <w:lsdException w:name="Subtle Emphasis" w:uiPriority="19" w:qFormat="1"/>
+    <w:lsdException w:name="Intense Emphasis" w:uiPriority="21" w:qFormat="1"/>
+    <w:lsdException w:name="Subtle Reference" w:uiPriority="31" w:qFormat="1"/>
+    <w:lsdException w:name="Intense Reference" w:uiPriority="32" w:qFormat="1"/>
+    <w:lsdException w:name="Book Title" w:uiPriority="33" w:qFormat="1"/>
+    <w:lsdException w:name="Bibliography" w:semiHidden="1" w:uiPriority="37" w:unhideWhenUsed="1"/>
+    <w:lsdException w:name="TOC Heading" w:semiHidden="1" w:uiPriority="39" w:unhideWhenUsed="1" w:qFormat="1"/>
+    <w:lsdException w:name="Plain Table 1" w:uiPriority="41"/>
+    <w:lsdException w:name="Plain Table 2" w:uiPriority="42"/>
+    <w:lsdException w:name="Plain Table 3" w:uiPriority="43"/>
+    <w:lsdException w:name="Plain Table 4" w:uiPriority="44"/>
+    <w:lsdException w:name="Plain Table 5" w:uiPriority="45"/>
+    <w:lsdException w:name="Grid Table Light" w:uiPriority="40"/>
+    <w:lsdException w:name="Grid Table 1 Light" w:uiPriority="46"/>
+    <w:lsdException w:name="Grid Table 2" w:uiPriority="47"/>
+    <w:lsdException w:name="Grid Table 3" w:uiPriority="48"/>
+    <w:lsdException w:name="Grid Table 4" w:uiPriority="49"/>
+    <w:lsdException w:name="Grid Table 5 Dark" w:uiPriority="50"/>
+    <w:lsdException w:name="Grid Table 6 Colorful" w:uiPriority="51"/>
+    <w:lsdException w:name="Grid Table 7 Colorful" w:uiPriority="52"/>
+    <w:lsdException w:name="Grid Table 1 Light Accent 1" w:uiPriority="46"/>
+    <w:lsdException w:name="Grid Table 2 Accent 1" w:uiPriority="47"/>
+    <w:lsdException w:name="Grid Table 3 Accent 1" w:uiPriority="48"/>
+    <w:lsdException w:name="Grid Table 4 Accent 1" w:uiPriority="49"/>
+    <w:lsdException w:name="Grid Table 5 Dark Accent 1" w:uiPriority="50"/>
+    <w:lsdException w:name="Grid Table 6 Colorful Accent 1" w:uiPriority="51"/>
+    <w:lsdException w:name="Grid Table 7 Colorful Accent 1" w:uiPriority="52"/>
+    <w:lsdException w:name="Grid Table 1 Light Accent 2" w:uiPriority="46"/>
+    <w:lsdException w:name="Grid Table 2 Accent 2" w:uiPriority="47"/>
+    <w:lsdException w:name="Grid Table 3 Accent 2" w:uiPriority="48"/>
+    <w:lsdException w:name="Grid Table 4 Accent 2" w:uiPriority="49"/>
+    <w:lsdException w:name="Grid Table 5 Dark Accent 2" w:uiPriority="50"/>
+    <w:lsdException w:name="Grid Table 6 Colorful Accent 2" w:uiPriority="51"/>
+    <w:lsdException w:name="Grid Table 7 Colorful Accent 2" w:uiPriority="52"/>
+    <w:lsdException w:name="Grid Table 1 Light Accent 3" w:uiPriority="46"/>
+    <w:lsdException w:name="Grid Table 2 Accent 3" w:uiPriority="47"/>
+    <w:lsdException w:name="Grid Table 3 Accent 3" w:uiPriority="48"/>
+    <w:lsdException w:name="Grid Table 4 Accent 3" w:uiPriority="49"/>
+    <w:lsdException w:name="Grid Table 5 Dark Accent 3" w:uiPriority="50"/>
+    <w:lsdException w:name="Grid Table 6 Colorful Accent 3" w:uiPriority="51"/>
+    <w:lsdException w:name="Grid Table 7 Colorful Accent 3" w:uiPriority="52"/>
+    <w:lsdException w:name="Grid Table 1 Light Accent 4" w:uiPriority="46"/>
+    <w:lsdException w:name="Grid Table 2 Accent 4" w:uiPriority="47"/>
+    <w:lsdException w:name="Grid Table 3 Accent 4" w:uiPriority="48"/>
+    <w:lsdException w:name="Grid Table 4 Accent 4" w:uiPriority="49"/>
+    <w:lsdException w:name="Grid Table 5 Dark Accent 4" w:uiPriority="50"/>
+    <w:lsdException w:name="Grid Table 6 Colorful Accent 4" w:uiPriority="51"/>
+    <w:lsdException w:name="Grid Table 7 Colorful Accent 4" w:uiPriority="52"/>
+    <w:lsdException w:name="Grid Table 1 Light Accent 5" w:uiPriority="46"/>
+    <w:lsdException w:name="Grid Table 2 Accent 5" w:uiPriority="47"/>
+    <w:lsdException w:name="Grid Table 3 Accent 5" w:uiPriority="48"/>
+    <w:lsdException w:name="Grid Table 4 Accent 5" w:uiPriority="49"/>
+    <w:lsdException w:name="Grid Table 5 Dark Accent 5" w:uiPriority="50"/>
+    <w:lsdException w:name="Grid Table 6 Colorful Accent 5" w:uiPriority="51"/>
+    <w:lsdException w:name="Grid Table 7 Colorful Accent 5" w:uiPriority="52"/>
+    <w:lsdException w:name="Grid Table 1 Light Accent 6" w:uiPriority="46"/>
+    <w:lsdException w:name="Grid Table 2 Accent 6" w:uiPriority="47"/>
+    <w:lsdException w:name="Grid Table 3 Accent 6" w:uiPriority="48"/>
+    <w:lsdException w:name="Grid Table 4 Accent 6" w:uiPriority="49"/>
+    <w:lsdException w:name="Grid Table 5 Dark Accent 6" w:uiPriority="50"/>
+    <w:lsdException w:name="Grid Table 6 Colorful Accent 6" w:uiPriority="51"/>
+    <w:lsdException w:name="Grid Table 7 Colorful Accent 6" w:uiPriority="52"/>
+    <w:lsdException w:name="List Table 1 Light" w:uiPriority="46"/>
+    <w:lsdException w:name="List Table 2" w:uiPriority="47"/>
+    <w:lsdException w:name="List Table 3" w:uiPriority="48"/>
+    <w:lsdException w:name="List Table 4" w:uiPriority="49"/>
+    <w:lsdException w:name="List Table 5 Dark" w:uiPriority="50"/>
+    <w:lsdException w:name="List Table 6 Colorful" w:uiPriority="51"/>
+    <w:lsdException w:name="List Table 7 Colorful" w:uiPriority="52"/>
+    <w:lsdException w:name="List Table 1 Light Accent 1" w:uiPriority="46"/>
+    <w:lsdException w:name="List Table 2 Accent 1" w:uiPriority="47"/>
+    <w:lsdException w:name="List Table 3 Accent 1" w:uiPriority="48"/>
+    <w:lsdException w:name="List Table 4 Accent 1" w:uiPriority="49"/>
+    <w:lsdException w:name="List Table 5 Dark Accent 1" w:uiPriority="50"/>
+    <w:lsdException w:name="List Table 6 Colorful Accent 1" w:uiPriority="51"/>
+    <w:lsdException w:name="List Table 7 Colorful Accent 1" w:uiPriority="52"/>
+    <w:lsdException w:name="List Table 1 Light Accent 2" w:uiPriority="46"/>
+    <w:lsdException w:name="List Table 2 Accent 2" w:uiPriority="47"/>
+    <w:lsdException w:name="List Table 3 Accent 2" w:uiPriority="48"/>
+    <w:lsdException w:name="List Table 4 Accent 2" w:uiPriority="49"/>
+    <w:lsdException w:name="List Table 5 Dark Accent 2" w:uiPriority="50"/>
+    <w:lsdException w:name="List Table 6 Colorful Accent 2" w:uiPriority="51"/>
+    <w:lsdException w:name="List Table 7 Colorful Accent 2" w:uiPriority="52"/>
+    <w:lsdException w:name="List Table 1 Light Accent 3" w:uiPriority="46"/>
+    <w:lsdException w:name="List Table 2 Accent 3" w:uiPriority="47"/>
+    <w:lsdException w:name="List Table 3 Accent 3" w:uiPriority="48"/>
+    <w:lsdException w:name="List Table 4 Accent 3" w:uiPriority="49"/>
+    <w:lsdException w:name="List Table 5 Dark Accent 3" w:uiPriority="50"/>
+    <w:lsdException w:name="List Table 6 Colorful Accent 3" w:uiPriority="51"/>
+    <w:lsdException w:name="List Table 7 Colorful Accent 3" w:uiPriority="52"/>
+    <w:lsdException w:name="List Table 1 Light Accent 4" w:uiPriority="46"/>
+    <w:lsdException w:name="List Table 2 Accent 4" w:uiPriority="47"/>
+    <w:lsdException w:name="List Table 3 Accent 4" w:uiPriority="48"/>
+    <w:lsdException w:name="List Table 4 Accent 4" w:uiPriority="49"/>
+    <w:lsdException w:name="List Table 5 Dark Accent 4" w:uiPriority="50"/>
+    <w:lsdException w:name="List Table 6 Colorful Accent 4" w:uiPriority="51"/>
+    <w:lsdException w:name="List Table 7 Colorful Accent 4" w:uiPriority="52"/>
+    <w:lsdException w:name="List Table 1 Light Accent 5" w:uiPriority="46"/>
+    <w:lsdException w:name="List Table 2 Accent 5" w:uiPriority="47"/>
+    <w:lsdException w:name="List Table 3 Accent 5" w:uiPriority="48"/>
+    <w:lsdException w:name="List Table 4 Accent 5" w:uiPriority="49"/>
+    <w:lsdException w:name="List Table 5 Dark Accent 5" w:uiPriority="50"/>
+    <w:lsdException w:name="List Table 6 Colorful Accent 5" w:uiPriority="51"/>
+    <w:lsdException w:name="List Table 7 Colorful Accent 5" w:uiPriority="52"/>
+    <w:lsdException w:name="List Table 1 Light Accent 6" w:uiPriority="46"/>
+    <w:lsdException w:name="List Table 2 Accent 6" w:uiPriority="47"/>
+    <w:lsdException w:name="List Table 3 Accent 6" w:uiPriority="48"/>
+    <w:lsdException w:name="List Table 4 Accent 6" w:uiPriority="49"/>
+    <w:lsdException w:name="List Table 5 Dark Accent 6" w:uiPriority="50"/>
+    <w:lsdException w:name="List Table 6 Colorful Accent 6" w:uiPriority="51"/>
+    <w:lsdException w:name="List Table 7 Colorful Accent 6" w:uiPriority="52"/>
   </w:latentStyles>
   <w:style w:type="paragraph" w:default="1" w:styleId="a">
     <w:name w:val="Normal"/>
@@ -10553,7 +12592,6 @@
     <w:uiPriority w:val="99"/>
     <w:semiHidden/>
     <w:unhideWhenUsed/>
-    <w:qFormat/>
     <w:tblPr>
       <w:tblInd w:w="0" w:type="dxa"/>
       <w:tblCellMar>
@@ -11075,7 +13113,7 @@
   <a:extraClrSchemeLst/>
   <a:extLst>
     <a:ext uri="{05A4C25C-085E-4340-85A3-A5531E510DB2}">
-      <thm15:themeFamily xmlns="" xmlns:thm15="http://schemas.microsoft.com/office/thememl/2012/main" name="Office Theme" id="{62F939B6-93AF-4DB8-9C6B-D6C7DFDC589F}" vid="{4A3C46E8-61CC-4603-A589-7422A47A8E4A}"/>
+      <thm15:themeFamily xmlns:thm15="http://schemas.microsoft.com/office/thememl/2012/main" name="Office Theme" id="{62F939B6-93AF-4DB8-9C6B-D6C7DFDC589F}" vid="{4A3C46E8-61CC-4603-A589-7422A47A8E4A}"/>
     </a:ext>
   </a:extLst>
 </a:theme>
@@ -11086,7 +13124,7 @@
 </file>
 
 <file path=customXml/itemProps1.xml><?xml version="1.0" encoding="utf-8"?>
-<ds:datastoreItem xmlns:ds="http://schemas.openxmlformats.org/officeDocument/2006/customXml" ds:itemID="{C5C9D8F3-17A0-4C7A-9A3F-EFEF7C834FC5}">
+<ds:datastoreItem xmlns:ds="http://schemas.openxmlformats.org/officeDocument/2006/customXml" ds:itemID="{C8258ADE-4314-45C6-B723-F9D00A400F73}">
   <ds:schemaRefs>
     <ds:schemaRef ds:uri="http://schemas.openxmlformats.org/officeDocument/2006/bibliography"/>
   </ds:schemaRefs>

</xml_diff>

<commit_message>
final update a report
</commit_message>
<xml_diff>
--- a/report/report of Korlyakov/Отчёт.docx
+++ b/report/report of Korlyakov/Отчёт.docx
@@ -63,39 +63,39 @@
             <w:rPr>
               <w:rFonts w:eastAsiaTheme="minorEastAsia"/>
               <w:noProof/>
-              <w:sz w:val="24"/>
+              <w:sz w:val="28"/>
               <w:lang w:eastAsia="ru-RU"/>
             </w:rPr>
           </w:pPr>
           <w:r>
             <w:rPr>
               <w:rFonts w:ascii="Times New Roman" w:hAnsi="Times New Roman" w:cs="Times New Roman"/>
-              <w:sz w:val="44"/>
+              <w:sz w:val="52"/>
             </w:rPr>
             <w:fldChar w:fldCharType="begin"/>
           </w:r>
           <w:r>
             <w:rPr>
               <w:rFonts w:ascii="Times New Roman" w:hAnsi="Times New Roman" w:cs="Times New Roman"/>
-              <w:sz w:val="44"/>
+              <w:sz w:val="52"/>
             </w:rPr>
             <w:instrText xml:space="preserve"> TOC \o "1-3" \h \z \u </w:instrText>
           </w:r>
           <w:r>
             <w:rPr>
               <w:rFonts w:ascii="Times New Roman" w:hAnsi="Times New Roman" w:cs="Times New Roman"/>
-              <w:sz w:val="44"/>
+              <w:sz w:val="52"/>
             </w:rPr>
             <w:fldChar w:fldCharType="separate"/>
           </w:r>
-          <w:hyperlink w:anchor="_Toc50800907" w:history="1">
+          <w:hyperlink w:anchor="_Toc50807468" w:history="1">
             <w:r>
               <w:rPr>
                 <w:rStyle w:val="ab"/>
                 <w:rFonts w:ascii="Times New Roman" w:hAnsi="Times New Roman" w:cs="Times New Roman"/>
                 <w:b/>
                 <w:noProof/>
-                <w:sz w:val="24"/>
+                <w:sz w:val="28"/>
               </w:rPr>
               <w:t>ВВЕДЕНИЕ</w:t>
             </w:r>
@@ -103,7 +103,7 @@
               <w:rPr>
                 <w:noProof/>
                 <w:webHidden/>
-                <w:sz w:val="24"/>
+                <w:sz w:val="28"/>
               </w:rPr>
               <w:tab/>
             </w:r>
@@ -111,7 +111,7 @@
               <w:rPr>
                 <w:noProof/>
                 <w:webHidden/>
-                <w:sz w:val="24"/>
+                <w:sz w:val="28"/>
               </w:rPr>
               <w:fldChar w:fldCharType="begin"/>
             </w:r>
@@ -119,22 +119,22 @@
               <w:rPr>
                 <w:noProof/>
                 <w:webHidden/>
-                <w:sz w:val="24"/>
+                <w:sz w:val="28"/>
               </w:rPr>
-              <w:instrText xml:space="preserve"> PAGEREF _Toc50800907 \h </w:instrText>
+              <w:instrText xml:space="preserve"> PAGEREF _Toc50807468 \h </w:instrText>
             </w:r>
             <w:r>
               <w:rPr>
                 <w:noProof/>
                 <w:webHidden/>
-                <w:sz w:val="24"/>
+                <w:sz w:val="28"/>
               </w:rPr>
             </w:r>
             <w:r>
               <w:rPr>
                 <w:noProof/>
                 <w:webHidden/>
-                <w:sz w:val="24"/>
+                <w:sz w:val="28"/>
               </w:rPr>
               <w:fldChar w:fldCharType="separate"/>
             </w:r>
@@ -142,7 +142,7 @@
               <w:rPr>
                 <w:noProof/>
                 <w:webHidden/>
-                <w:sz w:val="24"/>
+                <w:sz w:val="28"/>
               </w:rPr>
               <w:t>2</w:t>
             </w:r>
@@ -150,7 +150,7 @@
               <w:rPr>
                 <w:noProof/>
                 <w:webHidden/>
-                <w:sz w:val="24"/>
+                <w:sz w:val="28"/>
               </w:rPr>
               <w:fldChar w:fldCharType="end"/>
             </w:r>
@@ -165,18 +165,18 @@
             <w:rPr>
               <w:rFonts w:eastAsiaTheme="minorEastAsia"/>
               <w:noProof/>
-              <w:sz w:val="24"/>
+              <w:sz w:val="28"/>
               <w:lang w:eastAsia="ru-RU"/>
             </w:rPr>
           </w:pPr>
-          <w:hyperlink w:anchor="_Toc50800908" w:history="1">
+          <w:hyperlink w:anchor="_Toc50807469" w:history="1">
             <w:r>
               <w:rPr>
                 <w:rStyle w:val="ab"/>
                 <w:rFonts w:ascii="Times New Roman" w:hAnsi="Times New Roman" w:cs="Times New Roman"/>
                 <w:b/>
                 <w:noProof/>
-                <w:sz w:val="24"/>
+                <w:sz w:val="28"/>
               </w:rPr>
               <w:t>1 Теоретическая часть</w:t>
             </w:r>
@@ -184,7 +184,7 @@
               <w:rPr>
                 <w:noProof/>
                 <w:webHidden/>
-                <w:sz w:val="24"/>
+                <w:sz w:val="28"/>
               </w:rPr>
               <w:tab/>
             </w:r>
@@ -192,7 +192,7 @@
               <w:rPr>
                 <w:noProof/>
                 <w:webHidden/>
-                <w:sz w:val="24"/>
+                <w:sz w:val="28"/>
               </w:rPr>
               <w:fldChar w:fldCharType="begin"/>
             </w:r>
@@ -200,22 +200,22 @@
               <w:rPr>
                 <w:noProof/>
                 <w:webHidden/>
-                <w:sz w:val="24"/>
+                <w:sz w:val="28"/>
               </w:rPr>
-              <w:instrText xml:space="preserve"> PAGEREF _Toc50800908 \h </w:instrText>
+              <w:instrText xml:space="preserve"> PAGEREF _Toc50807469 \h </w:instrText>
             </w:r>
             <w:r>
               <w:rPr>
                 <w:noProof/>
                 <w:webHidden/>
-                <w:sz w:val="24"/>
+                <w:sz w:val="28"/>
               </w:rPr>
             </w:r>
             <w:r>
               <w:rPr>
                 <w:noProof/>
                 <w:webHidden/>
-                <w:sz w:val="24"/>
+                <w:sz w:val="28"/>
               </w:rPr>
               <w:fldChar w:fldCharType="separate"/>
             </w:r>
@@ -223,7 +223,7 @@
               <w:rPr>
                 <w:noProof/>
                 <w:webHidden/>
-                <w:sz w:val="24"/>
+                <w:sz w:val="28"/>
               </w:rPr>
               <w:t>4</w:t>
             </w:r>
@@ -231,7 +231,7 @@
               <w:rPr>
                 <w:noProof/>
                 <w:webHidden/>
-                <w:sz w:val="24"/>
+                <w:sz w:val="28"/>
               </w:rPr>
               <w:fldChar w:fldCharType="end"/>
             </w:r>
@@ -247,18 +247,18 @@
             <w:rPr>
               <w:rFonts w:eastAsiaTheme="minorEastAsia"/>
               <w:noProof/>
-              <w:sz w:val="24"/>
+              <w:sz w:val="28"/>
               <w:lang w:eastAsia="ru-RU"/>
             </w:rPr>
           </w:pPr>
-          <w:hyperlink w:anchor="_Toc50800909" w:history="1">
+          <w:hyperlink w:anchor="_Toc50807470" w:history="1">
             <w:r>
               <w:rPr>
                 <w:rStyle w:val="ab"/>
                 <w:rFonts w:ascii="Times New Roman" w:hAnsi="Times New Roman" w:cs="Times New Roman"/>
                 <w:b/>
                 <w:noProof/>
-                <w:sz w:val="24"/>
+                <w:sz w:val="28"/>
               </w:rPr>
               <w:t>1.1</w:t>
             </w:r>
@@ -266,7 +266,7 @@
               <w:rPr>
                 <w:rFonts w:eastAsiaTheme="minorEastAsia"/>
                 <w:noProof/>
-                <w:sz w:val="24"/>
+                <w:sz w:val="28"/>
                 <w:lang w:eastAsia="ru-RU"/>
               </w:rPr>
               <w:tab/>
@@ -277,7 +277,7 @@
                 <w:rFonts w:ascii="Times New Roman" w:hAnsi="Times New Roman" w:cs="Times New Roman"/>
                 <w:b/>
                 <w:noProof/>
-                <w:sz w:val="24"/>
+                <w:sz w:val="28"/>
               </w:rPr>
               <w:t>Поиск информации</w:t>
             </w:r>
@@ -285,7 +285,7 @@
               <w:rPr>
                 <w:noProof/>
                 <w:webHidden/>
-                <w:sz w:val="24"/>
+                <w:sz w:val="28"/>
               </w:rPr>
               <w:tab/>
             </w:r>
@@ -293,7 +293,7 @@
               <w:rPr>
                 <w:noProof/>
                 <w:webHidden/>
-                <w:sz w:val="24"/>
+                <w:sz w:val="28"/>
               </w:rPr>
               <w:fldChar w:fldCharType="begin"/>
             </w:r>
@@ -301,22 +301,22 @@
               <w:rPr>
                 <w:noProof/>
                 <w:webHidden/>
-                <w:sz w:val="24"/>
+                <w:sz w:val="28"/>
               </w:rPr>
-              <w:instrText xml:space="preserve"> PAGEREF _Toc50800909 \h </w:instrText>
+              <w:instrText xml:space="preserve"> PAGEREF _Toc50807470 \h </w:instrText>
             </w:r>
             <w:r>
               <w:rPr>
                 <w:noProof/>
                 <w:webHidden/>
-                <w:sz w:val="24"/>
+                <w:sz w:val="28"/>
               </w:rPr>
             </w:r>
             <w:r>
               <w:rPr>
                 <w:noProof/>
                 <w:webHidden/>
-                <w:sz w:val="24"/>
+                <w:sz w:val="28"/>
               </w:rPr>
               <w:fldChar w:fldCharType="separate"/>
             </w:r>
@@ -324,7 +324,7 @@
               <w:rPr>
                 <w:noProof/>
                 <w:webHidden/>
-                <w:sz w:val="24"/>
+                <w:sz w:val="28"/>
               </w:rPr>
               <w:t>4</w:t>
             </w:r>
@@ -332,7 +332,7 @@
               <w:rPr>
                 <w:noProof/>
                 <w:webHidden/>
-                <w:sz w:val="24"/>
+                <w:sz w:val="28"/>
               </w:rPr>
               <w:fldChar w:fldCharType="end"/>
             </w:r>
@@ -348,18 +348,18 @@
             <w:rPr>
               <w:rFonts w:eastAsiaTheme="minorEastAsia"/>
               <w:noProof/>
-              <w:sz w:val="24"/>
+              <w:sz w:val="28"/>
               <w:lang w:eastAsia="ru-RU"/>
             </w:rPr>
           </w:pPr>
-          <w:hyperlink w:anchor="_Toc50800910" w:history="1">
+          <w:hyperlink w:anchor="_Toc50807471" w:history="1">
             <w:r>
               <w:rPr>
                 <w:rStyle w:val="ab"/>
                 <w:rFonts w:ascii="Times New Roman" w:eastAsia="Times New Roman" w:hAnsi="Times New Roman" w:cs="Times New Roman"/>
                 <w:b/>
                 <w:noProof/>
-                <w:sz w:val="24"/>
+                <w:sz w:val="28"/>
               </w:rPr>
               <w:t>1.2</w:t>
             </w:r>
@@ -367,7 +367,7 @@
               <w:rPr>
                 <w:rFonts w:eastAsiaTheme="minorEastAsia"/>
                 <w:noProof/>
-                <w:sz w:val="24"/>
+                <w:sz w:val="28"/>
                 <w:lang w:eastAsia="ru-RU"/>
               </w:rPr>
               <w:tab/>
@@ -378,7 +378,7 @@
                 <w:rFonts w:ascii="Times New Roman" w:eastAsia="Times New Roman" w:hAnsi="Times New Roman" w:cs="Times New Roman"/>
                 <w:b/>
                 <w:noProof/>
-                <w:sz w:val="24"/>
+                <w:sz w:val="28"/>
               </w:rPr>
               <w:t>Web-сайт</w:t>
             </w:r>
@@ -386,7 +386,7 @@
               <w:rPr>
                 <w:noProof/>
                 <w:webHidden/>
-                <w:sz w:val="24"/>
+                <w:sz w:val="28"/>
               </w:rPr>
               <w:tab/>
             </w:r>
@@ -394,7 +394,7 @@
               <w:rPr>
                 <w:noProof/>
                 <w:webHidden/>
-                <w:sz w:val="24"/>
+                <w:sz w:val="28"/>
               </w:rPr>
               <w:fldChar w:fldCharType="begin"/>
             </w:r>
@@ -402,22 +402,22 @@
               <w:rPr>
                 <w:noProof/>
                 <w:webHidden/>
-                <w:sz w:val="24"/>
+                <w:sz w:val="28"/>
               </w:rPr>
-              <w:instrText xml:space="preserve"> PAGEREF _Toc50800910 \h </w:instrText>
+              <w:instrText xml:space="preserve"> PAGEREF _Toc50807471 \h </w:instrText>
             </w:r>
             <w:r>
               <w:rPr>
                 <w:noProof/>
                 <w:webHidden/>
-                <w:sz w:val="24"/>
+                <w:sz w:val="28"/>
               </w:rPr>
             </w:r>
             <w:r>
               <w:rPr>
                 <w:noProof/>
                 <w:webHidden/>
-                <w:sz w:val="24"/>
+                <w:sz w:val="28"/>
               </w:rPr>
               <w:fldChar w:fldCharType="separate"/>
             </w:r>
@@ -425,7 +425,7 @@
               <w:rPr>
                 <w:noProof/>
                 <w:webHidden/>
-                <w:sz w:val="24"/>
+                <w:sz w:val="28"/>
               </w:rPr>
               <w:t>6</w:t>
             </w:r>
@@ -433,7 +433,7 @@
               <w:rPr>
                 <w:noProof/>
                 <w:webHidden/>
-                <w:sz w:val="24"/>
+                <w:sz w:val="28"/>
               </w:rPr>
               <w:fldChar w:fldCharType="end"/>
             </w:r>
@@ -449,18 +449,18 @@
             <w:rPr>
               <w:rFonts w:eastAsiaTheme="minorEastAsia"/>
               <w:noProof/>
-              <w:sz w:val="24"/>
+              <w:sz w:val="28"/>
               <w:lang w:eastAsia="ru-RU"/>
             </w:rPr>
           </w:pPr>
-          <w:hyperlink w:anchor="_Toc50800911" w:history="1">
+          <w:hyperlink w:anchor="_Toc50807472" w:history="1">
             <w:r>
               <w:rPr>
                 <w:rStyle w:val="ab"/>
                 <w:rFonts w:ascii="Times New Roman" w:eastAsia="Times New Roman" w:hAnsi="Times New Roman" w:cs="Times New Roman"/>
                 <w:b/>
                 <w:noProof/>
-                <w:sz w:val="24"/>
+                <w:sz w:val="28"/>
               </w:rPr>
               <w:t>1.3</w:t>
             </w:r>
@@ -468,7 +468,7 @@
               <w:rPr>
                 <w:rFonts w:eastAsiaTheme="minorEastAsia"/>
                 <w:noProof/>
-                <w:sz w:val="24"/>
+                <w:sz w:val="28"/>
                 <w:lang w:eastAsia="ru-RU"/>
               </w:rPr>
               <w:tab/>
@@ -479,7 +479,7 @@
                 <w:rFonts w:ascii="Times New Roman" w:eastAsia="Times New Roman" w:hAnsi="Times New Roman" w:cs="Times New Roman"/>
                 <w:b/>
                 <w:noProof/>
-                <w:sz w:val="24"/>
+                <w:sz w:val="28"/>
               </w:rPr>
               <w:t>Сетевая безопасность</w:t>
             </w:r>
@@ -487,7 +487,7 @@
               <w:rPr>
                 <w:noProof/>
                 <w:webHidden/>
-                <w:sz w:val="24"/>
+                <w:sz w:val="28"/>
               </w:rPr>
               <w:tab/>
             </w:r>
@@ -495,7 +495,7 @@
               <w:rPr>
                 <w:noProof/>
                 <w:webHidden/>
-                <w:sz w:val="24"/>
+                <w:sz w:val="28"/>
               </w:rPr>
               <w:fldChar w:fldCharType="begin"/>
             </w:r>
@@ -503,22 +503,22 @@
               <w:rPr>
                 <w:noProof/>
                 <w:webHidden/>
-                <w:sz w:val="24"/>
+                <w:sz w:val="28"/>
               </w:rPr>
-              <w:instrText xml:space="preserve"> PAGEREF _Toc50800911 \h </w:instrText>
+              <w:instrText xml:space="preserve"> PAGEREF _Toc50807472 \h </w:instrText>
             </w:r>
             <w:r>
               <w:rPr>
                 <w:noProof/>
                 <w:webHidden/>
-                <w:sz w:val="24"/>
+                <w:sz w:val="28"/>
               </w:rPr>
             </w:r>
             <w:r>
               <w:rPr>
                 <w:noProof/>
                 <w:webHidden/>
-                <w:sz w:val="24"/>
+                <w:sz w:val="28"/>
               </w:rPr>
               <w:fldChar w:fldCharType="separate"/>
             </w:r>
@@ -526,7 +526,7 @@
               <w:rPr>
                 <w:noProof/>
                 <w:webHidden/>
-                <w:sz w:val="24"/>
+                <w:sz w:val="28"/>
               </w:rPr>
               <w:t>9</w:t>
             </w:r>
@@ -534,7 +534,7 @@
               <w:rPr>
                 <w:noProof/>
                 <w:webHidden/>
-                <w:sz w:val="24"/>
+                <w:sz w:val="28"/>
               </w:rPr>
               <w:fldChar w:fldCharType="end"/>
             </w:r>
@@ -550,18 +550,18 @@
             <w:rPr>
               <w:rFonts w:eastAsiaTheme="minorEastAsia"/>
               <w:noProof/>
-              <w:sz w:val="24"/>
+              <w:sz w:val="28"/>
               <w:lang w:eastAsia="ru-RU"/>
             </w:rPr>
           </w:pPr>
-          <w:hyperlink w:anchor="_Toc50800912" w:history="1">
+          <w:hyperlink w:anchor="_Toc50807473" w:history="1">
             <w:r>
               <w:rPr>
                 <w:rStyle w:val="ab"/>
                 <w:rFonts w:ascii="Times New Roman" w:eastAsia="Times New Roman" w:hAnsi="Times New Roman" w:cs="Times New Roman"/>
                 <w:b/>
                 <w:noProof/>
-                <w:sz w:val="24"/>
+                <w:sz w:val="28"/>
               </w:rPr>
               <w:t>1.4</w:t>
             </w:r>
@@ -569,7 +569,7 @@
               <w:rPr>
                 <w:rFonts w:eastAsiaTheme="minorEastAsia"/>
                 <w:noProof/>
-                <w:sz w:val="24"/>
+                <w:sz w:val="28"/>
                 <w:lang w:eastAsia="ru-RU"/>
               </w:rPr>
               <w:tab/>
@@ -580,7 +580,7 @@
                 <w:rFonts w:ascii="Times New Roman" w:eastAsia="Times New Roman" w:hAnsi="Times New Roman" w:cs="Times New Roman"/>
                 <w:b/>
                 <w:noProof/>
-                <w:sz w:val="24"/>
+                <w:sz w:val="28"/>
               </w:rPr>
               <w:t>Способы создания сайтов</w:t>
             </w:r>
@@ -588,7 +588,7 @@
               <w:rPr>
                 <w:noProof/>
                 <w:webHidden/>
-                <w:sz w:val="24"/>
+                <w:sz w:val="28"/>
               </w:rPr>
               <w:tab/>
             </w:r>
@@ -596,7 +596,7 @@
               <w:rPr>
                 <w:noProof/>
                 <w:webHidden/>
-                <w:sz w:val="24"/>
+                <w:sz w:val="28"/>
               </w:rPr>
               <w:fldChar w:fldCharType="begin"/>
             </w:r>
@@ -604,22 +604,22 @@
               <w:rPr>
                 <w:noProof/>
                 <w:webHidden/>
-                <w:sz w:val="24"/>
+                <w:sz w:val="28"/>
               </w:rPr>
-              <w:instrText xml:space="preserve"> PAGEREF _Toc50800912 \h </w:instrText>
+              <w:instrText xml:space="preserve"> PAGEREF _Toc50807473 \h </w:instrText>
             </w:r>
             <w:r>
               <w:rPr>
                 <w:noProof/>
                 <w:webHidden/>
-                <w:sz w:val="24"/>
+                <w:sz w:val="28"/>
               </w:rPr>
             </w:r>
             <w:r>
               <w:rPr>
                 <w:noProof/>
                 <w:webHidden/>
-                <w:sz w:val="24"/>
+                <w:sz w:val="28"/>
               </w:rPr>
               <w:fldChar w:fldCharType="separate"/>
             </w:r>
@@ -627,7 +627,7 @@
               <w:rPr>
                 <w:noProof/>
                 <w:webHidden/>
-                <w:sz w:val="24"/>
+                <w:sz w:val="28"/>
               </w:rPr>
               <w:t>11</w:t>
             </w:r>
@@ -635,7 +635,7 @@
               <w:rPr>
                 <w:noProof/>
                 <w:webHidden/>
-                <w:sz w:val="24"/>
+                <w:sz w:val="28"/>
               </w:rPr>
               <w:fldChar w:fldCharType="end"/>
             </w:r>
@@ -650,18 +650,18 @@
             <w:rPr>
               <w:rFonts w:eastAsiaTheme="minorEastAsia"/>
               <w:noProof/>
-              <w:sz w:val="24"/>
+              <w:sz w:val="28"/>
               <w:lang w:eastAsia="ru-RU"/>
             </w:rPr>
           </w:pPr>
-          <w:hyperlink w:anchor="_Toc50800913" w:history="1">
+          <w:hyperlink w:anchor="_Toc50807474" w:history="1">
             <w:r>
               <w:rPr>
                 <w:rStyle w:val="ab"/>
                 <w:rFonts w:ascii="Times New Roman" w:eastAsia="Times New Roman" w:hAnsi="Times New Roman" w:cs="Times New Roman"/>
                 <w:b/>
                 <w:noProof/>
-                <w:sz w:val="24"/>
+                <w:sz w:val="28"/>
               </w:rPr>
               <w:t>2 Практическая часть</w:t>
             </w:r>
@@ -669,7 +669,7 @@
               <w:rPr>
                 <w:noProof/>
                 <w:webHidden/>
-                <w:sz w:val="24"/>
+                <w:sz w:val="28"/>
               </w:rPr>
               <w:tab/>
             </w:r>
@@ -677,7 +677,7 @@
               <w:rPr>
                 <w:noProof/>
                 <w:webHidden/>
-                <w:sz w:val="24"/>
+                <w:sz w:val="28"/>
               </w:rPr>
               <w:fldChar w:fldCharType="begin"/>
             </w:r>
@@ -685,22 +685,22 @@
               <w:rPr>
                 <w:noProof/>
                 <w:webHidden/>
-                <w:sz w:val="24"/>
+                <w:sz w:val="28"/>
               </w:rPr>
-              <w:instrText xml:space="preserve"> PAGEREF _Toc50800913 \h </w:instrText>
+              <w:instrText xml:space="preserve"> PAGEREF _Toc50807474 \h </w:instrText>
             </w:r>
             <w:r>
               <w:rPr>
                 <w:noProof/>
                 <w:webHidden/>
-                <w:sz w:val="24"/>
+                <w:sz w:val="28"/>
               </w:rPr>
             </w:r>
             <w:r>
               <w:rPr>
                 <w:noProof/>
                 <w:webHidden/>
-                <w:sz w:val="24"/>
+                <w:sz w:val="28"/>
               </w:rPr>
               <w:fldChar w:fldCharType="separate"/>
             </w:r>
@@ -708,7 +708,7 @@
               <w:rPr>
                 <w:noProof/>
                 <w:webHidden/>
-                <w:sz w:val="24"/>
+                <w:sz w:val="28"/>
               </w:rPr>
               <w:t>13</w:t>
             </w:r>
@@ -716,7 +716,7 @@
               <w:rPr>
                 <w:noProof/>
                 <w:webHidden/>
-                <w:sz w:val="24"/>
+                <w:sz w:val="28"/>
               </w:rPr>
               <w:fldChar w:fldCharType="end"/>
             </w:r>
@@ -731,18 +731,18 @@
             <w:rPr>
               <w:rFonts w:eastAsiaTheme="minorEastAsia"/>
               <w:noProof/>
-              <w:sz w:val="24"/>
+              <w:sz w:val="28"/>
               <w:lang w:eastAsia="ru-RU"/>
             </w:rPr>
           </w:pPr>
-          <w:hyperlink w:anchor="_Toc50800914" w:history="1">
+          <w:hyperlink w:anchor="_Toc50807475" w:history="1">
             <w:r>
               <w:rPr>
                 <w:rStyle w:val="ab"/>
                 <w:rFonts w:ascii="Times New Roman" w:eastAsia="Times New Roman" w:hAnsi="Times New Roman" w:cs="Times New Roman"/>
                 <w:b/>
                 <w:noProof/>
-                <w:sz w:val="24"/>
+                <w:sz w:val="28"/>
               </w:rPr>
               <w:t>2.1 Этапы создания сайта</w:t>
             </w:r>
@@ -750,7 +750,7 @@
               <w:rPr>
                 <w:noProof/>
                 <w:webHidden/>
-                <w:sz w:val="24"/>
+                <w:sz w:val="28"/>
               </w:rPr>
               <w:tab/>
             </w:r>
@@ -758,7 +758,7 @@
               <w:rPr>
                 <w:noProof/>
                 <w:webHidden/>
-                <w:sz w:val="24"/>
+                <w:sz w:val="28"/>
               </w:rPr>
               <w:fldChar w:fldCharType="begin"/>
             </w:r>
@@ -766,22 +766,22 @@
               <w:rPr>
                 <w:noProof/>
                 <w:webHidden/>
-                <w:sz w:val="24"/>
+                <w:sz w:val="28"/>
               </w:rPr>
-              <w:instrText xml:space="preserve"> PAGEREF _Toc50800914 \h </w:instrText>
+              <w:instrText xml:space="preserve"> PAGEREF _Toc50807475 \h </w:instrText>
             </w:r>
             <w:r>
               <w:rPr>
                 <w:noProof/>
                 <w:webHidden/>
-                <w:sz w:val="24"/>
+                <w:sz w:val="28"/>
               </w:rPr>
             </w:r>
             <w:r>
               <w:rPr>
                 <w:noProof/>
                 <w:webHidden/>
-                <w:sz w:val="24"/>
+                <w:sz w:val="28"/>
               </w:rPr>
               <w:fldChar w:fldCharType="separate"/>
             </w:r>
@@ -789,7 +789,7 @@
               <w:rPr>
                 <w:noProof/>
                 <w:webHidden/>
-                <w:sz w:val="24"/>
+                <w:sz w:val="28"/>
               </w:rPr>
               <w:t>13</w:t>
             </w:r>
@@ -797,7 +797,7 @@
               <w:rPr>
                 <w:noProof/>
                 <w:webHidden/>
-                <w:sz w:val="24"/>
+                <w:sz w:val="28"/>
               </w:rPr>
               <w:fldChar w:fldCharType="end"/>
             </w:r>
@@ -812,18 +812,18 @@
             <w:rPr>
               <w:rFonts w:eastAsiaTheme="minorEastAsia"/>
               <w:noProof/>
-              <w:sz w:val="24"/>
+              <w:sz w:val="28"/>
               <w:lang w:eastAsia="ru-RU"/>
             </w:rPr>
           </w:pPr>
-          <w:hyperlink w:anchor="_Toc50800915" w:history="1">
+          <w:hyperlink w:anchor="_Toc50807476" w:history="1">
             <w:r>
               <w:rPr>
                 <w:rStyle w:val="ab"/>
                 <w:rFonts w:ascii="Times New Roman" w:eastAsia="Times New Roman" w:hAnsi="Times New Roman" w:cs="Times New Roman"/>
                 <w:b/>
                 <w:noProof/>
-                <w:sz w:val="24"/>
+                <w:sz w:val="28"/>
               </w:rPr>
               <w:t>2.2 Структура сайта</w:t>
             </w:r>
@@ -831,7 +831,7 @@
               <w:rPr>
                 <w:noProof/>
                 <w:webHidden/>
-                <w:sz w:val="24"/>
+                <w:sz w:val="28"/>
               </w:rPr>
               <w:tab/>
             </w:r>
@@ -839,7 +839,7 @@
               <w:rPr>
                 <w:noProof/>
                 <w:webHidden/>
-                <w:sz w:val="24"/>
+                <w:sz w:val="28"/>
               </w:rPr>
               <w:fldChar w:fldCharType="begin"/>
             </w:r>
@@ -847,22 +847,22 @@
               <w:rPr>
                 <w:noProof/>
                 <w:webHidden/>
-                <w:sz w:val="24"/>
+                <w:sz w:val="28"/>
               </w:rPr>
-              <w:instrText xml:space="preserve"> PAGEREF _Toc50800915 \h </w:instrText>
+              <w:instrText xml:space="preserve"> PAGEREF _Toc50807476 \h </w:instrText>
             </w:r>
             <w:r>
               <w:rPr>
                 <w:noProof/>
                 <w:webHidden/>
-                <w:sz w:val="24"/>
+                <w:sz w:val="28"/>
               </w:rPr>
             </w:r>
             <w:r>
               <w:rPr>
                 <w:noProof/>
                 <w:webHidden/>
-                <w:sz w:val="24"/>
+                <w:sz w:val="28"/>
               </w:rPr>
               <w:fldChar w:fldCharType="separate"/>
             </w:r>
@@ -870,7 +870,7 @@
               <w:rPr>
                 <w:noProof/>
                 <w:webHidden/>
-                <w:sz w:val="24"/>
+                <w:sz w:val="28"/>
               </w:rPr>
               <w:t>16</w:t>
             </w:r>
@@ -878,7 +878,7 @@
               <w:rPr>
                 <w:noProof/>
                 <w:webHidden/>
-                <w:sz w:val="24"/>
+                <w:sz w:val="28"/>
               </w:rPr>
               <w:fldChar w:fldCharType="end"/>
             </w:r>
@@ -893,18 +893,18 @@
             <w:rPr>
               <w:rFonts w:eastAsiaTheme="minorEastAsia"/>
               <w:noProof/>
-              <w:sz w:val="24"/>
+              <w:sz w:val="28"/>
               <w:lang w:eastAsia="ru-RU"/>
             </w:rPr>
           </w:pPr>
-          <w:hyperlink w:anchor="_Toc50800916" w:history="1">
+          <w:hyperlink w:anchor="_Toc50807477" w:history="1">
             <w:r>
               <w:rPr>
                 <w:rStyle w:val="ab"/>
                 <w:rFonts w:ascii="Times New Roman" w:eastAsia="Times New Roman" w:hAnsi="Times New Roman" w:cs="Times New Roman"/>
                 <w:b/>
                 <w:noProof/>
-                <w:sz w:val="24"/>
+                <w:sz w:val="28"/>
               </w:rPr>
               <w:t>2.3 Эргономика сайта</w:t>
             </w:r>
@@ -912,7 +912,7 @@
               <w:rPr>
                 <w:noProof/>
                 <w:webHidden/>
-                <w:sz w:val="24"/>
+                <w:sz w:val="28"/>
               </w:rPr>
               <w:tab/>
             </w:r>
@@ -920,7 +920,7 @@
               <w:rPr>
                 <w:noProof/>
                 <w:webHidden/>
-                <w:sz w:val="24"/>
+                <w:sz w:val="28"/>
               </w:rPr>
               <w:fldChar w:fldCharType="begin"/>
             </w:r>
@@ -928,22 +928,22 @@
               <w:rPr>
                 <w:noProof/>
                 <w:webHidden/>
-                <w:sz w:val="24"/>
+                <w:sz w:val="28"/>
               </w:rPr>
-              <w:instrText xml:space="preserve"> PAGEREF _Toc50800916 \h </w:instrText>
+              <w:instrText xml:space="preserve"> PAGEREF _Toc50807477 \h </w:instrText>
             </w:r>
             <w:r>
               <w:rPr>
                 <w:noProof/>
                 <w:webHidden/>
-                <w:sz w:val="24"/>
+                <w:sz w:val="28"/>
               </w:rPr>
             </w:r>
             <w:r>
               <w:rPr>
                 <w:noProof/>
                 <w:webHidden/>
-                <w:sz w:val="24"/>
+                <w:sz w:val="28"/>
               </w:rPr>
               <w:fldChar w:fldCharType="separate"/>
             </w:r>
@@ -951,7 +951,7 @@
               <w:rPr>
                 <w:noProof/>
                 <w:webHidden/>
-                <w:sz w:val="24"/>
+                <w:sz w:val="28"/>
               </w:rPr>
               <w:t>21</w:t>
             </w:r>
@@ -959,7 +959,7 @@
               <w:rPr>
                 <w:noProof/>
                 <w:webHidden/>
-                <w:sz w:val="24"/>
+                <w:sz w:val="28"/>
               </w:rPr>
               <w:fldChar w:fldCharType="end"/>
             </w:r>
@@ -974,18 +974,18 @@
             <w:rPr>
               <w:rFonts w:eastAsiaTheme="minorEastAsia"/>
               <w:noProof/>
-              <w:sz w:val="24"/>
+              <w:sz w:val="28"/>
               <w:lang w:eastAsia="ru-RU"/>
             </w:rPr>
           </w:pPr>
-          <w:hyperlink w:anchor="_Toc50800917" w:history="1">
+          <w:hyperlink w:anchor="_Toc50807478" w:history="1">
             <w:r>
               <w:rPr>
                 <w:rStyle w:val="ab"/>
                 <w:rFonts w:ascii="Times New Roman" w:eastAsia="Times New Roman" w:hAnsi="Times New Roman" w:cs="Times New Roman"/>
                 <w:b/>
                 <w:noProof/>
-                <w:sz w:val="24"/>
+                <w:sz w:val="28"/>
               </w:rPr>
               <w:t>2.4 Разработка сайта</w:t>
             </w:r>
@@ -993,7 +993,7 @@
               <w:rPr>
                 <w:noProof/>
                 <w:webHidden/>
-                <w:sz w:val="24"/>
+                <w:sz w:val="28"/>
               </w:rPr>
               <w:tab/>
             </w:r>
@@ -1001,7 +1001,7 @@
               <w:rPr>
                 <w:noProof/>
                 <w:webHidden/>
-                <w:sz w:val="24"/>
+                <w:sz w:val="28"/>
               </w:rPr>
               <w:fldChar w:fldCharType="begin"/>
             </w:r>
@@ -1009,22 +1009,22 @@
               <w:rPr>
                 <w:noProof/>
                 <w:webHidden/>
-                <w:sz w:val="24"/>
+                <w:sz w:val="28"/>
               </w:rPr>
-              <w:instrText xml:space="preserve"> PAGEREF _Toc50800917 \h </w:instrText>
+              <w:instrText xml:space="preserve"> PAGEREF _Toc50807478 \h </w:instrText>
             </w:r>
             <w:r>
               <w:rPr>
                 <w:noProof/>
                 <w:webHidden/>
-                <w:sz w:val="24"/>
+                <w:sz w:val="28"/>
               </w:rPr>
             </w:r>
             <w:r>
               <w:rPr>
                 <w:noProof/>
                 <w:webHidden/>
-                <w:sz w:val="24"/>
+                <w:sz w:val="28"/>
               </w:rPr>
               <w:fldChar w:fldCharType="separate"/>
             </w:r>
@@ -1032,15 +1032,15 @@
               <w:rPr>
                 <w:noProof/>
                 <w:webHidden/>
-                <w:sz w:val="24"/>
+                <w:sz w:val="28"/>
               </w:rPr>
-              <w:t>22</w:t>
+              <w:t>24</w:t>
             </w:r>
             <w:r>
               <w:rPr>
                 <w:noProof/>
                 <w:webHidden/>
-                <w:sz w:val="24"/>
+                <w:sz w:val="28"/>
               </w:rPr>
               <w:fldChar w:fldCharType="end"/>
             </w:r>
@@ -1055,18 +1055,18 @@
             <w:rPr>
               <w:rFonts w:eastAsiaTheme="minorEastAsia"/>
               <w:noProof/>
-              <w:sz w:val="24"/>
+              <w:sz w:val="28"/>
               <w:lang w:eastAsia="ru-RU"/>
             </w:rPr>
           </w:pPr>
-          <w:hyperlink w:anchor="_Toc50800918" w:history="1">
+          <w:hyperlink w:anchor="_Toc50807479" w:history="1">
             <w:r>
               <w:rPr>
                 <w:rStyle w:val="ab"/>
                 <w:rFonts w:ascii="Times New Roman" w:eastAsia="Times New Roman" w:hAnsi="Times New Roman" w:cs="Times New Roman"/>
                 <w:b/>
                 <w:noProof/>
-                <w:sz w:val="24"/>
+                <w:sz w:val="28"/>
               </w:rPr>
               <w:t>2.5 Хостинг</w:t>
             </w:r>
@@ -1074,7 +1074,7 @@
               <w:rPr>
                 <w:noProof/>
                 <w:webHidden/>
-                <w:sz w:val="24"/>
+                <w:sz w:val="28"/>
               </w:rPr>
               <w:tab/>
             </w:r>
@@ -1082,7 +1082,7 @@
               <w:rPr>
                 <w:noProof/>
                 <w:webHidden/>
-                <w:sz w:val="24"/>
+                <w:sz w:val="28"/>
               </w:rPr>
               <w:fldChar w:fldCharType="begin"/>
             </w:r>
@@ -1090,22 +1090,22 @@
               <w:rPr>
                 <w:noProof/>
                 <w:webHidden/>
-                <w:sz w:val="24"/>
+                <w:sz w:val="28"/>
               </w:rPr>
-              <w:instrText xml:space="preserve"> PAGEREF _Toc50800918 \h </w:instrText>
+              <w:instrText xml:space="preserve"> PAGEREF _Toc50807479 \h </w:instrText>
             </w:r>
             <w:r>
               <w:rPr>
                 <w:noProof/>
                 <w:webHidden/>
-                <w:sz w:val="24"/>
+                <w:sz w:val="28"/>
               </w:rPr>
             </w:r>
             <w:r>
               <w:rPr>
                 <w:noProof/>
                 <w:webHidden/>
-                <w:sz w:val="24"/>
+                <w:sz w:val="28"/>
               </w:rPr>
               <w:fldChar w:fldCharType="separate"/>
             </w:r>
@@ -1113,15 +1113,15 @@
               <w:rPr>
                 <w:noProof/>
                 <w:webHidden/>
-                <w:sz w:val="24"/>
+                <w:sz w:val="28"/>
               </w:rPr>
-              <w:t>23</w:t>
+              <w:t>25</w:t>
             </w:r>
             <w:r>
               <w:rPr>
                 <w:noProof/>
                 <w:webHidden/>
-                <w:sz w:val="24"/>
+                <w:sz w:val="28"/>
               </w:rPr>
               <w:fldChar w:fldCharType="end"/>
             </w:r>
@@ -1136,18 +1136,18 @@
             <w:rPr>
               <w:rFonts w:eastAsiaTheme="minorEastAsia"/>
               <w:noProof/>
-              <w:sz w:val="24"/>
+              <w:sz w:val="28"/>
               <w:lang w:eastAsia="ru-RU"/>
             </w:rPr>
           </w:pPr>
-          <w:hyperlink w:anchor="_Toc50800919" w:history="1">
+          <w:hyperlink w:anchor="_Toc50807480" w:history="1">
             <w:r>
               <w:rPr>
                 <w:rStyle w:val="ab"/>
                 <w:rFonts w:ascii="Times New Roman" w:eastAsia="Times New Roman" w:hAnsi="Times New Roman" w:cs="Times New Roman"/>
                 <w:b/>
                 <w:noProof/>
-                <w:sz w:val="24"/>
+                <w:sz w:val="28"/>
               </w:rPr>
               <w:t>ЗАКЛЮЧЕНИЕ</w:t>
             </w:r>
@@ -1155,7 +1155,7 @@
               <w:rPr>
                 <w:noProof/>
                 <w:webHidden/>
-                <w:sz w:val="24"/>
+                <w:sz w:val="28"/>
               </w:rPr>
               <w:tab/>
             </w:r>
@@ -1163,7 +1163,7 @@
               <w:rPr>
                 <w:noProof/>
                 <w:webHidden/>
-                <w:sz w:val="24"/>
+                <w:sz w:val="28"/>
               </w:rPr>
               <w:fldChar w:fldCharType="begin"/>
             </w:r>
@@ -1171,22 +1171,22 @@
               <w:rPr>
                 <w:noProof/>
                 <w:webHidden/>
-                <w:sz w:val="24"/>
+                <w:sz w:val="28"/>
               </w:rPr>
-              <w:instrText xml:space="preserve"> PAGEREF _Toc50800919 \h </w:instrText>
+              <w:instrText xml:space="preserve"> PAGEREF _Toc50807480 \h </w:instrText>
             </w:r>
             <w:r>
               <w:rPr>
                 <w:noProof/>
                 <w:webHidden/>
-                <w:sz w:val="24"/>
+                <w:sz w:val="28"/>
               </w:rPr>
             </w:r>
             <w:r>
               <w:rPr>
                 <w:noProof/>
                 <w:webHidden/>
-                <w:sz w:val="24"/>
+                <w:sz w:val="28"/>
               </w:rPr>
               <w:fldChar w:fldCharType="separate"/>
             </w:r>
@@ -1194,15 +1194,15 @@
               <w:rPr>
                 <w:noProof/>
                 <w:webHidden/>
-                <w:sz w:val="24"/>
+                <w:sz w:val="28"/>
               </w:rPr>
-              <w:t>25</w:t>
+              <w:t>27</w:t>
             </w:r>
             <w:r>
               <w:rPr>
                 <w:noProof/>
                 <w:webHidden/>
-                <w:sz w:val="24"/>
+                <w:sz w:val="28"/>
               </w:rPr>
               <w:fldChar w:fldCharType="end"/>
             </w:r>
@@ -1217,18 +1217,18 @@
             <w:rPr>
               <w:rFonts w:eastAsiaTheme="minorEastAsia"/>
               <w:noProof/>
-              <w:sz w:val="24"/>
+              <w:sz w:val="28"/>
               <w:lang w:eastAsia="ru-RU"/>
             </w:rPr>
           </w:pPr>
-          <w:hyperlink w:anchor="_Toc50800920" w:history="1">
+          <w:hyperlink w:anchor="_Toc50807481" w:history="1">
             <w:r>
               <w:rPr>
                 <w:rStyle w:val="ab"/>
                 <w:rFonts w:ascii="Times New Roman" w:eastAsia="Times New Roman" w:hAnsi="Times New Roman" w:cs="Times New Roman"/>
                 <w:b/>
                 <w:noProof/>
-                <w:sz w:val="24"/>
+                <w:sz w:val="28"/>
               </w:rPr>
               <w:t>СПИСОК ИСПОЛЬЗУЕМОЙ ЛИТЕРАТУРЫ И ИСТОЧНИКОВ</w:t>
             </w:r>
@@ -1236,7 +1236,7 @@
               <w:rPr>
                 <w:noProof/>
                 <w:webHidden/>
-                <w:sz w:val="24"/>
+                <w:sz w:val="28"/>
               </w:rPr>
               <w:tab/>
             </w:r>
@@ -1244,7 +1244,7 @@
               <w:rPr>
                 <w:noProof/>
                 <w:webHidden/>
-                <w:sz w:val="24"/>
+                <w:sz w:val="28"/>
               </w:rPr>
               <w:fldChar w:fldCharType="begin"/>
             </w:r>
@@ -1252,22 +1252,22 @@
               <w:rPr>
                 <w:noProof/>
                 <w:webHidden/>
-                <w:sz w:val="24"/>
+                <w:sz w:val="28"/>
               </w:rPr>
-              <w:instrText xml:space="preserve"> PAGEREF _Toc50800920 \h </w:instrText>
+              <w:instrText xml:space="preserve"> PAGEREF _Toc50807481 \h </w:instrText>
             </w:r>
             <w:r>
               <w:rPr>
                 <w:noProof/>
                 <w:webHidden/>
-                <w:sz w:val="24"/>
+                <w:sz w:val="28"/>
               </w:rPr>
             </w:r>
             <w:r>
               <w:rPr>
                 <w:noProof/>
                 <w:webHidden/>
-                <w:sz w:val="24"/>
+                <w:sz w:val="28"/>
               </w:rPr>
               <w:fldChar w:fldCharType="separate"/>
             </w:r>
@@ -1275,15 +1275,15 @@
               <w:rPr>
                 <w:noProof/>
                 <w:webHidden/>
-                <w:sz w:val="24"/>
+                <w:sz w:val="28"/>
               </w:rPr>
-              <w:t>26</w:t>
+              <w:t>28</w:t>
             </w:r>
             <w:r>
               <w:rPr>
                 <w:noProof/>
                 <w:webHidden/>
-                <w:sz w:val="24"/>
+                <w:sz w:val="28"/>
               </w:rPr>
               <w:fldChar w:fldCharType="end"/>
             </w:r>
@@ -1301,7 +1301,7 @@
               <w:rFonts w:ascii="Times New Roman" w:hAnsi="Times New Roman" w:cs="Times New Roman"/>
               <w:b/>
               <w:bCs/>
-              <w:sz w:val="44"/>
+              <w:sz w:val="52"/>
             </w:rPr>
             <w:fldChar w:fldCharType="end"/>
           </w:r>
@@ -1325,7 +1325,7 @@
           <w:sz w:val="28"/>
         </w:rPr>
       </w:pPr>
-      <w:bookmarkStart w:id="0" w:name="_Toc50800907"/>
+      <w:bookmarkStart w:id="0" w:name="_Toc50807468"/>
       <w:r>
         <w:rPr>
           <w:rFonts w:ascii="Times New Roman" w:hAnsi="Times New Roman" w:cs="Times New Roman"/>
@@ -1643,6 +1643,14 @@
           <w:sz w:val="28"/>
           <w:szCs w:val="28"/>
         </w:rPr>
+        <w:t xml:space="preserve"> </w:t>
+      </w:r>
+      <w:r>
+        <w:rPr>
+          <w:rFonts w:ascii="Times New Roman" w:hAnsi="Times New Roman" w:cs="Times New Roman"/>
+          <w:sz w:val="28"/>
+          <w:szCs w:val="28"/>
+        </w:rPr>
         <w:t>–</w:t>
       </w:r>
       <w:r>
@@ -1651,7 +1659,7 @@
           <w:sz w:val="28"/>
           <w:szCs w:val="28"/>
         </w:rPr>
-        <w:t xml:space="preserve">  отдельные файлы</w:t>
+        <w:t xml:space="preserve"> отдельные файлы</w:t>
       </w:r>
       <w:r>
         <w:rPr>
@@ -1994,7 +2002,23 @@
           <w:sz w:val="28"/>
           <w:szCs w:val="28"/>
         </w:rPr>
-        <w:t>Написать документацию по практике ( отчёт, дневник, атт. лист )</w:t>
+        <w:t>Написать документацию по</w:t>
+      </w:r>
+      <w:r>
+        <w:rPr>
+          <w:rFonts w:ascii="Times New Roman" w:hAnsi="Times New Roman" w:cs="Times New Roman"/>
+          <w:sz w:val="28"/>
+          <w:szCs w:val="28"/>
+        </w:rPr>
+        <w:t xml:space="preserve"> практике ( отчёт, дневник, аттестационный</w:t>
+      </w:r>
+      <w:r>
+        <w:rPr>
+          <w:rFonts w:ascii="Times New Roman" w:hAnsi="Times New Roman" w:cs="Times New Roman"/>
+          <w:sz w:val="28"/>
+          <w:szCs w:val="28"/>
+        </w:rPr>
+        <w:t xml:space="preserve"> лист )</w:t>
       </w:r>
     </w:p>
     <w:p>
@@ -2030,6 +2054,14 @@
           <w:sz w:val="28"/>
           <w:szCs w:val="28"/>
         </w:rPr>
+        <w:t xml:space="preserve"> </w:t>
+      </w:r>
+      <w:r>
+        <w:rPr>
+          <w:rFonts w:ascii="Times New Roman" w:hAnsi="Times New Roman" w:cs="Times New Roman"/>
+          <w:sz w:val="28"/>
+          <w:szCs w:val="28"/>
+        </w:rPr>
         <w:t>по практике и получившийся в итоге сайт</w:t>
       </w:r>
       <w:r>
@@ -2126,6 +2158,14 @@
           <w:sz w:val="28"/>
           <w:szCs w:val="28"/>
         </w:rPr>
+        <w:t xml:space="preserve"> </w:t>
+      </w:r>
+      <w:r>
+        <w:rPr>
+          <w:rFonts w:ascii="Times New Roman" w:hAnsi="Times New Roman" w:cs="Times New Roman"/>
+          <w:sz w:val="28"/>
+          <w:szCs w:val="28"/>
+        </w:rPr>
         <w:t xml:space="preserve">и </w:t>
       </w:r>
       <w:r>
@@ -2357,7 +2397,7 @@
           <w:szCs w:val="28"/>
         </w:rPr>
       </w:pPr>
-      <w:bookmarkStart w:id="1" w:name="_Toc50800908"/>
+      <w:bookmarkStart w:id="1" w:name="_Toc50807469"/>
       <w:r>
         <w:rPr>
           <w:rFonts w:ascii="Times New Roman" w:hAnsi="Times New Roman" w:cs="Times New Roman"/>
@@ -2387,7 +2427,7 @@
           <w:szCs w:val="28"/>
         </w:rPr>
       </w:pPr>
-      <w:bookmarkStart w:id="2" w:name="_Toc50800909"/>
+      <w:bookmarkStart w:id="2" w:name="_Toc50807470"/>
       <w:r>
         <w:rPr>
           <w:rFonts w:ascii="Times New Roman" w:hAnsi="Times New Roman" w:cs="Times New Roman"/>
@@ -2828,7 +2868,7 @@
           <w:sz w:val="28"/>
         </w:rPr>
       </w:pPr>
-      <w:bookmarkStart w:id="3" w:name="_Toc50800910"/>
+      <w:bookmarkStart w:id="3" w:name="_Toc50807471"/>
       <w:r>
         <w:rPr>
           <w:rFonts w:ascii="Times New Roman" w:eastAsia="Times New Roman" w:hAnsi="Times New Roman" w:cs="Times New Roman"/>
@@ -3051,7 +3091,23 @@
           <w:sz w:val="28"/>
           <w:szCs w:val="27"/>
         </w:rPr>
-        <w:t>Они же LandingPage</w:t>
+        <w:t>Они же Landing</w:t>
+      </w:r>
+      <w:r>
+        <w:rPr>
+          <w:color w:val="000000"/>
+          <w:sz w:val="28"/>
+          <w:szCs w:val="27"/>
+        </w:rPr>
+        <w:t xml:space="preserve"> </w:t>
+      </w:r>
+      <w:r>
+        <w:rPr>
+          <w:color w:val="000000"/>
+          <w:sz w:val="28"/>
+          <w:szCs w:val="27"/>
+        </w:rPr>
+        <w:t>Page</w:t>
       </w:r>
       <w:r>
         <w:rPr>
@@ -3198,6 +3254,14 @@
           <w:szCs w:val="27"/>
         </w:rPr>
         <w:t>а</w:t>
+      </w:r>
+      <w:r>
+        <w:rPr>
+          <w:color w:val="000000"/>
+          <w:sz w:val="28"/>
+          <w:szCs w:val="27"/>
+        </w:rPr>
+        <w:t xml:space="preserve"> </w:t>
       </w:r>
       <w:r>
         <w:rPr>
@@ -3631,6 +3695,14 @@
           <w:sz w:val="28"/>
           <w:szCs w:val="27"/>
         </w:rPr>
+        <w:t xml:space="preserve"> </w:t>
+      </w:r>
+      <w:r>
+        <w:rPr>
+          <w:color w:val="000000"/>
+          <w:sz w:val="28"/>
+          <w:szCs w:val="27"/>
+        </w:rPr>
         <w:t xml:space="preserve">и </w:t>
       </w:r>
       <w:r>
@@ -3641,6 +3713,14 @@
           <w:lang w:val="en-US"/>
         </w:rPr>
         <w:t>Ebay</w:t>
+      </w:r>
+      <w:r>
+        <w:rPr>
+          <w:color w:val="000000"/>
+          <w:sz w:val="28"/>
+          <w:szCs w:val="27"/>
+        </w:rPr>
+        <w:t xml:space="preserve"> </w:t>
       </w:r>
       <w:r>
         <w:rPr>
@@ -3839,6 +3919,16 @@
           <w:sz w:val="28"/>
           <w:szCs w:val="27"/>
         </w:rPr>
+        <w:t xml:space="preserve"> </w:t>
+      </w:r>
+      <w:r>
+        <w:rPr>
+          <w:rStyle w:val="ad"/>
+          <w:i w:val="0"/>
+          <w:color w:val="000000"/>
+          <w:sz w:val="28"/>
+          <w:szCs w:val="27"/>
+        </w:rPr>
         <w:t xml:space="preserve">и </w:t>
       </w:r>
       <w:r>
@@ -3895,7 +3985,7 @@
           <w:sz w:val="28"/>
         </w:rPr>
       </w:pPr>
-      <w:bookmarkStart w:id="4" w:name="_Toc50800911"/>
+      <w:bookmarkStart w:id="4" w:name="_Toc50807472"/>
       <w:r>
         <w:rPr>
           <w:rFonts w:ascii="Times New Roman" w:eastAsia="Times New Roman" w:hAnsi="Times New Roman" w:cs="Times New Roman"/>
@@ -3960,11 +4050,30 @@
         <w:rPr>
           <w:rStyle w:val="ae"/>
           <w:b w:val="0"/>
+          <w:sz w:val="28"/>
+          <w:szCs w:val="28"/>
+        </w:rPr>
+        <w:t xml:space="preserve"> </w:t>
+      </w:r>
+      <w:r>
+        <w:rPr>
+          <w:rStyle w:val="ae"/>
+          <w:b w:val="0"/>
           <w:iCs/>
           <w:sz w:val="28"/>
           <w:szCs w:val="28"/>
         </w:rPr>
         <w:t>угрозой</w:t>
+      </w:r>
+      <w:r>
+        <w:rPr>
+          <w:rStyle w:val="ae"/>
+          <w:b w:val="0"/>
+          <w:iCs/>
+          <w:sz w:val="28"/>
+          <w:szCs w:val="28"/>
+        </w:rPr>
+        <w:t xml:space="preserve"> </w:t>
       </w:r>
       <w:r>
         <w:rPr>
@@ -3998,6 +4107,16 @@
       </w:r>
       <w:r>
         <w:rPr>
+          <w:rStyle w:val="ae"/>
+          <w:b w:val="0"/>
+          <w:iCs/>
+          <w:sz w:val="28"/>
+          <w:szCs w:val="28"/>
+        </w:rPr>
+        <w:t xml:space="preserve"> </w:t>
+      </w:r>
+      <w:r>
+        <w:rPr>
           <w:sz w:val="28"/>
           <w:szCs w:val="28"/>
         </w:rPr>
@@ -4408,6 +4527,13 @@
           <w:szCs w:val="23"/>
         </w:rPr>
         <w:t>ockets</w:t>
+      </w:r>
+      <w:r>
+        <w:rPr>
+          <w:sz w:val="28"/>
+          <w:szCs w:val="23"/>
+        </w:rPr>
+        <w:t xml:space="preserve"> </w:t>
       </w:r>
       <w:r>
         <w:rPr>
@@ -4455,7 +4581,7 @@
           <w:sz w:val="28"/>
         </w:rPr>
       </w:pPr>
-      <w:bookmarkStart w:id="5" w:name="_Toc50800912"/>
+      <w:bookmarkStart w:id="5" w:name="_Toc50807473"/>
       <w:r>
         <w:rPr>
           <w:rFonts w:ascii="Times New Roman" w:eastAsia="Times New Roman" w:hAnsi="Times New Roman" w:cs="Times New Roman"/>
@@ -4949,7 +5075,7 @@
           <w:szCs w:val="28"/>
         </w:rPr>
       </w:pPr>
-      <w:bookmarkStart w:id="6" w:name="_Toc50800913"/>
+      <w:bookmarkStart w:id="6" w:name="_Toc50807474"/>
       <w:r>
         <w:rPr>
           <w:rFonts w:ascii="Times New Roman" w:eastAsia="Times New Roman" w:hAnsi="Times New Roman" w:cs="Times New Roman"/>
@@ -4976,7 +5102,7 @@
           <w:szCs w:val="28"/>
         </w:rPr>
       </w:pPr>
-      <w:bookmarkStart w:id="7" w:name="_Toc50800914"/>
+      <w:bookmarkStart w:id="7" w:name="_Toc50807475"/>
       <w:r>
         <w:rPr>
           <w:rFonts w:ascii="Times New Roman" w:eastAsia="Times New Roman" w:hAnsi="Times New Roman" w:cs="Times New Roman"/>
@@ -5463,6 +5589,14 @@
           <w:sz w:val="28"/>
           <w:szCs w:val="28"/>
         </w:rPr>
+        <w:t xml:space="preserve"> </w:t>
+      </w:r>
+      <w:r>
+        <w:rPr>
+          <w:rFonts w:ascii="Times New Roman" w:eastAsia="Times New Roman" w:hAnsi="Times New Roman" w:cs="Times New Roman"/>
+          <w:sz w:val="28"/>
+          <w:szCs w:val="28"/>
+        </w:rPr>
         <w:t xml:space="preserve">и </w:t>
       </w:r>
       <w:r>
@@ -5495,6 +5629,14 @@
           <w:rFonts w:ascii="Times New Roman" w:eastAsia="Times New Roman" w:hAnsi="Times New Roman" w:cs="Times New Roman"/>
           <w:sz w:val="28"/>
           <w:szCs w:val="28"/>
+        </w:rPr>
+        <w:t xml:space="preserve"> </w:t>
+      </w:r>
+      <w:r>
+        <w:rPr>
+          <w:rFonts w:ascii="Times New Roman" w:eastAsia="Times New Roman" w:hAnsi="Times New Roman" w:cs="Times New Roman"/>
+          <w:sz w:val="28"/>
+          <w:szCs w:val="28"/>
           <w:lang w:val="en-US"/>
         </w:rPr>
         <w:t>Lavarel</w:t>
@@ -5505,6 +5647,14 @@
           <w:sz w:val="28"/>
           <w:szCs w:val="28"/>
         </w:rPr>
+        <w:t xml:space="preserve"> </w:t>
+      </w:r>
+      <w:r>
+        <w:rPr>
+          <w:rFonts w:ascii="Times New Roman" w:eastAsia="Times New Roman" w:hAnsi="Times New Roman" w:cs="Times New Roman"/>
+          <w:sz w:val="28"/>
+          <w:szCs w:val="28"/>
+        </w:rPr>
         <w:t xml:space="preserve">и </w:t>
       </w:r>
       <w:r>
@@ -5515,6 +5665,14 @@
           <w:lang w:val="en-US"/>
         </w:rPr>
         <w:t>Django</w:t>
+      </w:r>
+      <w:r>
+        <w:rPr>
+          <w:rFonts w:ascii="Times New Roman" w:eastAsia="Times New Roman" w:hAnsi="Times New Roman" w:cs="Times New Roman"/>
+          <w:sz w:val="28"/>
+          <w:szCs w:val="28"/>
+        </w:rPr>
+        <w:t xml:space="preserve"> </w:t>
       </w:r>
       <w:r>
         <w:rPr>
@@ -5652,7 +5810,21 @@
           <w:rFonts w:ascii="Times New Roman" w:hAnsi="Times New Roman" w:cs="Times New Roman"/>
           <w:sz w:val="28"/>
         </w:rPr>
-        <w:t>Из минусов – требуется много времени, денег и места под хранение данных.Помимо этого, требуется хорошая раскрутка и инструменты создания – т.к. тех, кто просто смотрит гораздо больше тех, кто что-то создаёт.</w:t>
+        <w:t>Из минусов – требуется много времени, денег и места под хранение данных.</w:t>
+      </w:r>
+      <w:r>
+        <w:rPr>
+          <w:rFonts w:ascii="Times New Roman" w:hAnsi="Times New Roman" w:cs="Times New Roman"/>
+          <w:sz w:val="28"/>
+        </w:rPr>
+        <w:t xml:space="preserve"> </w:t>
+      </w:r>
+      <w:r>
+        <w:rPr>
+          <w:rFonts w:ascii="Times New Roman" w:hAnsi="Times New Roman" w:cs="Times New Roman"/>
+          <w:sz w:val="28"/>
+        </w:rPr>
+        <w:t>Помимо этого, требуется хорошая раскрутка и инструменты создания – т.к. тех, кто просто смотрит гораздо больше тех, кто что-то создаёт.</w:t>
       </w:r>
     </w:p>
     <w:p>
@@ -5875,7 +6047,7 @@
           <w:sz w:val="28"/>
         </w:rPr>
       </w:pPr>
-      <w:bookmarkStart w:id="8" w:name="_Toc50800915"/>
+      <w:bookmarkStart w:id="8" w:name="_Toc50807476"/>
       <w:r>
         <w:rPr>
           <w:rFonts w:ascii="Times New Roman" w:eastAsia="Times New Roman" w:hAnsi="Times New Roman" w:cs="Times New Roman"/>
@@ -5896,7 +6068,6 @@
         <w:rPr>
           <w:rFonts w:ascii="Times New Roman" w:hAnsi="Times New Roman" w:cs="Times New Roman"/>
           <w:sz w:val="28"/>
-          <w:lang w:val="en-US"/>
         </w:rPr>
       </w:pPr>
     </w:p>
@@ -6049,7 +6220,7 @@
             <v:path o:extrusionok="f" gradientshapeok="t" o:connecttype="rect"/>
             <o:lock v:ext="edit" aspectratio="t"/>
           </v:shapetype>
-          <v:shape id="_x0000_i1029" type="#_x0000_t75" style="width:71.25pt;height:23.25pt">
+          <v:shape id="_x0000_i1025" type="#_x0000_t75" style="width:71.25pt;height:23.25pt">
             <v:imagedata r:id="rId8" o:title="pages_one"/>
           </v:shape>
         </w:pict>
@@ -6147,7 +6318,7 @@
           <w:sz w:val="28"/>
         </w:rPr>
         <w:pict>
-          <v:shape id="_x0000_i1030" type="#_x0000_t75" style="width:235.5pt;height:73.5pt">
+          <v:shape id="_x0000_i1026" type="#_x0000_t75" style="width:235.5pt;height:73.5pt">
             <v:imagedata r:id="rId9" o:title="pages_linear"/>
           </v:shape>
         </w:pict>
@@ -6260,7 +6431,7 @@
           <w:sz w:val="28"/>
         </w:rPr>
         <w:pict>
-          <v:shape id="_x0000_i1031" type="#_x0000_t75" style="width:319.5pt;height:111pt">
+          <v:shape id="_x0000_i1027" type="#_x0000_t75" style="width:319.5pt;height:111pt">
             <v:imagedata r:id="rId10" o:title="pages_hierarch"/>
           </v:shape>
         </w:pict>
@@ -6364,7 +6535,7 @@
           <w:sz w:val="28"/>
         </w:rPr>
         <w:pict>
-          <v:shape id="_x0000_i1033" type="#_x0000_t75" style="width:221.25pt;height:98.25pt">
+          <v:shape id="_x0000_i1028" type="#_x0000_t75" style="width:221.25pt;height:98.25pt">
             <v:imagedata r:id="rId11" o:title="pages_fullLink"/>
           </v:shape>
         </w:pict>
@@ -6462,7 +6633,7 @@
           <w:sz w:val="28"/>
         </w:rPr>
         <w:pict>
-          <v:shape id="_x0000_i1032" type="#_x0000_t75" style="width:351pt;height:153pt">
+          <v:shape id="_x0000_i1029" type="#_x0000_t75" style="width:351pt;height:153pt">
             <v:imagedata r:id="rId12" o:title="pages_different"/>
           </v:shape>
         </w:pict>
@@ -6764,7 +6935,7 @@
           <w:lang w:val="en-US"/>
         </w:rPr>
         <w:pict>
-          <v:shape id="_x0000_i1025" type="#_x0000_t75" style="width:273pt;height:171pt">
+          <v:shape id="_x0000_i1030" type="#_x0000_t75" style="width:273pt;height:171pt">
             <v:imagedata r:id="rId14" o:title="full_server"/>
           </v:shape>
         </w:pict>
@@ -6874,7 +7045,7 @@
         </w:rPr>
         <w:lastRenderedPageBreak/>
         <w:pict>
-          <v:shape id="_x0000_i1026" type="#_x0000_t75" style="width:273pt;height:236.25pt">
+          <v:shape id="_x0000_i1031" type="#_x0000_t75" style="width:273pt;height:236.25pt">
             <v:imagedata r:id="rId15" o:title="full_server_dinamic"/>
           </v:shape>
         </w:pict>
@@ -6975,7 +7146,6 @@
         <w:rPr>
           <w:rFonts w:ascii="Times New Roman" w:hAnsi="Times New Roman" w:cs="Times New Roman"/>
           <w:sz w:val="28"/>
-          <w:lang w:val="en-US"/>
         </w:rPr>
         <w:t xml:space="preserve"> </w:t>
       </w:r>
@@ -7007,10 +7177,10 @@
       </w:pPr>
       <w:r>
         <w:object w:dxaOrig="5517" w:dyaOrig="6055">
-          <v:shape id="_x0000_i1027" type="#_x0000_t75" style="width:276pt;height:303pt" o:ole="">
+          <v:shape id="_x0000_i1032" type="#_x0000_t75" style="width:276pt;height:303pt" o:ole="">
             <v:imagedata r:id="rId16" o:title=""/>
           </v:shape>
-          <o:OLEObject Type="Embed" ProgID="Visio.Drawing.11" ShapeID="_x0000_i1027" DrawAspect="Content" ObjectID="_1661413923" r:id="rId17"/>
+          <o:OLEObject Type="Embed" ProgID="Visio.Drawing.11" ShapeID="_x0000_i1032" DrawAspect="Content" ObjectID="_1661420215" r:id="rId17"/>
         </w:object>
       </w:r>
     </w:p>
@@ -7119,6 +7289,30 @@
         <w:rPr>
           <w:rFonts w:ascii="Times New Roman" w:hAnsi="Times New Roman" w:cs="Times New Roman"/>
           <w:sz w:val="28"/>
+        </w:rPr>
+      </w:pPr>
+      <w:r>
+        <w:rPr>
+          <w:rFonts w:ascii="Times New Roman" w:hAnsi="Times New Roman" w:cs="Times New Roman"/>
+          <w:sz w:val="28"/>
+        </w:rPr>
+        <w:t>Это добавление к выше</w:t>
+      </w:r>
+      <w:r>
+        <w:rPr>
+          <w:rFonts w:ascii="Times New Roman" w:hAnsi="Times New Roman" w:cs="Times New Roman"/>
+          <w:sz w:val="28"/>
+        </w:rPr>
+        <w:t>перечисленному дополнительных компонентов, например, кэширование или распределение нагрузки.</w:t>
+      </w:r>
+    </w:p>
+    <w:p>
+      <w:pPr>
+        <w:spacing w:after="0" w:line="360" w:lineRule="auto"/>
+        <w:jc w:val="center"/>
+        <w:rPr>
+          <w:rFonts w:ascii="Times New Roman" w:hAnsi="Times New Roman" w:cs="Times New Roman"/>
+          <w:sz w:val="28"/>
           <w:lang w:val="en-US"/>
         </w:rPr>
       </w:pPr>
@@ -7127,26 +7321,8 @@
           <w:rFonts w:ascii="Times New Roman" w:hAnsi="Times New Roman" w:cs="Times New Roman"/>
           <w:sz w:val="28"/>
         </w:rPr>
-        <w:t>Это добавление к выше перечисленному дополнительных компонентов, например, кэширование или распределение нагрузки.</w:t>
-      </w:r>
-    </w:p>
-    <w:p>
-      <w:pPr>
-        <w:spacing w:after="0" w:line="360" w:lineRule="auto"/>
-        <w:jc w:val="center"/>
-        <w:rPr>
-          <w:rFonts w:ascii="Times New Roman" w:hAnsi="Times New Roman" w:cs="Times New Roman"/>
-          <w:sz w:val="28"/>
-          <w:lang w:val="en-US"/>
-        </w:rPr>
-      </w:pPr>
-      <w:r>
-        <w:rPr>
-          <w:rFonts w:ascii="Times New Roman" w:hAnsi="Times New Roman" w:cs="Times New Roman"/>
-          <w:sz w:val="28"/>
-        </w:rPr>
         <w:pict>
-          <v:shape id="_x0000_i1028" type="#_x0000_t75" style="width:467.25pt;height:389.25pt">
+          <v:shape id="_x0000_i1033" type="#_x0000_t75" style="width:467.25pt;height:389.25pt">
             <v:imagedata r:id="rId18" o:title="full_hard"/>
           </v:shape>
         </w:pict>
@@ -7198,7 +7374,7 @@
           <w:sz w:val="28"/>
         </w:rPr>
       </w:pPr>
-      <w:bookmarkStart w:id="10" w:name="_Toc50800916"/>
+      <w:bookmarkStart w:id="10" w:name="_Toc50807477"/>
       <w:r>
         <w:rPr>
           <w:rFonts w:ascii="Times New Roman" w:eastAsia="Times New Roman" w:hAnsi="Times New Roman" w:cs="Times New Roman"/>
@@ -7232,6 +7408,272 @@
           <w:sz w:val="28"/>
         </w:rPr>
       </w:pPr>
+      <w:r>
+        <w:rPr>
+          <w:rFonts w:ascii="Times New Roman" w:hAnsi="Times New Roman" w:cs="Times New Roman"/>
+          <w:sz w:val="28"/>
+        </w:rPr>
+        <w:t>Сайт выполнен в тёмном стиле. Основные цвета – тёмно-серый ( основной цвет ), тёмно-зелёный ( акцент ) и белый ( цвет текста ).</w:t>
+      </w:r>
+    </w:p>
+    <w:p>
+      <w:pPr>
+        <w:spacing w:after="0" w:line="360" w:lineRule="auto"/>
+        <w:ind w:firstLine="851"/>
+        <w:jc w:val="both"/>
+        <w:rPr>
+          <w:rFonts w:ascii="Times New Roman" w:hAnsi="Times New Roman" w:cs="Times New Roman"/>
+          <w:sz w:val="28"/>
+        </w:rPr>
+      </w:pPr>
+      <w:r>
+        <w:rPr>
+          <w:rFonts w:ascii="Times New Roman" w:hAnsi="Times New Roman" w:cs="Times New Roman"/>
+          <w:sz w:val="28"/>
+        </w:rPr>
+        <w:t>На каждой странице в</w:t>
+      </w:r>
+      <w:r>
+        <w:rPr>
+          <w:rFonts w:ascii="Times New Roman" w:hAnsi="Times New Roman" w:cs="Times New Roman"/>
+          <w:sz w:val="28"/>
+        </w:rPr>
+        <w:t xml:space="preserve"> цен</w:t>
+      </w:r>
+      <w:r>
+        <w:rPr>
+          <w:rFonts w:ascii="Times New Roman" w:hAnsi="Times New Roman" w:cs="Times New Roman"/>
+          <w:sz w:val="28"/>
+        </w:rPr>
+        <w:t>тре расположена колонка с контентом</w:t>
+      </w:r>
+      <w:r>
+        <w:rPr>
+          <w:rFonts w:ascii="Times New Roman" w:hAnsi="Times New Roman" w:cs="Times New Roman"/>
+          <w:sz w:val="28"/>
+        </w:rPr>
+        <w:t>, слева – меню с выбо</w:t>
+      </w:r>
+      <w:r>
+        <w:rPr>
+          <w:rFonts w:ascii="Times New Roman" w:hAnsi="Times New Roman" w:cs="Times New Roman"/>
+          <w:sz w:val="28"/>
+        </w:rPr>
+        <w:t xml:space="preserve">ром жанров, справа – меню с лучшими </w:t>
+      </w:r>
+      <w:r>
+        <w:rPr>
+          <w:rFonts w:ascii="Times New Roman" w:hAnsi="Times New Roman" w:cs="Times New Roman"/>
+          <w:sz w:val="28"/>
+        </w:rPr>
+        <w:t>играми. Сверху, в шапке расположено лого и поисковая строка.</w:t>
+      </w:r>
+    </w:p>
+    <w:p>
+      <w:pPr>
+        <w:spacing w:after="0" w:line="360" w:lineRule="auto"/>
+        <w:ind w:firstLine="851"/>
+        <w:jc w:val="both"/>
+        <w:rPr>
+          <w:rFonts w:ascii="Times New Roman" w:hAnsi="Times New Roman" w:cs="Times New Roman"/>
+          <w:sz w:val="28"/>
+        </w:rPr>
+      </w:pPr>
+      <w:r>
+        <w:rPr>
+          <w:rFonts w:ascii="Times New Roman" w:hAnsi="Times New Roman" w:cs="Times New Roman"/>
+          <w:sz w:val="28"/>
+        </w:rPr>
+        <w:t>Главная страница на сайте выглядит следующим образом:</w:t>
+      </w:r>
+    </w:p>
+    <w:p>
+      <w:pPr>
+        <w:spacing w:after="0" w:line="360" w:lineRule="auto"/>
+        <w:jc w:val="center"/>
+        <w:rPr>
+          <w:rFonts w:ascii="Times New Roman" w:hAnsi="Times New Roman" w:cs="Times New Roman"/>
+          <w:sz w:val="28"/>
+        </w:rPr>
+      </w:pPr>
+      <w:r>
+        <w:rPr>
+          <w:rFonts w:ascii="Times New Roman" w:hAnsi="Times New Roman" w:cs="Times New Roman"/>
+          <w:sz w:val="28"/>
+        </w:rPr>
+        <w:pict>
+          <v:shape id="_x0000_i1034" type="#_x0000_t75" style="width:419.25pt;height:502.5pt">
+            <v:imagedata r:id="rId19" o:title="screenshot-mgs-2020.09.12-11_26_00"/>
+          </v:shape>
+        </w:pict>
+      </w:r>
+    </w:p>
+    <w:p>
+      <w:pPr>
+        <w:jc w:val="center"/>
+        <w:rPr>
+          <w:rFonts w:ascii="Times New Roman" w:hAnsi="Times New Roman" w:cs="Times New Roman"/>
+          <w:sz w:val="28"/>
+        </w:rPr>
+      </w:pPr>
+      <w:r>
+        <w:rPr>
+          <w:rFonts w:ascii="Times New Roman" w:hAnsi="Times New Roman" w:cs="Times New Roman"/>
+          <w:sz w:val="28"/>
+        </w:rPr>
+        <w:t>Рисунок 11 – Главная страница сайта</w:t>
+      </w:r>
+    </w:p>
+    <w:p>
+      <w:pPr>
+        <w:spacing w:after="0" w:line="360" w:lineRule="auto"/>
+        <w:ind w:firstLine="851"/>
+        <w:jc w:val="both"/>
+        <w:rPr>
+          <w:rFonts w:ascii="Times New Roman" w:hAnsi="Times New Roman" w:cs="Times New Roman"/>
+          <w:sz w:val="28"/>
+        </w:rPr>
+      </w:pPr>
+      <w:r>
+        <w:rPr>
+          <w:rFonts w:ascii="Times New Roman" w:hAnsi="Times New Roman" w:cs="Times New Roman"/>
+          <w:sz w:val="28"/>
+        </w:rPr>
+        <w:lastRenderedPageBreak/>
+        <w:t>Страница игры:</w:t>
+      </w:r>
+    </w:p>
+    <w:p>
+      <w:pPr>
+        <w:spacing w:after="0" w:line="360" w:lineRule="auto"/>
+        <w:jc w:val="both"/>
+        <w:rPr>
+          <w:rFonts w:ascii="Times New Roman" w:hAnsi="Times New Roman" w:cs="Times New Roman"/>
+          <w:sz w:val="28"/>
+        </w:rPr>
+      </w:pPr>
+      <w:r>
+        <w:rPr>
+          <w:rFonts w:ascii="Times New Roman" w:hAnsi="Times New Roman" w:cs="Times New Roman"/>
+          <w:sz w:val="28"/>
+        </w:rPr>
+        <w:pict>
+          <v:shape id="_x0000_i1036" type="#_x0000_t75" style="width:467.25pt;height:614.25pt">
+            <v:imagedata r:id="rId20" o:title="screenshot-mgs-2020.09.12-11_23_04"/>
+          </v:shape>
+        </w:pict>
+      </w:r>
+    </w:p>
+    <w:p>
+      <w:pPr>
+        <w:spacing w:after="0" w:line="360" w:lineRule="auto"/>
+        <w:jc w:val="center"/>
+        <w:rPr>
+          <w:rFonts w:ascii="Times New Roman" w:hAnsi="Times New Roman" w:cs="Times New Roman"/>
+          <w:sz w:val="28"/>
+        </w:rPr>
+      </w:pPr>
+      <w:r>
+        <w:rPr>
+          <w:rFonts w:ascii="Times New Roman" w:hAnsi="Times New Roman" w:cs="Times New Roman"/>
+          <w:sz w:val="28"/>
+        </w:rPr>
+        <w:t>Рисунок 12  - Страница игры</w:t>
+      </w:r>
+    </w:p>
+    <w:p>
+      <w:pPr>
+        <w:rPr>
+          <w:rFonts w:ascii="Times New Roman" w:hAnsi="Times New Roman" w:cs="Times New Roman"/>
+          <w:sz w:val="28"/>
+        </w:rPr>
+      </w:pPr>
+      <w:r>
+        <w:rPr>
+          <w:rFonts w:ascii="Times New Roman" w:hAnsi="Times New Roman" w:cs="Times New Roman"/>
+          <w:sz w:val="28"/>
+        </w:rPr>
+        <w:tab/>
+      </w:r>
+    </w:p>
+    <w:p>
+      <w:pPr>
+        <w:rPr>
+          <w:rFonts w:ascii="Times New Roman" w:hAnsi="Times New Roman" w:cs="Times New Roman"/>
+          <w:sz w:val="28"/>
+        </w:rPr>
+      </w:pPr>
+      <w:r>
+        <w:rPr>
+          <w:rFonts w:ascii="Times New Roman" w:hAnsi="Times New Roman" w:cs="Times New Roman"/>
+          <w:sz w:val="28"/>
+        </w:rPr>
+        <w:tab/>
+      </w:r>
+    </w:p>
+    <w:p>
+      <w:pPr>
+        <w:spacing w:after="0" w:line="360" w:lineRule="auto"/>
+        <w:ind w:firstLine="851"/>
+        <w:jc w:val="both"/>
+        <w:rPr>
+          <w:rFonts w:ascii="Times New Roman" w:hAnsi="Times New Roman" w:cs="Times New Roman"/>
+          <w:sz w:val="28"/>
+        </w:rPr>
+      </w:pPr>
+      <w:r>
+        <w:rPr>
+          <w:rFonts w:ascii="Times New Roman" w:hAnsi="Times New Roman" w:cs="Times New Roman"/>
+          <w:sz w:val="28"/>
+        </w:rPr>
+        <w:lastRenderedPageBreak/>
+        <w:t>Страница результатов поиска:</w:t>
+      </w:r>
+    </w:p>
+    <w:p>
+      <w:pPr>
+        <w:spacing w:after="0" w:line="360" w:lineRule="auto"/>
+        <w:jc w:val="both"/>
+        <w:rPr>
+          <w:rFonts w:ascii="Times New Roman" w:hAnsi="Times New Roman" w:cs="Times New Roman"/>
+          <w:sz w:val="28"/>
+        </w:rPr>
+      </w:pPr>
+      <w:r>
+        <w:rPr>
+          <w:rFonts w:ascii="Times New Roman" w:hAnsi="Times New Roman" w:cs="Times New Roman"/>
+          <w:sz w:val="28"/>
+        </w:rPr>
+        <w:pict>
+          <v:shape id="_x0000_i1035" type="#_x0000_t75" style="width:467.25pt;height:524.25pt">
+            <v:imagedata r:id="rId21" o:title="screenshot-mgs-2020.09.12-11_25_31"/>
+          </v:shape>
+        </w:pict>
+      </w:r>
+    </w:p>
+    <w:p>
+      <w:pPr>
+        <w:jc w:val="center"/>
+        <w:rPr>
+          <w:rFonts w:ascii="Times New Roman" w:hAnsi="Times New Roman" w:cs="Times New Roman"/>
+          <w:sz w:val="28"/>
+        </w:rPr>
+      </w:pPr>
+      <w:r>
+        <w:rPr>
+          <w:rFonts w:ascii="Times New Roman" w:hAnsi="Times New Roman" w:cs="Times New Roman"/>
+          <w:sz w:val="28"/>
+        </w:rPr>
+        <w:t xml:space="preserve">Рисунок 13 – Страница результатов поиска </w:t>
+      </w:r>
+    </w:p>
+    <w:p>
+      <w:pPr>
+        <w:rPr>
+          <w:rFonts w:ascii="Times New Roman" w:hAnsi="Times New Roman" w:cs="Times New Roman"/>
+          <w:sz w:val="28"/>
+        </w:rPr>
+      </w:pPr>
     </w:p>
     <w:p>
       <w:pPr>
@@ -7261,7 +7703,7 @@
           <w:sz w:val="28"/>
         </w:rPr>
       </w:pPr>
-      <w:bookmarkStart w:id="11" w:name="_Toc50800917"/>
+      <w:bookmarkStart w:id="11" w:name="_Toc50807478"/>
       <w:r>
         <w:rPr>
           <w:rFonts w:ascii="Times New Roman" w:eastAsia="Times New Roman" w:hAnsi="Times New Roman" w:cs="Times New Roman"/>
@@ -7295,14 +7737,640 @@
           <w:sz w:val="28"/>
         </w:rPr>
       </w:pPr>
-    </w:p>
-    <w:p>
-      <w:pPr>
-        <w:rPr>
-          <w:rFonts w:ascii="Times New Roman" w:hAnsi="Times New Roman" w:cs="Times New Roman"/>
-          <w:sz w:val="28"/>
-        </w:rPr>
-      </w:pPr>
+      <w:r>
+        <w:rPr>
+          <w:rFonts w:ascii="Times New Roman" w:hAnsi="Times New Roman" w:cs="Times New Roman"/>
+          <w:sz w:val="28"/>
+        </w:rPr>
+        <w:t xml:space="preserve">Разработка сайта началась с </w:t>
+      </w:r>
+      <w:r>
+        <w:rPr>
+          <w:rFonts w:ascii="Times New Roman" w:hAnsi="Times New Roman" w:cs="Times New Roman"/>
+          <w:sz w:val="28"/>
+        </w:rPr>
+        <w:t>проработки идеи сайта</w:t>
+      </w:r>
+      <w:r>
+        <w:rPr>
+          <w:rFonts w:ascii="Times New Roman" w:hAnsi="Times New Roman" w:cs="Times New Roman"/>
+          <w:sz w:val="28"/>
+        </w:rPr>
+        <w:t>.</w:t>
+      </w:r>
+      <w:r>
+        <w:rPr>
+          <w:rFonts w:ascii="Times New Roman" w:hAnsi="Times New Roman" w:cs="Times New Roman"/>
+          <w:sz w:val="28"/>
+        </w:rPr>
+        <w:t xml:space="preserve"> Сначала были проработаны схема базы данных и структура сайта. Затем был создан примерный макет и решены вопросы внешнего вида. Было принято решение о создании сайта в исключительно тёмных тонах, что хорошо подходит по стилю под игровую тематику.</w:t>
+      </w:r>
+    </w:p>
+    <w:p>
+      <w:pPr>
+        <w:spacing w:after="0" w:line="360" w:lineRule="auto"/>
+        <w:ind w:firstLine="851"/>
+        <w:jc w:val="both"/>
+        <w:rPr>
+          <w:rFonts w:ascii="Times New Roman" w:hAnsi="Times New Roman" w:cs="Times New Roman"/>
+          <w:sz w:val="28"/>
+        </w:rPr>
+      </w:pPr>
+      <w:r>
+        <w:rPr>
+          <w:rFonts w:ascii="Times New Roman" w:hAnsi="Times New Roman" w:cs="Times New Roman"/>
+          <w:sz w:val="28"/>
+        </w:rPr>
+        <w:t xml:space="preserve">Затем был развёрнут </w:t>
+      </w:r>
+      <w:r>
+        <w:rPr>
+          <w:rFonts w:ascii="Times New Roman" w:hAnsi="Times New Roman" w:cs="Times New Roman"/>
+          <w:sz w:val="28"/>
+          <w:lang w:val="en-US"/>
+        </w:rPr>
+        <w:t>git</w:t>
+      </w:r>
+      <w:r>
+        <w:rPr>
+          <w:rFonts w:ascii="Times New Roman" w:hAnsi="Times New Roman" w:cs="Times New Roman"/>
+          <w:sz w:val="28"/>
+        </w:rPr>
+        <w:t xml:space="preserve"> – репозиторий </w:t>
+      </w:r>
+      <w:r>
+        <w:rPr>
+          <w:rFonts w:ascii="Times New Roman" w:hAnsi="Times New Roman" w:cs="Times New Roman"/>
+          <w:sz w:val="28"/>
+        </w:rPr>
+        <w:t xml:space="preserve">и началась работа собственно над сайтом. Сначала были созданы шаблоны всех страниц. Их основа была взята с одного из прошлых проектов. Затем, были переписаны и распределены </w:t>
+      </w:r>
+      <w:r>
+        <w:rPr>
+          <w:rFonts w:ascii="Times New Roman" w:hAnsi="Times New Roman" w:cs="Times New Roman"/>
+          <w:sz w:val="28"/>
+          <w:lang w:val="en-US"/>
+        </w:rPr>
+        <w:t>css</w:t>
+      </w:r>
+      <w:r>
+        <w:rPr>
+          <w:rFonts w:ascii="Times New Roman" w:hAnsi="Times New Roman" w:cs="Times New Roman"/>
+          <w:sz w:val="28"/>
+        </w:rPr>
+        <w:t xml:space="preserve"> </w:t>
+      </w:r>
+      <w:r>
+        <w:rPr>
+          <w:rFonts w:ascii="Times New Roman" w:hAnsi="Times New Roman" w:cs="Times New Roman"/>
+          <w:sz w:val="28"/>
+        </w:rPr>
+        <w:t>–</w:t>
+      </w:r>
+      <w:r>
+        <w:rPr>
+          <w:rFonts w:ascii="Times New Roman" w:hAnsi="Times New Roman" w:cs="Times New Roman"/>
+          <w:sz w:val="28"/>
+        </w:rPr>
+        <w:t xml:space="preserve"> </w:t>
+      </w:r>
+      <w:r>
+        <w:rPr>
+          <w:rFonts w:ascii="Times New Roman" w:hAnsi="Times New Roman" w:cs="Times New Roman"/>
+          <w:sz w:val="28"/>
+        </w:rPr>
+        <w:t>стили.</w:t>
+      </w:r>
+      <w:r>
+        <w:rPr>
+          <w:rFonts w:ascii="Times New Roman" w:hAnsi="Times New Roman" w:cs="Times New Roman"/>
+          <w:sz w:val="28"/>
+        </w:rPr>
+        <w:t xml:space="preserve"> </w:t>
+      </w:r>
+      <w:r>
+        <w:rPr>
+          <w:rFonts w:ascii="Times New Roman" w:hAnsi="Times New Roman" w:cs="Times New Roman"/>
+          <w:sz w:val="28"/>
+        </w:rPr>
+        <w:t xml:space="preserve">Сначала все стили распределялись по </w:t>
+      </w:r>
+      <w:r>
+        <w:rPr>
+          <w:rFonts w:ascii="Times New Roman" w:hAnsi="Times New Roman" w:cs="Times New Roman"/>
+          <w:sz w:val="28"/>
+          <w:lang w:val="en-US"/>
+        </w:rPr>
+        <w:t>html</w:t>
+      </w:r>
+      <w:r>
+        <w:rPr>
+          <w:rFonts w:ascii="Times New Roman" w:hAnsi="Times New Roman" w:cs="Times New Roman"/>
+          <w:sz w:val="28"/>
+        </w:rPr>
+        <w:t>-</w:t>
+      </w:r>
+      <w:r>
+        <w:rPr>
+          <w:rFonts w:ascii="Times New Roman" w:hAnsi="Times New Roman" w:cs="Times New Roman"/>
+          <w:sz w:val="28"/>
+        </w:rPr>
+        <w:t>страницам, а затем находились общие стили и выносились в глобальные. Названия файлов были взяты по пространствам имён. Например</w:t>
+      </w:r>
+      <w:r>
+        <w:rPr>
+          <w:rFonts w:ascii="Times New Roman" w:hAnsi="Times New Roman" w:cs="Times New Roman"/>
+          <w:sz w:val="28"/>
+        </w:rPr>
+        <w:t>:</w:t>
+      </w:r>
+    </w:p>
+    <w:p>
+      <w:pPr>
+        <w:spacing w:after="0" w:line="360" w:lineRule="auto"/>
+        <w:ind w:firstLine="851"/>
+        <w:jc w:val="both"/>
+        <w:rPr>
+          <w:rFonts w:ascii="Consolas" w:hAnsi="Consolas" w:cs="Times New Roman"/>
+          <w:sz w:val="28"/>
+        </w:rPr>
+      </w:pPr>
+      <w:r>
+        <w:rPr>
+          <w:rFonts w:ascii="Consolas" w:hAnsi="Consolas" w:cs="Times New Roman"/>
+          <w:sz w:val="28"/>
+          <w:lang w:val="en-US"/>
+        </w:rPr>
+        <w:t>MGS</w:t>
+      </w:r>
+      <w:r>
+        <w:rPr>
+          <w:rFonts w:ascii="Consolas" w:hAnsi="Consolas" w:cs="Times New Roman"/>
+          <w:sz w:val="28"/>
+        </w:rPr>
+        <w:t>/</w:t>
+      </w:r>
+      <w:r>
+        <w:rPr>
+          <w:rFonts w:ascii="Consolas" w:hAnsi="Consolas" w:cs="Times New Roman"/>
+          <w:sz w:val="28"/>
+          <w:lang w:val="en-US"/>
+        </w:rPr>
+        <w:t>article</w:t>
+      </w:r>
+      <w:r>
+        <w:rPr>
+          <w:rFonts w:ascii="Consolas" w:hAnsi="Consolas" w:cs="Times New Roman"/>
+          <w:sz w:val="28"/>
+        </w:rPr>
+        <w:t>.</w:t>
+      </w:r>
+      <w:r>
+        <w:rPr>
+          <w:rFonts w:ascii="Consolas" w:hAnsi="Consolas" w:cs="Times New Roman"/>
+          <w:sz w:val="28"/>
+          <w:lang w:val="en-US"/>
+        </w:rPr>
+        <w:t>html</w:t>
+      </w:r>
+    </w:p>
+    <w:p>
+      <w:pPr>
+        <w:spacing w:after="0" w:line="360" w:lineRule="auto"/>
+        <w:ind w:firstLine="851"/>
+        <w:jc w:val="both"/>
+        <w:rPr>
+          <w:rFonts w:ascii="Consolas" w:hAnsi="Consolas" w:cs="Times New Roman"/>
+          <w:sz w:val="28"/>
+        </w:rPr>
+      </w:pPr>
+      <w:r>
+        <w:rPr>
+          <w:rFonts w:ascii="Consolas" w:hAnsi="Consolas" w:cs="Times New Roman"/>
+          <w:sz w:val="28"/>
+          <w:lang w:val="en-US"/>
+        </w:rPr>
+        <w:t>MGS</w:t>
+      </w:r>
+      <w:r>
+        <w:rPr>
+          <w:rFonts w:ascii="Consolas" w:hAnsi="Consolas" w:cs="Times New Roman"/>
+          <w:sz w:val="28"/>
+        </w:rPr>
+        <w:t>/</w:t>
+      </w:r>
+      <w:r>
+        <w:rPr>
+          <w:rFonts w:ascii="Consolas" w:hAnsi="Consolas" w:cs="Times New Roman"/>
+          <w:sz w:val="28"/>
+          <w:lang w:val="en-US"/>
+        </w:rPr>
+        <w:t>css</w:t>
+      </w:r>
+      <w:r>
+        <w:rPr>
+          <w:rFonts w:ascii="Consolas" w:hAnsi="Consolas" w:cs="Times New Roman"/>
+          <w:sz w:val="28"/>
+        </w:rPr>
+        <w:t>/</w:t>
+      </w:r>
+      <w:r>
+        <w:rPr>
+          <w:rFonts w:ascii="Consolas" w:hAnsi="Consolas" w:cs="Times New Roman"/>
+          <w:sz w:val="28"/>
+          <w:lang w:val="en-US"/>
+        </w:rPr>
+        <w:t>global</w:t>
+      </w:r>
+      <w:r>
+        <w:rPr>
+          <w:rFonts w:ascii="Consolas" w:hAnsi="Consolas" w:cs="Times New Roman"/>
+          <w:sz w:val="28"/>
+        </w:rPr>
+        <w:t>.</w:t>
+      </w:r>
+      <w:r>
+        <w:rPr>
+          <w:rFonts w:ascii="Consolas" w:hAnsi="Consolas" w:cs="Times New Roman"/>
+          <w:sz w:val="28"/>
+          <w:lang w:val="en-US"/>
+        </w:rPr>
+        <w:t>css</w:t>
+      </w:r>
+    </w:p>
+    <w:p>
+      <w:pPr>
+        <w:spacing w:after="0" w:line="360" w:lineRule="auto"/>
+        <w:ind w:firstLine="851"/>
+        <w:jc w:val="both"/>
+        <w:rPr>
+          <w:rFonts w:ascii="Times New Roman" w:hAnsi="Times New Roman" w:cs="Times New Roman"/>
+          <w:sz w:val="28"/>
+        </w:rPr>
+      </w:pPr>
+      <w:r>
+        <w:rPr>
+          <w:rFonts w:ascii="Consolas" w:hAnsi="Consolas" w:cs="Times New Roman"/>
+          <w:sz w:val="28"/>
+          <w:lang w:val="en-US"/>
+        </w:rPr>
+        <w:t>MGS</w:t>
+      </w:r>
+      <w:r>
+        <w:rPr>
+          <w:rFonts w:ascii="Consolas" w:hAnsi="Consolas" w:cs="Times New Roman"/>
+          <w:sz w:val="28"/>
+        </w:rPr>
+        <w:t>/</w:t>
+      </w:r>
+      <w:r>
+        <w:rPr>
+          <w:rFonts w:ascii="Consolas" w:hAnsi="Consolas" w:cs="Times New Roman"/>
+          <w:sz w:val="28"/>
+          <w:lang w:val="en-US"/>
+        </w:rPr>
+        <w:t>css</w:t>
+      </w:r>
+      <w:r>
+        <w:rPr>
+          <w:rFonts w:ascii="Consolas" w:hAnsi="Consolas" w:cs="Times New Roman"/>
+          <w:sz w:val="28"/>
+        </w:rPr>
+        <w:t>/</w:t>
+      </w:r>
+      <w:r>
+        <w:rPr>
+          <w:rFonts w:ascii="Consolas" w:hAnsi="Consolas" w:cs="Times New Roman"/>
+          <w:sz w:val="28"/>
+          <w:lang w:val="en-US"/>
+        </w:rPr>
+        <w:t>global</w:t>
+      </w:r>
+      <w:r>
+        <w:rPr>
+          <w:rFonts w:ascii="Consolas" w:hAnsi="Consolas" w:cs="Times New Roman"/>
+          <w:sz w:val="28"/>
+        </w:rPr>
+        <w:t>-</w:t>
+      </w:r>
+      <w:r>
+        <w:rPr>
+          <w:rFonts w:ascii="Consolas" w:hAnsi="Consolas" w:cs="Times New Roman"/>
+          <w:sz w:val="28"/>
+          <w:lang w:val="en-US"/>
+        </w:rPr>
+        <w:t>lib</w:t>
+      </w:r>
+      <w:r>
+        <w:rPr>
+          <w:rFonts w:ascii="Consolas" w:hAnsi="Consolas" w:cs="Times New Roman"/>
+          <w:sz w:val="28"/>
+        </w:rPr>
+        <w:t>-</w:t>
+      </w:r>
+      <w:r>
+        <w:rPr>
+          <w:rFonts w:ascii="Consolas" w:hAnsi="Consolas" w:cs="Times New Roman"/>
+          <w:sz w:val="28"/>
+          <w:lang w:val="en-US"/>
+        </w:rPr>
+        <w:t>text</w:t>
+      </w:r>
+      <w:r>
+        <w:rPr>
+          <w:rFonts w:ascii="Consolas" w:hAnsi="Consolas" w:cs="Times New Roman"/>
+          <w:sz w:val="28"/>
+        </w:rPr>
+        <w:t>.</w:t>
+      </w:r>
+      <w:r>
+        <w:rPr>
+          <w:rFonts w:ascii="Consolas" w:hAnsi="Consolas" w:cs="Times New Roman"/>
+          <w:sz w:val="28"/>
+          <w:lang w:val="en-US"/>
+        </w:rPr>
+        <w:t>css</w:t>
+      </w:r>
+    </w:p>
+    <w:p>
+      <w:pPr>
+        <w:spacing w:after="0" w:line="360" w:lineRule="auto"/>
+        <w:ind w:firstLine="851"/>
+        <w:jc w:val="both"/>
+        <w:rPr>
+          <w:rFonts w:ascii="Consolas" w:hAnsi="Consolas" w:cs="Times New Roman"/>
+          <w:sz w:val="28"/>
+        </w:rPr>
+      </w:pPr>
+      <w:r>
+        <w:rPr>
+          <w:rFonts w:ascii="Consolas" w:hAnsi="Consolas" w:cs="Times New Roman"/>
+          <w:sz w:val="28"/>
+          <w:lang w:val="en-US"/>
+        </w:rPr>
+        <w:t>MGS</w:t>
+      </w:r>
+      <w:r>
+        <w:rPr>
+          <w:rFonts w:ascii="Consolas" w:hAnsi="Consolas" w:cs="Times New Roman"/>
+          <w:sz w:val="28"/>
+        </w:rPr>
+        <w:t>/</w:t>
+      </w:r>
+      <w:r>
+        <w:rPr>
+          <w:rFonts w:ascii="Consolas" w:hAnsi="Consolas" w:cs="Times New Roman"/>
+          <w:sz w:val="28"/>
+          <w:lang w:val="en-US"/>
+        </w:rPr>
+        <w:t>css</w:t>
+      </w:r>
+      <w:r>
+        <w:rPr>
+          <w:rFonts w:ascii="Consolas" w:hAnsi="Consolas" w:cs="Times New Roman"/>
+          <w:sz w:val="28"/>
+        </w:rPr>
+        <w:t>/</w:t>
+      </w:r>
+      <w:r>
+        <w:rPr>
+          <w:rFonts w:ascii="Consolas" w:hAnsi="Consolas" w:cs="Times New Roman"/>
+          <w:sz w:val="28"/>
+          <w:lang w:val="en-US"/>
+        </w:rPr>
+        <w:t>page</w:t>
+      </w:r>
+      <w:r>
+        <w:rPr>
+          <w:rFonts w:ascii="Consolas" w:hAnsi="Consolas" w:cs="Times New Roman"/>
+          <w:sz w:val="28"/>
+        </w:rPr>
+        <w:t>-</w:t>
+      </w:r>
+      <w:r>
+        <w:rPr>
+          <w:rFonts w:ascii="Consolas" w:hAnsi="Consolas" w:cs="Times New Roman"/>
+          <w:sz w:val="28"/>
+          <w:lang w:val="en-US"/>
+        </w:rPr>
+        <w:t>article</w:t>
+      </w:r>
+      <w:r>
+        <w:rPr>
+          <w:rFonts w:ascii="Consolas" w:hAnsi="Consolas" w:cs="Times New Roman"/>
+          <w:sz w:val="28"/>
+        </w:rPr>
+        <w:t>.</w:t>
+      </w:r>
+      <w:r>
+        <w:rPr>
+          <w:rFonts w:ascii="Consolas" w:hAnsi="Consolas" w:cs="Times New Roman"/>
+          <w:sz w:val="28"/>
+          <w:lang w:val="en-US"/>
+        </w:rPr>
+        <w:t>css</w:t>
+      </w:r>
+    </w:p>
+    <w:p>
+      <w:pPr>
+        <w:spacing w:after="0" w:line="360" w:lineRule="auto"/>
+        <w:ind w:firstLine="851"/>
+        <w:jc w:val="both"/>
+        <w:rPr>
+          <w:rFonts w:ascii="Times New Roman" w:hAnsi="Times New Roman" w:cs="Times New Roman"/>
+          <w:sz w:val="28"/>
+        </w:rPr>
+      </w:pPr>
+      <w:r>
+        <w:rPr>
+          <w:rFonts w:ascii="Times New Roman" w:hAnsi="Times New Roman" w:cs="Times New Roman"/>
+          <w:sz w:val="28"/>
+        </w:rPr>
+        <w:t>Сами же стили были написаны по мотивам методологии БЭМ, например:</w:t>
+      </w:r>
+    </w:p>
+    <w:p>
+      <w:pPr>
+        <w:spacing w:after="0" w:line="360" w:lineRule="auto"/>
+        <w:ind w:firstLine="851"/>
+        <w:jc w:val="both"/>
+        <w:rPr>
+          <w:rFonts w:ascii="Consolas" w:hAnsi="Consolas" w:cs="Times New Roman"/>
+          <w:sz w:val="28"/>
+          <w:lang w:val="en-US"/>
+        </w:rPr>
+      </w:pPr>
+      <w:r>
+        <w:rPr>
+          <w:rFonts w:ascii="Consolas" w:hAnsi="Consolas" w:cs="Times New Roman"/>
+          <w:sz w:val="28"/>
+          <w:lang w:val="en-US"/>
+        </w:rPr>
+        <w:t>.article__main-text-header{</w:t>
+      </w:r>
+    </w:p>
+    <w:p>
+      <w:pPr>
+        <w:spacing w:after="0" w:line="360" w:lineRule="auto"/>
+        <w:ind w:firstLine="851"/>
+        <w:jc w:val="both"/>
+        <w:rPr>
+          <w:rFonts w:ascii="Consolas" w:hAnsi="Consolas" w:cs="Times New Roman"/>
+          <w:sz w:val="28"/>
+          <w:lang w:val="en-US"/>
+        </w:rPr>
+      </w:pPr>
+      <w:r>
+        <w:rPr>
+          <w:rFonts w:ascii="Consolas" w:hAnsi="Consolas" w:cs="Times New Roman"/>
+          <w:sz w:val="28"/>
+          <w:lang w:val="en-US"/>
+        </w:rPr>
+        <w:tab/>
+        <w:t>font-family: Consolas;</w:t>
+      </w:r>
+    </w:p>
+    <w:p>
+      <w:pPr>
+        <w:spacing w:after="0" w:line="360" w:lineRule="auto"/>
+        <w:ind w:firstLine="851"/>
+        <w:jc w:val="both"/>
+        <w:rPr>
+          <w:rFonts w:ascii="Consolas" w:hAnsi="Consolas" w:cs="Times New Roman"/>
+          <w:sz w:val="28"/>
+        </w:rPr>
+      </w:pPr>
+      <w:r>
+        <w:rPr>
+          <w:rFonts w:ascii="Consolas" w:hAnsi="Consolas" w:cs="Times New Roman"/>
+          <w:sz w:val="28"/>
+          <w:lang w:val="en-US"/>
+        </w:rPr>
+        <w:tab/>
+      </w:r>
+      <w:r>
+        <w:rPr>
+          <w:rFonts w:ascii="Consolas" w:hAnsi="Consolas" w:cs="Times New Roman"/>
+          <w:sz w:val="28"/>
+        </w:rPr>
+        <w:t>font-style: italic;</w:t>
+      </w:r>
+    </w:p>
+    <w:p>
+      <w:pPr>
+        <w:spacing w:after="0" w:line="360" w:lineRule="auto"/>
+        <w:ind w:firstLine="851"/>
+        <w:jc w:val="both"/>
+        <w:rPr>
+          <w:rFonts w:ascii="Consolas" w:hAnsi="Consolas" w:cs="Times New Roman"/>
+          <w:sz w:val="28"/>
+        </w:rPr>
+      </w:pPr>
+      <w:r>
+        <w:rPr>
+          <w:rFonts w:ascii="Consolas" w:hAnsi="Consolas" w:cs="Times New Roman"/>
+          <w:sz w:val="28"/>
+        </w:rPr>
+        <w:t>}</w:t>
+      </w:r>
+    </w:p>
+    <w:p>
+      <w:pPr>
+        <w:spacing w:after="0" w:line="360" w:lineRule="auto"/>
+        <w:ind w:firstLine="851"/>
+        <w:jc w:val="both"/>
+        <w:rPr>
+          <w:rFonts w:ascii="Times New Roman" w:hAnsi="Times New Roman" w:cs="Times New Roman"/>
+          <w:sz w:val="28"/>
+        </w:rPr>
+      </w:pPr>
+      <w:r>
+        <w:rPr>
+          <w:rFonts w:ascii="Times New Roman" w:hAnsi="Times New Roman" w:cs="Times New Roman"/>
+          <w:sz w:val="28"/>
+        </w:rPr>
+        <w:t>Далее была создана база данных по заранее созданной схеме. Сразу же была проведена оптимизация и нормализация.</w:t>
+      </w:r>
+    </w:p>
+    <w:p>
+      <w:pPr>
+        <w:spacing w:after="0" w:line="360" w:lineRule="auto"/>
+        <w:ind w:firstLine="851"/>
+        <w:jc w:val="both"/>
+        <w:rPr>
+          <w:rFonts w:ascii="Times New Roman" w:hAnsi="Times New Roman" w:cs="Times New Roman"/>
+          <w:sz w:val="28"/>
+        </w:rPr>
+      </w:pPr>
+      <w:r>
+        <w:rPr>
+          <w:rFonts w:ascii="Times New Roman" w:hAnsi="Times New Roman" w:cs="Times New Roman"/>
+          <w:sz w:val="28"/>
+        </w:rPr>
+        <w:t xml:space="preserve">Затем был проведён подключен </w:t>
+      </w:r>
+      <w:r>
+        <w:rPr>
+          <w:rFonts w:ascii="Times New Roman" w:hAnsi="Times New Roman" w:cs="Times New Roman"/>
+          <w:sz w:val="28"/>
+          <w:lang w:val="en-US"/>
+        </w:rPr>
+        <w:t>PHP</w:t>
+      </w:r>
+      <w:r>
+        <w:rPr>
+          <w:rFonts w:ascii="Times New Roman" w:hAnsi="Times New Roman" w:cs="Times New Roman"/>
+          <w:sz w:val="28"/>
+        </w:rPr>
+        <w:t xml:space="preserve"> </w:t>
+      </w:r>
+      <w:r>
+        <w:rPr>
+          <w:rFonts w:ascii="Times New Roman" w:hAnsi="Times New Roman" w:cs="Times New Roman"/>
+          <w:sz w:val="28"/>
+        </w:rPr>
+        <w:t>и произведён парсинг данных во временные таблицы БД, после чего эти данные были распределены по всем остальным таблицам.</w:t>
+      </w:r>
+    </w:p>
+    <w:p>
+      <w:pPr>
+        <w:spacing w:after="0" w:line="360" w:lineRule="auto"/>
+        <w:ind w:firstLine="851"/>
+        <w:jc w:val="both"/>
+        <w:rPr>
+          <w:rFonts w:ascii="Times New Roman" w:hAnsi="Times New Roman" w:cs="Times New Roman"/>
+          <w:sz w:val="28"/>
+        </w:rPr>
+      </w:pPr>
+      <w:r>
+        <w:rPr>
+          <w:rFonts w:ascii="Times New Roman" w:hAnsi="Times New Roman" w:cs="Times New Roman"/>
+          <w:sz w:val="28"/>
+        </w:rPr>
+        <w:t xml:space="preserve">И в конце с помощью </w:t>
+      </w:r>
+      <w:r>
+        <w:rPr>
+          <w:rFonts w:ascii="Times New Roman" w:hAnsi="Times New Roman" w:cs="Times New Roman"/>
+          <w:sz w:val="28"/>
+          <w:lang w:val="en-US"/>
+        </w:rPr>
+        <w:t>PHP</w:t>
+      </w:r>
+      <w:r>
+        <w:rPr>
+          <w:rFonts w:ascii="Times New Roman" w:hAnsi="Times New Roman" w:cs="Times New Roman"/>
+          <w:sz w:val="28"/>
+        </w:rPr>
+        <w:t xml:space="preserve"> </w:t>
+      </w:r>
+      <w:r>
+        <w:rPr>
+          <w:rFonts w:ascii="Times New Roman" w:hAnsi="Times New Roman" w:cs="Times New Roman"/>
+          <w:sz w:val="28"/>
+        </w:rPr>
+        <w:t>был сделан вывод данных в шаблон и написана документация по практике.</w:t>
+      </w:r>
       <w:r>
         <w:rPr>
           <w:rFonts w:ascii="Times New Roman" w:hAnsi="Times New Roman" w:cs="Times New Roman"/>
@@ -7324,7 +8392,7 @@
           <w:sz w:val="28"/>
         </w:rPr>
       </w:pPr>
-      <w:bookmarkStart w:id="12" w:name="_Toc50800918"/>
+      <w:bookmarkStart w:id="12" w:name="_Toc50807479"/>
       <w:r>
         <w:rPr>
           <w:rFonts w:ascii="Times New Roman" w:eastAsia="Times New Roman" w:hAnsi="Times New Roman" w:cs="Times New Roman"/>
@@ -7407,6 +8475,13 @@
           <w:sz w:val="28"/>
         </w:rPr>
         <w:t>Хостинг –</w:t>
+      </w:r>
+      <w:r>
+        <w:rPr>
+          <w:rFonts w:ascii="Times New Roman" w:hAnsi="Times New Roman" w:cs="Times New Roman"/>
+          <w:sz w:val="28"/>
+        </w:rPr>
+        <w:t xml:space="preserve"> </w:t>
       </w:r>
       <w:r>
         <w:rPr>
@@ -7623,7 +8698,47 @@
           <w:szCs w:val="21"/>
           <w:lang w:val="en-US"/>
         </w:rPr>
-        <w:t> .htaccess/.htpasswd (</w:t>
+        <w:t> .htaccess</w:t>
+      </w:r>
+      <w:r>
+        <w:rPr>
+          <w:rFonts w:ascii="Times New Roman" w:hAnsi="Times New Roman" w:cs="Times New Roman"/>
+          <w:color w:val="202122"/>
+          <w:sz w:val="28"/>
+          <w:szCs w:val="21"/>
+          <w:lang w:val="en-US"/>
+        </w:rPr>
+        <w:t xml:space="preserve"> </w:t>
+      </w:r>
+      <w:r>
+        <w:rPr>
+          <w:rFonts w:ascii="Times New Roman" w:hAnsi="Times New Roman" w:cs="Times New Roman"/>
+          <w:color w:val="202122"/>
+          <w:sz w:val="28"/>
+          <w:szCs w:val="21"/>
+          <w:lang w:val="en-US"/>
+        </w:rPr>
+        <w:t>/</w:t>
+      </w:r>
+      <w:r>
+        <w:rPr>
+          <w:rFonts w:ascii="Times New Roman" w:hAnsi="Times New Roman" w:cs="Times New Roman"/>
+          <w:color w:val="202122"/>
+          <w:sz w:val="28"/>
+          <w:szCs w:val="21"/>
+          <w:lang w:val="en-US"/>
+        </w:rPr>
+        <w:t xml:space="preserve"> </w:t>
+      </w:r>
+      <w:r>
+        <w:rPr>
+          <w:rFonts w:ascii="Times New Roman" w:hAnsi="Times New Roman" w:cs="Times New Roman"/>
+          <w:color w:val="202122"/>
+          <w:sz w:val="28"/>
+          <w:szCs w:val="21"/>
+          <w:lang w:val="en-US"/>
+        </w:rPr>
+        <w:t>.htpasswd (</w:t>
       </w:r>
       <w:r>
         <w:rPr>
@@ -8048,7 +9163,7 @@
           <w:sz w:val="28"/>
         </w:rPr>
       </w:pPr>
-      <w:bookmarkStart w:id="13" w:name="_Toc50800919"/>
+      <w:bookmarkStart w:id="13" w:name="_Toc50807480"/>
       <w:r>
         <w:rPr>
           <w:rFonts w:ascii="Times New Roman" w:eastAsia="Times New Roman" w:hAnsi="Times New Roman" w:cs="Times New Roman"/>
@@ -8267,6 +9382,14 @@
           <w:sz w:val="28"/>
           <w:szCs w:val="28"/>
         </w:rPr>
+        <w:t xml:space="preserve"> </w:t>
+      </w:r>
+      <w:r>
+        <w:rPr>
+          <w:rFonts w:ascii="Times New Roman" w:hAnsi="Times New Roman" w:cs="Times New Roman"/>
+          <w:sz w:val="28"/>
+          <w:szCs w:val="28"/>
+        </w:rPr>
         <w:t xml:space="preserve">и </w:t>
       </w:r>
       <w:r>
@@ -8461,7 +9584,7 @@
           <w:sz w:val="28"/>
         </w:rPr>
       </w:pPr>
-      <w:bookmarkStart w:id="14" w:name="_Toc50800920"/>
+      <w:bookmarkStart w:id="14" w:name="_Toc50807481"/>
       <w:r>
         <w:rPr>
           <w:rFonts w:ascii="Times New Roman" w:eastAsia="Times New Roman" w:hAnsi="Times New Roman" w:cs="Times New Roman"/>
@@ -8511,7 +9634,28 @@
           <w:rFonts w:ascii="Times New Roman" w:hAnsi="Times New Roman" w:cs="Times New Roman"/>
           <w:sz w:val="28"/>
         </w:rPr>
-        <w:t>АдитьяБхаргава –</w:t>
+        <w:t>Адитья</w:t>
+      </w:r>
+      <w:r>
+        <w:rPr>
+          <w:rFonts w:ascii="Times New Roman" w:hAnsi="Times New Roman" w:cs="Times New Roman"/>
+          <w:sz w:val="28"/>
+        </w:rPr>
+        <w:t xml:space="preserve"> </w:t>
+      </w:r>
+      <w:r>
+        <w:rPr>
+          <w:rFonts w:ascii="Times New Roman" w:hAnsi="Times New Roman" w:cs="Times New Roman"/>
+          <w:sz w:val="28"/>
+        </w:rPr>
+        <w:t>Бхаргава –</w:t>
+      </w:r>
+      <w:r>
+        <w:rPr>
+          <w:rFonts w:ascii="Times New Roman" w:hAnsi="Times New Roman" w:cs="Times New Roman"/>
+          <w:sz w:val="28"/>
+        </w:rPr>
+        <w:t xml:space="preserve"> </w:t>
       </w:r>
       <w:r>
         <w:rPr>
@@ -8577,7 +9721,21 @@
           <w:rFonts w:ascii="Times New Roman" w:hAnsi="Times New Roman" w:cs="Times New Roman"/>
           <w:sz w:val="28"/>
         </w:rPr>
-        <w:t>МарейнХавербеке</w:t>
+        <w:t>Марейн</w:t>
+      </w:r>
+      <w:r>
+        <w:rPr>
+          <w:rFonts w:ascii="Times New Roman" w:hAnsi="Times New Roman" w:cs="Times New Roman"/>
+          <w:sz w:val="28"/>
+        </w:rPr>
+        <w:t xml:space="preserve"> </w:t>
+      </w:r>
+      <w:r>
+        <w:rPr>
+          <w:rFonts w:ascii="Times New Roman" w:hAnsi="Times New Roman" w:cs="Times New Roman"/>
+          <w:sz w:val="28"/>
+        </w:rPr>
+        <w:t>Хавербеке</w:t>
       </w:r>
       <w:r>
         <w:rPr>
@@ -8736,7 +9894,7 @@
         </w:rPr>
         <w:t xml:space="preserve"> – </w:t>
       </w:r>
-      <w:hyperlink r:id="rId19" w:history="1">
+      <w:hyperlink r:id="rId22" w:history="1">
         <w:r>
           <w:rPr>
             <w:rStyle w:val="ab"/>
@@ -8898,7 +10056,7 @@
         </w:rPr>
         <w:t>–</w:t>
       </w:r>
-      <w:hyperlink r:id="rId20" w:history="1">
+      <w:hyperlink r:id="rId23" w:history="1">
         <w:r>
           <w:rPr>
             <w:rStyle w:val="ab"/>
@@ -8955,7 +10113,7 @@
         </w:rPr>
         <w:t xml:space="preserve"> – Семантическая структура сайта –</w:t>
       </w:r>
-      <w:hyperlink r:id="rId21" w:history="1">
+      <w:hyperlink r:id="rId24" w:history="1">
         <w:r>
           <w:rPr>
             <w:rStyle w:val="ab"/>
@@ -9034,7 +10192,7 @@
         </w:rPr>
         <w:t xml:space="preserve"> – </w:t>
       </w:r>
-      <w:hyperlink r:id="rId22" w:history="1">
+      <w:hyperlink r:id="rId25" w:history="1">
         <w:r>
           <w:rPr>
             <w:rStyle w:val="ab"/>
@@ -9113,7 +10271,7 @@
         </w:rPr>
         <w:t xml:space="preserve"> – </w:t>
       </w:r>
-      <w:hyperlink r:id="rId23" w:history="1">
+      <w:hyperlink r:id="rId26" w:history="1">
         <w:r>
           <w:rPr>
             <w:rStyle w:val="ab"/>
@@ -9187,11 +10345,11 @@
       </w:pPr>
     </w:p>
     <w:sectPr>
-      <w:headerReference w:type="even" r:id="rId24"/>
-      <w:headerReference w:type="default" r:id="rId25"/>
-      <w:footerReference w:type="even" r:id="rId26"/>
-      <w:footerReference w:type="default" r:id="rId27"/>
-      <w:headerReference w:type="first" r:id="rId28"/>
+      <w:headerReference w:type="even" r:id="rId27"/>
+      <w:headerReference w:type="default" r:id="rId28"/>
+      <w:footerReference w:type="even" r:id="rId29"/>
+      <w:footerReference w:type="default" r:id="rId30"/>
+      <w:headerReference w:type="first" r:id="rId31"/>
       <w:pgSz w:w="11906" w:h="16838"/>
       <w:pgMar w:top="1134" w:right="851" w:bottom="1134" w:left="1701" w:header="709" w:footer="709" w:gutter="0"/>
       <w:cols w:space="708"/>
@@ -12711,6 +13869,7 @@
   <w:style w:type="character" w:default="1" w:styleId="a0">
     <w:name w:val="Default Paragraph Font"/>
     <w:uiPriority w:val="1"/>
+    <w:semiHidden/>
     <w:unhideWhenUsed/>
   </w:style>
   <w:style w:type="table" w:default="1" w:styleId="a1">
@@ -13240,7 +14399,7 @@
   <a:extraClrSchemeLst/>
   <a:extLst>
     <a:ext uri="{05A4C25C-085E-4340-85A3-A5531E510DB2}">
-      <thm15:themeFamily xmlns:thm15="http://schemas.microsoft.com/office/thememl/2012/main" xmlns="" name="Office Theme" id="{62F939B6-93AF-4DB8-9C6B-D6C7DFDC589F}" vid="{4A3C46E8-61CC-4603-A589-7422A47A8E4A}"/>
+      <thm15:themeFamily xmlns="" xmlns:thm15="http://schemas.microsoft.com/office/thememl/2012/main" name="Office Theme" id="{62F939B6-93AF-4DB8-9C6B-D6C7DFDC589F}" vid="{4A3C46E8-61CC-4603-A589-7422A47A8E4A}"/>
     </a:ext>
   </a:extLst>
 </a:theme>

</xml_diff>